<commit_message>
CGE results are able to be replaced by analysis.gdx from cbnal0 files.
</commit_message>
<xml_diff>
--- a/doc/211014PLUM_Manual.docx
+++ b/doc/211014PLUM_Manual.docx
@@ -1,10 +1,10 @@
 
 <file path=word/document.xml><?xml version="1.0" encoding="utf-8"?>
-<w:document xmlns:wpc="http://schemas.microsoft.com/office/word/2010/wordprocessingCanvas" xmlns:cx="http://schemas.microsoft.com/office/drawing/2014/chartex" xmlns:cx1="http://schemas.microsoft.com/office/drawing/2015/9/8/chartex" xmlns:cx2="http://schemas.microsoft.com/office/drawing/2015/10/21/chartex" xmlns:cx3="http://schemas.microsoft.com/office/drawing/2016/5/9/chartex" xmlns:cx4="http://schemas.microsoft.com/office/drawing/2016/5/10/chartex" xmlns:cx5="http://schemas.microsoft.com/office/drawing/2016/5/11/chartex" xmlns:cx6="http://schemas.microsoft.com/office/drawing/2016/5/12/chartex" xmlns:cx7="http://schemas.microsoft.com/office/drawing/2016/5/13/chartex" xmlns:cx8="http://schemas.microsoft.com/office/drawing/2016/5/14/chartex" xmlns:mc="http://schemas.openxmlformats.org/markup-compatibility/2006" xmlns:aink="http://schemas.microsoft.com/office/drawing/2016/ink" xmlns:am3d="http://schemas.microsoft.com/office/drawing/2017/model3d" xmlns:o="urn:schemas-microsoft-com:office:office" xmlns:r="http://schemas.openxmlformats.org/officeDocument/2006/relationships" xmlns:m="http://schemas.openxmlformats.org/officeDocument/2006/math" xmlns:v="urn:schemas-microsoft-com:vml" xmlns:wp14="http://schemas.microsoft.com/office/word/2010/wordprocessingDrawing" xmlns:wp="http://schemas.openxmlformats.org/drawingml/2006/wordprocessingDrawing" xmlns:w10="urn:schemas-microsoft-com:office:word" xmlns:w="http://schemas.openxmlformats.org/wordprocessingml/2006/main" xmlns:w14="http://schemas.microsoft.com/office/word/2010/wordml" xmlns:w15="http://schemas.microsoft.com/office/word/2012/wordml" xmlns:w16cex="http://schemas.microsoft.com/office/word/2018/wordml/cex" xmlns:w16cid="http://schemas.microsoft.com/office/word/2016/wordml/cid" xmlns:w16="http://schemas.microsoft.com/office/word/2018/wordml" xmlns:w16sdtdh="http://schemas.microsoft.com/office/word/2020/wordml/sdtdatahash" xmlns:w16se="http://schemas.microsoft.com/office/word/2015/wordml/symex" xmlns:wpg="http://schemas.microsoft.com/office/word/2010/wordprocessingGroup" xmlns:wpi="http://schemas.microsoft.com/office/word/2010/wordprocessingInk" xmlns:wne="http://schemas.microsoft.com/office/word/2006/wordml" xmlns:wps="http://schemas.microsoft.com/office/word/2010/wordprocessingShape" mc:Ignorable="w14 w15 w16se w16cid w16 w16cex w16sdtdh wp14">
+<w:document xmlns:wpc="http://schemas.microsoft.com/office/word/2010/wordprocessingCanvas" xmlns:mc="http://schemas.openxmlformats.org/markup-compatibility/2006" xmlns:o="urn:schemas-microsoft-com:office:office" xmlns:r="http://schemas.openxmlformats.org/officeDocument/2006/relationships" xmlns:m="http://schemas.openxmlformats.org/officeDocument/2006/math" xmlns:v="urn:schemas-microsoft-com:vml" xmlns:wp14="http://schemas.microsoft.com/office/word/2010/wordprocessingDrawing" xmlns:wp="http://schemas.openxmlformats.org/drawingml/2006/wordprocessingDrawing" xmlns:w10="urn:schemas-microsoft-com:office:word" xmlns:w="http://schemas.openxmlformats.org/wordprocessingml/2006/main" xmlns:w14="http://schemas.microsoft.com/office/word/2010/wordml" xmlns:w15="http://schemas.microsoft.com/office/word/2012/wordml" xmlns:wpg="http://schemas.microsoft.com/office/word/2010/wordprocessingGroup" xmlns:wpi="http://schemas.microsoft.com/office/word/2010/wordprocessingInk" xmlns:wne="http://schemas.microsoft.com/office/word/2006/wordml" xmlns:wps="http://schemas.microsoft.com/office/word/2010/wordprocessingShape" mc:Ignorable="w14 w15 wp14">
   <w:body>
     <w:p>
       <w:pPr>
-        <w:pStyle w:val="Heading2"/>
+        <w:pStyle w:val="20"/>
         <w:rPr>
           <w:szCs w:val="21"/>
         </w:rPr>
@@ -20,7 +20,7 @@
     </w:p>
     <w:p>
       <w:pPr>
-        <w:pStyle w:val="Heading3"/>
+        <w:pStyle w:val="3"/>
         <w:ind w:left="840"/>
       </w:pPr>
       <w:bookmarkStart w:id="1" w:name="_Toc51254572"/>
@@ -31,7 +31,7 @@
     </w:p>
     <w:p>
       <w:pPr>
-        <w:pStyle w:val="ListParagraph"/>
+        <w:pStyle w:val="afc"/>
         <w:widowControl w:val="0"/>
         <w:numPr>
           <w:ilvl w:val="0"/>
@@ -55,7 +55,7 @@
       <w:hyperlink r:id="rId8" w:history="1">
         <w:r>
           <w:rPr>
-            <w:rStyle w:val="Hyperlink"/>
+            <w:rStyle w:val="af"/>
             <w:rFonts w:cs="Times New Roman"/>
             <w:szCs w:val="21"/>
           </w:rPr>
@@ -100,7 +100,7 @@
     </w:p>
     <w:p>
       <w:pPr>
-        <w:pStyle w:val="ListParagraph"/>
+        <w:pStyle w:val="afc"/>
         <w:widowControl w:val="0"/>
         <w:numPr>
           <w:ilvl w:val="0"/>
@@ -114,6 +114,7 @@
           <w:szCs w:val="21"/>
         </w:rPr>
       </w:pPr>
+      <w:proofErr w:type="spellStart"/>
       <w:r>
         <w:rPr>
           <w:rFonts w:cs="Times New Roman" w:hint="eastAsia"/>
@@ -126,12 +127,20 @@
           <w:rFonts w:cs="Times New Roman"/>
           <w:szCs w:val="21"/>
         </w:rPr>
-        <w:t>it for windows</w:t>
+        <w:t>it</w:t>
+      </w:r>
+      <w:proofErr w:type="spellEnd"/>
+      <w:r>
+        <w:rPr>
+          <w:rFonts w:cs="Times New Roman"/>
+          <w:szCs w:val="21"/>
+        </w:rPr>
+        <w:t xml:space="preserve"> for windows</w:t>
       </w:r>
     </w:p>
     <w:p>
       <w:pPr>
-        <w:pStyle w:val="ListParagraph"/>
+        <w:pStyle w:val="afc"/>
         <w:widowControl w:val="0"/>
         <w:numPr>
           <w:ilvl w:val="0"/>
@@ -145,17 +154,26 @@
           <w:szCs w:val="21"/>
         </w:rPr>
       </w:pPr>
+      <w:proofErr w:type="spellStart"/>
       <w:r>
         <w:rPr>
           <w:rFonts w:cs="Times New Roman"/>
           <w:szCs w:val="21"/>
         </w:rPr>
-        <w:t>Git application software, (e.g. Source Tree (</w:t>
+        <w:t>Git</w:t>
+      </w:r>
+      <w:proofErr w:type="spellEnd"/>
+      <w:r>
+        <w:rPr>
+          <w:rFonts w:cs="Times New Roman"/>
+          <w:szCs w:val="21"/>
+        </w:rPr>
+        <w:t xml:space="preserve"> application software, (e.g. Source Tree (</w:t>
       </w:r>
       <w:hyperlink r:id="rId9" w:history="1">
         <w:r>
           <w:rPr>
-            <w:rStyle w:val="Hyperlink"/>
+            <w:rStyle w:val="af"/>
             <w:rFonts w:cs="Times New Roman"/>
             <w:szCs w:val="21"/>
           </w:rPr>
@@ -181,12 +199,28 @@
           <w:rFonts w:cs="Times New Roman"/>
           <w:szCs w:val="21"/>
         </w:rPr>
-        <w:t xml:space="preserve"> TortoiseGit (</w:t>
+        <w:t xml:space="preserve"> </w:t>
+      </w:r>
+      <w:proofErr w:type="spellStart"/>
+      <w:r>
+        <w:rPr>
+          <w:rFonts w:cs="Times New Roman"/>
+          <w:szCs w:val="21"/>
+        </w:rPr>
+        <w:t>TortoiseGit</w:t>
+      </w:r>
+      <w:proofErr w:type="spellEnd"/>
+      <w:r>
+        <w:rPr>
+          <w:rFonts w:cs="Times New Roman"/>
+          <w:szCs w:val="21"/>
+        </w:rPr>
+        <w:t xml:space="preserve"> (</w:t>
       </w:r>
       <w:hyperlink r:id="rId10" w:history="1">
         <w:r>
           <w:rPr>
-            <w:rStyle w:val="Hyperlink"/>
+            <w:rStyle w:val="af"/>
             <w:rFonts w:cs="Times New Roman"/>
             <w:szCs w:val="21"/>
           </w:rPr>
@@ -203,7 +237,7 @@
     </w:p>
     <w:p>
       <w:pPr>
-        <w:pStyle w:val="ListParagraph"/>
+        <w:pStyle w:val="afc"/>
         <w:widowControl w:val="0"/>
         <w:numPr>
           <w:ilvl w:val="1"/>
@@ -241,7 +275,7 @@
     </w:p>
     <w:p>
       <w:pPr>
-        <w:pStyle w:val="ListParagraph"/>
+        <w:pStyle w:val="afc"/>
         <w:widowControl w:val="0"/>
         <w:numPr>
           <w:ilvl w:val="0"/>
@@ -265,7 +299,7 @@
       <w:hyperlink r:id="rId11" w:history="1">
         <w:r>
           <w:rPr>
-            <w:rStyle w:val="Hyperlink"/>
+            <w:rStyle w:val="af"/>
             <w:rFonts w:cs="Times New Roman"/>
             <w:szCs w:val="21"/>
           </w:rPr>
@@ -296,7 +330,7 @@
     </w:p>
     <w:p>
       <w:pPr>
-        <w:pStyle w:val="ListParagraph"/>
+        <w:pStyle w:val="afc"/>
         <w:widowControl w:val="0"/>
         <w:numPr>
           <w:ilvl w:val="0"/>
@@ -310,17 +344,26 @@
           <w:szCs w:val="21"/>
         </w:rPr>
       </w:pPr>
+      <w:proofErr w:type="spellStart"/>
       <w:r>
         <w:rPr>
           <w:rFonts w:cs="Times New Roman"/>
           <w:szCs w:val="21"/>
         </w:rPr>
-        <w:t>RStudio (</w:t>
+        <w:t>RStudio</w:t>
+      </w:r>
+      <w:proofErr w:type="spellEnd"/>
+      <w:r>
+        <w:rPr>
+          <w:rFonts w:cs="Times New Roman"/>
+          <w:szCs w:val="21"/>
+        </w:rPr>
+        <w:t xml:space="preserve"> (</w:t>
       </w:r>
       <w:hyperlink r:id="rId12" w:history="1">
         <w:r>
           <w:rPr>
-            <w:rStyle w:val="Hyperlink"/>
+            <w:rStyle w:val="af"/>
             <w:rFonts w:cs="Times New Roman"/>
             <w:szCs w:val="21"/>
           </w:rPr>
@@ -344,7 +387,7 @@
     </w:p>
     <w:p>
       <w:pPr>
-        <w:pStyle w:val="ListParagraph"/>
+        <w:pStyle w:val="afc"/>
         <w:numPr>
           <w:ilvl w:val="0"/>
           <w:numId w:val="7"/>
@@ -359,12 +402,28 @@
           <w:rFonts w:cs="Times New Roman" w:hint="eastAsia"/>
           <w:szCs w:val="21"/>
         </w:rPr>
-        <w:t>Cygwin (enable all netcdf functions after selecting "full" from the drop-down menu)</w:t>
+        <w:t xml:space="preserve">Cygwin (enable all </w:t>
+      </w:r>
+      <w:proofErr w:type="spellStart"/>
+      <w:r>
+        <w:rPr>
+          <w:rFonts w:cs="Times New Roman" w:hint="eastAsia"/>
+          <w:szCs w:val="21"/>
+        </w:rPr>
+        <w:t>netcdf</w:t>
+      </w:r>
+      <w:proofErr w:type="spellEnd"/>
+      <w:r>
+        <w:rPr>
+          <w:rFonts w:cs="Times New Roman" w:hint="eastAsia"/>
+          <w:szCs w:val="21"/>
+        </w:rPr>
+        <w:t xml:space="preserve"> functions after selecting "full" from the drop-down menu)</w:t>
       </w:r>
     </w:p>
     <w:p>
       <w:pPr>
-        <w:pStyle w:val="ListParagraph"/>
+        <w:pStyle w:val="afc"/>
         <w:numPr>
           <w:ilvl w:val="1"/>
           <w:numId w:val="7"/>
@@ -378,7 +437,199 @@
           <w:rFonts w:cs="Times New Roman" w:hint="eastAsia"/>
           <w:szCs w:val="21"/>
         </w:rPr>
-        <w:t>Cygwin requires a Linux distribution to run commands such as bash. To run a Linux distribution, enable the Windows Subsystem for Linux (open the powershell as an administrator and run [Enable-WindowsOptionalFeature -Online -FeatureName Microsoft-Windows-Subsystem-Linux]) or use the GUI Turn Windows features on or off then reboot. Download and install a distribution of your liking from Microsoft Store (e.g Ubuntu, SUSE, Debian etc). You need to create a username and password to use the distribution. After successful setup, run the update command [sudo apt update] to update the repository cache from which packages will be installed. This is because the cache of a newly installed system is empty (does not contain available packages). Then, install "netcdf" package [sudo apt install netcdf]. The code examples are for Ubuntu on WSL. We use "sudo" because installing packages is an administrator task. "apt" is a package manager that downloads and installs packages from the Ubuntu archive.</w:t>
+        <w:t xml:space="preserve">Cygwin requires a Linux distribution to run commands such as bash. To run a Linux distribution, enable the Windows Subsystem for Linux (open the </w:t>
+      </w:r>
+      <w:proofErr w:type="spellStart"/>
+      <w:r>
+        <w:rPr>
+          <w:rFonts w:cs="Times New Roman" w:hint="eastAsia"/>
+          <w:szCs w:val="21"/>
+        </w:rPr>
+        <w:t>powershell</w:t>
+      </w:r>
+      <w:proofErr w:type="spellEnd"/>
+      <w:r>
+        <w:rPr>
+          <w:rFonts w:cs="Times New Roman" w:hint="eastAsia"/>
+          <w:szCs w:val="21"/>
+        </w:rPr>
+        <w:t xml:space="preserve"> as an administrator and run [Enable-</w:t>
+      </w:r>
+      <w:proofErr w:type="spellStart"/>
+      <w:r>
+        <w:rPr>
+          <w:rFonts w:cs="Times New Roman" w:hint="eastAsia"/>
+          <w:szCs w:val="21"/>
+        </w:rPr>
+        <w:t>WindowsOptionalFeature</w:t>
+      </w:r>
+      <w:proofErr w:type="spellEnd"/>
+      <w:r>
+        <w:rPr>
+          <w:rFonts w:cs="Times New Roman" w:hint="eastAsia"/>
+          <w:szCs w:val="21"/>
+        </w:rPr>
+        <w:t xml:space="preserve"> -Online -</w:t>
+      </w:r>
+      <w:proofErr w:type="spellStart"/>
+      <w:r>
+        <w:rPr>
+          <w:rFonts w:cs="Times New Roman" w:hint="eastAsia"/>
+          <w:szCs w:val="21"/>
+        </w:rPr>
+        <w:t>FeatureName</w:t>
+      </w:r>
+      <w:proofErr w:type="spellEnd"/>
+      <w:r>
+        <w:rPr>
+          <w:rFonts w:cs="Times New Roman" w:hint="eastAsia"/>
+          <w:szCs w:val="21"/>
+        </w:rPr>
+        <w:t xml:space="preserve"> Microsoft-Windows-Subsystem-Linux]) or use the GUI Turn Windows features on or off then reboot. Download and install a distribution of your liking from Microsoft Store (</w:t>
+      </w:r>
+      <w:proofErr w:type="spellStart"/>
+      <w:r>
+        <w:rPr>
+          <w:rFonts w:cs="Times New Roman" w:hint="eastAsia"/>
+          <w:szCs w:val="21"/>
+        </w:rPr>
+        <w:t>e.g</w:t>
+      </w:r>
+      <w:proofErr w:type="spellEnd"/>
+      <w:r>
+        <w:rPr>
+          <w:rFonts w:cs="Times New Roman" w:hint="eastAsia"/>
+          <w:szCs w:val="21"/>
+        </w:rPr>
+        <w:t xml:space="preserve"> Ubuntu, SUSE, </w:t>
+      </w:r>
+      <w:proofErr w:type="spellStart"/>
+      <w:r>
+        <w:rPr>
+          <w:rFonts w:cs="Times New Roman" w:hint="eastAsia"/>
+          <w:szCs w:val="21"/>
+        </w:rPr>
+        <w:t>Debian</w:t>
+      </w:r>
+      <w:proofErr w:type="spellEnd"/>
+      <w:r>
+        <w:rPr>
+          <w:rFonts w:cs="Times New Roman" w:hint="eastAsia"/>
+          <w:szCs w:val="21"/>
+        </w:rPr>
+        <w:t xml:space="preserve"> </w:t>
+      </w:r>
+      <w:proofErr w:type="spellStart"/>
+      <w:r>
+        <w:rPr>
+          <w:rFonts w:cs="Times New Roman" w:hint="eastAsia"/>
+          <w:szCs w:val="21"/>
+        </w:rPr>
+        <w:t>etc</w:t>
+      </w:r>
+      <w:proofErr w:type="spellEnd"/>
+      <w:r>
+        <w:rPr>
+          <w:rFonts w:cs="Times New Roman" w:hint="eastAsia"/>
+          <w:szCs w:val="21"/>
+        </w:rPr>
+        <w:t>). You need to create a username and password to use the distribution. After successful setup, run the update command [</w:t>
+      </w:r>
+      <w:proofErr w:type="spellStart"/>
+      <w:r>
+        <w:rPr>
+          <w:rFonts w:cs="Times New Roman" w:hint="eastAsia"/>
+          <w:szCs w:val="21"/>
+        </w:rPr>
+        <w:t>sudo</w:t>
+      </w:r>
+      <w:proofErr w:type="spellEnd"/>
+      <w:r>
+        <w:rPr>
+          <w:rFonts w:cs="Times New Roman" w:hint="eastAsia"/>
+          <w:szCs w:val="21"/>
+        </w:rPr>
+        <w:t xml:space="preserve"> apt update] to update the repository cache from which packages will be installed. This is because the cache of a newly installed system is empty (does not contain available packages). Then, install "</w:t>
+      </w:r>
+      <w:proofErr w:type="spellStart"/>
+      <w:r>
+        <w:rPr>
+          <w:rFonts w:cs="Times New Roman" w:hint="eastAsia"/>
+          <w:szCs w:val="21"/>
+        </w:rPr>
+        <w:t>netcdf</w:t>
+      </w:r>
+      <w:proofErr w:type="spellEnd"/>
+      <w:r>
+        <w:rPr>
+          <w:rFonts w:cs="Times New Roman" w:hint="eastAsia"/>
+          <w:szCs w:val="21"/>
+        </w:rPr>
+        <w:t>" package [</w:t>
+      </w:r>
+      <w:proofErr w:type="spellStart"/>
+      <w:r>
+        <w:rPr>
+          <w:rFonts w:cs="Times New Roman" w:hint="eastAsia"/>
+          <w:szCs w:val="21"/>
+        </w:rPr>
+        <w:t>sudo</w:t>
+      </w:r>
+      <w:proofErr w:type="spellEnd"/>
+      <w:r>
+        <w:rPr>
+          <w:rFonts w:cs="Times New Roman" w:hint="eastAsia"/>
+          <w:szCs w:val="21"/>
+        </w:rPr>
+        <w:t xml:space="preserve"> apt install </w:t>
+      </w:r>
+      <w:proofErr w:type="spellStart"/>
+      <w:r>
+        <w:rPr>
+          <w:rFonts w:cs="Times New Roman" w:hint="eastAsia"/>
+          <w:szCs w:val="21"/>
+        </w:rPr>
+        <w:t>netcdf</w:t>
+      </w:r>
+      <w:proofErr w:type="spellEnd"/>
+      <w:r>
+        <w:rPr>
+          <w:rFonts w:cs="Times New Roman" w:hint="eastAsia"/>
+          <w:szCs w:val="21"/>
+        </w:rPr>
+        <w:t>]. The code examples are for Ubuntu on WSL. We use "</w:t>
+      </w:r>
+      <w:proofErr w:type="spellStart"/>
+      <w:r>
+        <w:rPr>
+          <w:rFonts w:cs="Times New Roman" w:hint="eastAsia"/>
+          <w:szCs w:val="21"/>
+        </w:rPr>
+        <w:t>sudo</w:t>
+      </w:r>
+      <w:proofErr w:type="spellEnd"/>
+      <w:r>
+        <w:rPr>
+          <w:rFonts w:cs="Times New Roman" w:hint="eastAsia"/>
+          <w:szCs w:val="21"/>
+        </w:rPr>
+        <w:t>" because installing packages is an administrator task. "</w:t>
+      </w:r>
+      <w:proofErr w:type="gramStart"/>
+      <w:r>
+        <w:rPr>
+          <w:rFonts w:cs="Times New Roman" w:hint="eastAsia"/>
+          <w:szCs w:val="21"/>
+        </w:rPr>
+        <w:t>apt</w:t>
+      </w:r>
+      <w:proofErr w:type="gramEnd"/>
+      <w:r>
+        <w:rPr>
+          <w:rFonts w:cs="Times New Roman" w:hint="eastAsia"/>
+          <w:szCs w:val="21"/>
+        </w:rPr>
+        <w:t>" is a package manager that downloads and installs packages from the Ubuntu archive.</w:t>
       </w:r>
     </w:p>
     <w:p>
@@ -386,7 +637,7 @@
     </w:p>
     <w:p>
       <w:pPr>
-        <w:pStyle w:val="Heading3"/>
+        <w:pStyle w:val="3"/>
         <w:ind w:left="840"/>
       </w:pPr>
       <w:r>
@@ -435,16 +686,10 @@
         <w:t>scenario</w:t>
       </w:r>
     </w:p>
+    <w:p/>
     <w:p>
       <w:pPr>
-        <w:rPr>
-          <w:rFonts w:hint="eastAsia"/>
-        </w:rPr>
-      </w:pPr>
-    </w:p>
-    <w:p>
-      <w:pPr>
-        <w:pStyle w:val="Heading3"/>
+        <w:pStyle w:val="3"/>
         <w:ind w:left="840"/>
       </w:pPr>
       <w:r>
@@ -460,7 +705,7 @@
     </w:p>
     <w:p>
       <w:pPr>
-        <w:pStyle w:val="ListParagraph"/>
+        <w:pStyle w:val="afc"/>
         <w:widowControl w:val="0"/>
         <w:numPr>
           <w:ilvl w:val="0"/>
@@ -500,15 +745,24 @@
           <w:rFonts w:cs="Times New Roman"/>
           <w:szCs w:val="21"/>
         </w:rPr>
-        <w:t>(e.g. AIM_</w:t>
-      </w:r>
+        <w:t xml:space="preserve">(e.g. </w:t>
+      </w:r>
+      <w:proofErr w:type="spellStart"/>
       <w:r>
         <w:rPr>
           <w:rFonts w:cs="Times New Roman"/>
           <w:szCs w:val="21"/>
         </w:rPr>
+        <w:t>AIM_</w:t>
+      </w:r>
+      <w:r>
+        <w:rPr>
+          <w:rFonts w:cs="Times New Roman"/>
+          <w:szCs w:val="21"/>
+        </w:rPr>
         <w:t>PLUMv</w:t>
       </w:r>
+      <w:proofErr w:type="spellEnd"/>
       <w:r>
         <w:rPr>
           <w:rFonts w:cs="Times New Roman"/>
@@ -521,7 +775,23 @@
           <w:rFonts w:cs="Times New Roman"/>
           <w:szCs w:val="21"/>
         </w:rPr>
-        <w:t xml:space="preserve"> clone the model from Github or get the code from </w:t>
+        <w:t xml:space="preserve"> clone the model from </w:t>
+      </w:r>
+      <w:proofErr w:type="spellStart"/>
+      <w:r>
+        <w:rPr>
+          <w:rFonts w:cs="Times New Roman"/>
+          <w:szCs w:val="21"/>
+        </w:rPr>
+        <w:t>Github</w:t>
+      </w:r>
+      <w:proofErr w:type="spellEnd"/>
+      <w:r>
+        <w:rPr>
+          <w:rFonts w:cs="Times New Roman"/>
+          <w:szCs w:val="21"/>
+        </w:rPr>
+        <w:t xml:space="preserve"> or get the code from </w:t>
       </w:r>
       <w:r>
         <w:rPr>
@@ -540,7 +810,7 @@
     </w:p>
     <w:p>
       <w:pPr>
-        <w:pStyle w:val="ListParagraph"/>
+        <w:pStyle w:val="afc"/>
         <w:widowControl w:val="0"/>
         <w:numPr>
           <w:ilvl w:val="0"/>
@@ -582,12 +852,21 @@
         </w:rPr>
         <w:t xml:space="preserve"> and </w:t>
       </w:r>
+      <w:proofErr w:type="spellStart"/>
       <w:r>
         <w:rPr>
           <w:rFonts w:cs="Times New Roman"/>
           <w:szCs w:val="21"/>
         </w:rPr>
-        <w:t xml:space="preserve">Github </w:t>
+        <w:t>Github</w:t>
+      </w:r>
+      <w:proofErr w:type="spellEnd"/>
+      <w:r>
+        <w:rPr>
+          <w:rFonts w:cs="Times New Roman"/>
+          <w:szCs w:val="21"/>
+        </w:rPr>
+        <w:t xml:space="preserve"> </w:t>
       </w:r>
       <w:r>
         <w:rPr>
@@ -599,7 +878,7 @@
     </w:p>
     <w:p>
       <w:pPr>
-        <w:pStyle w:val="ListParagraph"/>
+        <w:pStyle w:val="afc"/>
         <w:widowControl w:val="0"/>
         <w:numPr>
           <w:ilvl w:val="1"/>
@@ -644,7 +923,7 @@
       <w:hyperlink r:id="rId13" w:history="1">
         <w:r>
           <w:rPr>
-            <w:rStyle w:val="Hyperlink"/>
+            <w:rStyle w:val="af"/>
             <w:rFonts w:cs="Times New Roman"/>
             <w:szCs w:val="21"/>
           </w:rPr>
@@ -724,7 +1003,7 @@
     </w:p>
     <w:p>
       <w:pPr>
-        <w:pStyle w:val="ListParagraph"/>
+        <w:pStyle w:val="afc"/>
         <w:widowControl w:val="0"/>
         <w:numPr>
           <w:ilvl w:val="1"/>
@@ -776,7 +1055,7 @@
     </w:p>
     <w:p>
       <w:pPr>
-        <w:pStyle w:val="ListParagraph"/>
+        <w:pStyle w:val="afc"/>
         <w:widowControl w:val="0"/>
         <w:numPr>
           <w:ilvl w:val="1"/>
@@ -832,6 +1111,7 @@
           <w:szCs w:val="21"/>
         </w:rPr>
       </w:pPr>
+      <w:proofErr w:type="spellStart"/>
       <w:r>
         <w:rPr>
           <w:szCs w:val="21"/>
@@ -845,6 +1125,7 @@
         </w:rPr>
         <w:t>PLUMv</w:t>
       </w:r>
+      <w:proofErr w:type="spellEnd"/>
     </w:p>
     <w:p>
       <w:pPr>
@@ -911,7 +1192,7 @@
     </w:p>
     <w:p>
       <w:pPr>
-        <w:pStyle w:val="Heading3"/>
+        <w:pStyle w:val="3"/>
         <w:ind w:left="840"/>
       </w:pPr>
       <w:bookmarkStart w:id="3" w:name="_Toc51254574"/>
@@ -935,7 +1216,7 @@
     </w:p>
     <w:p>
       <w:pPr>
-        <w:pStyle w:val="ListParagraph"/>
+        <w:pStyle w:val="afc"/>
         <w:widowControl w:val="0"/>
         <w:numPr>
           <w:ilvl w:val="0"/>
@@ -959,7 +1240,7 @@
     </w:p>
     <w:p>
       <w:pPr>
-        <w:pStyle w:val="ListParagraph"/>
+        <w:pStyle w:val="afc"/>
         <w:widowControl w:val="0"/>
         <w:numPr>
           <w:ilvl w:val="0"/>
@@ -1004,7 +1285,7 @@
     </w:p>
     <w:p>
       <w:pPr>
-        <w:pStyle w:val="ListParagraph"/>
+        <w:pStyle w:val="afc"/>
         <w:widowControl w:val="0"/>
         <w:numPr>
           <w:ilvl w:val="0"/>
@@ -1083,7 +1364,21 @@
         <w:rPr>
           <w:szCs w:val="21"/>
         </w:rPr>
-        <w:t>When you run the model and find something is wrong with plotting graphs, please try install R library. First, open R studio, click ‘tools’, then ‘install package’, type ‘ggplot2’ in the blank line and click ‘install’. After it is finished, do it similarly for ‘RColorBrewer’ and ‘reshape2’.</w:t>
+        <w:t>When you run the model and find something is wrong with plotting graphs, please try install R library. First, open R studio, click ‘tools’, then ‘install package’, type ‘ggplot2’ in the blank line and click ‘install’. After it is finished, do it similarly for ‘</w:t>
+      </w:r>
+      <w:proofErr w:type="spellStart"/>
+      <w:r>
+        <w:rPr>
+          <w:szCs w:val="21"/>
+        </w:rPr>
+        <w:t>RColorBrewer</w:t>
+      </w:r>
+      <w:proofErr w:type="spellEnd"/>
+      <w:r>
+        <w:rPr>
+          <w:szCs w:val="21"/>
+        </w:rPr>
+        <w:t>’ and ‘reshape2’.</w:t>
       </w:r>
     </w:p>
     <w:p>
@@ -1095,7 +1390,7 @@
     </w:p>
     <w:p>
       <w:pPr>
-        <w:pStyle w:val="Heading2"/>
+        <w:pStyle w:val="20"/>
         <w:rPr>
           <w:szCs w:val="21"/>
         </w:rPr>
@@ -1121,7 +1416,7 @@
     </w:p>
     <w:p>
       <w:pPr>
-        <w:pStyle w:val="Heading2"/>
+        <w:pStyle w:val="20"/>
         <w:numPr>
           <w:ilvl w:val="0"/>
           <w:numId w:val="0"/>
@@ -1155,29 +1450,67 @@
       </w:r>
     </w:p>
     <w:p>
+      <w:pPr>
+        <w:rPr>
+          <w:strike/>
+        </w:rPr>
+      </w:pPr>
       <w:r>
         <w:rPr>
           <w:rFonts w:hint="eastAsia"/>
+          <w:strike/>
         </w:rPr>
         <w:t>/</w:t>
       </w:r>
       <w:r>
+        <w:rPr>
+          <w:strike/>
+        </w:rPr>
         <w:t>cbnal0 (this directory should have AIM/CGE results in output/cbnal0 directory)</w:t>
       </w:r>
     </w:p>
     <w:p>
-      <w:r>
-        <w:t>L</w:t>
+      <w:proofErr w:type="spellStart"/>
+      <w:r>
+        <w:t>A</w:t>
       </w:r>
       <w:r>
         <w:rPr>
           <w:rFonts w:hint="eastAsia"/>
         </w:rPr>
-        <w:t>and_map_rcp.gdx</w:t>
+        <w:t>nalysis.gdx</w:t>
+      </w:r>
+      <w:proofErr w:type="spellEnd"/>
+      <w:r>
+        <w:t xml:space="preserve"> (this file can be obtained from AIM/CGE results in output/global/global_17/</w:t>
+      </w:r>
+      <w:proofErr w:type="spellStart"/>
+      <w:r>
+        <w:t>gdx</w:t>
+      </w:r>
+      <w:proofErr w:type="spellEnd"/>
+      <w:r>
+        <w:t>/)</w:t>
       </w:r>
     </w:p>
     <w:p>
-      <w:r>
+      <w:proofErr w:type="spellStart"/>
+      <w:r>
+        <w:t>L</w:t>
+      </w:r>
+      <w:r>
+        <w:rPr>
+          <w:rFonts w:hint="eastAsia"/>
+        </w:rPr>
+        <w:t>and_map_rcp.gdx</w:t>
+      </w:r>
+      <w:proofErr w:type="spellEnd"/>
+    </w:p>
+    <w:p>
+      <w:r>
+        <w:rPr>
+          <w:noProof/>
+        </w:rPr>
         <w:drawing>
           <wp:inline distT="0" distB="0" distL="0" distR="0" wp14:anchorId="67E72376" wp14:editId="735AEEA6">
             <wp:extent cx="4210050" cy="1209675"/>
@@ -1224,7 +1557,7 @@
     </w:p>
     <w:p>
       <w:pPr>
-        <w:pStyle w:val="Heading2"/>
+        <w:pStyle w:val="20"/>
         <w:rPr>
           <w:szCs w:val="21"/>
         </w:rPr>
@@ -1289,17 +1622,97 @@
         <w:t xml:space="preserve">These </w:t>
       </w:r>
       <w:r>
-        <w:t>are run by \prog\LanduseModel_MCP,gms. These processes run parallelly for regions (more than 17 threads usage are recommended). Once you run base simulation, you may be able skip that procedure. Then, merging the results</w:t>
+        <w:t>are run by \</w:t>
+      </w:r>
+      <w:proofErr w:type="spellStart"/>
+      <w:r>
+        <w:t>prog</w:t>
+      </w:r>
+      <w:proofErr w:type="spellEnd"/>
+      <w:r>
+        <w:t>\</w:t>
+      </w:r>
+      <w:proofErr w:type="spellStart"/>
+      <w:r>
+        <w:t>LanduseModel_MCP,gms</w:t>
+      </w:r>
+      <w:proofErr w:type="spellEnd"/>
+      <w:r>
+        <w:t xml:space="preserve">. These processes run </w:t>
+      </w:r>
+      <w:proofErr w:type="spellStart"/>
+      <w:r>
+        <w:t>parallelly</w:t>
+      </w:r>
+      <w:proofErr w:type="spellEnd"/>
+      <w:r>
+        <w:t xml:space="preserve"> for regions (more than 17 threads usage are recommended). Once you run base simulation, you may be able skip that procedure. Then, merging the results</w:t>
       </w:r>
       <w:r>
         <w:t xml:space="preserve"> </w:t>
       </w:r>
       <w:r>
-        <w:t xml:space="preserve">is run by \prog\combine.gms. Basically, model run is carried out by every regions and merging those regional results are the main purpose of this process. Then. There are two independent procedures namely; making netCDF files and png map files. For the netCDF file creations, </w:t>
+        <w:t>is run by \</w:t>
+      </w:r>
+      <w:proofErr w:type="spellStart"/>
+      <w:r>
+        <w:t>prog</w:t>
+      </w:r>
+      <w:proofErr w:type="spellEnd"/>
+      <w:r>
+        <w:t>\</w:t>
+      </w:r>
+      <w:proofErr w:type="spellStart"/>
+      <w:r>
+        <w:t>combine.gms</w:t>
+      </w:r>
+      <w:proofErr w:type="spellEnd"/>
+      <w:r>
+        <w:t xml:space="preserve">. Basically, model run is carried out by every regions and merging those regional results are the main purpose of this process. Then. There are </w:t>
       </w:r>
       <w:r>
         <w:lastRenderedPageBreak/>
-        <w:t>gdx2csv.bat and csv2nc.bat are run. For PNG file creation, making gdx files and running r are the basic procedures.</w:t>
+        <w:t xml:space="preserve">two independent procedures namely; making </w:t>
+      </w:r>
+      <w:proofErr w:type="spellStart"/>
+      <w:r>
+        <w:t>netCDF</w:t>
+      </w:r>
+      <w:proofErr w:type="spellEnd"/>
+      <w:r>
+        <w:t xml:space="preserve"> files and </w:t>
+      </w:r>
+      <w:proofErr w:type="spellStart"/>
+      <w:r>
+        <w:t>png</w:t>
+      </w:r>
+      <w:proofErr w:type="spellEnd"/>
+      <w:r>
+        <w:t xml:space="preserve"> map files. For the </w:t>
+      </w:r>
+      <w:proofErr w:type="spellStart"/>
+      <w:r>
+        <w:t>netCDF</w:t>
+      </w:r>
+      <w:proofErr w:type="spellEnd"/>
+      <w:r>
+        <w:t xml:space="preserve"> file creations, gdx2csv.bat and csv2nc.bat are run. For PNG file creation, making </w:t>
+      </w:r>
+      <w:proofErr w:type="spellStart"/>
+      <w:r>
+        <w:t>gdx</w:t>
+      </w:r>
+      <w:proofErr w:type="spellEnd"/>
+      <w:r>
+        <w:t xml:space="preserve"> files and running r are the basic </w:t>
+      </w:r>
+      <w:proofErr w:type="gramStart"/>
+      <w:r>
+        <w:t>procedures</w:t>
+      </w:r>
+      <w:proofErr w:type="gramEnd"/>
+      <w:r>
+        <w:t>.</w:t>
       </w:r>
       <w:r>
         <w:t xml:space="preserve"> </w:t>
@@ -1339,6 +1752,9 @@
         <w:jc w:val="center"/>
       </w:pPr>
       <w:r>
+        <w:rPr>
+          <w:noProof/>
+        </w:rPr>
         <w:drawing>
           <wp:inline distT="0" distB="0" distL="0" distR="0" wp14:anchorId="06936F5D" wp14:editId="367491B7">
             <wp:extent cx="5759450" cy="3104515"/>
@@ -1394,25 +1810,44 @@
     </w:p>
     <w:p>
       <w:pPr>
-        <w:pStyle w:val="Caption"/>
+        <w:pStyle w:val="a9"/>
         <w:keepNext/>
-        <w:rPr>
-          <w:rFonts w:hint="eastAsia"/>
-        </w:rPr>
       </w:pPr>
       <w:bookmarkStart w:id="5" w:name="_Ref85106804"/>
       <w:bookmarkStart w:id="6" w:name="_Toc45604407"/>
       <w:r>
         <w:t xml:space="preserve">Figure </w:t>
       </w:r>
-      <w:fldSimple w:instr=" SEQ Figure \* ARABIC ">
-        <w:r>
-          <w:rPr>
-            <w:noProof/>
-          </w:rPr>
-          <w:t>1</w:t>
-        </w:r>
-      </w:fldSimple>
+      <w:r>
+        <w:rPr>
+          <w:noProof/>
+        </w:rPr>
+        <w:fldChar w:fldCharType="begin"/>
+      </w:r>
+      <w:r>
+        <w:rPr>
+          <w:noProof/>
+        </w:rPr>
+        <w:instrText xml:space="preserve"> SEQ Figure \* ARABIC </w:instrText>
+      </w:r>
+      <w:r>
+        <w:rPr>
+          <w:noProof/>
+        </w:rPr>
+        <w:fldChar w:fldCharType="separate"/>
+      </w:r>
+      <w:r>
+        <w:rPr>
+          <w:noProof/>
+        </w:rPr>
+        <w:t>1</w:t>
+      </w:r>
+      <w:r>
+        <w:rPr>
+          <w:noProof/>
+        </w:rPr>
+        <w:fldChar w:fldCharType="end"/>
+      </w:r>
       <w:bookmarkEnd w:id="5"/>
       <w:r>
         <w:t xml:space="preserve"> Overview of the program structure</w:t>
@@ -1428,7 +1863,7 @@
     </w:p>
     <w:p>
       <w:pPr>
-        <w:pStyle w:val="Heading2"/>
+        <w:pStyle w:val="20"/>
         <w:rPr>
           <w:szCs w:val="21"/>
         </w:rPr>
@@ -1651,7 +2086,7 @@
     </w:p>
     <w:p>
       <w:pPr>
-        <w:pStyle w:val="Heading2"/>
+        <w:pStyle w:val="20"/>
         <w:rPr>
           <w:szCs w:val="21"/>
         </w:rPr>
@@ -1784,20 +2219,14 @@
           <w:rFonts w:hint="eastAsia"/>
           <w:szCs w:val="21"/>
         </w:rPr>
+        <w:lastRenderedPageBreak/>
         <w:t>Y</w:t>
       </w:r>
       <w:r>
         <w:rPr>
           <w:szCs w:val="21"/>
         </w:rPr>
-        <w:t xml:space="preserve">ou might be able to create files if you would like to make multiple scenarios with a systematic rule. For </w:t>
-      </w:r>
-      <w:r>
-        <w:rPr>
-          <w:szCs w:val="21"/>
-        </w:rPr>
-        <w:lastRenderedPageBreak/>
-        <w:t xml:space="preserve">example, if you would like to run SCE=SSP2, IAV=NOCC but to make CLP variations, </w:t>
+        <w:t xml:space="preserve">ou might be able to create files if you would like to make multiple scenarios with a systematic rule. For example, if you would like to run SCE=SSP2, IAV=NOCC but to make CLP variations, </w:t>
       </w:r>
       <w:r>
         <w:rPr>
@@ -1809,7 +2238,21 @@
         <w:rPr>
           <w:szCs w:val="21"/>
         </w:rPr>
-        <w:t>SettingFileGen.bat and /shell/src/</w:t>
+        <w:t>SettingFileGen.bat and /shell/</w:t>
+      </w:r>
+      <w:proofErr w:type="spellStart"/>
+      <w:r>
+        <w:rPr>
+          <w:szCs w:val="21"/>
+        </w:rPr>
+        <w:t>src</w:t>
+      </w:r>
+      <w:proofErr w:type="spellEnd"/>
+      <w:r>
+        <w:rPr>
+          <w:szCs w:val="21"/>
+        </w:rPr>
+        <w:t>/</w:t>
       </w:r>
       <w:r>
         <w:rPr>
@@ -1827,7 +2270,7 @@
     </w:p>
     <w:p>
       <w:pPr>
-        <w:pStyle w:val="Heading2"/>
+        <w:pStyle w:val="20"/>
         <w:rPr>
           <w:szCs w:val="21"/>
         </w:rPr>
@@ -1869,28 +2312,27 @@
       <w:pPr>
         <w:jc w:val="left"/>
         <w:rPr>
+          <w:szCs w:val="21"/>
+        </w:rPr>
+      </w:pPr>
+      <w:r>
+        <w:rPr>
           <w:rFonts w:hint="eastAsia"/>
           <w:szCs w:val="21"/>
         </w:rPr>
-      </w:pPr>
+        <w:t>T</w:t>
+      </w:r>
+      <w:r>
+        <w:rPr>
+          <w:szCs w:val="21"/>
+        </w:rPr>
+        <w:t>here are multiple parameters that configure the condition of main execution batch file.</w:t>
+      </w:r>
       <w:r>
         <w:rPr>
           <w:rFonts w:hint="eastAsia"/>
           <w:szCs w:val="21"/>
         </w:rPr>
-        <w:t>T</w:t>
-      </w:r>
-      <w:r>
-        <w:rPr>
-          <w:szCs w:val="21"/>
-        </w:rPr>
-        <w:t>here are multiple parameters that configure the condition of main execution batch file.</w:t>
-      </w:r>
-      <w:r>
-        <w:rPr>
-          <w:rFonts w:hint="eastAsia"/>
-          <w:szCs w:val="21"/>
-        </w:rPr>
         <w:t xml:space="preserve"> </w:t>
       </w:r>
       <w:r>
@@ -1943,6 +2385,8 @@
         </w:rPr>
         <w:t>.</w:t>
       </w:r>
+      <w:bookmarkStart w:id="9" w:name="_GoBack"/>
+      <w:bookmarkEnd w:id="9"/>
     </w:p>
     <w:p>
       <w:pPr>
@@ -1954,19 +2398,19 @@
     </w:p>
     <w:p>
       <w:pPr>
-        <w:pStyle w:val="Heading1"/>
-        <w:rPr>
-          <w:szCs w:val="21"/>
-        </w:rPr>
-      </w:pPr>
-      <w:bookmarkStart w:id="9" w:name="_Toc51254581"/>
+        <w:pStyle w:val="10"/>
+        <w:rPr>
+          <w:szCs w:val="21"/>
+        </w:rPr>
+      </w:pPr>
+      <w:bookmarkStart w:id="10" w:name="_Toc51254581"/>
       <w:r>
         <w:rPr>
           <w:szCs w:val="21"/>
         </w:rPr>
         <w:t>Main results</w:t>
       </w:r>
-      <w:bookmarkEnd w:id="9"/>
+      <w:bookmarkEnd w:id="10"/>
     </w:p>
     <w:p/>
     <w:p>
@@ -1982,7 +2426,7 @@
     </w:p>
     <w:p>
       <w:pPr>
-        <w:pStyle w:val="ListParagraph"/>
+        <w:pStyle w:val="afc"/>
         <w:numPr>
           <w:ilvl w:val="4"/>
           <w:numId w:val="12"/>
@@ -1995,21 +2439,50 @@
         <w:t>L</w:t>
       </w:r>
       <w:r>
-        <w:t xml:space="preserve">and use derived output in gdx files: </w:t>
-      </w:r>
-      <w:r>
-        <w:t>..\output\gdx\analysis\</w:t>
+        <w:t xml:space="preserve">and use derived output in </w:t>
+      </w:r>
+      <w:proofErr w:type="spellStart"/>
+      <w:r>
+        <w:t>gdx</w:t>
+      </w:r>
+      <w:proofErr w:type="spellEnd"/>
+      <w:r>
+        <w:t xml:space="preserve"> files</w:t>
+      </w:r>
+      <w:proofErr w:type="gramStart"/>
+      <w:r>
+        <w:t xml:space="preserve">: </w:t>
+      </w:r>
+      <w:r>
+        <w:t>..</w:t>
+      </w:r>
+      <w:proofErr w:type="gramEnd"/>
+      <w:r>
+        <w:t>\output\</w:t>
+      </w:r>
+      <w:proofErr w:type="spellStart"/>
+      <w:r>
+        <w:t>gdx</w:t>
+      </w:r>
+      <w:proofErr w:type="spellEnd"/>
+      <w:r>
+        <w:t>\analysis\</w:t>
       </w:r>
       <w:r>
         <w:t>%Scenario%</w:t>
       </w:r>
       <w:r>
-        <w:t>.gdx</w:t>
-      </w:r>
+        <w:t>.</w:t>
+      </w:r>
+      <w:proofErr w:type="spellStart"/>
+      <w:r>
+        <w:t>gdx</w:t>
+      </w:r>
+      <w:proofErr w:type="spellEnd"/>
     </w:p>
     <w:p>
       <w:pPr>
-        <w:pStyle w:val="ListParagraph"/>
+        <w:pStyle w:val="afc"/>
         <w:ind w:left="425"/>
       </w:pPr>
       <w:r>
@@ -2024,7 +2497,7 @@
     </w:p>
     <w:p>
       <w:pPr>
-        <w:pStyle w:val="ListParagraph"/>
+        <w:pStyle w:val="afc"/>
         <w:ind w:left="425"/>
       </w:pPr>
       <w:r>
@@ -2033,7 +2506,7 @@
     </w:p>
     <w:p>
       <w:pPr>
-        <w:pStyle w:val="ListParagraph"/>
+        <w:pStyle w:val="afc"/>
         <w:ind w:left="425"/>
       </w:pPr>
       <w:r>
@@ -2048,16 +2521,13 @@
     </w:p>
     <w:p>
       <w:pPr>
-        <w:pStyle w:val="ListParagraph"/>
+        <w:pStyle w:val="afc"/>
         <w:ind w:left="425"/>
-        <w:rPr>
-          <w:rFonts w:hint="eastAsia"/>
-        </w:rPr>
       </w:pPr>
     </w:p>
     <w:p>
       <w:pPr>
-        <w:pStyle w:val="ListParagraph"/>
+        <w:pStyle w:val="afc"/>
         <w:numPr>
           <w:ilvl w:val="4"/>
           <w:numId w:val="12"/>
@@ -2070,21 +2540,34 @@
         <w:t>L</w:t>
       </w:r>
       <w:r>
-        <w:t>and use map output in netCDF</w:t>
-      </w:r>
+        <w:t xml:space="preserve">and use map output in </w:t>
+      </w:r>
+      <w:proofErr w:type="spellStart"/>
+      <w:r>
+        <w:t>netCDF</w:t>
+      </w:r>
+      <w:proofErr w:type="spellEnd"/>
       <w:r>
         <w:t xml:space="preserve"> </w:t>
       </w:r>
       <w:r>
-        <w:t xml:space="preserve">files: </w:t>
-      </w:r>
-      <w:r>
-        <w:t>..\output\nc\*.nc</w:t>
+        <w:t>files</w:t>
+      </w:r>
+      <w:proofErr w:type="gramStart"/>
+      <w:r>
+        <w:t xml:space="preserve">: </w:t>
+      </w:r>
+      <w:r>
+        <w:t>..</w:t>
+      </w:r>
+      <w:proofErr w:type="gramEnd"/>
+      <w:r>
+        <w:t>\output\nc\*.nc</w:t>
       </w:r>
     </w:p>
     <w:p>
       <w:pPr>
-        <w:pStyle w:val="ListParagraph"/>
+        <w:pStyle w:val="afc"/>
         <w:numPr>
           <w:ilvl w:val="4"/>
           <w:numId w:val="12"/>
@@ -2097,19 +2580,38 @@
         <w:t>L</w:t>
       </w:r>
       <w:r>
-        <w:t xml:space="preserve">and use output in png files: </w:t>
-      </w:r>
-      <w:r>
-        <w:t>..\output\png\%Scenario%_%year%*.png</w:t>
+        <w:t xml:space="preserve">and use output in </w:t>
+      </w:r>
+      <w:proofErr w:type="spellStart"/>
+      <w:r>
+        <w:t>png</w:t>
+      </w:r>
+      <w:proofErr w:type="spellEnd"/>
+      <w:r>
+        <w:t xml:space="preserve"> files</w:t>
+      </w:r>
+      <w:proofErr w:type="gramStart"/>
+      <w:r>
+        <w:t xml:space="preserve">: </w:t>
+      </w:r>
+      <w:r>
+        <w:t>..</w:t>
+      </w:r>
+      <w:proofErr w:type="gramEnd"/>
+      <w:r>
+        <w:t>\output\</w:t>
+      </w:r>
+      <w:proofErr w:type="spellStart"/>
+      <w:r>
+        <w:t>png</w:t>
+      </w:r>
+      <w:proofErr w:type="spellEnd"/>
+      <w:r>
+        <w:t>\%Scenario%_%year%*.png</w:t>
       </w:r>
     </w:p>
     <w:p/>
     <w:p>
-      <w:pPr>
-        <w:rPr>
-          <w:rFonts w:hint="eastAsia"/>
-        </w:rPr>
-      </w:pPr>
       <w:r>
         <w:rPr>
           <w:rFonts w:hint="eastAsia"/>
@@ -2122,7 +2624,7 @@
     </w:p>
     <w:p>
       <w:pPr>
-        <w:pStyle w:val="ListParagraph"/>
+        <w:pStyle w:val="afc"/>
         <w:numPr>
           <w:ilvl w:val="4"/>
           <w:numId w:val="12"/>
@@ -2135,25 +2637,48 @@
         <w:t>s</w:t>
       </w:r>
       <w:r>
-        <w:t xml:space="preserve"> in gdx files (by regions</w:t>
-      </w:r>
+        <w:t xml:space="preserve"> in </w:t>
+      </w:r>
+      <w:proofErr w:type="spellStart"/>
+      <w:r>
+        <w:t>gdx</w:t>
+      </w:r>
+      <w:proofErr w:type="spellEnd"/>
+      <w:r>
+        <w:t xml:space="preserve"> files (by regions</w:t>
+      </w:r>
+      <w:proofErr w:type="gramStart"/>
       <w:r>
         <w:t xml:space="preserve">) </w:t>
       </w:r>
       <w:r>
-        <w:t xml:space="preserve">: </w:t>
+        <w:t>:</w:t>
+      </w:r>
+      <w:proofErr w:type="gramEnd"/>
+      <w:r>
+        <w:t xml:space="preserve"> </w:t>
       </w:r>
       <w:r>
         <w:t>..\output\</w:t>
       </w:r>
+      <w:proofErr w:type="spellStart"/>
       <w:r>
         <w:t>gdx</w:t>
       </w:r>
+      <w:proofErr w:type="spellEnd"/>
       <w:r>
         <w:t>\%Scenario%</w:t>
       </w:r>
       <w:r>
-        <w:t>\cbnal\</w:t>
+        <w:t>\</w:t>
+      </w:r>
+      <w:proofErr w:type="spellStart"/>
+      <w:r>
+        <w:t>cbnal</w:t>
+      </w:r>
+      <w:proofErr w:type="spellEnd"/>
+      <w:r>
+        <w:t>\</w:t>
       </w:r>
       <w:r>
         <w:t>%</w:t>
@@ -2164,18 +2689,14 @@
       <w:r>
         <w:t>%.</w:t>
       </w:r>
+      <w:proofErr w:type="spellStart"/>
       <w:r>
         <w:t>gdx</w:t>
       </w:r>
+      <w:proofErr w:type="spellEnd"/>
     </w:p>
     <w:p/>
-    <w:p>
-      <w:pPr>
-        <w:rPr>
-          <w:rFonts w:hint="eastAsia"/>
-        </w:rPr>
-      </w:pPr>
-    </w:p>
+    <w:p/>
     <w:p>
       <w:pPr>
         <w:rPr>
@@ -2214,31 +2735,53 @@
     </w:p>
     <w:p>
       <w:pPr>
-        <w:pStyle w:val="Caption"/>
+        <w:pStyle w:val="a9"/>
         <w:keepNext/>
       </w:pPr>
-      <w:bookmarkStart w:id="10" w:name="_Ref45533987"/>
-      <w:bookmarkStart w:id="11" w:name="_Toc45605347"/>
+      <w:bookmarkStart w:id="11" w:name="_Ref45533987"/>
+      <w:bookmarkStart w:id="12" w:name="_Toc45605347"/>
       <w:r>
         <w:lastRenderedPageBreak/>
         <w:t xml:space="preserve">Table </w:t>
       </w:r>
-      <w:fldSimple w:instr=" SEQ Table \* ARABIC ">
-        <w:r>
-          <w:rPr>
-            <w:noProof/>
-          </w:rPr>
-          <w:t>1</w:t>
-        </w:r>
-      </w:fldSimple>
-      <w:bookmarkEnd w:id="10"/>
+      <w:r>
+        <w:rPr>
+          <w:noProof/>
+        </w:rPr>
+        <w:fldChar w:fldCharType="begin"/>
+      </w:r>
+      <w:r>
+        <w:rPr>
+          <w:noProof/>
+        </w:rPr>
+        <w:instrText xml:space="preserve"> SEQ Table \* ARABIC </w:instrText>
+      </w:r>
+      <w:r>
+        <w:rPr>
+          <w:noProof/>
+        </w:rPr>
+        <w:fldChar w:fldCharType="separate"/>
+      </w:r>
+      <w:r>
+        <w:rPr>
+          <w:noProof/>
+        </w:rPr>
+        <w:t>1</w:t>
+      </w:r>
+      <w:r>
+        <w:rPr>
+          <w:noProof/>
+        </w:rPr>
+        <w:fldChar w:fldCharType="end"/>
+      </w:r>
+      <w:bookmarkEnd w:id="11"/>
       <w:r>
         <w:t xml:space="preserve"> </w:t>
       </w:r>
       <w:r>
         <w:t xml:space="preserve">List of </w:t>
       </w:r>
-      <w:bookmarkEnd w:id="11"/>
+      <w:bookmarkEnd w:id="12"/>
       <w:r>
         <w:t xml:space="preserve">parameters in </w:t>
       </w:r>
@@ -2248,7 +2791,7 @@
     </w:p>
     <w:tbl>
       <w:tblPr>
-        <w:tblStyle w:val="TableGrid"/>
+        <w:tblStyle w:val="afa"/>
         <w:tblW w:w="0" w:type="auto"/>
         <w:tblLook w:val="04A0" w:firstRow="1" w:lastRow="0" w:firstColumn="1" w:lastColumn="0" w:noHBand="0" w:noVBand="1"/>
       </w:tblPr>
@@ -2687,6 +3230,7 @@
                 <w:szCs w:val="21"/>
               </w:rPr>
             </w:pPr>
+            <w:proofErr w:type="spellStart"/>
             <w:r>
               <w:rPr>
                 <w:rFonts w:hint="eastAsia"/>
@@ -2700,6 +3244,7 @@
               </w:rPr>
               <w:t>ountryC</w:t>
             </w:r>
+            <w:proofErr w:type="spellEnd"/>
           </w:p>
         </w:tc>
         <w:tc>
@@ -2834,9 +3379,36 @@
             <w:pPr>
               <w:jc w:val="left"/>
               <w:rPr>
+                <w:szCs w:val="21"/>
+              </w:rPr>
+            </w:pPr>
+            <w:proofErr w:type="spellStart"/>
+            <w:r>
+              <w:rPr>
                 <w:rFonts w:hint="eastAsia"/>
                 <w:szCs w:val="21"/>
               </w:rPr>
+              <w:t>s</w:t>
+            </w:r>
+            <w:r>
+              <w:rPr>
+                <w:szCs w:val="21"/>
+              </w:rPr>
+              <w:t>cn</w:t>
+            </w:r>
+            <w:proofErr w:type="spellEnd"/>
+          </w:p>
+        </w:tc>
+        <w:tc>
+          <w:tcPr>
+            <w:tcW w:w="1675" w:type="dxa"/>
+          </w:tcPr>
+          <w:p>
+            <w:pPr>
+              <w:jc w:val="left"/>
+              <w:rPr>
+                <w:szCs w:val="21"/>
+              </w:rPr>
             </w:pPr>
             <w:r>
               <w:rPr>
@@ -2849,13 +3421,13 @@
               <w:rPr>
                 <w:szCs w:val="21"/>
               </w:rPr>
-              <w:t>cn</w:t>
-            </w:r>
-          </w:p>
-        </w:tc>
-        <w:tc>
-          <w:tcPr>
-            <w:tcW w:w="1675" w:type="dxa"/>
+              <w:t>cenario</w:t>
+            </w:r>
+          </w:p>
+        </w:tc>
+        <w:tc>
+          <w:tcPr>
+            <w:tcW w:w="1728" w:type="dxa"/>
           </w:tcPr>
           <w:p>
             <w:pPr>
@@ -2869,60 +3441,32 @@
                 <w:rFonts w:hint="eastAsia"/>
                 <w:szCs w:val="21"/>
               </w:rPr>
-              <w:t>s</w:t>
-            </w:r>
-            <w:r>
-              <w:rPr>
-                <w:szCs w:val="21"/>
-              </w:rPr>
-              <w:t>cenario</w:t>
-            </w:r>
-          </w:p>
-        </w:tc>
-        <w:tc>
-          <w:tcPr>
-            <w:tcW w:w="1728" w:type="dxa"/>
-          </w:tcPr>
-          <w:p>
-            <w:pPr>
-              <w:jc w:val="left"/>
+              <w:t>S</w:t>
+            </w:r>
+            <w:r>
+              <w:rPr>
+                <w:szCs w:val="21"/>
+              </w:rPr>
+              <w:t>SP2_BaU_NoCC</w:t>
+            </w:r>
+          </w:p>
+        </w:tc>
+        <w:tc>
+          <w:tcPr>
+            <w:tcW w:w="1038" w:type="dxa"/>
+          </w:tcPr>
+          <w:p>
+            <w:pPr>
+              <w:jc w:val="left"/>
+              <w:rPr>
+                <w:szCs w:val="21"/>
+              </w:rPr>
+            </w:pPr>
+            <w:r>
               <w:rPr>
                 <w:rFonts w:hint="eastAsia"/>
                 <w:szCs w:val="21"/>
               </w:rPr>
-            </w:pPr>
-            <w:r>
-              <w:rPr>
-                <w:rFonts w:hint="eastAsia"/>
-                <w:szCs w:val="21"/>
-              </w:rPr>
-              <w:t>S</w:t>
-            </w:r>
-            <w:r>
-              <w:rPr>
-                <w:szCs w:val="21"/>
-              </w:rPr>
-              <w:t>SP2_BaU_NoCC</w:t>
-            </w:r>
-          </w:p>
-        </w:tc>
-        <w:tc>
-          <w:tcPr>
-            <w:tcW w:w="1038" w:type="dxa"/>
-          </w:tcPr>
-          <w:p>
-            <w:pPr>
-              <w:jc w:val="left"/>
-              <w:rPr>
-                <w:rFonts w:hint="eastAsia"/>
-                <w:szCs w:val="21"/>
-              </w:rPr>
-            </w:pPr>
-            <w:r>
-              <w:rPr>
-                <w:rFonts w:hint="eastAsia"/>
-                <w:szCs w:val="21"/>
-              </w:rPr>
               <w:t>a</w:t>
             </w:r>
             <w:r>
@@ -2960,7 +3504,6 @@
             <w:pPr>
               <w:jc w:val="left"/>
               <w:rPr>
-                <w:rFonts w:hint="eastAsia"/>
                 <w:szCs w:val="21"/>
               </w:rPr>
             </w:pPr>
@@ -2983,68 +3526,67 @@
             <w:pPr>
               <w:jc w:val="left"/>
               <w:rPr>
+                <w:szCs w:val="21"/>
+              </w:rPr>
+            </w:pPr>
+            <w:proofErr w:type="spellStart"/>
+            <w:r>
+              <w:rPr>
+                <w:szCs w:val="21"/>
+              </w:rPr>
+              <w:t>CPU</w:t>
+            </w:r>
+            <w:r>
+              <w:rPr>
                 <w:rFonts w:hint="eastAsia"/>
                 <w:szCs w:val="21"/>
               </w:rPr>
-            </w:pPr>
-            <w:r>
-              <w:rPr>
-                <w:szCs w:val="21"/>
-              </w:rPr>
-              <w:t>CPU</w:t>
-            </w:r>
+              <w:t>t</w:t>
+            </w:r>
+            <w:r>
+              <w:rPr>
+                <w:szCs w:val="21"/>
+              </w:rPr>
+              <w:t>hreads</w:t>
+            </w:r>
+            <w:proofErr w:type="spellEnd"/>
+          </w:p>
+        </w:tc>
+        <w:tc>
+          <w:tcPr>
+            <w:tcW w:w="1675" w:type="dxa"/>
+          </w:tcPr>
+          <w:p>
+            <w:pPr>
+              <w:jc w:val="left"/>
+              <w:rPr>
+                <w:szCs w:val="21"/>
+              </w:rPr>
+            </w:pPr>
+            <w:r>
+              <w:rPr>
+                <w:szCs w:val="21"/>
+              </w:rPr>
+              <w:t>CPU core threads</w:t>
+            </w:r>
+          </w:p>
+        </w:tc>
+        <w:tc>
+          <w:tcPr>
+            <w:tcW w:w="1728" w:type="dxa"/>
+          </w:tcPr>
+          <w:p>
+            <w:pPr>
+              <w:jc w:val="left"/>
+              <w:rPr>
+                <w:szCs w:val="21"/>
+              </w:rPr>
+            </w:pPr>
             <w:r>
               <w:rPr>
                 <w:rFonts w:hint="eastAsia"/>
                 <w:szCs w:val="21"/>
               </w:rPr>
-              <w:t>t</w:t>
-            </w:r>
-            <w:r>
-              <w:rPr>
-                <w:szCs w:val="21"/>
-              </w:rPr>
-              <w:t>hreads</w:t>
-            </w:r>
-          </w:p>
-        </w:tc>
-        <w:tc>
-          <w:tcPr>
-            <w:tcW w:w="1675" w:type="dxa"/>
-          </w:tcPr>
-          <w:p>
-            <w:pPr>
-              <w:jc w:val="left"/>
-              <w:rPr>
-                <w:rFonts w:hint="eastAsia"/>
-                <w:szCs w:val="21"/>
-              </w:rPr>
-            </w:pPr>
-            <w:r>
-              <w:rPr>
-                <w:szCs w:val="21"/>
-              </w:rPr>
-              <w:t>CPU core threads</w:t>
-            </w:r>
-          </w:p>
-        </w:tc>
-        <w:tc>
-          <w:tcPr>
-            <w:tcW w:w="1728" w:type="dxa"/>
-          </w:tcPr>
-          <w:p>
-            <w:pPr>
-              <w:jc w:val="left"/>
-              <w:rPr>
-                <w:rFonts w:hint="eastAsia"/>
-                <w:szCs w:val="21"/>
-              </w:rPr>
-            </w:pPr>
-            <w:r>
-              <w:rPr>
-                <w:rFonts w:hint="eastAsia"/>
-                <w:szCs w:val="21"/>
-              </w:rPr>
               <w:t>6</w:t>
             </w:r>
             <w:r>
@@ -3063,7 +3605,6 @@
             <w:pPr>
               <w:jc w:val="left"/>
               <w:rPr>
-                <w:rFonts w:hint="eastAsia"/>
                 <w:szCs w:val="21"/>
               </w:rPr>
             </w:pPr>
@@ -3138,7 +3679,6 @@
             <w:pPr>
               <w:jc w:val="left"/>
               <w:rPr>
-                <w:rFonts w:hint="eastAsia"/>
                 <w:szCs w:val="21"/>
               </w:rPr>
             </w:pPr>
@@ -3154,7 +3694,6 @@
             <w:pPr>
               <w:jc w:val="left"/>
               <w:rPr>
-                <w:rFonts w:hint="eastAsia"/>
                 <w:szCs w:val="21"/>
               </w:rPr>
             </w:pPr>
@@ -3168,7 +3707,6 @@
             <w:pPr>
               <w:jc w:val="left"/>
               <w:rPr>
-                <w:rFonts w:hint="eastAsia"/>
                 <w:szCs w:val="21"/>
               </w:rPr>
             </w:pPr>
@@ -3182,7 +3720,6 @@
             <w:pPr>
               <w:jc w:val="left"/>
               <w:rPr>
-                <w:rFonts w:hint="eastAsia"/>
                 <w:szCs w:val="21"/>
               </w:rPr>
             </w:pPr>
@@ -3196,7 +3733,6 @@
             <w:pPr>
               <w:jc w:val="left"/>
               <w:rPr>
-                <w:rFonts w:hint="eastAsia"/>
                 <w:szCs w:val="21"/>
               </w:rPr>
             </w:pPr>
@@ -3223,7 +3759,6 @@
             <w:pPr>
               <w:jc w:val="left"/>
               <w:rPr>
-                <w:rFonts w:hint="eastAsia"/>
                 <w:szCs w:val="21"/>
               </w:rPr>
             </w:pPr>
@@ -3239,62 +3774,61 @@
             <w:pPr>
               <w:jc w:val="left"/>
               <w:rPr>
+                <w:szCs w:val="21"/>
+              </w:rPr>
+            </w:pPr>
+            <w:proofErr w:type="spellStart"/>
+            <w:r>
+              <w:rPr>
                 <w:rFonts w:hint="eastAsia"/>
                 <w:szCs w:val="21"/>
               </w:rPr>
+              <w:t>p</w:t>
+            </w:r>
+            <w:r>
+              <w:rPr>
+                <w:szCs w:val="21"/>
+              </w:rPr>
+              <w:t>ausemode</w:t>
+            </w:r>
+            <w:proofErr w:type="spellEnd"/>
+          </w:p>
+        </w:tc>
+        <w:tc>
+          <w:tcPr>
+            <w:tcW w:w="1675" w:type="dxa"/>
+          </w:tcPr>
+          <w:p>
+            <w:pPr>
+              <w:jc w:val="left"/>
+              <w:rPr>
+                <w:szCs w:val="21"/>
+              </w:rPr>
+            </w:pPr>
+            <w:r>
+              <w:rPr>
+                <w:szCs w:val="21"/>
+              </w:rPr>
+              <w:t>Debug option</w:t>
+            </w:r>
+          </w:p>
+        </w:tc>
+        <w:tc>
+          <w:tcPr>
+            <w:tcW w:w="1728" w:type="dxa"/>
+          </w:tcPr>
+          <w:p>
+            <w:pPr>
+              <w:jc w:val="left"/>
+              <w:rPr>
+                <w:szCs w:val="21"/>
+              </w:rPr>
             </w:pPr>
             <w:r>
               <w:rPr>
                 <w:rFonts w:hint="eastAsia"/>
                 <w:szCs w:val="21"/>
               </w:rPr>
-              <w:t>p</w:t>
-            </w:r>
-            <w:r>
-              <w:rPr>
-                <w:szCs w:val="21"/>
-              </w:rPr>
-              <w:t>ausemode</w:t>
-            </w:r>
-          </w:p>
-        </w:tc>
-        <w:tc>
-          <w:tcPr>
-            <w:tcW w:w="1675" w:type="dxa"/>
-          </w:tcPr>
-          <w:p>
-            <w:pPr>
-              <w:jc w:val="left"/>
-              <w:rPr>
-                <w:rFonts w:hint="eastAsia"/>
-                <w:szCs w:val="21"/>
-              </w:rPr>
-            </w:pPr>
-            <w:r>
-              <w:rPr>
-                <w:szCs w:val="21"/>
-              </w:rPr>
-              <w:t>Debug option</w:t>
-            </w:r>
-          </w:p>
-        </w:tc>
-        <w:tc>
-          <w:tcPr>
-            <w:tcW w:w="1728" w:type="dxa"/>
-          </w:tcPr>
-          <w:p>
-            <w:pPr>
-              <w:jc w:val="left"/>
-              <w:rPr>
-                <w:rFonts w:hint="eastAsia"/>
-                <w:szCs w:val="21"/>
-              </w:rPr>
-            </w:pPr>
-            <w:r>
-              <w:rPr>
-                <w:rFonts w:hint="eastAsia"/>
-                <w:szCs w:val="21"/>
-              </w:rPr>
               <w:t>o</w:t>
             </w:r>
             <w:r>
@@ -3313,7 +3847,6 @@
             <w:pPr>
               <w:jc w:val="left"/>
               <w:rPr>
-                <w:rFonts w:hint="eastAsia"/>
                 <w:szCs w:val="21"/>
               </w:rPr>
             </w:pPr>
@@ -3358,7 +3891,6 @@
             <w:pPr>
               <w:jc w:val="left"/>
               <w:rPr>
-                <w:rFonts w:hint="eastAsia"/>
                 <w:szCs w:val="21"/>
               </w:rPr>
             </w:pPr>
@@ -3381,7 +3913,6 @@
             <w:pPr>
               <w:jc w:val="left"/>
               <w:rPr>
-                <w:rFonts w:hint="eastAsia"/>
                 <w:szCs w:val="21"/>
               </w:rPr>
             </w:pPr>
@@ -3395,7 +3926,6 @@
             <w:pPr>
               <w:jc w:val="left"/>
               <w:rPr>
-                <w:rFonts w:hint="eastAsia"/>
                 <w:szCs w:val="21"/>
               </w:rPr>
             </w:pPr>
@@ -3409,7 +3939,6 @@
             <w:pPr>
               <w:jc w:val="left"/>
               <w:rPr>
-                <w:rFonts w:hint="eastAsia"/>
                 <w:szCs w:val="21"/>
               </w:rPr>
             </w:pPr>
@@ -3423,7 +3952,6 @@
             <w:pPr>
               <w:jc w:val="left"/>
               <w:rPr>
-                <w:rFonts w:hint="eastAsia"/>
                 <w:szCs w:val="21"/>
               </w:rPr>
             </w:pPr>
@@ -3450,7 +3978,6 @@
             <w:pPr>
               <w:jc w:val="left"/>
               <w:rPr>
-                <w:rFonts w:hint="eastAsia"/>
                 <w:szCs w:val="21"/>
               </w:rPr>
             </w:pPr>
@@ -3469,12 +3996,14 @@
                 <w:szCs w:val="21"/>
               </w:rPr>
             </w:pPr>
+            <w:proofErr w:type="spellStart"/>
             <w:r>
               <w:rPr>
                 <w:szCs w:val="21"/>
               </w:rPr>
               <w:t>DataPrep</w:t>
             </w:r>
+            <w:proofErr w:type="spellEnd"/>
           </w:p>
         </w:tc>
         <w:tc>
@@ -3616,12 +4145,14 @@
                 <w:szCs w:val="21"/>
               </w:rPr>
             </w:pPr>
+            <w:proofErr w:type="spellStart"/>
             <w:r>
               <w:rPr>
                 <w:szCs w:val="21"/>
               </w:rPr>
               <w:t>Basesim</w:t>
             </w:r>
+            <w:proofErr w:type="spellEnd"/>
           </w:p>
         </w:tc>
         <w:tc>
@@ -3753,12 +4284,14 @@
                 <w:szCs w:val="21"/>
               </w:rPr>
             </w:pPr>
+            <w:proofErr w:type="spellStart"/>
             <w:r>
               <w:rPr>
                 <w:szCs w:val="21"/>
               </w:rPr>
               <w:t>Futuresim</w:t>
             </w:r>
+            <w:proofErr w:type="spellEnd"/>
           </w:p>
         </w:tc>
         <w:tc>
@@ -3883,18 +4416,28 @@
                 <w:szCs w:val="21"/>
               </w:rPr>
             </w:pPr>
-            <w:r>
-              <w:rPr>
-                <w:szCs w:val="21"/>
-              </w:rPr>
-              <w:t xml:space="preserve">Sub_Futuresim_ </w:t>
-            </w:r>
+            <w:proofErr w:type="spellStart"/>
+            <w:r>
+              <w:rPr>
+                <w:szCs w:val="21"/>
+              </w:rPr>
+              <w:t>Sub_Futuresim</w:t>
+            </w:r>
+            <w:proofErr w:type="spellEnd"/>
+            <w:r>
+              <w:rPr>
+                <w:szCs w:val="21"/>
+              </w:rPr>
+              <w:t xml:space="preserve">_ </w:t>
+            </w:r>
+            <w:proofErr w:type="spellStart"/>
             <w:r>
               <w:rPr>
                 <w:szCs w:val="21"/>
               </w:rPr>
               <w:t>NormalRun</w:t>
             </w:r>
+            <w:proofErr w:type="spellEnd"/>
           </w:p>
         </w:tc>
         <w:tc>
@@ -3998,7 +4541,21 @@
                 <w:szCs w:val="21"/>
               </w:rPr>
               <w:lastRenderedPageBreak/>
-              <w:t>under optimization. This switch belongs to “Futuresim” and normally can be kept turn on</w:t>
+              <w:t>under optimization. This switch belongs to “</w:t>
+            </w:r>
+            <w:proofErr w:type="spellStart"/>
+            <w:r>
+              <w:rPr>
+                <w:szCs w:val="21"/>
+              </w:rPr>
+              <w:t>Futuresim</w:t>
+            </w:r>
+            <w:proofErr w:type="spellEnd"/>
+            <w:r>
+              <w:rPr>
+                <w:szCs w:val="21"/>
+              </w:rPr>
+              <w:t>” and normally can be kept turn on</w:t>
             </w:r>
           </w:p>
         </w:tc>
@@ -4035,18 +4592,28 @@
                 <w:szCs w:val="21"/>
               </w:rPr>
             </w:pPr>
-            <w:r>
-              <w:rPr>
-                <w:szCs w:val="21"/>
-              </w:rPr>
-              <w:t xml:space="preserve">Sub_Futuresim_ </w:t>
-            </w:r>
+            <w:proofErr w:type="spellStart"/>
+            <w:r>
+              <w:rPr>
+                <w:szCs w:val="21"/>
+              </w:rPr>
+              <w:t>Sub_Futuresim</w:t>
+            </w:r>
+            <w:proofErr w:type="spellEnd"/>
+            <w:r>
+              <w:rPr>
+                <w:szCs w:val="21"/>
+              </w:rPr>
+              <w:t xml:space="preserve">_ </w:t>
+            </w:r>
+            <w:proofErr w:type="spellStart"/>
             <w:r>
               <w:rPr>
                 <w:szCs w:val="21"/>
               </w:rPr>
               <w:t>DisagrrFRS</w:t>
             </w:r>
+            <w:proofErr w:type="spellEnd"/>
           </w:p>
         </w:tc>
         <w:tc>
@@ -4121,7 +4688,21 @@
               <w:rPr>
                 <w:szCs w:val="21"/>
               </w:rPr>
-              <w:t>Disaggregate unused area into forest and other natural land. This switch belongs to “Futuresim” and normally can be kept turn on.</w:t>
+              <w:t>Disaggregate unused area into forest and other natural land. This switch belongs to “</w:t>
+            </w:r>
+            <w:proofErr w:type="spellStart"/>
+            <w:r>
+              <w:rPr>
+                <w:szCs w:val="21"/>
+              </w:rPr>
+              <w:t>Futuresim</w:t>
+            </w:r>
+            <w:proofErr w:type="spellEnd"/>
+            <w:r>
+              <w:rPr>
+                <w:szCs w:val="21"/>
+              </w:rPr>
+              <w:t>” and normally can be kept turn on.</w:t>
             </w:r>
           </w:p>
         </w:tc>
@@ -4157,18 +4738,28 @@
                 <w:szCs w:val="21"/>
               </w:rPr>
             </w:pPr>
-            <w:r>
-              <w:rPr>
-                <w:szCs w:val="21"/>
-              </w:rPr>
-              <w:t xml:space="preserve">Sub_Futuresim_ </w:t>
-            </w:r>
+            <w:proofErr w:type="spellStart"/>
+            <w:r>
+              <w:rPr>
+                <w:szCs w:val="21"/>
+              </w:rPr>
+              <w:t>Sub_Futuresim</w:t>
+            </w:r>
+            <w:proofErr w:type="spellEnd"/>
+            <w:r>
+              <w:rPr>
+                <w:szCs w:val="21"/>
+              </w:rPr>
+              <w:t xml:space="preserve">_ </w:t>
+            </w:r>
+            <w:proofErr w:type="spellStart"/>
             <w:r>
               <w:rPr>
                 <w:szCs w:val="21"/>
               </w:rPr>
               <w:t>biocurve</w:t>
             </w:r>
+            <w:proofErr w:type="spellEnd"/>
           </w:p>
         </w:tc>
         <w:tc>
@@ -4250,7 +4841,21 @@
               <w:rPr>
                 <w:szCs w:val="21"/>
               </w:rPr>
-              <w:t>iomass potential curve calculation. This switch belongs to “Futuresim” and normally can be kept turn on</w:t>
+              <w:t>iomass potential curve calculation. This switch belongs to “</w:t>
+            </w:r>
+            <w:proofErr w:type="spellStart"/>
+            <w:r>
+              <w:rPr>
+                <w:szCs w:val="21"/>
+              </w:rPr>
+              <w:t>Futuresim</w:t>
+            </w:r>
+            <w:proofErr w:type="spellEnd"/>
+            <w:r>
+              <w:rPr>
+                <w:szCs w:val="21"/>
+              </w:rPr>
+              <w:t>” and normally can be kept turn on</w:t>
             </w:r>
           </w:p>
         </w:tc>
@@ -4286,12 +4891,14 @@
                 <w:szCs w:val="21"/>
               </w:rPr>
             </w:pPr>
+            <w:proofErr w:type="spellStart"/>
             <w:r>
               <w:rPr>
                 <w:szCs w:val="21"/>
               </w:rPr>
               <w:t>ScenMerge</w:t>
             </w:r>
+            <w:proofErr w:type="spellEnd"/>
           </w:p>
         </w:tc>
         <w:tc>
@@ -4403,12 +5010,14 @@
                 <w:szCs w:val="21"/>
               </w:rPr>
             </w:pPr>
+            <w:proofErr w:type="spellStart"/>
             <w:r>
               <w:rPr>
                 <w:szCs w:val="21"/>
               </w:rPr>
               <w:t>Sub_ScenMerge_BiocurveSort</w:t>
             </w:r>
+            <w:proofErr w:type="spellEnd"/>
           </w:p>
         </w:tc>
         <w:tc>
@@ -4505,12 +5114,14 @@
               </w:rPr>
               <w:t>This switch belongs to “</w:t>
             </w:r>
+            <w:proofErr w:type="spellStart"/>
             <w:r>
               <w:rPr>
                 <w:szCs w:val="21"/>
               </w:rPr>
               <w:t>ScenMerge</w:t>
             </w:r>
+            <w:proofErr w:type="spellEnd"/>
             <w:r>
               <w:rPr>
                 <w:szCs w:val="21"/>
@@ -4580,7 +5191,21 @@
               <w:rPr>
                 <w:szCs w:val="21"/>
               </w:rPr>
-              <w:t>Process results for making NetCDF files</w:t>
+              <w:t xml:space="preserve">Process results for making </w:t>
+            </w:r>
+            <w:proofErr w:type="spellStart"/>
+            <w:r>
+              <w:rPr>
+                <w:szCs w:val="21"/>
+              </w:rPr>
+              <w:t>NetCDF</w:t>
+            </w:r>
+            <w:proofErr w:type="spellEnd"/>
+            <w:r>
+              <w:rPr>
+                <w:szCs w:val="21"/>
+              </w:rPr>
+              <w:t xml:space="preserve"> files</w:t>
             </w:r>
           </w:p>
         </w:tc>
@@ -4644,7 +5269,35 @@
               <w:rPr>
                 <w:szCs w:val="21"/>
               </w:rPr>
-              <w:t xml:space="preserve">his process generates ascii files for making netcdf files. </w:t>
+              <w:t xml:space="preserve">his process generates </w:t>
+            </w:r>
+            <w:proofErr w:type="spellStart"/>
+            <w:r>
+              <w:rPr>
+                <w:szCs w:val="21"/>
+              </w:rPr>
+              <w:t>ascii</w:t>
+            </w:r>
+            <w:proofErr w:type="spellEnd"/>
+            <w:r>
+              <w:rPr>
+                <w:szCs w:val="21"/>
+              </w:rPr>
+              <w:t xml:space="preserve"> files for making </w:t>
+            </w:r>
+            <w:proofErr w:type="spellStart"/>
+            <w:r>
+              <w:rPr>
+                <w:szCs w:val="21"/>
+              </w:rPr>
+              <w:t>netcdf</w:t>
+            </w:r>
+            <w:proofErr w:type="spellEnd"/>
+            <w:r>
+              <w:rPr>
+                <w:szCs w:val="21"/>
+              </w:rPr>
+              <w:t xml:space="preserve"> files. </w:t>
             </w:r>
           </w:p>
         </w:tc>
@@ -4948,7 +5601,21 @@
               <w:rPr>
                 <w:szCs w:val="21"/>
               </w:rPr>
-              <w:t>” and “netcdfgen”, and normally can be kept turn on.</w:t>
+              <w:t>” and “</w:t>
+            </w:r>
+            <w:proofErr w:type="spellStart"/>
+            <w:r>
+              <w:rPr>
+                <w:szCs w:val="21"/>
+              </w:rPr>
+              <w:t>netcdfgen</w:t>
+            </w:r>
+            <w:proofErr w:type="spellEnd"/>
+            <w:r>
+              <w:rPr>
+                <w:szCs w:val="21"/>
+              </w:rPr>
+              <w:t>”, and normally can be kept turn on.</w:t>
             </w:r>
           </w:p>
         </w:tc>
@@ -5077,7 +5744,21 @@
               <w:rPr>
                 <w:szCs w:val="21"/>
               </w:rPr>
-              <w:t xml:space="preserve">or Luclare et al. 2020 Bending the curve study data format generation. This switch belongs to </w:t>
+              <w:t xml:space="preserve">or </w:t>
+            </w:r>
+            <w:proofErr w:type="spellStart"/>
+            <w:r>
+              <w:rPr>
+                <w:szCs w:val="21"/>
+              </w:rPr>
+              <w:t>Luclare</w:t>
+            </w:r>
+            <w:proofErr w:type="spellEnd"/>
+            <w:r>
+              <w:rPr>
+                <w:szCs w:val="21"/>
+              </w:rPr>
+              <w:t xml:space="preserve"> et al. 2020 Bending the curve study data format generation. This switch belongs to </w:t>
             </w:r>
             <w:r>
               <w:rPr>
@@ -5096,7 +5777,21 @@
               <w:rPr>
                 <w:szCs w:val="21"/>
               </w:rPr>
-              <w:t>” and “netcdfgen”, and normally can be kept turn on.</w:t>
+              <w:t>” and “</w:t>
+            </w:r>
+            <w:proofErr w:type="spellStart"/>
+            <w:r>
+              <w:rPr>
+                <w:szCs w:val="21"/>
+              </w:rPr>
+              <w:t>netcdfgen</w:t>
+            </w:r>
+            <w:proofErr w:type="spellEnd"/>
+            <w:r>
+              <w:rPr>
+                <w:szCs w:val="21"/>
+              </w:rPr>
+              <w:t>”, and normally can be kept turn on.</w:t>
             </w:r>
           </w:p>
         </w:tc>
@@ -5251,7 +5946,21 @@
               <w:rPr>
                 <w:szCs w:val="21"/>
               </w:rPr>
-              <w:t xml:space="preserve">” and “netcdfgen”, and normally can be kept turn on. </w:t>
+              <w:t>” and “</w:t>
+            </w:r>
+            <w:proofErr w:type="spellStart"/>
+            <w:r>
+              <w:rPr>
+                <w:szCs w:val="21"/>
+              </w:rPr>
+              <w:t>netcdfgen</w:t>
+            </w:r>
+            <w:proofErr w:type="spellEnd"/>
+            <w:r>
+              <w:rPr>
+                <w:szCs w:val="21"/>
+              </w:rPr>
+              <w:t xml:space="preserve">”, and normally can be kept turn on. </w:t>
             </w:r>
           </w:p>
         </w:tc>
@@ -5386,7 +6095,21 @@
               <w:rPr>
                 <w:szCs w:val="21"/>
               </w:rPr>
-              <w:t>” and “netcdfgen”, and normally can be kept turn on.</w:t>
+              <w:t>” and “</w:t>
+            </w:r>
+            <w:proofErr w:type="spellStart"/>
+            <w:r>
+              <w:rPr>
+                <w:szCs w:val="21"/>
+              </w:rPr>
+              <w:t>netcdfgen</w:t>
+            </w:r>
+            <w:proofErr w:type="spellEnd"/>
+            <w:r>
+              <w:rPr>
+                <w:szCs w:val="21"/>
+              </w:rPr>
+              <w:t>”, and normally can be kept turn on.</w:t>
             </w:r>
           </w:p>
         </w:tc>
@@ -5422,12 +6145,14 @@
                 <w:szCs w:val="21"/>
               </w:rPr>
             </w:pPr>
+            <w:proofErr w:type="spellStart"/>
             <w:r>
               <w:rPr>
                 <w:szCs w:val="21"/>
               </w:rPr>
               <w:t>netcdfgen</w:t>
             </w:r>
+            <w:proofErr w:type="spellEnd"/>
           </w:p>
         </w:tc>
         <w:tc>
@@ -5452,7 +6177,21 @@
               <w:rPr>
                 <w:szCs w:val="21"/>
               </w:rPr>
-              <w:t>ake NetCDF files</w:t>
+              <w:t xml:space="preserve">ake </w:t>
+            </w:r>
+            <w:proofErr w:type="spellStart"/>
+            <w:r>
+              <w:rPr>
+                <w:szCs w:val="21"/>
+              </w:rPr>
+              <w:t>NetCDF</w:t>
+            </w:r>
+            <w:proofErr w:type="spellEnd"/>
+            <w:r>
+              <w:rPr>
+                <w:szCs w:val="21"/>
+              </w:rPr>
+              <w:t xml:space="preserve"> files</w:t>
             </w:r>
           </w:p>
         </w:tc>
@@ -5509,7 +6248,21 @@
               <w:rPr>
                 <w:szCs w:val="21"/>
               </w:rPr>
-              <w:t xml:space="preserve">Making netcdf files. </w:t>
+              <w:t xml:space="preserve">Making </w:t>
+            </w:r>
+            <w:proofErr w:type="spellStart"/>
+            <w:r>
+              <w:rPr>
+                <w:szCs w:val="21"/>
+              </w:rPr>
+              <w:t>netcdf</w:t>
+            </w:r>
+            <w:proofErr w:type="spellEnd"/>
+            <w:r>
+              <w:rPr>
+                <w:szCs w:val="21"/>
+              </w:rPr>
+              <w:t xml:space="preserve"> files. </w:t>
             </w:r>
           </w:p>
         </w:tc>
@@ -5552,12 +6305,14 @@
                 <w:szCs w:val="21"/>
               </w:rPr>
             </w:pPr>
+            <w:proofErr w:type="spellStart"/>
             <w:r>
               <w:rPr>
                 <w:szCs w:val="21"/>
               </w:rPr>
               <w:t>sub_netcdfgen_projectname</w:t>
             </w:r>
+            <w:proofErr w:type="spellEnd"/>
           </w:p>
         </w:tc>
         <w:tc>
@@ -5587,41 +6342,40 @@
             <w:pPr>
               <w:jc w:val="left"/>
               <w:rPr>
+                <w:szCs w:val="21"/>
+              </w:rPr>
+            </w:pPr>
+            <w:r>
+              <w:rPr>
                 <w:rFonts w:hint="eastAsia"/>
                 <w:szCs w:val="21"/>
               </w:rPr>
+              <w:t>B</w:t>
+            </w:r>
+            <w:r>
+              <w:rPr>
+                <w:szCs w:val="21"/>
+              </w:rPr>
+              <w:t>TC</w:t>
+            </w:r>
+          </w:p>
+        </w:tc>
+        <w:tc>
+          <w:tcPr>
+            <w:tcW w:w="1038" w:type="dxa"/>
+          </w:tcPr>
+          <w:p>
+            <w:pPr>
+              <w:jc w:val="left"/>
+              <w:rPr>
+                <w:szCs w:val="21"/>
+              </w:rPr>
             </w:pPr>
             <w:r>
               <w:rPr>
                 <w:rFonts w:hint="eastAsia"/>
                 <w:szCs w:val="21"/>
               </w:rPr>
-              <w:t>B</w:t>
-            </w:r>
-            <w:r>
-              <w:rPr>
-                <w:szCs w:val="21"/>
-              </w:rPr>
-              <w:t>TC</w:t>
-            </w:r>
-          </w:p>
-        </w:tc>
-        <w:tc>
-          <w:tcPr>
-            <w:tcW w:w="1038" w:type="dxa"/>
-          </w:tcPr>
-          <w:p>
-            <w:pPr>
-              <w:jc w:val="left"/>
-              <w:rPr>
-                <w:szCs w:val="21"/>
-              </w:rPr>
-            </w:pPr>
-            <w:r>
-              <w:rPr>
-                <w:rFonts w:hint="eastAsia"/>
-                <w:szCs w:val="21"/>
-              </w:rPr>
               <w:t>a</w:t>
             </w:r>
             <w:r>
@@ -5655,12 +6409,14 @@
               </w:rPr>
               <w:t>. This switch belongs to “</w:t>
             </w:r>
+            <w:proofErr w:type="spellStart"/>
             <w:r>
               <w:rPr>
                 <w:szCs w:val="21"/>
               </w:rPr>
               <w:t>netcdfgen</w:t>
             </w:r>
+            <w:proofErr w:type="spellEnd"/>
             <w:r>
               <w:rPr>
                 <w:szCs w:val="21"/>
@@ -5789,7 +6545,21 @@
               <w:rPr>
                 <w:szCs w:val="21"/>
               </w:rPr>
-              <w:t xml:space="preserve">ata processing for png maps. </w:t>
+              <w:t xml:space="preserve">ata processing for </w:t>
+            </w:r>
+            <w:proofErr w:type="spellStart"/>
+            <w:r>
+              <w:rPr>
+                <w:szCs w:val="21"/>
+              </w:rPr>
+              <w:t>png</w:t>
+            </w:r>
+            <w:proofErr w:type="spellEnd"/>
+            <w:r>
+              <w:rPr>
+                <w:szCs w:val="21"/>
+              </w:rPr>
+              <w:t xml:space="preserve"> maps. </w:t>
             </w:r>
             <w:r>
               <w:rPr>
@@ -5809,6 +6579,7 @@
               </w:rPr>
               <w:t>global</w:t>
             </w:r>
+            <w:proofErr w:type="gramStart"/>
             <w:r>
               <w:rPr>
                 <w:szCs w:val="21"/>
@@ -5819,13 +6590,34 @@
               <w:rPr>
                 <w:szCs w:val="21"/>
               </w:rPr>
-              <w:t xml:space="preserve">switch is on, then </w:t>
-            </w:r>
-            <w:r>
-              <w:rPr>
-                <w:szCs w:val="21"/>
-              </w:rPr>
-              <w:t>only world map is made. If you would like to make specific regional map, turn off “global” switch and specifies the regional codes in “CoutryC”</w:t>
+              <w:t>switch</w:t>
+            </w:r>
+            <w:proofErr w:type="gramEnd"/>
+            <w:r>
+              <w:rPr>
+                <w:szCs w:val="21"/>
+              </w:rPr>
+              <w:t xml:space="preserve"> is on, then </w:t>
+            </w:r>
+            <w:r>
+              <w:rPr>
+                <w:szCs w:val="21"/>
+              </w:rPr>
+              <w:t>only world map is made. If you would like to make specific regional map, turn off “global” switch and specifies the regional codes in “</w:t>
+            </w:r>
+            <w:proofErr w:type="spellStart"/>
+            <w:r>
+              <w:rPr>
+                <w:szCs w:val="21"/>
+              </w:rPr>
+              <w:t>CoutryC</w:t>
+            </w:r>
+            <w:proofErr w:type="spellEnd"/>
+            <w:r>
+              <w:rPr>
+                <w:szCs w:val="21"/>
+              </w:rPr>
+              <w:t>”</w:t>
             </w:r>
           </w:p>
         </w:tc>
@@ -5961,7 +6753,6 @@
             <w:pPr>
               <w:jc w:val="left"/>
               <w:rPr>
-                <w:rFonts w:hint="eastAsia"/>
                 <w:szCs w:val="21"/>
               </w:rPr>
             </w:pPr>
@@ -6011,12 +6802,14 @@
                 <w:szCs w:val="21"/>
               </w:rPr>
             </w:pPr>
+            <w:proofErr w:type="spellStart"/>
             <w:r>
               <w:rPr>
                 <w:szCs w:val="21"/>
               </w:rPr>
               <w:t>YesrListFig</w:t>
             </w:r>
+            <w:proofErr w:type="spellEnd"/>
           </w:p>
         </w:tc>
         <w:tc>
@@ -6098,22 +6891,35 @@
             <w:pPr>
               <w:jc w:val="left"/>
               <w:rPr>
+                <w:szCs w:val="21"/>
+              </w:rPr>
+            </w:pPr>
+            <w:r>
+              <w:rPr>
                 <w:rFonts w:hint="eastAsia"/>
                 <w:szCs w:val="21"/>
               </w:rPr>
-            </w:pPr>
-            <w:r>
-              <w:rPr>
-                <w:rFonts w:hint="eastAsia"/>
-                <w:szCs w:val="21"/>
-              </w:rPr>
               <w:t>T</w:t>
             </w:r>
             <w:r>
               <w:rPr>
                 <w:szCs w:val="21"/>
               </w:rPr>
-              <w:t xml:space="preserve">his specifies the years that are targeted to make map. This belongs to “PNGmake” and “plot” </w:t>
+              <w:t>his specifies the years that are targeted to make map. This belongs to “</w:t>
+            </w:r>
+            <w:proofErr w:type="spellStart"/>
+            <w:r>
+              <w:rPr>
+                <w:szCs w:val="21"/>
+              </w:rPr>
+              <w:t>PNGmake</w:t>
+            </w:r>
+            <w:proofErr w:type="spellEnd"/>
+            <w:r>
+              <w:rPr>
+                <w:szCs w:val="21"/>
+              </w:rPr>
+              <w:t xml:space="preserve">” and “plot” </w:t>
             </w:r>
           </w:p>
         </w:tc>
@@ -6237,22 +7043,35 @@
             <w:pPr>
               <w:jc w:val="left"/>
               <w:rPr>
+                <w:szCs w:val="21"/>
+              </w:rPr>
+            </w:pPr>
+            <w:r>
+              <w:rPr>
                 <w:rFonts w:hint="eastAsia"/>
                 <w:szCs w:val="21"/>
               </w:rPr>
-            </w:pPr>
-            <w:r>
-              <w:rPr>
-                <w:rFonts w:hint="eastAsia"/>
-                <w:szCs w:val="21"/>
-              </w:rPr>
               <w:t>E</w:t>
             </w:r>
             <w:r>
               <w:rPr>
                 <w:szCs w:val="21"/>
               </w:rPr>
-              <w:t>xecute R code to generate png maps</w:t>
+              <w:t xml:space="preserve">xecute R code to generate </w:t>
+            </w:r>
+            <w:proofErr w:type="spellStart"/>
+            <w:r>
+              <w:rPr>
+                <w:szCs w:val="21"/>
+              </w:rPr>
+              <w:t>png</w:t>
+            </w:r>
+            <w:proofErr w:type="spellEnd"/>
+            <w:r>
+              <w:rPr>
+                <w:szCs w:val="21"/>
+              </w:rPr>
+              <w:t xml:space="preserve"> maps</w:t>
             </w:r>
           </w:p>
         </w:tc>
@@ -6331,7 +7150,6 @@
             <w:pPr>
               <w:jc w:val="left"/>
               <w:rPr>
-                <w:rFonts w:hint="eastAsia"/>
                 <w:szCs w:val="21"/>
               </w:rPr>
             </w:pPr>
@@ -6370,7 +7188,6 @@
     <w:p>
       <w:pPr>
         <w:rPr>
-          <w:rFonts w:hint="eastAsia"/>
           <w:szCs w:val="21"/>
         </w:rPr>
         <w:sectPr>
@@ -6382,87 +7199,86 @@
       </w:pPr>
     </w:p>
     <w:p>
-      <w:bookmarkStart w:id="12" w:name="_Toc45601849"/>
-      <w:bookmarkStart w:id="13" w:name="_Toc45602331"/>
-      <w:bookmarkStart w:id="14" w:name="_Toc45602783"/>
-      <w:bookmarkStart w:id="15" w:name="_Toc45603969"/>
-      <w:bookmarkStart w:id="16" w:name="_Toc45604456"/>
-      <w:bookmarkStart w:id="17" w:name="_Toc45604934"/>
-      <w:bookmarkStart w:id="18" w:name="_Toc45605405"/>
-      <w:bookmarkStart w:id="19" w:name="_Toc45605865"/>
-      <w:bookmarkStart w:id="20" w:name="_Toc45766098"/>
-      <w:bookmarkStart w:id="21" w:name="_Toc51055495"/>
-      <w:bookmarkStart w:id="22" w:name="_Toc45601850"/>
-      <w:bookmarkStart w:id="23" w:name="_Toc45602332"/>
-      <w:bookmarkStart w:id="24" w:name="_Toc45602784"/>
-      <w:bookmarkStart w:id="25" w:name="_Toc45603970"/>
-      <w:bookmarkStart w:id="26" w:name="_Toc45604457"/>
-      <w:bookmarkStart w:id="27" w:name="_Toc45604935"/>
-      <w:bookmarkStart w:id="28" w:name="_Toc45605406"/>
-      <w:bookmarkStart w:id="29" w:name="_Toc45605866"/>
-      <w:bookmarkStart w:id="30" w:name="_Toc45766099"/>
-      <w:bookmarkStart w:id="31" w:name="_Toc51055496"/>
-      <w:bookmarkStart w:id="32" w:name="_Toc45601851"/>
-      <w:bookmarkStart w:id="33" w:name="_Toc45602333"/>
-      <w:bookmarkStart w:id="34" w:name="_Toc45602785"/>
-      <w:bookmarkStart w:id="35" w:name="_Toc45603971"/>
-      <w:bookmarkStart w:id="36" w:name="_Toc45604458"/>
-      <w:bookmarkStart w:id="37" w:name="_Toc45604936"/>
-      <w:bookmarkStart w:id="38" w:name="_Toc45605407"/>
-      <w:bookmarkStart w:id="39" w:name="_Toc45605867"/>
-      <w:bookmarkStart w:id="40" w:name="_Toc45766100"/>
-      <w:bookmarkStart w:id="41" w:name="_Toc51055497"/>
-      <w:bookmarkStart w:id="42" w:name="_Toc45601852"/>
-      <w:bookmarkStart w:id="43" w:name="_Toc45602334"/>
-      <w:bookmarkStart w:id="44" w:name="_Toc45602786"/>
-      <w:bookmarkStart w:id="45" w:name="_Toc45603972"/>
-      <w:bookmarkStart w:id="46" w:name="_Toc45604459"/>
-      <w:bookmarkStart w:id="47" w:name="_Toc45604937"/>
-      <w:bookmarkStart w:id="48" w:name="_Toc45605408"/>
-      <w:bookmarkStart w:id="49" w:name="_Toc45605868"/>
-      <w:bookmarkStart w:id="50" w:name="_Toc45766101"/>
-      <w:bookmarkStart w:id="51" w:name="_Toc51055498"/>
-      <w:bookmarkStart w:id="52" w:name="_Toc45601853"/>
-      <w:bookmarkStart w:id="53" w:name="_Toc45602335"/>
-      <w:bookmarkStart w:id="54" w:name="_Toc45602787"/>
-      <w:bookmarkStart w:id="55" w:name="_Toc45603973"/>
-      <w:bookmarkStart w:id="56" w:name="_Toc45604460"/>
-      <w:bookmarkStart w:id="57" w:name="_Toc45604938"/>
-      <w:bookmarkStart w:id="58" w:name="_Toc45605409"/>
-      <w:bookmarkStart w:id="59" w:name="_Toc45605869"/>
-      <w:bookmarkStart w:id="60" w:name="_Toc45766102"/>
-      <w:bookmarkStart w:id="61" w:name="_Toc51055499"/>
-      <w:bookmarkStart w:id="62" w:name="_Toc45601854"/>
-      <w:bookmarkStart w:id="63" w:name="_Toc45602336"/>
-      <w:bookmarkStart w:id="64" w:name="_Toc45602788"/>
-      <w:bookmarkStart w:id="65" w:name="_Toc45603974"/>
-      <w:bookmarkStart w:id="66" w:name="_Toc45604461"/>
-      <w:bookmarkStart w:id="67" w:name="_Toc45604939"/>
-      <w:bookmarkStart w:id="68" w:name="_Toc45605410"/>
-      <w:bookmarkStart w:id="69" w:name="_Toc45605870"/>
-      <w:bookmarkStart w:id="70" w:name="_Toc45766103"/>
-      <w:bookmarkStart w:id="71" w:name="_Toc51055500"/>
-      <w:bookmarkStart w:id="72" w:name="_Toc45601855"/>
-      <w:bookmarkStart w:id="73" w:name="_Toc45602337"/>
-      <w:bookmarkStart w:id="74" w:name="_Toc45602789"/>
-      <w:bookmarkStart w:id="75" w:name="_Toc45603975"/>
-      <w:bookmarkStart w:id="76" w:name="_Toc45604462"/>
-      <w:bookmarkStart w:id="77" w:name="_Toc45604940"/>
-      <w:bookmarkStart w:id="78" w:name="_Toc45605411"/>
-      <w:bookmarkStart w:id="79" w:name="_Toc45605871"/>
-      <w:bookmarkStart w:id="80" w:name="_Toc45766104"/>
-      <w:bookmarkStart w:id="81" w:name="_Toc51055501"/>
-      <w:bookmarkStart w:id="82" w:name="_Toc45601856"/>
-      <w:bookmarkStart w:id="83" w:name="_Toc45602338"/>
-      <w:bookmarkStart w:id="84" w:name="_Toc45602790"/>
-      <w:bookmarkStart w:id="85" w:name="_Toc45603976"/>
-      <w:bookmarkStart w:id="86" w:name="_Toc45604463"/>
-      <w:bookmarkStart w:id="87" w:name="_Toc45604941"/>
-      <w:bookmarkStart w:id="88" w:name="_Toc45605412"/>
-      <w:bookmarkStart w:id="89" w:name="_Toc45605872"/>
-      <w:bookmarkStart w:id="90" w:name="_Toc45766105"/>
-      <w:bookmarkStart w:id="91" w:name="_Toc51055502"/>
-      <w:bookmarkEnd w:id="12"/>
+      <w:bookmarkStart w:id="13" w:name="_Toc45601849"/>
+      <w:bookmarkStart w:id="14" w:name="_Toc45602331"/>
+      <w:bookmarkStart w:id="15" w:name="_Toc45602783"/>
+      <w:bookmarkStart w:id="16" w:name="_Toc45603969"/>
+      <w:bookmarkStart w:id="17" w:name="_Toc45604456"/>
+      <w:bookmarkStart w:id="18" w:name="_Toc45604934"/>
+      <w:bookmarkStart w:id="19" w:name="_Toc45605405"/>
+      <w:bookmarkStart w:id="20" w:name="_Toc45605865"/>
+      <w:bookmarkStart w:id="21" w:name="_Toc45766098"/>
+      <w:bookmarkStart w:id="22" w:name="_Toc51055495"/>
+      <w:bookmarkStart w:id="23" w:name="_Toc45601850"/>
+      <w:bookmarkStart w:id="24" w:name="_Toc45602332"/>
+      <w:bookmarkStart w:id="25" w:name="_Toc45602784"/>
+      <w:bookmarkStart w:id="26" w:name="_Toc45603970"/>
+      <w:bookmarkStart w:id="27" w:name="_Toc45604457"/>
+      <w:bookmarkStart w:id="28" w:name="_Toc45604935"/>
+      <w:bookmarkStart w:id="29" w:name="_Toc45605406"/>
+      <w:bookmarkStart w:id="30" w:name="_Toc45605866"/>
+      <w:bookmarkStart w:id="31" w:name="_Toc45766099"/>
+      <w:bookmarkStart w:id="32" w:name="_Toc51055496"/>
+      <w:bookmarkStart w:id="33" w:name="_Toc45601851"/>
+      <w:bookmarkStart w:id="34" w:name="_Toc45602333"/>
+      <w:bookmarkStart w:id="35" w:name="_Toc45602785"/>
+      <w:bookmarkStart w:id="36" w:name="_Toc45603971"/>
+      <w:bookmarkStart w:id="37" w:name="_Toc45604458"/>
+      <w:bookmarkStart w:id="38" w:name="_Toc45604936"/>
+      <w:bookmarkStart w:id="39" w:name="_Toc45605407"/>
+      <w:bookmarkStart w:id="40" w:name="_Toc45605867"/>
+      <w:bookmarkStart w:id="41" w:name="_Toc45766100"/>
+      <w:bookmarkStart w:id="42" w:name="_Toc51055497"/>
+      <w:bookmarkStart w:id="43" w:name="_Toc45601852"/>
+      <w:bookmarkStart w:id="44" w:name="_Toc45602334"/>
+      <w:bookmarkStart w:id="45" w:name="_Toc45602786"/>
+      <w:bookmarkStart w:id="46" w:name="_Toc45603972"/>
+      <w:bookmarkStart w:id="47" w:name="_Toc45604459"/>
+      <w:bookmarkStart w:id="48" w:name="_Toc45604937"/>
+      <w:bookmarkStart w:id="49" w:name="_Toc45605408"/>
+      <w:bookmarkStart w:id="50" w:name="_Toc45605868"/>
+      <w:bookmarkStart w:id="51" w:name="_Toc45766101"/>
+      <w:bookmarkStart w:id="52" w:name="_Toc51055498"/>
+      <w:bookmarkStart w:id="53" w:name="_Toc45601853"/>
+      <w:bookmarkStart w:id="54" w:name="_Toc45602335"/>
+      <w:bookmarkStart w:id="55" w:name="_Toc45602787"/>
+      <w:bookmarkStart w:id="56" w:name="_Toc45603973"/>
+      <w:bookmarkStart w:id="57" w:name="_Toc45604460"/>
+      <w:bookmarkStart w:id="58" w:name="_Toc45604938"/>
+      <w:bookmarkStart w:id="59" w:name="_Toc45605409"/>
+      <w:bookmarkStart w:id="60" w:name="_Toc45605869"/>
+      <w:bookmarkStart w:id="61" w:name="_Toc45766102"/>
+      <w:bookmarkStart w:id="62" w:name="_Toc51055499"/>
+      <w:bookmarkStart w:id="63" w:name="_Toc45601854"/>
+      <w:bookmarkStart w:id="64" w:name="_Toc45602336"/>
+      <w:bookmarkStart w:id="65" w:name="_Toc45602788"/>
+      <w:bookmarkStart w:id="66" w:name="_Toc45603974"/>
+      <w:bookmarkStart w:id="67" w:name="_Toc45604461"/>
+      <w:bookmarkStart w:id="68" w:name="_Toc45604939"/>
+      <w:bookmarkStart w:id="69" w:name="_Toc45605410"/>
+      <w:bookmarkStart w:id="70" w:name="_Toc45605870"/>
+      <w:bookmarkStart w:id="71" w:name="_Toc45766103"/>
+      <w:bookmarkStart w:id="72" w:name="_Toc51055500"/>
+      <w:bookmarkStart w:id="73" w:name="_Toc45601855"/>
+      <w:bookmarkStart w:id="74" w:name="_Toc45602337"/>
+      <w:bookmarkStart w:id="75" w:name="_Toc45602789"/>
+      <w:bookmarkStart w:id="76" w:name="_Toc45603975"/>
+      <w:bookmarkStart w:id="77" w:name="_Toc45604462"/>
+      <w:bookmarkStart w:id="78" w:name="_Toc45604940"/>
+      <w:bookmarkStart w:id="79" w:name="_Toc45605411"/>
+      <w:bookmarkStart w:id="80" w:name="_Toc45605871"/>
+      <w:bookmarkStart w:id="81" w:name="_Toc45766104"/>
+      <w:bookmarkStart w:id="82" w:name="_Toc51055501"/>
+      <w:bookmarkStart w:id="83" w:name="_Toc45601856"/>
+      <w:bookmarkStart w:id="84" w:name="_Toc45602338"/>
+      <w:bookmarkStart w:id="85" w:name="_Toc45602790"/>
+      <w:bookmarkStart w:id="86" w:name="_Toc45603976"/>
+      <w:bookmarkStart w:id="87" w:name="_Toc45604463"/>
+      <w:bookmarkStart w:id="88" w:name="_Toc45604941"/>
+      <w:bookmarkStart w:id="89" w:name="_Toc45605412"/>
+      <w:bookmarkStart w:id="90" w:name="_Toc45605872"/>
+      <w:bookmarkStart w:id="91" w:name="_Toc45766105"/>
+      <w:bookmarkStart w:id="92" w:name="_Toc51055502"/>
       <w:bookmarkEnd w:id="13"/>
       <w:bookmarkEnd w:id="14"/>
       <w:bookmarkEnd w:id="15"/>
@@ -6542,6 +7358,7 @@
       <w:bookmarkEnd w:id="89"/>
       <w:bookmarkEnd w:id="90"/>
       <w:bookmarkEnd w:id="91"/>
+      <w:bookmarkEnd w:id="92"/>
     </w:p>
     <w:sectPr>
       <w:pgSz w:w="11906" w:h="16838"/>
@@ -6554,7 +7371,7 @@
 </file>
 
 <file path=word/endnotes.xml><?xml version="1.0" encoding="utf-8"?>
-<w:endnotes xmlns:wpc="http://schemas.microsoft.com/office/word/2010/wordprocessingCanvas" xmlns:cx="http://schemas.microsoft.com/office/drawing/2014/chartex" xmlns:cx1="http://schemas.microsoft.com/office/drawing/2015/9/8/chartex" xmlns:cx2="http://schemas.microsoft.com/office/drawing/2015/10/21/chartex" xmlns:cx3="http://schemas.microsoft.com/office/drawing/2016/5/9/chartex" xmlns:cx4="http://schemas.microsoft.com/office/drawing/2016/5/10/chartex" xmlns:cx5="http://schemas.microsoft.com/office/drawing/2016/5/11/chartex" xmlns:cx6="http://schemas.microsoft.com/office/drawing/2016/5/12/chartex" xmlns:cx7="http://schemas.microsoft.com/office/drawing/2016/5/13/chartex" xmlns:cx8="http://schemas.microsoft.com/office/drawing/2016/5/14/chartex" xmlns:mc="http://schemas.openxmlformats.org/markup-compatibility/2006" xmlns:aink="http://schemas.microsoft.com/office/drawing/2016/ink" xmlns:am3d="http://schemas.microsoft.com/office/drawing/2017/model3d" xmlns:o="urn:schemas-microsoft-com:office:office" xmlns:r="http://schemas.openxmlformats.org/officeDocument/2006/relationships" xmlns:m="http://schemas.openxmlformats.org/officeDocument/2006/math" xmlns:v="urn:schemas-microsoft-com:vml" xmlns:wp14="http://schemas.microsoft.com/office/word/2010/wordprocessingDrawing" xmlns:wp="http://schemas.openxmlformats.org/drawingml/2006/wordprocessingDrawing" xmlns:w10="urn:schemas-microsoft-com:office:word" xmlns:w="http://schemas.openxmlformats.org/wordprocessingml/2006/main" xmlns:w14="http://schemas.microsoft.com/office/word/2010/wordml" xmlns:w15="http://schemas.microsoft.com/office/word/2012/wordml" xmlns:w16cex="http://schemas.microsoft.com/office/word/2018/wordml/cex" xmlns:w16cid="http://schemas.microsoft.com/office/word/2016/wordml/cid" xmlns:w16="http://schemas.microsoft.com/office/word/2018/wordml" xmlns:w16sdtdh="http://schemas.microsoft.com/office/word/2020/wordml/sdtdatahash" xmlns:w16se="http://schemas.microsoft.com/office/word/2015/wordml/symex" xmlns:wpg="http://schemas.microsoft.com/office/word/2010/wordprocessingGroup" xmlns:wpi="http://schemas.microsoft.com/office/word/2010/wordprocessingInk" xmlns:wne="http://schemas.microsoft.com/office/word/2006/wordml" xmlns:wps="http://schemas.microsoft.com/office/word/2010/wordprocessingShape" mc:Ignorable="w14 w15 w16se w16cid w16 w16cex w16sdtdh wp14">
+<w:endnotes xmlns:wpc="http://schemas.microsoft.com/office/word/2010/wordprocessingCanvas" xmlns:mc="http://schemas.openxmlformats.org/markup-compatibility/2006" xmlns:o="urn:schemas-microsoft-com:office:office" xmlns:r="http://schemas.openxmlformats.org/officeDocument/2006/relationships" xmlns:m="http://schemas.openxmlformats.org/officeDocument/2006/math" xmlns:v="urn:schemas-microsoft-com:vml" xmlns:wp14="http://schemas.microsoft.com/office/word/2010/wordprocessingDrawing" xmlns:wp="http://schemas.openxmlformats.org/drawingml/2006/wordprocessingDrawing" xmlns:w10="urn:schemas-microsoft-com:office:word" xmlns:w="http://schemas.openxmlformats.org/wordprocessingml/2006/main" xmlns:w14="http://schemas.microsoft.com/office/word/2010/wordml" xmlns:w15="http://schemas.microsoft.com/office/word/2012/wordml" xmlns:wpg="http://schemas.microsoft.com/office/word/2010/wordprocessingGroup" xmlns:wpi="http://schemas.microsoft.com/office/word/2010/wordprocessingInk" xmlns:wne="http://schemas.microsoft.com/office/word/2006/wordml" xmlns:wps="http://schemas.microsoft.com/office/word/2010/wordprocessingShape" mc:Ignorable="w14 w15 wp14">
   <w:endnote w:type="separator" w:id="-1">
     <w:p>
       <w:r>
@@ -6576,7 +7393,7 @@
 </file>
 
 <file path=word/footer1.xml><?xml version="1.0" encoding="utf-8"?>
-<w:ftr xmlns:wpc="http://schemas.microsoft.com/office/word/2010/wordprocessingCanvas" xmlns:cx="http://schemas.microsoft.com/office/drawing/2014/chartex" xmlns:cx1="http://schemas.microsoft.com/office/drawing/2015/9/8/chartex" xmlns:cx2="http://schemas.microsoft.com/office/drawing/2015/10/21/chartex" xmlns:cx3="http://schemas.microsoft.com/office/drawing/2016/5/9/chartex" xmlns:cx4="http://schemas.microsoft.com/office/drawing/2016/5/10/chartex" xmlns:cx5="http://schemas.microsoft.com/office/drawing/2016/5/11/chartex" xmlns:cx6="http://schemas.microsoft.com/office/drawing/2016/5/12/chartex" xmlns:cx7="http://schemas.microsoft.com/office/drawing/2016/5/13/chartex" xmlns:cx8="http://schemas.microsoft.com/office/drawing/2016/5/14/chartex" xmlns:mc="http://schemas.openxmlformats.org/markup-compatibility/2006" xmlns:aink="http://schemas.microsoft.com/office/drawing/2016/ink" xmlns:am3d="http://schemas.microsoft.com/office/drawing/2017/model3d" xmlns:o="urn:schemas-microsoft-com:office:office" xmlns:r="http://schemas.openxmlformats.org/officeDocument/2006/relationships" xmlns:m="http://schemas.openxmlformats.org/officeDocument/2006/math" xmlns:v="urn:schemas-microsoft-com:vml" xmlns:wp14="http://schemas.microsoft.com/office/word/2010/wordprocessingDrawing" xmlns:wp="http://schemas.openxmlformats.org/drawingml/2006/wordprocessingDrawing" xmlns:w10="urn:schemas-microsoft-com:office:word" xmlns:w="http://schemas.openxmlformats.org/wordprocessingml/2006/main" xmlns:w14="http://schemas.microsoft.com/office/word/2010/wordml" xmlns:w15="http://schemas.microsoft.com/office/word/2012/wordml" xmlns:w16cex="http://schemas.microsoft.com/office/word/2018/wordml/cex" xmlns:w16cid="http://schemas.microsoft.com/office/word/2016/wordml/cid" xmlns:w16="http://schemas.microsoft.com/office/word/2018/wordml" xmlns:w16sdtdh="http://schemas.microsoft.com/office/word/2020/wordml/sdtdatahash" xmlns:w16se="http://schemas.microsoft.com/office/word/2015/wordml/symex" xmlns:wpg="http://schemas.microsoft.com/office/word/2010/wordprocessingGroup" xmlns:wpi="http://schemas.microsoft.com/office/word/2010/wordprocessingInk" xmlns:wne="http://schemas.microsoft.com/office/word/2006/wordml" xmlns:wps="http://schemas.microsoft.com/office/word/2010/wordprocessingShape" mc:Ignorable="w14 w15 w16se w16cid w16 w16cex w16sdtdh wp14">
+<w:ftr xmlns:wpc="http://schemas.microsoft.com/office/word/2010/wordprocessingCanvas" xmlns:mc="http://schemas.openxmlformats.org/markup-compatibility/2006" xmlns:o="urn:schemas-microsoft-com:office:office" xmlns:r="http://schemas.openxmlformats.org/officeDocument/2006/relationships" xmlns:m="http://schemas.openxmlformats.org/officeDocument/2006/math" xmlns:v="urn:schemas-microsoft-com:vml" xmlns:wp14="http://schemas.microsoft.com/office/word/2010/wordprocessingDrawing" xmlns:wp="http://schemas.openxmlformats.org/drawingml/2006/wordprocessingDrawing" xmlns:w10="urn:schemas-microsoft-com:office:word" xmlns:w="http://schemas.openxmlformats.org/wordprocessingml/2006/main" xmlns:w14="http://schemas.microsoft.com/office/word/2010/wordml" xmlns:w15="http://schemas.microsoft.com/office/word/2012/wordml" xmlns:wpg="http://schemas.microsoft.com/office/word/2010/wordprocessingGroup" xmlns:wpi="http://schemas.microsoft.com/office/word/2010/wordprocessingInk" xmlns:wne="http://schemas.microsoft.com/office/word/2006/wordml" xmlns:wps="http://schemas.microsoft.com/office/word/2010/wordprocessingShape" mc:Ignorable="w14 w15 wp14">
   <w:sdt>
     <w:sdtPr>
       <w:id w:val="203688639"/>
@@ -6593,7 +7410,7 @@
     <w:sdtContent>
       <w:p>
         <w:pPr>
-          <w:pStyle w:val="Footer"/>
+          <w:pStyle w:val="a4"/>
           <w:jc w:val="center"/>
         </w:pPr>
         <w:r>
@@ -6609,7 +7426,7 @@
           <w:rPr>
             <w:noProof/>
           </w:rPr>
-          <w:t>12</w:t>
+          <w:t>5</w:t>
         </w:r>
         <w:r>
           <w:rPr>
@@ -6624,7 +7441,7 @@
 </file>
 
 <file path=word/footnotes.xml><?xml version="1.0" encoding="utf-8"?>
-<w:footnotes xmlns:wpc="http://schemas.microsoft.com/office/word/2010/wordprocessingCanvas" xmlns:cx="http://schemas.microsoft.com/office/drawing/2014/chartex" xmlns:cx1="http://schemas.microsoft.com/office/drawing/2015/9/8/chartex" xmlns:cx2="http://schemas.microsoft.com/office/drawing/2015/10/21/chartex" xmlns:cx3="http://schemas.microsoft.com/office/drawing/2016/5/9/chartex" xmlns:cx4="http://schemas.microsoft.com/office/drawing/2016/5/10/chartex" xmlns:cx5="http://schemas.microsoft.com/office/drawing/2016/5/11/chartex" xmlns:cx6="http://schemas.microsoft.com/office/drawing/2016/5/12/chartex" xmlns:cx7="http://schemas.microsoft.com/office/drawing/2016/5/13/chartex" xmlns:cx8="http://schemas.microsoft.com/office/drawing/2016/5/14/chartex" xmlns:mc="http://schemas.openxmlformats.org/markup-compatibility/2006" xmlns:aink="http://schemas.microsoft.com/office/drawing/2016/ink" xmlns:am3d="http://schemas.microsoft.com/office/drawing/2017/model3d" xmlns:o="urn:schemas-microsoft-com:office:office" xmlns:r="http://schemas.openxmlformats.org/officeDocument/2006/relationships" xmlns:m="http://schemas.openxmlformats.org/officeDocument/2006/math" xmlns:v="urn:schemas-microsoft-com:vml" xmlns:wp14="http://schemas.microsoft.com/office/word/2010/wordprocessingDrawing" xmlns:wp="http://schemas.openxmlformats.org/drawingml/2006/wordprocessingDrawing" xmlns:w10="urn:schemas-microsoft-com:office:word" xmlns:w="http://schemas.openxmlformats.org/wordprocessingml/2006/main" xmlns:w14="http://schemas.microsoft.com/office/word/2010/wordml" xmlns:w15="http://schemas.microsoft.com/office/word/2012/wordml" xmlns:w16cex="http://schemas.microsoft.com/office/word/2018/wordml/cex" xmlns:w16cid="http://schemas.microsoft.com/office/word/2016/wordml/cid" xmlns:w16="http://schemas.microsoft.com/office/word/2018/wordml" xmlns:w16sdtdh="http://schemas.microsoft.com/office/word/2020/wordml/sdtdatahash" xmlns:w16se="http://schemas.microsoft.com/office/word/2015/wordml/symex" xmlns:wpg="http://schemas.microsoft.com/office/word/2010/wordprocessingGroup" xmlns:wpi="http://schemas.microsoft.com/office/word/2010/wordprocessingInk" xmlns:wne="http://schemas.microsoft.com/office/word/2006/wordml" xmlns:wps="http://schemas.microsoft.com/office/word/2010/wordprocessingShape" mc:Ignorable="w14 w15 w16se w16cid w16 w16cex w16sdtdh wp14">
+<w:footnotes xmlns:wpc="http://schemas.microsoft.com/office/word/2010/wordprocessingCanvas" xmlns:mc="http://schemas.openxmlformats.org/markup-compatibility/2006" xmlns:o="urn:schemas-microsoft-com:office:office" xmlns:r="http://schemas.openxmlformats.org/officeDocument/2006/relationships" xmlns:m="http://schemas.openxmlformats.org/officeDocument/2006/math" xmlns:v="urn:schemas-microsoft-com:vml" xmlns:wp14="http://schemas.microsoft.com/office/word/2010/wordprocessingDrawing" xmlns:wp="http://schemas.openxmlformats.org/drawingml/2006/wordprocessingDrawing" xmlns:w10="urn:schemas-microsoft-com:office:word" xmlns:w="http://schemas.openxmlformats.org/wordprocessingml/2006/main" xmlns:w14="http://schemas.microsoft.com/office/word/2010/wordml" xmlns:w15="http://schemas.microsoft.com/office/word/2012/wordml" xmlns:wpg="http://schemas.microsoft.com/office/word/2010/wordprocessingGroup" xmlns:wpi="http://schemas.microsoft.com/office/word/2010/wordprocessingInk" xmlns:wne="http://schemas.microsoft.com/office/word/2006/wordml" xmlns:wps="http://schemas.microsoft.com/office/word/2010/wordprocessingShape" mc:Ignorable="w14 w15 wp14">
   <w:footnote w:type="separator" w:id="-1">
     <w:p>
       <w:r>
@@ -6646,7 +7463,7 @@
 </file>
 
 <file path=word/numbering.xml><?xml version="1.0" encoding="utf-8"?>
-<w:numbering xmlns:wpc="http://schemas.microsoft.com/office/word/2010/wordprocessingCanvas" xmlns:cx="http://schemas.microsoft.com/office/drawing/2014/chartex" xmlns:cx1="http://schemas.microsoft.com/office/drawing/2015/9/8/chartex" xmlns:cx2="http://schemas.microsoft.com/office/drawing/2015/10/21/chartex" xmlns:cx3="http://schemas.microsoft.com/office/drawing/2016/5/9/chartex" xmlns:cx4="http://schemas.microsoft.com/office/drawing/2016/5/10/chartex" xmlns:cx5="http://schemas.microsoft.com/office/drawing/2016/5/11/chartex" xmlns:cx6="http://schemas.microsoft.com/office/drawing/2016/5/12/chartex" xmlns:cx7="http://schemas.microsoft.com/office/drawing/2016/5/13/chartex" xmlns:cx8="http://schemas.microsoft.com/office/drawing/2016/5/14/chartex" xmlns:mc="http://schemas.openxmlformats.org/markup-compatibility/2006" xmlns:aink="http://schemas.microsoft.com/office/drawing/2016/ink" xmlns:am3d="http://schemas.microsoft.com/office/drawing/2017/model3d" xmlns:o="urn:schemas-microsoft-com:office:office" xmlns:r="http://schemas.openxmlformats.org/officeDocument/2006/relationships" xmlns:m="http://schemas.openxmlformats.org/officeDocument/2006/math" xmlns:v="urn:schemas-microsoft-com:vml" xmlns:wp14="http://schemas.microsoft.com/office/word/2010/wordprocessingDrawing" xmlns:wp="http://schemas.openxmlformats.org/drawingml/2006/wordprocessingDrawing" xmlns:w10="urn:schemas-microsoft-com:office:word" xmlns:w="http://schemas.openxmlformats.org/wordprocessingml/2006/main" xmlns:w14="http://schemas.microsoft.com/office/word/2010/wordml" xmlns:w15="http://schemas.microsoft.com/office/word/2012/wordml" xmlns:w16cex="http://schemas.microsoft.com/office/word/2018/wordml/cex" xmlns:w16cid="http://schemas.microsoft.com/office/word/2016/wordml/cid" xmlns:w16="http://schemas.microsoft.com/office/word/2018/wordml" xmlns:w16sdtdh="http://schemas.microsoft.com/office/word/2020/wordml/sdtdatahash" xmlns:w16se="http://schemas.microsoft.com/office/word/2015/wordml/symex" xmlns:wpg="http://schemas.microsoft.com/office/word/2010/wordprocessingGroup" xmlns:wpi="http://schemas.microsoft.com/office/word/2010/wordprocessingInk" xmlns:wne="http://schemas.microsoft.com/office/word/2006/wordml" xmlns:wps="http://schemas.microsoft.com/office/word/2010/wordprocessingShape" mc:Ignorable="w14 w15 w16se w16cid w16 w16cex w16sdtdh wp14">
+<w:numbering xmlns:wpc="http://schemas.microsoft.com/office/word/2010/wordprocessingCanvas" xmlns:mc="http://schemas.openxmlformats.org/markup-compatibility/2006" xmlns:o="urn:schemas-microsoft-com:office:office" xmlns:r="http://schemas.openxmlformats.org/officeDocument/2006/relationships" xmlns:m="http://schemas.openxmlformats.org/officeDocument/2006/math" xmlns:v="urn:schemas-microsoft-com:vml" xmlns:wp14="http://schemas.microsoft.com/office/word/2010/wordprocessingDrawing" xmlns:wp="http://schemas.openxmlformats.org/drawingml/2006/wordprocessingDrawing" xmlns:w10="urn:schemas-microsoft-com:office:word" xmlns:w="http://schemas.openxmlformats.org/wordprocessingml/2006/main" xmlns:w14="http://schemas.microsoft.com/office/word/2010/wordml" xmlns:w15="http://schemas.microsoft.com/office/word/2012/wordml" xmlns:wpg="http://schemas.microsoft.com/office/word/2010/wordprocessingGroup" xmlns:wpi="http://schemas.microsoft.com/office/word/2010/wordprocessingInk" xmlns:wne="http://schemas.microsoft.com/office/word/2006/wordml" xmlns:wps="http://schemas.microsoft.com/office/word/2010/wordprocessingShape" mc:Ignorable="w14 w15 wp14">
   <w:abstractNum w:abstractNumId="0" w15:restartNumberingAfterBreak="0">
     <w:nsid w:val="FFFFFFFB"/>
     <w:multiLevelType w:val="multilevel"/>
@@ -7663,7 +8480,7 @@
     <w:lvl w:ilvl="0">
       <w:start w:val="1"/>
       <w:numFmt w:val="decimal"/>
-      <w:pStyle w:val="Heading1"/>
+      <w:pStyle w:val="10"/>
       <w:lvlText w:val="%1."/>
       <w:lvlJc w:val="left"/>
       <w:pPr>
@@ -7681,7 +8498,7 @@
     <w:lvl w:ilvl="1">
       <w:start w:val="1"/>
       <w:numFmt w:val="decimal"/>
-      <w:pStyle w:val="Heading2"/>
+      <w:pStyle w:val="20"/>
       <w:lvlText w:val="%1.%2."/>
       <w:lvlJc w:val="left"/>
       <w:pPr>
@@ -7699,7 +8516,7 @@
     <w:lvl w:ilvl="2">
       <w:start w:val="1"/>
       <w:numFmt w:val="decimal"/>
-      <w:pStyle w:val="Heading3"/>
+      <w:pStyle w:val="3"/>
       <w:lvlText w:val="%1.%2.%3."/>
       <w:lvlJc w:val="left"/>
       <w:pPr>
@@ -8069,7 +8886,7 @@
 </file>
 
 <file path=word/styles.xml><?xml version="1.0" encoding="utf-8"?>
-<w:styles xmlns:mc="http://schemas.openxmlformats.org/markup-compatibility/2006" xmlns:r="http://schemas.openxmlformats.org/officeDocument/2006/relationships" xmlns:w="http://schemas.openxmlformats.org/wordprocessingml/2006/main" xmlns:w14="http://schemas.microsoft.com/office/word/2010/wordml" xmlns:w15="http://schemas.microsoft.com/office/word/2012/wordml" xmlns:w16cex="http://schemas.microsoft.com/office/word/2018/wordml/cex" xmlns:w16cid="http://schemas.microsoft.com/office/word/2016/wordml/cid" xmlns:w16="http://schemas.microsoft.com/office/word/2018/wordml" xmlns:w16sdtdh="http://schemas.microsoft.com/office/word/2020/wordml/sdtdatahash" xmlns:w16se="http://schemas.microsoft.com/office/word/2015/wordml/symex" mc:Ignorable="w14 w15 w16se w16cid w16 w16cex w16sdtdh">
+<w:styles xmlns:mc="http://schemas.openxmlformats.org/markup-compatibility/2006" xmlns:r="http://schemas.openxmlformats.org/officeDocument/2006/relationships" xmlns:w="http://schemas.openxmlformats.org/wordprocessingml/2006/main" xmlns:w14="http://schemas.microsoft.com/office/word/2010/wordml" xmlns:w15="http://schemas.microsoft.com/office/word/2012/wordml" mc:Ignorable="w14 w15">
   <w:docDefaults>
     <w:rPrDefault>
       <w:rPr>
@@ -8082,7 +8899,7 @@
     </w:rPrDefault>
     <w:pPrDefault/>
   </w:docDefaults>
-  <w:latentStyles w:defLockedState="0" w:defUIPriority="99" w:defSemiHidden="0" w:defUnhideWhenUsed="0" w:defQFormat="0" w:count="376">
+  <w:latentStyles w:defLockedState="0" w:defUIPriority="99" w:defSemiHidden="0" w:defUnhideWhenUsed="0" w:defQFormat="0" w:count="371">
     <w:lsdException w:name="Normal" w:uiPriority="0" w:qFormat="1"/>
     <w:lsdException w:name="heading 1" w:uiPriority="0" w:qFormat="1"/>
     <w:lsdException w:name="heading 2" w:semiHidden="1" w:uiPriority="0" w:unhideWhenUsed="1" w:qFormat="1"/>
@@ -8454,13 +9271,8 @@
     <w:lsdException w:name="List Table 5 Dark Accent 6" w:uiPriority="50"/>
     <w:lsdException w:name="List Table 6 Colorful Accent 6" w:uiPriority="51"/>
     <w:lsdException w:name="List Table 7 Colorful Accent 6" w:uiPriority="52"/>
-    <w:lsdException w:name="Mention" w:semiHidden="1" w:unhideWhenUsed="1"/>
-    <w:lsdException w:name="Smart Hyperlink" w:semiHidden="1" w:unhideWhenUsed="1"/>
-    <w:lsdException w:name="Hashtag" w:semiHidden="1" w:unhideWhenUsed="1"/>
-    <w:lsdException w:name="Unresolved Mention" w:semiHidden="1" w:unhideWhenUsed="1"/>
-    <w:lsdException w:name="Smart Link" w:semiHidden="1" w:unhideWhenUsed="1"/>
   </w:latentStyles>
-  <w:style w:type="paragraph" w:default="1" w:styleId="Normal">
+  <w:style w:type="paragraph" w:default="1" w:styleId="a0">
     <w:name w:val="Normal"/>
     <w:qFormat/>
     <w:rsid w:val="00424460"/>
@@ -8473,11 +9285,11 @@
       <w:szCs w:val="24"/>
     </w:rPr>
   </w:style>
-  <w:style w:type="paragraph" w:styleId="Heading1">
+  <w:style w:type="paragraph" w:styleId="10">
     <w:name w:val="heading 1"/>
-    <w:basedOn w:val="Normal"/>
-    <w:next w:val="Normal"/>
-    <w:link w:val="Heading1Char"/>
+    <w:basedOn w:val="a0"/>
+    <w:next w:val="a0"/>
+    <w:link w:val="11"/>
     <w:qFormat/>
     <w:rsid w:val="00424460"/>
     <w:pPr>
@@ -8491,11 +9303,11 @@
       <w:b/>
     </w:rPr>
   </w:style>
-  <w:style w:type="paragraph" w:styleId="Heading2">
+  <w:style w:type="paragraph" w:styleId="20">
     <w:name w:val="heading 2"/>
-    <w:basedOn w:val="Normal"/>
-    <w:next w:val="Normal"/>
-    <w:link w:val="Heading2Char"/>
+    <w:basedOn w:val="a0"/>
+    <w:next w:val="a0"/>
+    <w:link w:val="21"/>
     <w:qFormat/>
     <w:rsid w:val="00424460"/>
     <w:pPr>
@@ -8510,11 +9322,11 @@
       <w:b/>
     </w:rPr>
   </w:style>
-  <w:style w:type="paragraph" w:styleId="Heading3">
+  <w:style w:type="paragraph" w:styleId="3">
     <w:name w:val="heading 3"/>
-    <w:basedOn w:val="Normal"/>
-    <w:next w:val="Normal"/>
-    <w:link w:val="Heading3Char"/>
+    <w:basedOn w:val="a0"/>
+    <w:next w:val="a0"/>
+    <w:link w:val="30"/>
     <w:unhideWhenUsed/>
     <w:qFormat/>
     <w:rsid w:val="00424460"/>
@@ -8530,11 +9342,11 @@
       <w:rFonts w:eastAsia="Times New Roman" w:cstheme="majorBidi"/>
     </w:rPr>
   </w:style>
-  <w:style w:type="paragraph" w:styleId="Heading4">
+  <w:style w:type="paragraph" w:styleId="4">
     <w:name w:val="heading 4"/>
-    <w:basedOn w:val="Normal"/>
-    <w:next w:val="Normal"/>
-    <w:link w:val="Heading4Char"/>
+    <w:basedOn w:val="a0"/>
+    <w:next w:val="a0"/>
+    <w:link w:val="40"/>
     <w:unhideWhenUsed/>
     <w:qFormat/>
     <w:rsid w:val="00424460"/>
@@ -8559,11 +9371,11 @@
       <w:lang w:eastAsia="de-DE"/>
     </w:rPr>
   </w:style>
-  <w:style w:type="paragraph" w:styleId="Heading5">
+  <w:style w:type="paragraph" w:styleId="5">
     <w:name w:val="heading 5"/>
-    <w:basedOn w:val="Normal"/>
-    <w:next w:val="Normal"/>
-    <w:link w:val="Heading5Char"/>
+    <w:basedOn w:val="a0"/>
+    <w:next w:val="a0"/>
+    <w:link w:val="50"/>
     <w:semiHidden/>
     <w:unhideWhenUsed/>
     <w:qFormat/>
@@ -8587,11 +9399,11 @@
       <w:lang w:eastAsia="de-DE"/>
     </w:rPr>
   </w:style>
-  <w:style w:type="paragraph" w:styleId="Heading6">
+  <w:style w:type="paragraph" w:styleId="6">
     <w:name w:val="heading 6"/>
-    <w:basedOn w:val="Normal"/>
-    <w:next w:val="Normal"/>
-    <w:link w:val="Heading6Char"/>
+    <w:basedOn w:val="a0"/>
+    <w:next w:val="a0"/>
+    <w:link w:val="60"/>
     <w:semiHidden/>
     <w:unhideWhenUsed/>
     <w:qFormat/>
@@ -8617,11 +9429,11 @@
       <w:lang w:eastAsia="de-DE"/>
     </w:rPr>
   </w:style>
-  <w:style w:type="paragraph" w:styleId="Heading7">
+  <w:style w:type="paragraph" w:styleId="7">
     <w:name w:val="heading 7"/>
-    <w:basedOn w:val="Normal"/>
-    <w:next w:val="Normal"/>
-    <w:link w:val="Heading7Char"/>
+    <w:basedOn w:val="a0"/>
+    <w:next w:val="a0"/>
+    <w:link w:val="70"/>
     <w:semiHidden/>
     <w:unhideWhenUsed/>
     <w:qFormat/>
@@ -8645,11 +9457,11 @@
       <w:lang w:eastAsia="de-DE"/>
     </w:rPr>
   </w:style>
-  <w:style w:type="paragraph" w:styleId="Heading8">
+  <w:style w:type="paragraph" w:styleId="8">
     <w:name w:val="heading 8"/>
-    <w:basedOn w:val="Normal"/>
-    <w:next w:val="Normal"/>
-    <w:link w:val="Heading8Char"/>
+    <w:basedOn w:val="a0"/>
+    <w:next w:val="a0"/>
+    <w:link w:val="80"/>
     <w:semiHidden/>
     <w:unhideWhenUsed/>
     <w:qFormat/>
@@ -8673,11 +9485,11 @@
       <w:lang w:eastAsia="de-DE"/>
     </w:rPr>
   </w:style>
-  <w:style w:type="paragraph" w:styleId="Heading9">
+  <w:style w:type="paragraph" w:styleId="9">
     <w:name w:val="heading 9"/>
-    <w:basedOn w:val="Normal"/>
-    <w:next w:val="Normal"/>
-    <w:link w:val="Heading9Char"/>
+    <w:basedOn w:val="a0"/>
+    <w:next w:val="a0"/>
+    <w:link w:val="90"/>
     <w:semiHidden/>
     <w:unhideWhenUsed/>
     <w:qFormat/>
@@ -8701,12 +9513,13 @@
       <w:lang w:eastAsia="de-DE"/>
     </w:rPr>
   </w:style>
-  <w:style w:type="character" w:default="1" w:styleId="DefaultParagraphFont">
+  <w:style w:type="character" w:default="1" w:styleId="a1">
     <w:name w:val="Default Paragraph Font"/>
     <w:uiPriority w:val="1"/>
+    <w:semiHidden/>
     <w:unhideWhenUsed/>
   </w:style>
-  <w:style w:type="table" w:default="1" w:styleId="TableNormal">
+  <w:style w:type="table" w:default="1" w:styleId="a2">
     <w:name w:val="Normal Table"/>
     <w:uiPriority w:val="99"/>
     <w:semiHidden/>
@@ -8721,16 +9534,16 @@
       </w:tblCellMar>
     </w:tblPr>
   </w:style>
-  <w:style w:type="numbering" w:default="1" w:styleId="NoList">
+  <w:style w:type="numbering" w:default="1" w:styleId="a3">
     <w:name w:val="No List"/>
     <w:uiPriority w:val="99"/>
     <w:semiHidden/>
     <w:unhideWhenUsed/>
   </w:style>
-  <w:style w:type="character" w:customStyle="1" w:styleId="Heading1Char">
-    <w:name w:val="Heading 1 Char"/>
-    <w:basedOn w:val="DefaultParagraphFont"/>
-    <w:link w:val="Heading1"/>
+  <w:style w:type="character" w:customStyle="1" w:styleId="11">
+    <w:name w:val="見出し 1 (文字)"/>
+    <w:basedOn w:val="a1"/>
+    <w:link w:val="10"/>
     <w:rsid w:val="00424460"/>
     <w:rPr>
       <w:rFonts w:ascii="Times New Roman" w:eastAsia="ＭＳ 明朝" w:hAnsi="Times New Roman" w:cs="Times New Roman"/>
@@ -8738,10 +9551,10 @@
       <w:szCs w:val="24"/>
     </w:rPr>
   </w:style>
-  <w:style w:type="character" w:customStyle="1" w:styleId="Heading2Char">
-    <w:name w:val="Heading 2 Char"/>
-    <w:basedOn w:val="DefaultParagraphFont"/>
-    <w:link w:val="Heading2"/>
+  <w:style w:type="character" w:customStyle="1" w:styleId="21">
+    <w:name w:val="見出し 2 (文字)"/>
+    <w:basedOn w:val="a1"/>
+    <w:link w:val="20"/>
     <w:rsid w:val="00424460"/>
     <w:rPr>
       <w:rFonts w:ascii="Times New Roman" w:eastAsia="ＭＳ 明朝" w:hAnsi="Times New Roman" w:cs="Times New Roman"/>
@@ -8749,20 +9562,20 @@
       <w:szCs w:val="24"/>
     </w:rPr>
   </w:style>
-  <w:style w:type="character" w:customStyle="1" w:styleId="Heading3Char">
-    <w:name w:val="Heading 3 Char"/>
-    <w:basedOn w:val="DefaultParagraphFont"/>
-    <w:link w:val="Heading3"/>
+  <w:style w:type="character" w:customStyle="1" w:styleId="30">
+    <w:name w:val="見出し 3 (文字)"/>
+    <w:basedOn w:val="a1"/>
+    <w:link w:val="3"/>
     <w:rsid w:val="00424460"/>
     <w:rPr>
       <w:rFonts w:ascii="Times New Roman" w:eastAsia="Times New Roman" w:hAnsi="Times New Roman" w:cstheme="majorBidi"/>
       <w:szCs w:val="24"/>
     </w:rPr>
   </w:style>
-  <w:style w:type="character" w:customStyle="1" w:styleId="Heading4Char">
-    <w:name w:val="Heading 4 Char"/>
-    <w:basedOn w:val="DefaultParagraphFont"/>
-    <w:link w:val="Heading4"/>
+  <w:style w:type="character" w:customStyle="1" w:styleId="40">
+    <w:name w:val="見出し 4 (文字)"/>
+    <w:basedOn w:val="a1"/>
+    <w:link w:val="4"/>
     <w:rsid w:val="00424460"/>
     <w:rPr>
       <w:rFonts w:ascii="Times" w:eastAsia="游明朝" w:hAnsi="Times" w:cs="Times New Roman"/>
@@ -8773,10 +9586,10 @@
       <w:lang w:eastAsia="de-DE"/>
     </w:rPr>
   </w:style>
-  <w:style w:type="character" w:customStyle="1" w:styleId="Heading5Char">
-    <w:name w:val="Heading 5 Char"/>
-    <w:basedOn w:val="DefaultParagraphFont"/>
-    <w:link w:val="Heading5"/>
+  <w:style w:type="character" w:customStyle="1" w:styleId="50">
+    <w:name w:val="見出し 5 (文字)"/>
+    <w:basedOn w:val="a1"/>
+    <w:link w:val="5"/>
     <w:semiHidden/>
     <w:rsid w:val="00424460"/>
     <w:rPr>
@@ -8786,10 +9599,10 @@
       <w:lang w:eastAsia="de-DE"/>
     </w:rPr>
   </w:style>
-  <w:style w:type="character" w:customStyle="1" w:styleId="Heading6Char">
-    <w:name w:val="Heading 6 Char"/>
-    <w:basedOn w:val="DefaultParagraphFont"/>
-    <w:link w:val="Heading6"/>
+  <w:style w:type="character" w:customStyle="1" w:styleId="60">
+    <w:name w:val="見出し 6 (文字)"/>
+    <w:basedOn w:val="a1"/>
+    <w:link w:val="6"/>
     <w:semiHidden/>
     <w:rsid w:val="00424460"/>
     <w:rPr>
@@ -8801,10 +9614,10 @@
       <w:lang w:eastAsia="de-DE"/>
     </w:rPr>
   </w:style>
-  <w:style w:type="character" w:customStyle="1" w:styleId="Heading7Char">
-    <w:name w:val="Heading 7 Char"/>
-    <w:basedOn w:val="DefaultParagraphFont"/>
-    <w:link w:val="Heading7"/>
+  <w:style w:type="character" w:customStyle="1" w:styleId="70">
+    <w:name w:val="見出し 7 (文字)"/>
+    <w:basedOn w:val="a1"/>
+    <w:link w:val="7"/>
     <w:semiHidden/>
     <w:rsid w:val="00424460"/>
     <w:rPr>
@@ -8814,10 +9627,10 @@
       <w:lang w:eastAsia="de-DE"/>
     </w:rPr>
   </w:style>
-  <w:style w:type="character" w:customStyle="1" w:styleId="Heading8Char">
-    <w:name w:val="Heading 8 Char"/>
-    <w:basedOn w:val="DefaultParagraphFont"/>
-    <w:link w:val="Heading8"/>
+  <w:style w:type="character" w:customStyle="1" w:styleId="80">
+    <w:name w:val="見出し 8 (文字)"/>
+    <w:basedOn w:val="a1"/>
+    <w:link w:val="8"/>
     <w:semiHidden/>
     <w:rsid w:val="00424460"/>
     <w:rPr>
@@ -8827,10 +9640,10 @@
       <w:lang w:eastAsia="de-DE"/>
     </w:rPr>
   </w:style>
-  <w:style w:type="character" w:customStyle="1" w:styleId="Heading9Char">
-    <w:name w:val="Heading 9 Char"/>
-    <w:basedOn w:val="DefaultParagraphFont"/>
-    <w:link w:val="Heading9"/>
+  <w:style w:type="character" w:customStyle="1" w:styleId="90">
+    <w:name w:val="見出し 9 (文字)"/>
+    <w:basedOn w:val="a1"/>
+    <w:link w:val="9"/>
     <w:semiHidden/>
     <w:rsid w:val="00424460"/>
     <w:rPr>
@@ -8840,10 +9653,10 @@
       <w:lang w:eastAsia="de-DE"/>
     </w:rPr>
   </w:style>
-  <w:style w:type="paragraph" w:styleId="Footer">
+  <w:style w:type="paragraph" w:styleId="a4">
     <w:name w:val="footer"/>
-    <w:basedOn w:val="Normal"/>
-    <w:link w:val="FooterChar"/>
+    <w:basedOn w:val="a0"/>
+    <w:link w:val="a5"/>
     <w:rsid w:val="00424460"/>
     <w:pPr>
       <w:tabs>
@@ -8853,25 +9666,25 @@
       <w:snapToGrid w:val="0"/>
     </w:pPr>
   </w:style>
-  <w:style w:type="character" w:customStyle="1" w:styleId="FooterChar">
-    <w:name w:val="Footer Char"/>
-    <w:basedOn w:val="DefaultParagraphFont"/>
-    <w:link w:val="Footer"/>
+  <w:style w:type="character" w:customStyle="1" w:styleId="a5">
+    <w:name w:val="フッター (文字)"/>
+    <w:basedOn w:val="a1"/>
+    <w:link w:val="a4"/>
     <w:rsid w:val="00424460"/>
     <w:rPr>
       <w:rFonts w:ascii="Times New Roman" w:eastAsia="ＭＳ 明朝" w:hAnsi="Times New Roman" w:cs="Times New Roman"/>
       <w:szCs w:val="24"/>
     </w:rPr>
   </w:style>
-  <w:style w:type="character" w:styleId="PageNumber">
+  <w:style w:type="character" w:styleId="a6">
     <w:name w:val="page number"/>
-    <w:basedOn w:val="DefaultParagraphFont"/>
-    <w:rsid w:val="00424460"/>
-  </w:style>
-  <w:style w:type="paragraph" w:styleId="Header">
+    <w:basedOn w:val="a1"/>
+    <w:rsid w:val="00424460"/>
+  </w:style>
+  <w:style w:type="paragraph" w:styleId="a7">
     <w:name w:val="header"/>
-    <w:basedOn w:val="Normal"/>
-    <w:link w:val="HeaderChar"/>
+    <w:basedOn w:val="a0"/>
+    <w:link w:val="a8"/>
     <w:rsid w:val="00424460"/>
     <w:pPr>
       <w:tabs>
@@ -8881,20 +9694,20 @@
       <w:snapToGrid w:val="0"/>
     </w:pPr>
   </w:style>
-  <w:style w:type="character" w:customStyle="1" w:styleId="HeaderChar">
-    <w:name w:val="Header Char"/>
-    <w:basedOn w:val="DefaultParagraphFont"/>
-    <w:link w:val="Header"/>
+  <w:style w:type="character" w:customStyle="1" w:styleId="a8">
+    <w:name w:val="ヘッダー (文字)"/>
+    <w:basedOn w:val="a1"/>
+    <w:link w:val="a7"/>
     <w:rsid w:val="00424460"/>
     <w:rPr>
       <w:rFonts w:ascii="Times New Roman" w:eastAsia="ＭＳ 明朝" w:hAnsi="Times New Roman" w:cs="Times New Roman"/>
       <w:szCs w:val="24"/>
     </w:rPr>
   </w:style>
-  <w:style w:type="paragraph" w:styleId="Caption">
+  <w:style w:type="paragraph" w:styleId="a9">
     <w:name w:val="caption"/>
-    <w:basedOn w:val="Normal"/>
-    <w:next w:val="Normal"/>
+    <w:basedOn w:val="a0"/>
+    <w:next w:val="a0"/>
     <w:uiPriority w:val="35"/>
     <w:qFormat/>
     <w:rsid w:val="00424460"/>
@@ -8906,10 +9719,10 @@
       <w:szCs w:val="21"/>
     </w:rPr>
   </w:style>
-  <w:style w:type="paragraph" w:styleId="FootnoteText">
+  <w:style w:type="paragraph" w:styleId="aa">
     <w:name w:val="footnote text"/>
-    <w:basedOn w:val="Normal"/>
-    <w:link w:val="FootnoteTextChar"/>
+    <w:basedOn w:val="a0"/>
+    <w:link w:val="ab"/>
     <w:rsid w:val="00424460"/>
     <w:pPr>
       <w:keepLines/>
@@ -8917,27 +9730,27 @@
       <w:jc w:val="left"/>
     </w:pPr>
   </w:style>
-  <w:style w:type="character" w:customStyle="1" w:styleId="FootnoteTextChar">
-    <w:name w:val="Footnote Text Char"/>
-    <w:basedOn w:val="DefaultParagraphFont"/>
-    <w:link w:val="FootnoteText"/>
+  <w:style w:type="character" w:customStyle="1" w:styleId="ab">
+    <w:name w:val="脚注文字列 (文字)"/>
+    <w:basedOn w:val="a1"/>
+    <w:link w:val="aa"/>
     <w:rsid w:val="00424460"/>
     <w:rPr>
       <w:rFonts w:ascii="Times New Roman" w:eastAsia="ＭＳ 明朝" w:hAnsi="Times New Roman" w:cs="Times New Roman"/>
       <w:szCs w:val="24"/>
     </w:rPr>
   </w:style>
-  <w:style w:type="character" w:styleId="FootnoteReference">
+  <w:style w:type="character" w:styleId="ac">
     <w:name w:val="footnote reference"/>
     <w:rsid w:val="00424460"/>
     <w:rPr>
       <w:vertAlign w:val="superscript"/>
     </w:rPr>
   </w:style>
-  <w:style w:type="paragraph" w:styleId="DocumentMap">
+  <w:style w:type="paragraph" w:styleId="ad">
     <w:name w:val="Document Map"/>
-    <w:basedOn w:val="Normal"/>
-    <w:link w:val="DocumentMapChar"/>
+    <w:basedOn w:val="a0"/>
+    <w:link w:val="ae"/>
     <w:semiHidden/>
     <w:rsid w:val="00424460"/>
     <w:pPr>
@@ -8947,10 +9760,10 @@
       <w:rFonts w:ascii="Arial" w:eastAsia="ＭＳ ゴシック" w:hAnsi="Arial"/>
     </w:rPr>
   </w:style>
-  <w:style w:type="character" w:customStyle="1" w:styleId="DocumentMapChar">
-    <w:name w:val="Document Map Char"/>
-    <w:basedOn w:val="DefaultParagraphFont"/>
-    <w:link w:val="DocumentMap"/>
+  <w:style w:type="character" w:customStyle="1" w:styleId="ae">
+    <w:name w:val="見出しマップ (文字)"/>
+    <w:basedOn w:val="a1"/>
+    <w:link w:val="ad"/>
     <w:semiHidden/>
     <w:rsid w:val="00424460"/>
     <w:rPr>
@@ -8961,7 +9774,7 @@
   </w:style>
   <w:style w:type="numbering" w:customStyle="1" w:styleId="a">
     <w:name w:val="スタイル アウトライン番号"/>
-    <w:basedOn w:val="NoList"/>
+    <w:basedOn w:val="a3"/>
     <w:rsid w:val="00424460"/>
     <w:pPr>
       <w:numPr>
@@ -8969,15 +9782,15 @@
       </w:numPr>
     </w:pPr>
   </w:style>
-  <w:style w:type="paragraph" w:styleId="TOC1">
+  <w:style w:type="paragraph" w:styleId="12">
     <w:name w:val="toc 1"/>
-    <w:basedOn w:val="Normal"/>
-    <w:next w:val="Normal"/>
+    <w:basedOn w:val="a0"/>
+    <w:next w:val="a0"/>
     <w:autoRedefine/>
     <w:uiPriority w:val="39"/>
     <w:rsid w:val="00424460"/>
   </w:style>
-  <w:style w:type="character" w:styleId="Hyperlink">
+  <w:style w:type="character" w:styleId="af">
     <w:name w:val="Hyperlink"/>
     <w:uiPriority w:val="99"/>
     <w:rsid w:val="00424460"/>
@@ -8988,7 +9801,7 @@
   </w:style>
   <w:style w:type="numbering" w:customStyle="1" w:styleId="1">
     <w:name w:val="スタイル アウトライン番号1"/>
-    <w:basedOn w:val="NoList"/>
+    <w:basedOn w:val="a3"/>
     <w:rsid w:val="00424460"/>
     <w:pPr>
       <w:numPr>
@@ -8998,7 +9811,7 @@
   </w:style>
   <w:style w:type="numbering" w:customStyle="1" w:styleId="2">
     <w:name w:val="スタイル アウトライン番号2"/>
-    <w:basedOn w:val="NoList"/>
+    <w:basedOn w:val="a3"/>
     <w:rsid w:val="00424460"/>
     <w:pPr>
       <w:numPr>
@@ -9006,10 +9819,10 @@
       </w:numPr>
     </w:pPr>
   </w:style>
-  <w:style w:type="paragraph" w:styleId="TOC2">
+  <w:style w:type="paragraph" w:styleId="22">
     <w:name w:val="toc 2"/>
-    <w:basedOn w:val="Normal"/>
-    <w:next w:val="Normal"/>
+    <w:basedOn w:val="a0"/>
+    <w:next w:val="a0"/>
     <w:autoRedefine/>
     <w:uiPriority w:val="39"/>
     <w:rsid w:val="00424460"/>
@@ -9017,7 +9830,7 @@
       <w:ind w:leftChars="100" w:left="210"/>
     </w:pPr>
   </w:style>
-  <w:style w:type="character" w:styleId="CommentReference">
+  <w:style w:type="character" w:styleId="af0">
     <w:name w:val="annotation reference"/>
     <w:semiHidden/>
     <w:rsid w:val="00424460"/>
@@ -9026,30 +9839,30 @@
       <w:szCs w:val="18"/>
     </w:rPr>
   </w:style>
-  <w:style w:type="paragraph" w:styleId="TableofFigures">
+  <w:style w:type="paragraph" w:styleId="af1">
     <w:name w:val="table of figures"/>
-    <w:basedOn w:val="Normal"/>
-    <w:next w:val="Normal"/>
+    <w:basedOn w:val="a0"/>
+    <w:next w:val="a0"/>
     <w:uiPriority w:val="99"/>
     <w:rsid w:val="00424460"/>
     <w:pPr>
       <w:ind w:leftChars="200" w:left="200" w:hangingChars="200" w:hanging="200"/>
     </w:pPr>
   </w:style>
-  <w:style w:type="paragraph" w:styleId="CommentText">
+  <w:style w:type="paragraph" w:styleId="af2">
     <w:name w:val="annotation text"/>
-    <w:basedOn w:val="Normal"/>
-    <w:link w:val="CommentTextChar"/>
+    <w:basedOn w:val="a0"/>
+    <w:link w:val="af3"/>
     <w:semiHidden/>
     <w:rsid w:val="00424460"/>
     <w:pPr>
       <w:jc w:val="left"/>
     </w:pPr>
   </w:style>
-  <w:style w:type="character" w:customStyle="1" w:styleId="CommentTextChar">
-    <w:name w:val="Comment Text Char"/>
-    <w:basedOn w:val="DefaultParagraphFont"/>
-    <w:link w:val="CommentText"/>
+  <w:style w:type="character" w:customStyle="1" w:styleId="af3">
+    <w:name w:val="コメント文字列 (文字)"/>
+    <w:basedOn w:val="a1"/>
+    <w:link w:val="af2"/>
     <w:semiHidden/>
     <w:rsid w:val="00424460"/>
     <w:rPr>
@@ -9057,11 +9870,11 @@
       <w:szCs w:val="24"/>
     </w:rPr>
   </w:style>
-  <w:style w:type="paragraph" w:styleId="CommentSubject">
+  <w:style w:type="paragraph" w:styleId="af4">
     <w:name w:val="annotation subject"/>
-    <w:basedOn w:val="CommentText"/>
-    <w:next w:val="CommentText"/>
-    <w:link w:val="CommentSubjectChar"/>
+    <w:basedOn w:val="af2"/>
+    <w:next w:val="af2"/>
+    <w:link w:val="af5"/>
     <w:semiHidden/>
     <w:rsid w:val="00424460"/>
     <w:rPr>
@@ -9069,10 +9882,10 @@
       <w:bCs/>
     </w:rPr>
   </w:style>
-  <w:style w:type="character" w:customStyle="1" w:styleId="CommentSubjectChar">
-    <w:name w:val="Comment Subject Char"/>
-    <w:basedOn w:val="CommentTextChar"/>
-    <w:link w:val="CommentSubject"/>
+  <w:style w:type="character" w:customStyle="1" w:styleId="af5">
+    <w:name w:val="コメント内容 (文字)"/>
+    <w:basedOn w:val="af3"/>
+    <w:link w:val="af4"/>
     <w:semiHidden/>
     <w:rsid w:val="00424460"/>
     <w:rPr>
@@ -9082,10 +9895,10 @@
       <w:szCs w:val="24"/>
     </w:rPr>
   </w:style>
-  <w:style w:type="paragraph" w:styleId="BalloonText">
+  <w:style w:type="paragraph" w:styleId="af6">
     <w:name w:val="Balloon Text"/>
-    <w:basedOn w:val="Normal"/>
-    <w:link w:val="BalloonTextChar"/>
+    <w:basedOn w:val="a0"/>
+    <w:link w:val="af7"/>
     <w:rsid w:val="00424460"/>
     <w:rPr>
       <w:rFonts w:ascii="Arial" w:eastAsia="ＭＳ ゴシック" w:hAnsi="Arial"/>
@@ -9093,10 +9906,10 @@
       <w:szCs w:val="18"/>
     </w:rPr>
   </w:style>
-  <w:style w:type="character" w:customStyle="1" w:styleId="BalloonTextChar">
-    <w:name w:val="Balloon Text Char"/>
-    <w:basedOn w:val="DefaultParagraphFont"/>
-    <w:link w:val="BalloonText"/>
+  <w:style w:type="character" w:customStyle="1" w:styleId="af7">
+    <w:name w:val="吹き出し (文字)"/>
+    <w:basedOn w:val="a1"/>
+    <w:link w:val="af6"/>
     <w:rsid w:val="00424460"/>
     <w:rPr>
       <w:rFonts w:ascii="Arial" w:eastAsia="ＭＳ ゴシック" w:hAnsi="Arial" w:cs="Times New Roman"/>
@@ -9104,9 +9917,9 @@
       <w:szCs w:val="18"/>
     </w:rPr>
   </w:style>
-  <w:style w:type="paragraph" w:customStyle="1" w:styleId="a0">
+  <w:style w:type="paragraph" w:customStyle="1" w:styleId="af8">
     <w:name w:val="数式"/>
-    <w:basedOn w:val="Caption"/>
+    <w:basedOn w:val="a9"/>
     <w:rsid w:val="00424460"/>
     <w:pPr>
       <w:tabs>
@@ -9117,7 +9930,7 @@
   </w:style>
   <w:style w:type="paragraph" w:customStyle="1" w:styleId="equationname">
     <w:name w:val="equation_name"/>
-    <w:basedOn w:val="Normal"/>
+    <w:basedOn w:val="a0"/>
     <w:rsid w:val="00424460"/>
     <w:rPr>
       <w:rFonts w:ascii="Arial" w:hAnsi="Arial"/>
@@ -9125,10 +9938,10 @@
       <w:kern w:val="0"/>
     </w:rPr>
   </w:style>
-  <w:style w:type="paragraph" w:styleId="TOC3">
+  <w:style w:type="paragraph" w:styleId="31">
     <w:name w:val="toc 3"/>
-    <w:basedOn w:val="Normal"/>
-    <w:next w:val="Normal"/>
+    <w:basedOn w:val="a0"/>
+    <w:next w:val="a0"/>
     <w:autoRedefine/>
     <w:uiPriority w:val="39"/>
     <w:rsid w:val="00424460"/>
@@ -9139,10 +9952,10 @@
       <w:rFonts w:ascii="Century" w:hAnsi="Century"/>
     </w:rPr>
   </w:style>
-  <w:style w:type="paragraph" w:styleId="TOC4">
+  <w:style w:type="paragraph" w:styleId="41">
     <w:name w:val="toc 4"/>
-    <w:basedOn w:val="Normal"/>
-    <w:next w:val="Normal"/>
+    <w:basedOn w:val="a0"/>
+    <w:next w:val="a0"/>
     <w:autoRedefine/>
     <w:uiPriority w:val="39"/>
     <w:rsid w:val="00424460"/>
@@ -9153,10 +9966,10 @@
       <w:rFonts w:ascii="Century" w:hAnsi="Century"/>
     </w:rPr>
   </w:style>
-  <w:style w:type="paragraph" w:styleId="TOC5">
+  <w:style w:type="paragraph" w:styleId="51">
     <w:name w:val="toc 5"/>
-    <w:basedOn w:val="Normal"/>
-    <w:next w:val="Normal"/>
+    <w:basedOn w:val="a0"/>
+    <w:next w:val="a0"/>
     <w:autoRedefine/>
     <w:uiPriority w:val="39"/>
     <w:rsid w:val="00424460"/>
@@ -9167,10 +9980,10 @@
       <w:rFonts w:ascii="Century" w:hAnsi="Century"/>
     </w:rPr>
   </w:style>
-  <w:style w:type="paragraph" w:styleId="TOC6">
+  <w:style w:type="paragraph" w:styleId="61">
     <w:name w:val="toc 6"/>
-    <w:basedOn w:val="Normal"/>
-    <w:next w:val="Normal"/>
+    <w:basedOn w:val="a0"/>
+    <w:next w:val="a0"/>
     <w:autoRedefine/>
     <w:uiPriority w:val="39"/>
     <w:rsid w:val="00424460"/>
@@ -9181,10 +9994,10 @@
       <w:rFonts w:ascii="Century" w:hAnsi="Century"/>
     </w:rPr>
   </w:style>
-  <w:style w:type="paragraph" w:styleId="TOC7">
+  <w:style w:type="paragraph" w:styleId="71">
     <w:name w:val="toc 7"/>
-    <w:basedOn w:val="Normal"/>
-    <w:next w:val="Normal"/>
+    <w:basedOn w:val="a0"/>
+    <w:next w:val="a0"/>
     <w:autoRedefine/>
     <w:uiPriority w:val="39"/>
     <w:rsid w:val="00424460"/>
@@ -9195,10 +10008,10 @@
       <w:rFonts w:ascii="Century" w:hAnsi="Century"/>
     </w:rPr>
   </w:style>
-  <w:style w:type="paragraph" w:styleId="TOC8">
+  <w:style w:type="paragraph" w:styleId="81">
     <w:name w:val="toc 8"/>
-    <w:basedOn w:val="Normal"/>
-    <w:next w:val="Normal"/>
+    <w:basedOn w:val="a0"/>
+    <w:next w:val="a0"/>
     <w:autoRedefine/>
     <w:uiPriority w:val="39"/>
     <w:rsid w:val="00424460"/>
@@ -9209,10 +10022,10 @@
       <w:rFonts w:ascii="Century" w:hAnsi="Century"/>
     </w:rPr>
   </w:style>
-  <w:style w:type="paragraph" w:styleId="TOC9">
+  <w:style w:type="paragraph" w:styleId="91">
     <w:name w:val="toc 9"/>
-    <w:basedOn w:val="Normal"/>
-    <w:next w:val="Normal"/>
+    <w:basedOn w:val="a0"/>
+    <w:next w:val="a0"/>
     <w:autoRedefine/>
     <w:uiPriority w:val="39"/>
     <w:rsid w:val="00424460"/>
@@ -9223,9 +10036,9 @@
       <w:rFonts w:ascii="Century" w:hAnsi="Century"/>
     </w:rPr>
   </w:style>
-  <w:style w:type="paragraph" w:customStyle="1" w:styleId="10">
+  <w:style w:type="paragraph" w:customStyle="1" w:styleId="13">
     <w:name w:val="行間詰め1"/>
-    <w:link w:val="a1"/>
+    <w:link w:val="af9"/>
     <w:uiPriority w:val="1"/>
     <w:qFormat/>
     <w:rsid w:val="00424460"/>
@@ -9235,9 +10048,9 @@
       <w:sz w:val="22"/>
     </w:rPr>
   </w:style>
-  <w:style w:type="character" w:customStyle="1" w:styleId="a1">
+  <w:style w:type="character" w:customStyle="1" w:styleId="af9">
     <w:name w:val="行間詰め (文字)"/>
-    <w:link w:val="10"/>
+    <w:link w:val="13"/>
     <w:uiPriority w:val="1"/>
     <w:rsid w:val="00424460"/>
     <w:rPr>
@@ -9246,9 +10059,9 @@
       <w:sz w:val="22"/>
     </w:rPr>
   </w:style>
-  <w:style w:type="table" w:styleId="TableGrid">
+  <w:style w:type="table" w:styleId="afa">
     <w:name w:val="Table Grid"/>
-    <w:basedOn w:val="TableNormal"/>
+    <w:basedOn w:val="a2"/>
     <w:rsid w:val="00424460"/>
     <w:pPr>
       <w:widowControl w:val="0"/>
@@ -9271,10 +10084,10 @@
       </w:tblBorders>
     </w:tblPr>
   </w:style>
-  <w:style w:type="paragraph" w:styleId="TOCHeading">
+  <w:style w:type="paragraph" w:styleId="afb">
     <w:name w:val="TOC Heading"/>
-    <w:basedOn w:val="Heading1"/>
-    <w:next w:val="Normal"/>
+    <w:basedOn w:val="10"/>
+    <w:next w:val="a0"/>
     <w:uiPriority w:val="39"/>
     <w:semiHidden/>
     <w:unhideWhenUsed/>
@@ -9300,9 +10113,9 @@
       <w:szCs w:val="28"/>
     </w:rPr>
   </w:style>
-  <w:style w:type="paragraph" w:styleId="ListParagraph">
+  <w:style w:type="paragraph" w:styleId="afc">
     <w:name w:val="List Paragraph"/>
-    <w:basedOn w:val="Normal"/>
+    <w:basedOn w:val="a0"/>
     <w:uiPriority w:val="34"/>
     <w:qFormat/>
     <w:rsid w:val="00424460"/>
@@ -9319,10 +10132,10 @@
       <w:szCs w:val="22"/>
     </w:rPr>
   </w:style>
-  <w:style w:type="paragraph" w:styleId="EndnoteText">
+  <w:style w:type="paragraph" w:styleId="afd">
     <w:name w:val="endnote text"/>
-    <w:basedOn w:val="Normal"/>
-    <w:link w:val="EndnoteTextChar"/>
+    <w:basedOn w:val="a0"/>
+    <w:link w:val="afe"/>
     <w:uiPriority w:val="99"/>
     <w:semiHidden/>
     <w:unhideWhenUsed/>
@@ -9332,10 +10145,10 @@
       <w:jc w:val="left"/>
     </w:pPr>
   </w:style>
-  <w:style w:type="character" w:customStyle="1" w:styleId="EndnoteTextChar">
-    <w:name w:val="Endnote Text Char"/>
-    <w:basedOn w:val="DefaultParagraphFont"/>
-    <w:link w:val="EndnoteText"/>
+  <w:style w:type="character" w:customStyle="1" w:styleId="afe">
+    <w:name w:val="文末脚注文字列 (文字)"/>
+    <w:basedOn w:val="a1"/>
+    <w:link w:val="afd"/>
     <w:uiPriority w:val="99"/>
     <w:semiHidden/>
     <w:rsid w:val="00424460"/>
@@ -9344,9 +10157,9 @@
       <w:szCs w:val="24"/>
     </w:rPr>
   </w:style>
-  <w:style w:type="character" w:styleId="EndnoteReference">
+  <w:style w:type="character" w:styleId="aff">
     <w:name w:val="endnote reference"/>
-    <w:basedOn w:val="DefaultParagraphFont"/>
+    <w:basedOn w:val="a1"/>
     <w:uiPriority w:val="99"/>
     <w:semiHidden/>
     <w:unhideWhenUsed/>
@@ -9355,7 +10168,7 @@
       <w:vertAlign w:val="superscript"/>
     </w:rPr>
   </w:style>
-  <w:style w:type="paragraph" w:styleId="Revision">
+  <w:style w:type="paragraph" w:styleId="aff0">
     <w:name w:val="Revision"/>
     <w:hidden/>
     <w:uiPriority w:val="99"/>
@@ -9367,9 +10180,9 @@
       <w:szCs w:val="24"/>
     </w:rPr>
   </w:style>
-  <w:style w:type="character" w:styleId="FollowedHyperlink">
+  <w:style w:type="character" w:styleId="aff1">
     <w:name w:val="FollowedHyperlink"/>
-    <w:basedOn w:val="DefaultParagraphFont"/>
+    <w:basedOn w:val="a1"/>
     <w:uiPriority w:val="99"/>
     <w:semiHidden/>
     <w:unhideWhenUsed/>
@@ -9381,7 +10194,7 @@
   </w:style>
   <w:style w:type="paragraph" w:customStyle="1" w:styleId="font5">
     <w:name w:val="font5"/>
-    <w:basedOn w:val="Normal"/>
+    <w:basedOn w:val="a0"/>
     <w:rsid w:val="00424460"/>
     <w:pPr>
       <w:widowControl/>
@@ -9397,7 +10210,7 @@
   </w:style>
   <w:style w:type="paragraph" w:customStyle="1" w:styleId="xl98">
     <w:name w:val="xl98"/>
-    <w:basedOn w:val="Normal"/>
+    <w:basedOn w:val="a0"/>
     <w:rsid w:val="00424460"/>
     <w:pPr>
       <w:widowControl/>
@@ -9414,7 +10227,7 @@
   </w:style>
   <w:style w:type="paragraph" w:customStyle="1" w:styleId="xl100">
     <w:name w:val="xl100"/>
-    <w:basedOn w:val="Normal"/>
+    <w:basedOn w:val="a0"/>
     <w:rsid w:val="00424460"/>
     <w:pPr>
       <w:widowControl/>
@@ -9431,7 +10244,7 @@
   </w:style>
   <w:style w:type="paragraph" w:customStyle="1" w:styleId="xl101">
     <w:name w:val="xl101"/>
-    <w:basedOn w:val="Normal"/>
+    <w:basedOn w:val="a0"/>
     <w:rsid w:val="00424460"/>
     <w:pPr>
       <w:widowControl/>
@@ -9446,7 +10259,7 @@
   </w:style>
   <w:style w:type="paragraph" w:customStyle="1" w:styleId="xl102">
     <w:name w:val="xl102"/>
-    <w:basedOn w:val="Normal"/>
+    <w:basedOn w:val="a0"/>
     <w:rsid w:val="00424460"/>
     <w:pPr>
       <w:widowControl/>
@@ -9461,7 +10274,7 @@
   </w:style>
   <w:style w:type="paragraph" w:customStyle="1" w:styleId="xl103">
     <w:name w:val="xl103"/>
-    <w:basedOn w:val="Normal"/>
+    <w:basedOn w:val="a0"/>
     <w:rsid w:val="00424460"/>
     <w:pPr>
       <w:widowControl/>
@@ -9478,7 +10291,7 @@
   </w:style>
   <w:style w:type="paragraph" w:customStyle="1" w:styleId="xl104">
     <w:name w:val="xl104"/>
-    <w:basedOn w:val="Normal"/>
+    <w:basedOn w:val="a0"/>
     <w:rsid w:val="00424460"/>
     <w:pPr>
       <w:widowControl/>
@@ -9494,7 +10307,7 @@
   </w:style>
   <w:style w:type="paragraph" w:customStyle="1" w:styleId="xl105">
     <w:name w:val="xl105"/>
-    <w:basedOn w:val="Normal"/>
+    <w:basedOn w:val="a0"/>
     <w:rsid w:val="00424460"/>
     <w:pPr>
       <w:widowControl/>
@@ -9509,7 +10322,7 @@
   </w:style>
   <w:style w:type="paragraph" w:customStyle="1" w:styleId="xl106">
     <w:name w:val="xl106"/>
-    <w:basedOn w:val="Normal"/>
+    <w:basedOn w:val="a0"/>
     <w:rsid w:val="00424460"/>
     <w:pPr>
       <w:widowControl/>
@@ -9525,7 +10338,7 @@
   </w:style>
   <w:style w:type="paragraph" w:customStyle="1" w:styleId="font6">
     <w:name w:val="font6"/>
-    <w:basedOn w:val="Normal"/>
+    <w:basedOn w:val="a0"/>
     <w:rsid w:val="00424460"/>
     <w:pPr>
       <w:widowControl/>
@@ -9541,7 +10354,7 @@
   </w:style>
   <w:style w:type="paragraph" w:customStyle="1" w:styleId="xl99">
     <w:name w:val="xl99"/>
-    <w:basedOn w:val="Normal"/>
+    <w:basedOn w:val="a0"/>
     <w:rsid w:val="00424460"/>
     <w:pPr>
       <w:widowControl/>
@@ -9558,7 +10371,7 @@
   </w:style>
   <w:style w:type="paragraph" w:customStyle="1" w:styleId="xl107">
     <w:name w:val="xl107"/>
-    <w:basedOn w:val="Normal"/>
+    <w:basedOn w:val="a0"/>
     <w:rsid w:val="00424460"/>
     <w:pPr>
       <w:widowControl/>
@@ -9572,9 +10385,9 @@
       <w:szCs w:val="20"/>
     </w:rPr>
   </w:style>
-  <w:style w:type="character" w:styleId="PlaceholderText">
+  <w:style w:type="character" w:styleId="aff2">
     <w:name w:val="Placeholder Text"/>
-    <w:basedOn w:val="DefaultParagraphFont"/>
+    <w:basedOn w:val="a1"/>
     <w:uiPriority w:val="99"/>
     <w:semiHidden/>
     <w:rsid w:val="00424460"/>
@@ -9584,7 +10397,7 @@
   </w:style>
   <w:style w:type="paragraph" w:customStyle="1" w:styleId="EndNoteBibliographyTitle">
     <w:name w:val="EndNote Bibliography Title"/>
-    <w:basedOn w:val="Normal"/>
+    <w:basedOn w:val="a0"/>
     <w:link w:val="EndNoteBibliographyTitle0"/>
     <w:rsid w:val="00424460"/>
     <w:pPr>
@@ -9599,7 +10412,7 @@
   </w:style>
   <w:style w:type="character" w:customStyle="1" w:styleId="EndNoteBibliographyTitle0">
     <w:name w:val="EndNote Bibliography Title (文字)"/>
-    <w:basedOn w:val="DefaultParagraphFont"/>
+    <w:basedOn w:val="a1"/>
     <w:link w:val="EndNoteBibliographyTitle"/>
     <w:rsid w:val="00424460"/>
     <w:rPr>
@@ -9610,7 +10423,7 @@
   </w:style>
   <w:style w:type="paragraph" w:customStyle="1" w:styleId="EndNoteBibliography">
     <w:name w:val="EndNote Bibliography"/>
-    <w:basedOn w:val="Normal"/>
+    <w:basedOn w:val="a0"/>
     <w:link w:val="EndNoteBibliography0"/>
     <w:rsid w:val="00424460"/>
     <w:rPr>
@@ -9622,7 +10435,7 @@
   </w:style>
   <w:style w:type="character" w:customStyle="1" w:styleId="EndNoteBibliography0">
     <w:name w:val="EndNote Bibliography (文字)"/>
-    <w:basedOn w:val="DefaultParagraphFont"/>
+    <w:basedOn w:val="a1"/>
     <w:link w:val="EndNoteBibliography"/>
     <w:rsid w:val="00424460"/>
     <w:rPr>
@@ -9633,8 +10446,8 @@
   </w:style>
   <w:style w:type="paragraph" w:customStyle="1" w:styleId="equation">
     <w:name w:val="equation"/>
-    <w:basedOn w:val="Normal"/>
-    <w:next w:val="Normal"/>
+    <w:basedOn w:val="a0"/>
+    <w:next w:val="a0"/>
     <w:rsid w:val="00424460"/>
     <w:pPr>
       <w:widowControl/>
@@ -9657,9 +10470,9 @@
       <w:lang w:eastAsia="de-DE"/>
     </w:rPr>
   </w:style>
-  <w:style w:type="character" w:styleId="UnresolvedMention">
+  <w:style w:type="character" w:customStyle="1" w:styleId="UnresolvedMention">
     <w:name w:val="Unresolved Mention"/>
-    <w:basedOn w:val="DefaultParagraphFont"/>
+    <w:basedOn w:val="a1"/>
     <w:uiPriority w:val="99"/>
     <w:semiHidden/>
     <w:unhideWhenUsed/>
@@ -9671,7 +10484,7 @@
   </w:style>
   <w:style w:type="paragraph" w:customStyle="1" w:styleId="Runninghead-left">
     <w:name w:val="Running head - left"/>
-    <w:basedOn w:val="Normal"/>
+    <w:basedOn w:val="a0"/>
     <w:rsid w:val="00424460"/>
     <w:pPr>
       <w:widowControl/>
@@ -9706,8 +10519,8 @@
   </w:style>
   <w:style w:type="paragraph" w:customStyle="1" w:styleId="author">
     <w:name w:val="author"/>
-    <w:basedOn w:val="Normal"/>
-    <w:next w:val="Normal"/>
+    <w:basedOn w:val="a0"/>
+    <w:next w:val="a0"/>
     <w:rsid w:val="00424460"/>
     <w:pPr>
       <w:widowControl/>
@@ -9730,7 +10543,7 @@
   </w:style>
   <w:style w:type="paragraph" w:customStyle="1" w:styleId="table">
     <w:name w:val="table"/>
-    <w:basedOn w:val="Normal"/>
+    <w:basedOn w:val="a0"/>
     <w:rsid w:val="00424460"/>
     <w:pPr>
       <w:widowControl/>
@@ -9752,8 +10565,8 @@
   </w:style>
   <w:style w:type="paragraph" w:customStyle="1" w:styleId="figlegend">
     <w:name w:val="figlegend"/>
-    <w:basedOn w:val="Normal"/>
-    <w:next w:val="Normal"/>
+    <w:basedOn w:val="a0"/>
+    <w:next w:val="a0"/>
     <w:rsid w:val="00424460"/>
     <w:pPr>
       <w:keepLines/>
@@ -9789,8 +10602,8 @@
   </w:style>
   <w:style w:type="paragraph" w:customStyle="1" w:styleId="p1a">
     <w:name w:val="p1a"/>
-    <w:basedOn w:val="Normal"/>
-    <w:next w:val="Normal"/>
+    <w:basedOn w:val="a0"/>
+    <w:next w:val="a0"/>
     <w:rsid w:val="00424460"/>
     <w:pPr>
       <w:widowControl/>
@@ -9808,9 +10621,9 @@
       <w:lang w:eastAsia="de-DE"/>
     </w:rPr>
   </w:style>
-  <w:style w:type="paragraph" w:customStyle="1" w:styleId="heading10">
+  <w:style w:type="paragraph" w:customStyle="1" w:styleId="heading1">
     <w:name w:val="heading1"/>
-    <w:basedOn w:val="Normal"/>
+    <w:basedOn w:val="a0"/>
     <w:next w:val="p1a"/>
     <w:rsid w:val="00424460"/>
     <w:pPr>
@@ -9838,9 +10651,9 @@
       <w:lang w:eastAsia="de-DE"/>
     </w:rPr>
   </w:style>
-  <w:style w:type="paragraph" w:customStyle="1" w:styleId="heading20">
+  <w:style w:type="paragraph" w:customStyle="1" w:styleId="heading2">
     <w:name w:val="heading2"/>
-    <w:basedOn w:val="heading10"/>
+    <w:basedOn w:val="heading1"/>
     <w:next w:val="p1a"/>
     <w:rsid w:val="00424460"/>
     <w:pPr>
@@ -9852,7 +10665,7 @@
       <w:i/>
     </w:rPr>
   </w:style>
-  <w:style w:type="paragraph" w:customStyle="1" w:styleId="heading30">
+  <w:style w:type="paragraph" w:customStyle="1" w:styleId="heading3">
     <w:name w:val="heading3"/>
     <w:basedOn w:val="p1a"/>
     <w:next w:val="p1a"/>
@@ -9895,7 +10708,7 @@
   </w:style>
   <w:style w:type="paragraph" w:customStyle="1" w:styleId="BulletItem">
     <w:name w:val="Bullet Item"/>
-    <w:basedOn w:val="Normal"/>
+    <w:basedOn w:val="a0"/>
     <w:rsid w:val="00424460"/>
     <w:pPr>
       <w:widowControl/>
@@ -9919,7 +10732,7 @@
   </w:style>
   <w:style w:type="paragraph" w:customStyle="1" w:styleId="petit">
     <w:name w:val="petit"/>
-    <w:basedOn w:val="Normal"/>
+    <w:basedOn w:val="a0"/>
     <w:rsid w:val="00424460"/>
     <w:pPr>
       <w:widowControl/>
@@ -9941,7 +10754,7 @@
   </w:style>
   <w:style w:type="paragraph" w:customStyle="1" w:styleId="reference">
     <w:name w:val="reference"/>
-    <w:basedOn w:val="Normal"/>
+    <w:basedOn w:val="a0"/>
     <w:rsid w:val="00424460"/>
     <w:pPr>
       <w:widowControl/>
@@ -9977,8 +10790,8 @@
   </w:style>
   <w:style w:type="paragraph" w:customStyle="1" w:styleId="tablelegend">
     <w:name w:val="tablelegend"/>
-    <w:basedOn w:val="Normal"/>
-    <w:next w:val="Normal"/>
+    <w:basedOn w:val="a0"/>
+    <w:next w:val="a0"/>
     <w:rsid w:val="00424460"/>
     <w:pPr>
       <w:keepNext/>
@@ -10001,8 +10814,8 @@
   </w:style>
   <w:style w:type="paragraph" w:customStyle="1" w:styleId="tablenotes">
     <w:name w:val="tablenotes"/>
-    <w:basedOn w:val="Normal"/>
-    <w:next w:val="Normal"/>
+    <w:basedOn w:val="a0"/>
+    <w:next w:val="a0"/>
     <w:rsid w:val="00424460"/>
     <w:pPr>
       <w:overflowPunct w:val="0"/>
@@ -10021,9 +10834,9 @@
       <w:lang w:eastAsia="de-DE"/>
     </w:rPr>
   </w:style>
-  <w:style w:type="paragraph" w:customStyle="1" w:styleId="11">
+  <w:style w:type="paragraph" w:customStyle="1" w:styleId="14">
     <w:name w:val="表題1"/>
-    <w:basedOn w:val="Normal"/>
+    <w:basedOn w:val="a0"/>
     <w:next w:val="p1a"/>
     <w:rsid w:val="00424460"/>
     <w:pPr>
@@ -10052,7 +10865,7 @@
       <w:lang w:eastAsia="de-DE"/>
     </w:rPr>
   </w:style>
-  <w:style w:type="paragraph" w:styleId="Index1">
+  <w:style w:type="paragraph" w:styleId="15">
     <w:name w:val="index 1"/>
     <w:basedOn w:val="petit"/>
     <w:semiHidden/>
@@ -10066,19 +10879,19 @@
       <w:szCs w:val="21"/>
     </w:rPr>
   </w:style>
-  <w:style w:type="paragraph" w:styleId="Index2">
+  <w:style w:type="paragraph" w:styleId="23">
     <w:name w:val="index 2"/>
-    <w:basedOn w:val="Index1"/>
+    <w:basedOn w:val="15"/>
     <w:semiHidden/>
     <w:rsid w:val="00424460"/>
     <w:pPr>
       <w:ind w:left="958"/>
     </w:pPr>
   </w:style>
-  <w:style w:type="paragraph" w:styleId="Index3">
+  <w:style w:type="paragraph" w:styleId="32">
     <w:name w:val="index 3"/>
-    <w:basedOn w:val="Normal"/>
-    <w:next w:val="Normal"/>
+    <w:basedOn w:val="a0"/>
+    <w:next w:val="a0"/>
     <w:semiHidden/>
     <w:rsid w:val="00424460"/>
     <w:pPr>
@@ -10099,7 +10912,7 @@
       <w:lang w:eastAsia="de-DE"/>
     </w:rPr>
   </w:style>
-  <w:style w:type="paragraph" w:customStyle="1" w:styleId="heading40">
+  <w:style w:type="paragraph" w:customStyle="1" w:styleId="heading4">
     <w:name w:val="heading4"/>
     <w:basedOn w:val="p1a"/>
     <w:next w:val="p1a"/>
@@ -10111,9 +10924,9 @@
       <w:jc w:val="left"/>
     </w:pPr>
   </w:style>
-  <w:style w:type="paragraph" w:customStyle="1" w:styleId="heading50">
+  <w:style w:type="paragraph" w:customStyle="1" w:styleId="heading5">
     <w:name w:val="heading5"/>
-    <w:basedOn w:val="heading40"/>
+    <w:basedOn w:val="heading4"/>
     <w:next w:val="p1a"/>
     <w:rsid w:val="00424460"/>
     <w:pPr>
@@ -10123,9 +10936,9 @@
       <w:i/>
     </w:rPr>
   </w:style>
-  <w:style w:type="paragraph" w:customStyle="1" w:styleId="12">
+  <w:style w:type="paragraph" w:customStyle="1" w:styleId="16">
     <w:name w:val="副題1"/>
-    <w:basedOn w:val="11"/>
+    <w:basedOn w:val="14"/>
     <w:next w:val="author"/>
     <w:rsid w:val="00424460"/>
     <w:pPr>
@@ -10165,8 +10978,8 @@
   </w:style>
   <w:style w:type="paragraph" w:customStyle="1" w:styleId="affiliation">
     <w:name w:val="affiliation"/>
-    <w:basedOn w:val="Normal"/>
-    <w:next w:val="Normal"/>
+    <w:basedOn w:val="a0"/>
+    <w:next w:val="a0"/>
     <w:rsid w:val="00424460"/>
     <w:pPr>
       <w:widowControl/>
@@ -10190,8 +11003,8 @@
   </w:style>
   <w:style w:type="paragraph" w:customStyle="1" w:styleId="abstract">
     <w:name w:val="abstract"/>
-    <w:basedOn w:val="Normal"/>
-    <w:next w:val="Normal"/>
+    <w:basedOn w:val="a0"/>
+    <w:next w:val="a0"/>
     <w:rsid w:val="00424460"/>
     <w:pPr>
       <w:widowControl/>
@@ -10212,7 +11025,7 @@
   <w:style w:type="paragraph" w:customStyle="1" w:styleId="quotation">
     <w:name w:val="quotation"/>
     <w:basedOn w:val="affiliation"/>
-    <w:next w:val="Normal"/>
+    <w:next w:val="a0"/>
     <w:rsid w:val="00424460"/>
     <w:pPr>
       <w:spacing w:after="120"/>
@@ -10223,7 +11036,7 @@
   <w:style w:type="paragraph" w:customStyle="1" w:styleId="acknowledgements">
     <w:name w:val="acknowledgements"/>
     <w:basedOn w:val="affiliation"/>
-    <w:next w:val="Normal"/>
+    <w:next w:val="a0"/>
     <w:rsid w:val="00424460"/>
     <w:pPr>
       <w:suppressAutoHyphens w:val="0"/>
@@ -10243,7 +11056,7 @@
   </w:style>
   <w:style w:type="paragraph" w:customStyle="1" w:styleId="figurecitation">
     <w:name w:val="figurecitation"/>
-    <w:basedOn w:val="Normal"/>
+    <w:basedOn w:val="a0"/>
     <w:rsid w:val="00424460"/>
     <w:pPr>
       <w:widowControl/>
@@ -10270,9 +11083,9 @@
       <w:lang w:eastAsia="de-DE"/>
     </w:rPr>
   </w:style>
-  <w:style w:type="paragraph" w:customStyle="1" w:styleId="20">
+  <w:style w:type="paragraph" w:customStyle="1" w:styleId="24">
     <w:name w:val="表題2"/>
-    <w:basedOn w:val="Normal"/>
+    <w:basedOn w:val="a0"/>
     <w:next w:val="p1a"/>
     <w:rsid w:val="00424460"/>
     <w:pPr>
@@ -10301,11 +11114,11 @@
       <w:lang w:eastAsia="de-DE"/>
     </w:rPr>
   </w:style>
-  <w:style w:type="paragraph" w:styleId="Title">
+  <w:style w:type="paragraph" w:styleId="aff3">
     <w:name w:val="Title"/>
-    <w:basedOn w:val="Normal"/>
-    <w:next w:val="Normal"/>
-    <w:link w:val="TitleChar"/>
+    <w:basedOn w:val="a0"/>
+    <w:next w:val="a0"/>
+    <w:link w:val="aff4"/>
     <w:qFormat/>
     <w:rsid w:val="00424460"/>
     <w:pPr>
@@ -10328,10 +11141,10 @@
       <w:lang w:eastAsia="de-DE"/>
     </w:rPr>
   </w:style>
-  <w:style w:type="character" w:customStyle="1" w:styleId="TitleChar">
-    <w:name w:val="Title Char"/>
-    <w:basedOn w:val="DefaultParagraphFont"/>
-    <w:link w:val="Title"/>
+  <w:style w:type="character" w:customStyle="1" w:styleId="aff4">
+    <w:name w:val="表題 (文字)"/>
+    <w:basedOn w:val="a1"/>
+    <w:link w:val="aff3"/>
     <w:rsid w:val="00424460"/>
     <w:rPr>
       <w:rFonts w:ascii="Times" w:eastAsia="Times" w:hAnsiTheme="majorHAnsi" w:cstheme="majorBidi"/>
@@ -10645,7 +11458,7 @@
 </file>
 
 <file path=customXml/itemProps1.xml><?xml version="1.0" encoding="utf-8"?>
-<ds:datastoreItem xmlns:ds="http://schemas.openxmlformats.org/officeDocument/2006/customXml" ds:itemID="{BA7384A5-76C1-44BB-A469-362EF2373C81}">
+<ds:datastoreItem xmlns:ds="http://schemas.openxmlformats.org/officeDocument/2006/customXml" ds:itemID="{CE5F5874-ED9C-43BB-AD4C-AB75778F13EA}">
   <ds:schemaRefs>
     <ds:schemaRef ds:uri="http://schemas.openxmlformats.org/officeDocument/2006/bibliography"/>
   </ds:schemaRefs>

</xml_diff>

<commit_message>
Large file has been imported.
</commit_message>
<xml_diff>
--- a/doc/211014PLUM_Manual.docx
+++ b/doc/211014PLUM_Manual.docx
@@ -1428,24 +1428,64 @@
       <w:bookmarkStart w:id="4" w:name="_Toc51254575"/>
     </w:p>
     <w:p>
+      <w:pPr>
+        <w:rPr>
+          <w:strike/>
+          <w:rPrChange w:id="5" w:author="Windows ユーザー" w:date="2023-06-16T05:43:00Z">
+            <w:rPr/>
+          </w:rPrChange>
+        </w:rPr>
+      </w:pPr>
       <w:r>
         <w:rPr>
           <w:rFonts w:hint="eastAsia"/>
+          <w:strike/>
+          <w:rPrChange w:id="6" w:author="Windows ユーザー" w:date="2023-06-16T05:43:00Z">
+            <w:rPr>
+              <w:rFonts w:hint="eastAsia"/>
+            </w:rPr>
+          </w:rPrChange>
         </w:rPr>
         <w:t>C</w:t>
       </w:r>
       <w:r>
+        <w:rPr>
+          <w:strike/>
+          <w:rPrChange w:id="7" w:author="Windows ユーザー" w:date="2023-06-16T05:43:00Z">
+            <w:rPr/>
+          </w:rPrChange>
+        </w:rPr>
         <w:t>urrently the global land-use data that is required to run the model can be distributed from Hasegawa and please contact directly. The required files are as shown below which should be located same directory as model named “data”.</w:t>
       </w:r>
     </w:p>
     <w:p>
+      <w:pPr>
+        <w:rPr>
+          <w:strike/>
+          <w:rPrChange w:id="8" w:author="Windows ユーザー" w:date="2023-06-16T05:43:00Z">
+            <w:rPr/>
+          </w:rPrChange>
+        </w:rPr>
+      </w:pPr>
       <w:r>
         <w:rPr>
           <w:rFonts w:hint="eastAsia"/>
+          <w:strike/>
+          <w:rPrChange w:id="9" w:author="Windows ユーザー" w:date="2023-06-16T05:43:00Z">
+            <w:rPr>
+              <w:rFonts w:hint="eastAsia"/>
+            </w:rPr>
+          </w:rPrChange>
         </w:rPr>
         <w:t>/</w:t>
       </w:r>
       <w:r>
+        <w:rPr>
+          <w:strike/>
+          <w:rPrChange w:id="10" w:author="Windows ユーザー" w:date="2023-06-16T05:43:00Z">
+            <w:rPr/>
+          </w:rPrChange>
+        </w:rPr>
         <w:t>biomass</w:t>
       </w:r>
     </w:p>
@@ -1492,15 +1532,48 @@
       <w:r>
         <w:t>/)</w:t>
       </w:r>
+      <w:ins w:id="11" w:author="Windows ユーザー" w:date="2023-06-16T05:43:00Z">
+        <w:r>
+          <w:t xml:space="preserve"> should be obtained from CGE outputs and copied to ./data/</w:t>
+        </w:r>
+        <w:proofErr w:type="spellStart"/>
+        <w:r>
+          <w:t>cgeoutput</w:t>
+        </w:r>
+        <w:proofErr w:type="spellEnd"/>
+        <w:r>
+          <w:t>/</w:t>
+        </w:r>
+      </w:ins>
     </w:p>
     <w:p>
+      <w:pPr>
+        <w:rPr>
+          <w:strike/>
+          <w:rPrChange w:id="12" w:author="Windows ユーザー" w:date="2023-06-16T05:43:00Z">
+            <w:rPr/>
+          </w:rPrChange>
+        </w:rPr>
+      </w:pPr>
       <w:proofErr w:type="spellStart"/>
       <w:r>
+        <w:rPr>
+          <w:strike/>
+          <w:rPrChange w:id="13" w:author="Windows ユーザー" w:date="2023-06-16T05:43:00Z">
+            <w:rPr/>
+          </w:rPrChange>
+        </w:rPr>
         <w:t>L</w:t>
       </w:r>
       <w:r>
         <w:rPr>
           <w:rFonts w:hint="eastAsia"/>
+          <w:strike/>
+          <w:rPrChange w:id="14" w:author="Windows ユーザー" w:date="2023-06-16T05:43:00Z">
+            <w:rPr>
+              <w:rFonts w:hint="eastAsia"/>
+            </w:rPr>
+          </w:rPrChange>
         </w:rPr>
         <w:t>and_map_rcp.gdx</w:t>
       </w:r>
@@ -1646,7 +1719,12 @@
       </w:r>
       <w:proofErr w:type="spellEnd"/>
       <w:r>
-        <w:t xml:space="preserve"> for regions (more than 17 threads usage are recommended). Once you run base simulation, you may be able skip that procedure. Then, merging the results</w:t>
+        <w:t xml:space="preserve"> for regions (more than 17 thre</w:t>
+      </w:r>
+      <w:bookmarkStart w:id="15" w:name="_GoBack"/>
+      <w:bookmarkEnd w:id="15"/>
+      <w:r>
+        <w:t>ads usage are recommended). Once you run base simulation, you may be able skip that procedure. Then, merging the results</w:t>
       </w:r>
       <w:r>
         <w:t xml:space="preserve"> </w:t>
@@ -1704,15 +1782,7 @@
       </w:r>
       <w:proofErr w:type="spellEnd"/>
       <w:r>
-        <w:t xml:space="preserve"> files and running r are the basic </w:t>
-      </w:r>
-      <w:proofErr w:type="gramStart"/>
-      <w:r>
-        <w:t>procedures</w:t>
-      </w:r>
-      <w:proofErr w:type="gramEnd"/>
-      <w:r>
-        <w:t>.</w:t>
+        <w:t xml:space="preserve"> files and running r are the basic procedures.</w:t>
       </w:r>
       <w:r>
         <w:t xml:space="preserve"> </w:t>
@@ -1813,8 +1883,8 @@
         <w:pStyle w:val="a9"/>
         <w:keepNext/>
       </w:pPr>
-      <w:bookmarkStart w:id="5" w:name="_Ref85106804"/>
-      <w:bookmarkStart w:id="6" w:name="_Toc45604407"/>
+      <w:bookmarkStart w:id="16" w:name="_Ref85106804"/>
+      <w:bookmarkStart w:id="17" w:name="_Toc45604407"/>
       <w:r>
         <w:t xml:space="preserve">Figure </w:t>
       </w:r>
@@ -1848,11 +1918,11 @@
         </w:rPr>
         <w:fldChar w:fldCharType="end"/>
       </w:r>
-      <w:bookmarkEnd w:id="5"/>
+      <w:bookmarkEnd w:id="16"/>
       <w:r>
         <w:t xml:space="preserve"> Overview of the program structure</w:t>
       </w:r>
-      <w:bookmarkEnd w:id="6"/>
+      <w:bookmarkEnd w:id="17"/>
     </w:p>
     <w:p>
       <w:pPr>
@@ -1868,14 +1938,14 @@
           <w:szCs w:val="21"/>
         </w:rPr>
       </w:pPr>
-      <w:bookmarkStart w:id="7" w:name="_Toc51254576"/>
+      <w:bookmarkStart w:id="18" w:name="_Toc51254576"/>
       <w:r>
         <w:rPr>
           <w:szCs w:val="21"/>
         </w:rPr>
         <w:t>How to run the model</w:t>
       </w:r>
-      <w:bookmarkEnd w:id="7"/>
+      <w:bookmarkEnd w:id="18"/>
     </w:p>
     <w:p>
       <w:pPr>
@@ -1894,7 +1964,123 @@
         <w:rPr>
           <w:szCs w:val="21"/>
         </w:rPr>
-        <w:t>opy \shell\execution.bat and \shell\paraconf.bat and rename as you want</w:t>
+        <w:t>opy</w:t>
+      </w:r>
+      <w:del w:id="19" w:author="Windows ユーザー" w:date="2023-06-16T05:37:00Z">
+        <w:r>
+          <w:rPr>
+            <w:szCs w:val="21"/>
+          </w:rPr>
+          <w:delText xml:space="preserve"> </w:delText>
+        </w:r>
+      </w:del>
+      <w:del w:id="20" w:author="Windows ユーザー" w:date="2023-06-16T05:36:00Z">
+        <w:r>
+          <w:rPr>
+            <w:szCs w:val="21"/>
+          </w:rPr>
+          <w:delText>\</w:delText>
+        </w:r>
+      </w:del>
+      <w:del w:id="21" w:author="Windows ユーザー" w:date="2023-06-16T05:37:00Z">
+        <w:r>
+          <w:rPr>
+            <w:szCs w:val="21"/>
+          </w:rPr>
+          <w:delText>shell</w:delText>
+        </w:r>
+      </w:del>
+      <w:del w:id="22" w:author="Windows ユーザー" w:date="2023-06-16T05:36:00Z">
+        <w:r>
+          <w:rPr>
+            <w:szCs w:val="21"/>
+          </w:rPr>
+          <w:delText>\execution.bat</w:delText>
+        </w:r>
+      </w:del>
+      <w:del w:id="23" w:author="Windows ユーザー" w:date="2023-06-16T05:37:00Z">
+        <w:r>
+          <w:rPr>
+            <w:szCs w:val="21"/>
+          </w:rPr>
+          <w:delText xml:space="preserve"> and </w:delText>
+        </w:r>
+      </w:del>
+      <w:proofErr w:type="gramStart"/>
+      <w:ins w:id="24" w:author="Windows ユーザー" w:date="2023-06-16T05:37:00Z">
+        <w:r>
+          <w:rPr>
+            <w:szCs w:val="21"/>
+          </w:rPr>
+          <w:t>.</w:t>
+        </w:r>
+      </w:ins>
+      <w:ins w:id="25" w:author="Windows ユーザー" w:date="2023-06-16T05:36:00Z">
+        <w:r>
+          <w:rPr>
+            <w:szCs w:val="21"/>
+          </w:rPr>
+          <w:t>/</w:t>
+        </w:r>
+      </w:ins>
+      <w:proofErr w:type="gramEnd"/>
+      <w:del w:id="26" w:author="Windows ユーザー" w:date="2023-06-16T05:36:00Z">
+        <w:r>
+          <w:rPr>
+            <w:szCs w:val="21"/>
+          </w:rPr>
+          <w:delText>\</w:delText>
+        </w:r>
+      </w:del>
+      <w:r>
+        <w:rPr>
+          <w:szCs w:val="21"/>
+        </w:rPr>
+        <w:t>shell</w:t>
+      </w:r>
+      <w:ins w:id="27" w:author="Windows ユーザー" w:date="2023-06-16T05:39:00Z">
+        <w:r>
+          <w:rPr>
+            <w:szCs w:val="21"/>
+          </w:rPr>
+          <w:t>/</w:t>
+        </w:r>
+      </w:ins>
+      <w:del w:id="28" w:author="Windows ユーザー" w:date="2023-06-16T05:39:00Z">
+        <w:r>
+          <w:rPr>
+            <w:szCs w:val="21"/>
+          </w:rPr>
+          <w:delText>\</w:delText>
+        </w:r>
+      </w:del>
+      <w:ins w:id="29" w:author="Windows ユーザー" w:date="2023-06-16T05:36:00Z">
+        <w:r>
+          <w:rPr>
+            <w:szCs w:val="21"/>
+          </w:rPr>
+          <w:t>settings_cout.sh</w:t>
+        </w:r>
+        <w:r>
+          <w:rPr>
+            <w:szCs w:val="21"/>
+          </w:rPr>
+          <w:t xml:space="preserve"> </w:t>
+        </w:r>
+      </w:ins>
+      <w:del w:id="30" w:author="Windows ユーザー" w:date="2023-06-16T05:36:00Z">
+        <w:r>
+          <w:rPr>
+            <w:szCs w:val="21"/>
+          </w:rPr>
+          <w:delText xml:space="preserve">paraconf.bat </w:delText>
+        </w:r>
+      </w:del>
+      <w:r>
+        <w:rPr>
+          <w:szCs w:val="21"/>
+        </w:rPr>
+        <w:t>and rename as you want</w:t>
       </w:r>
       <w:r>
         <w:rPr>
@@ -1906,132 +2092,420 @@
         <w:rPr>
           <w:szCs w:val="21"/>
         </w:rPr>
-        <w:t xml:space="preserve"> \shell\execution2.bat and \shell\paraconf2.bat</w:t>
-      </w:r>
-      <w:r>
-        <w:rPr>
-          <w:szCs w:val="21"/>
-        </w:rPr>
-        <w:t>,</w:t>
-      </w:r>
-      <w:r>
-        <w:rPr>
-          <w:szCs w:val="21"/>
-        </w:rPr>
         <w:t xml:space="preserve"> </w:t>
       </w:r>
-      <w:r>
-        <w:rPr>
-          <w:szCs w:val="21"/>
-        </w:rPr>
-        <w:t>edit \shell\execution2.bat as below.</w:t>
+      <w:ins w:id="31" w:author="Windows ユーザー" w:date="2023-06-16T05:37:00Z">
+        <w:r>
+          <w:rPr>
+            <w:szCs w:val="21"/>
+          </w:rPr>
+          <w:t>./</w:t>
+        </w:r>
+        <w:r>
+          <w:rPr>
+            <w:szCs w:val="21"/>
+          </w:rPr>
+          <w:t>shell</w:t>
+        </w:r>
+      </w:ins>
+      <w:ins w:id="32" w:author="Windows ユーザー" w:date="2023-06-16T05:39:00Z">
+        <w:r>
+          <w:rPr>
+            <w:szCs w:val="21"/>
+          </w:rPr>
+          <w:t>/</w:t>
+        </w:r>
+      </w:ins>
+      <w:ins w:id="33" w:author="Windows ユーザー" w:date="2023-06-16T05:37:00Z">
+        <w:r>
+          <w:rPr>
+            <w:szCs w:val="21"/>
+          </w:rPr>
+          <w:t>settings_cout</w:t>
+        </w:r>
+        <w:r>
+          <w:rPr>
+            <w:szCs w:val="21"/>
+          </w:rPr>
+          <w:t>2</w:t>
+        </w:r>
+        <w:r>
+          <w:rPr>
+            <w:szCs w:val="21"/>
+          </w:rPr>
+          <w:t>.sh</w:t>
+        </w:r>
+        <w:r>
+          <w:rPr>
+            <w:szCs w:val="21"/>
+          </w:rPr>
+          <w:t xml:space="preserve">, execute in </w:t>
+        </w:r>
+      </w:ins>
+      <w:ins w:id="34" w:author="Windows ユーザー" w:date="2023-06-16T05:38:00Z">
+        <w:r>
+          <w:rPr>
+            <w:szCs w:val="21"/>
+          </w:rPr>
+          <w:t>Cygwin</w:t>
+        </w:r>
+      </w:ins>
+      <w:ins w:id="35" w:author="Windows ユーザー" w:date="2023-06-16T05:37:00Z">
+        <w:r>
+          <w:rPr>
+            <w:szCs w:val="21"/>
+          </w:rPr>
+          <w:t xml:space="preserve"> </w:t>
+        </w:r>
+      </w:ins>
+      <w:ins w:id="36" w:author="Windows ユーザー" w:date="2023-06-16T05:38:00Z">
+        <w:r>
+          <w:rPr>
+            <w:szCs w:val="21"/>
+          </w:rPr>
+          <w:t xml:space="preserve">or </w:t>
+        </w:r>
+        <w:proofErr w:type="spellStart"/>
+        <w:r>
+          <w:rPr>
+            <w:szCs w:val="21"/>
+          </w:rPr>
+          <w:t>linux</w:t>
+        </w:r>
+        <w:proofErr w:type="spellEnd"/>
+        <w:r>
+          <w:rPr>
+            <w:szCs w:val="21"/>
+          </w:rPr>
+          <w:t xml:space="preserve"> OS </w:t>
+        </w:r>
+      </w:ins>
+      <w:proofErr w:type="gramStart"/>
+      <w:ins w:id="37" w:author="Windows ユーザー" w:date="2023-06-16T05:39:00Z">
+        <w:r>
+          <w:rPr>
+            <w:szCs w:val="21"/>
+          </w:rPr>
+          <w:t>under ./</w:t>
+        </w:r>
+        <w:proofErr w:type="gramEnd"/>
+        <w:r>
+          <w:rPr>
+            <w:szCs w:val="21"/>
+          </w:rPr>
+          <w:t xml:space="preserve">shell/ directory </w:t>
+        </w:r>
+      </w:ins>
+      <w:del w:id="38" w:author="Windows ユーザー" w:date="2023-06-16T05:37:00Z">
+        <w:r>
+          <w:rPr>
+            <w:szCs w:val="21"/>
+          </w:rPr>
+          <w:delText>\shell\execution2.bat and \shell\paraconf2.bat</w:delText>
+        </w:r>
+        <w:r>
+          <w:rPr>
+            <w:szCs w:val="21"/>
+          </w:rPr>
+          <w:delText>,</w:delText>
+        </w:r>
+      </w:del>
+      <w:del w:id="39" w:author="Windows ユーザー" w:date="2023-06-16T05:38:00Z">
+        <w:r>
+          <w:rPr>
+            <w:szCs w:val="21"/>
+          </w:rPr>
+          <w:delText xml:space="preserve"> </w:delText>
+        </w:r>
+        <w:r>
+          <w:rPr>
+            <w:szCs w:val="21"/>
+          </w:rPr>
+          <w:delText>edit \shell\execution2.bat</w:delText>
+        </w:r>
+      </w:del>
+      <w:del w:id="40" w:author="Windows ユーザー" w:date="2023-06-16T05:39:00Z">
+        <w:r>
+          <w:rPr>
+            <w:szCs w:val="21"/>
+          </w:rPr>
+          <w:delText xml:space="preserve"> </w:delText>
+        </w:r>
+      </w:del>
+      <w:r>
+        <w:rPr>
+          <w:szCs w:val="21"/>
+        </w:rPr>
+        <w:t>as below.</w:t>
       </w:r>
     </w:p>
     <w:p>
       <w:pPr>
         <w:ind w:firstLine="840"/>
         <w:rPr>
-          <w:szCs w:val="21"/>
-        </w:rPr>
-      </w:pPr>
-      <w:r>
-        <w:rPr>
-          <w:szCs w:val="21"/>
-        </w:rPr>
-        <w:t>AIMPLUM_exe.bat paraconf</w:t>
-      </w:r>
-      <w:r>
-        <w:rPr>
-          <w:szCs w:val="21"/>
-        </w:rPr>
-        <w:t>2</w:t>
-      </w:r>
-      <w:r>
-        <w:rPr>
-          <w:szCs w:val="21"/>
-        </w:rPr>
-        <w:t>.bat</w:t>
-      </w:r>
+          <w:del w:id="41" w:author="Windows ユーザー" w:date="2023-06-16T05:38:00Z"/>
+          <w:szCs w:val="21"/>
+        </w:rPr>
+      </w:pPr>
+      <w:proofErr w:type="gramStart"/>
+      <w:ins w:id="42" w:author="Windows ユーザー" w:date="2023-06-16T05:39:00Z">
+        <w:r>
+          <w:rPr>
+            <w:szCs w:val="21"/>
+          </w:rPr>
+          <w:t>bash</w:t>
+        </w:r>
+        <w:proofErr w:type="gramEnd"/>
+        <w:r>
+          <w:rPr>
+            <w:szCs w:val="21"/>
+          </w:rPr>
+          <w:t xml:space="preserve"> </w:t>
+        </w:r>
+      </w:ins>
+      <w:ins w:id="43" w:author="Windows ユーザー" w:date="2023-06-16T05:37:00Z">
+        <w:r>
+          <w:rPr>
+            <w:szCs w:val="21"/>
+          </w:rPr>
+          <w:t>.</w:t>
+        </w:r>
+        <w:r>
+          <w:rPr>
+            <w:rFonts w:hint="eastAsia"/>
+            <w:szCs w:val="21"/>
+          </w:rPr>
+          <w:t>/</w:t>
+        </w:r>
+        <w:r>
+          <w:rPr>
+            <w:szCs w:val="21"/>
+          </w:rPr>
+          <w:t>shell/</w:t>
+        </w:r>
+        <w:r>
+          <w:rPr>
+            <w:szCs w:val="21"/>
+          </w:rPr>
+          <w:t>execution_cout.sh</w:t>
+        </w:r>
+        <w:r>
+          <w:rPr>
+            <w:szCs w:val="21"/>
+          </w:rPr>
+          <w:t xml:space="preserve"> </w:t>
+        </w:r>
+      </w:ins>
+      <w:del w:id="44" w:author="Windows ユーザー" w:date="2023-06-16T05:37:00Z">
+        <w:r>
+          <w:rPr>
+            <w:szCs w:val="21"/>
+          </w:rPr>
+          <w:delText>AIMPLUM_exe.bat</w:delText>
+        </w:r>
+      </w:del>
+      <w:del w:id="45" w:author="Windows ユーザー" w:date="2023-06-16T05:38:00Z">
+        <w:r>
+          <w:rPr>
+            <w:szCs w:val="21"/>
+          </w:rPr>
+          <w:delText xml:space="preserve"> </w:delText>
+        </w:r>
+      </w:del>
+      <w:ins w:id="46" w:author="Windows ユーザー" w:date="2023-06-16T05:38:00Z">
+        <w:r>
+          <w:rPr>
+            <w:szCs w:val="21"/>
+          </w:rPr>
+          <w:t>settings_cout2</w:t>
+        </w:r>
+      </w:ins>
+      <w:del w:id="47" w:author="Windows ユーザー" w:date="2023-06-16T05:38:00Z">
+        <w:r>
+          <w:rPr>
+            <w:szCs w:val="21"/>
+          </w:rPr>
+          <w:delText>paraconf</w:delText>
+        </w:r>
+        <w:r>
+          <w:rPr>
+            <w:szCs w:val="21"/>
+          </w:rPr>
+          <w:delText>2</w:delText>
+        </w:r>
+        <w:r>
+          <w:rPr>
+            <w:szCs w:val="21"/>
+          </w:rPr>
+          <w:delText>.bat</w:delText>
+        </w:r>
+      </w:del>
     </w:p>
     <w:p>
       <w:pPr>
-        <w:rPr>
-          <w:szCs w:val="21"/>
-        </w:rPr>
+        <w:ind w:firstLine="840"/>
+        <w:rPr>
+          <w:rFonts w:hint="eastAsia"/>
+          <w:szCs w:val="21"/>
+          <w:rPrChange w:id="48" w:author="Windows ユーザー" w:date="2023-06-16T05:38:00Z">
+            <w:rPr>
+              <w:szCs w:val="21"/>
+            </w:rPr>
+          </w:rPrChange>
+        </w:rPr>
+        <w:pPrChange w:id="49" w:author="Windows ユーザー" w:date="2023-06-16T05:38:00Z">
+          <w:pPr/>
+        </w:pPrChange>
       </w:pPr>
     </w:p>
     <w:p>
-      <w:r>
-        <w:rPr>
-          <w:szCs w:val="21"/>
-        </w:rPr>
-        <w:t xml:space="preserve">The execution of the model is done by double clicking </w:t>
-      </w:r>
-      <w:r>
-        <w:rPr>
-          <w:szCs w:val="21"/>
-        </w:rPr>
-        <w:t>"</w:t>
-      </w:r>
-      <w:r>
-        <w:rPr>
-          <w:szCs w:val="21"/>
-        </w:rPr>
-        <w:t>\shell\</w:t>
-      </w:r>
-      <w:r>
-        <w:rPr>
-          <w:szCs w:val="21"/>
-        </w:rPr>
-        <w:t>execution.bat</w:t>
-      </w:r>
-      <w:r>
-        <w:rPr>
-          <w:szCs w:val="21"/>
-        </w:rPr>
-        <w:t>.</w:t>
-      </w:r>
-      <w:r>
-        <w:rPr>
-          <w:szCs w:val="21"/>
-        </w:rPr>
-        <w:t xml:space="preserve"> </w:t>
-      </w:r>
-      <w:r>
-        <w:rPr>
-          <w:szCs w:val="21"/>
-        </w:rPr>
-        <w:t>T</w:t>
-      </w:r>
-      <w:r>
-        <w:rPr>
-          <w:szCs w:val="21"/>
-        </w:rPr>
-        <w:t xml:space="preserve">he file which is </w:t>
-      </w:r>
-      <w:r>
-        <w:rPr>
-          <w:szCs w:val="21"/>
-        </w:rPr>
-        <w:t xml:space="preserve">loaded in the batch file is </w:t>
-      </w:r>
-      <w:r>
-        <w:rPr>
-          <w:szCs w:val="21"/>
-        </w:rPr>
-        <w:t>\</w:t>
-      </w:r>
-      <w:r>
-        <w:t>shell\AIMPLUM_exe.bat which includes all processes description</w:t>
-      </w:r>
-      <w:r>
-        <w:t xml:space="preserve"> and </w:t>
-      </w:r>
-      <w:r>
-        <w:t>\</w:t>
-      </w:r>
-      <w:r>
-        <w:t xml:space="preserve">shell\paraconf.bat which you </w:t>
+      <w:proofErr w:type="gramStart"/>
+      <w:ins w:id="50" w:author="Windows ユーザー" w:date="2023-06-16T05:39:00Z">
+        <w:r>
+          <w:rPr>
+            <w:szCs w:val="21"/>
+          </w:rPr>
+          <w:t>./</w:t>
+        </w:r>
+        <w:proofErr w:type="gramEnd"/>
+        <w:r>
+          <w:rPr>
+            <w:szCs w:val="21"/>
+          </w:rPr>
+          <w:t>shell/</w:t>
+        </w:r>
+      </w:ins>
+      <w:del w:id="51" w:author="Windows ユーザー" w:date="2023-06-16T05:38:00Z">
+        <w:r>
+          <w:rPr>
+            <w:szCs w:val="21"/>
+          </w:rPr>
+          <w:delText xml:space="preserve">The execution of the model is done by double clicking </w:delText>
+        </w:r>
+        <w:r>
+          <w:rPr>
+            <w:szCs w:val="21"/>
+          </w:rPr>
+          <w:delText>"</w:delText>
+        </w:r>
+        <w:r>
+          <w:rPr>
+            <w:szCs w:val="21"/>
+          </w:rPr>
+          <w:delText>\shell\</w:delText>
+        </w:r>
+        <w:r>
+          <w:rPr>
+            <w:szCs w:val="21"/>
+          </w:rPr>
+          <w:delText>execution.bat</w:delText>
+        </w:r>
+        <w:r>
+          <w:rPr>
+            <w:szCs w:val="21"/>
+          </w:rPr>
+          <w:delText>.</w:delText>
+        </w:r>
+        <w:r>
+          <w:rPr>
+            <w:szCs w:val="21"/>
+          </w:rPr>
+          <w:delText xml:space="preserve"> </w:delText>
+        </w:r>
+      </w:del>
+      <w:ins w:id="52" w:author="Windows ユーザー" w:date="2023-06-16T05:39:00Z">
+        <w:r>
+          <w:rPr>
+            <w:szCs w:val="21"/>
+          </w:rPr>
+          <w:t>execution_cout.sh</w:t>
+        </w:r>
+        <w:r>
+          <w:rPr>
+            <w:szCs w:val="21"/>
+          </w:rPr>
+          <w:t xml:space="preserve"> </w:t>
+        </w:r>
+        <w:r>
+          <w:rPr>
+            <w:szCs w:val="21"/>
+          </w:rPr>
+          <w:t xml:space="preserve">describes </w:t>
+        </w:r>
+      </w:ins>
+      <w:del w:id="53" w:author="Windows ユーザー" w:date="2023-06-16T05:39:00Z">
+        <w:r>
+          <w:rPr>
+            <w:szCs w:val="21"/>
+          </w:rPr>
+          <w:delText>T</w:delText>
+        </w:r>
+        <w:r>
+          <w:rPr>
+            <w:szCs w:val="21"/>
+          </w:rPr>
+          <w:delText xml:space="preserve">he file which is </w:delText>
+        </w:r>
+        <w:r>
+          <w:rPr>
+            <w:szCs w:val="21"/>
+          </w:rPr>
+          <w:delText xml:space="preserve">loaded in the batch file is </w:delText>
+        </w:r>
+        <w:r>
+          <w:rPr>
+            <w:szCs w:val="21"/>
+          </w:rPr>
+          <w:delText>\</w:delText>
+        </w:r>
+        <w:r>
+          <w:delText xml:space="preserve">shell\AIMPLUM_exe.bat which includes </w:delText>
+        </w:r>
+      </w:del>
+      <w:r>
+        <w:t xml:space="preserve">all processes </w:t>
+      </w:r>
+      <w:del w:id="54" w:author="Windows ユーザー" w:date="2023-06-16T05:39:00Z">
+        <w:r>
+          <w:delText>description</w:delText>
+        </w:r>
+        <w:r>
+          <w:delText xml:space="preserve"> </w:delText>
+        </w:r>
+      </w:del>
+      <w:r>
+        <w:t xml:space="preserve">and </w:t>
+      </w:r>
+      <w:ins w:id="55" w:author="Windows ユーザー" w:date="2023-06-16T05:40:00Z">
+        <w:r>
+          <w:rPr>
+            <w:szCs w:val="21"/>
+          </w:rPr>
+          <w:t>./shell/</w:t>
+        </w:r>
+        <w:r>
+          <w:rPr>
+            <w:szCs w:val="21"/>
+          </w:rPr>
+          <w:t>settings_cout.sh</w:t>
+        </w:r>
+        <w:r>
+          <w:t xml:space="preserve"> </w:t>
+        </w:r>
+        <w:r>
+          <w:t>is the file</w:t>
+        </w:r>
+      </w:ins>
+      <w:del w:id="56" w:author="Windows ユーザー" w:date="2023-06-16T05:40:00Z">
+        <w:r>
+          <w:delText>\</w:delText>
+        </w:r>
+        <w:r>
+          <w:delText>shell\paraconf.bat</w:delText>
+        </w:r>
+      </w:del>
+      <w:r>
+        <w:t xml:space="preserve"> which you </w:t>
       </w:r>
       <w:r>
         <w:t>can configure settings what processes are carried out for each batch.</w:t>
@@ -2047,19 +2521,23 @@
     <w:p>
       <w:pPr>
         <w:rPr>
-          <w:szCs w:val="21"/>
-        </w:rPr>
-      </w:pPr>
-      <w:r>
-        <w:rPr>
-          <w:szCs w:val="21"/>
-        </w:rPr>
-        <w:t>Warning: During the running procedure, when multiple windows are open and one window request you to press any key to continue, be careful not to push it at the wrong time. When only one window is open, it is OK to push any key to continue.</w:t>
-      </w:r>
+          <w:del w:id="57" w:author="Windows ユーザー" w:date="2023-06-16T05:40:00Z"/>
+          <w:szCs w:val="21"/>
+        </w:rPr>
+      </w:pPr>
+      <w:del w:id="58" w:author="Windows ユーザー" w:date="2023-06-16T05:40:00Z">
+        <w:r>
+          <w:rPr>
+            <w:szCs w:val="21"/>
+          </w:rPr>
+          <w:delText>Warning: During the running procedure, when multiple windows are open and one window request you to press any key to continue, be careful not to push it at the wrong time. When only one window is open, it is OK to push any key to continue.</w:delText>
+        </w:r>
+      </w:del>
     </w:p>
     <w:p>
       <w:pPr>
         <w:rPr>
+          <w:del w:id="59" w:author="Windows ユーザー" w:date="2023-06-16T05:40:00Z"/>
           <w:szCs w:val="21"/>
         </w:rPr>
       </w:pPr>
@@ -2067,19 +2545,55 @@
     <w:p>
       <w:pPr>
         <w:rPr>
-          <w:szCs w:val="21"/>
-        </w:rPr>
-      </w:pPr>
-      <w:r>
-        <w:rPr>
-          <w:szCs w:val="21"/>
-        </w:rPr>
-        <w:t>(Before you run, you might want to run shell\data_prep.bat if you would like to revise the base input data. This is advanced users’ function.)</w:t>
-      </w:r>
+          <w:del w:id="60" w:author="Windows ユーザー" w:date="2023-06-16T05:41:00Z"/>
+          <w:szCs w:val="21"/>
+        </w:rPr>
+      </w:pPr>
+      <w:del w:id="61" w:author="Windows ユーザー" w:date="2023-06-16T05:41:00Z">
+        <w:r>
+          <w:rPr>
+            <w:szCs w:val="21"/>
+          </w:rPr>
+          <w:delText>(Before you run, you might want to run shell</w:delText>
+        </w:r>
+      </w:del>
+      <w:del w:id="62" w:author="Windows ユーザー" w:date="2023-06-16T05:40:00Z">
+        <w:r>
+          <w:rPr>
+            <w:szCs w:val="21"/>
+          </w:rPr>
+          <w:delText>\</w:delText>
+        </w:r>
+      </w:del>
+      <w:del w:id="63" w:author="Windows ユーザー" w:date="2023-06-16T05:41:00Z">
+        <w:r>
+          <w:rPr>
+            <w:szCs w:val="21"/>
+          </w:rPr>
+          <w:delText>data_prep.</w:delText>
+        </w:r>
+      </w:del>
+      <w:del w:id="64" w:author="Windows ユーザー" w:date="2023-06-16T05:40:00Z">
+        <w:r>
+          <w:rPr>
+            <w:szCs w:val="21"/>
+          </w:rPr>
+          <w:delText>bat</w:delText>
+        </w:r>
+      </w:del>
+      <w:del w:id="65" w:author="Windows ユーザー" w:date="2023-06-16T05:41:00Z">
+        <w:r>
+          <w:rPr>
+            <w:szCs w:val="21"/>
+          </w:rPr>
+          <w:delText xml:space="preserve"> if you would like to revise the base input data. This is advanced users’ function.)</w:delText>
+        </w:r>
+      </w:del>
     </w:p>
     <w:p>
       <w:pPr>
         <w:rPr>
+          <w:del w:id="66" w:author="Windows ユーザー" w:date="2023-06-16T05:41:00Z"/>
           <w:szCs w:val="21"/>
         </w:rPr>
       </w:pPr>
@@ -2111,11 +2625,35 @@
           <w:szCs w:val="21"/>
         </w:rPr>
       </w:pPr>
-      <w:r>
-        <w:rPr>
-          <w:szCs w:val="21"/>
-        </w:rPr>
-        <w:t>Batch files for each scenario have to be created before execution</w:t>
+      <w:del w:id="67" w:author="Windows ユーザー" w:date="2023-06-16T05:41:00Z">
+        <w:r>
+          <w:rPr>
+            <w:szCs w:val="21"/>
+          </w:rPr>
+          <w:delText xml:space="preserve">Batch </w:delText>
+        </w:r>
+      </w:del>
+      <w:proofErr w:type="gramStart"/>
+      <w:ins w:id="68" w:author="Windows ユーザー" w:date="2023-06-16T05:41:00Z">
+        <w:r>
+          <w:rPr>
+            <w:szCs w:val="21"/>
+          </w:rPr>
+          <w:t>shell</w:t>
+        </w:r>
+        <w:proofErr w:type="gramEnd"/>
+        <w:r>
+          <w:rPr>
+            <w:szCs w:val="21"/>
+          </w:rPr>
+          <w:t xml:space="preserve"> </w:t>
+        </w:r>
+      </w:ins>
+      <w:r>
+        <w:rPr>
+          <w:szCs w:val="21"/>
+        </w:rPr>
+        <w:t>files for each scenario have to be created before execution</w:t>
       </w:r>
       <w:r>
         <w:rPr>
@@ -2133,19 +2671,103 @@
         <w:rPr>
           <w:szCs w:val="21"/>
         </w:rPr>
-        <w:t>settings/%SCENARIO%.bat</w:t>
-      </w:r>
+        <w:t>settings/</w:t>
+      </w:r>
+      <w:ins w:id="69" w:author="Windows ユーザー" w:date="2023-06-16T05:41:00Z">
+        <w:r>
+          <w:rPr>
+            <w:szCs w:val="21"/>
+          </w:rPr>
+          <w:t>${</w:t>
+        </w:r>
+      </w:ins>
+      <w:del w:id="70" w:author="Windows ユーザー" w:date="2023-06-16T05:41:00Z">
+        <w:r>
+          <w:rPr>
+            <w:szCs w:val="21"/>
+          </w:rPr>
+          <w:delText>%</w:delText>
+        </w:r>
+      </w:del>
+      <w:r>
+        <w:rPr>
+          <w:szCs w:val="21"/>
+        </w:rPr>
+        <w:t>SCENARIO</w:t>
+      </w:r>
+      <w:ins w:id="71" w:author="Windows ユーザー" w:date="2023-06-16T05:41:00Z">
+        <w:r>
+          <w:rPr>
+            <w:szCs w:val="21"/>
+          </w:rPr>
+          <w:t>}</w:t>
+        </w:r>
+      </w:ins>
+      <w:del w:id="72" w:author="Windows ユーザー" w:date="2023-06-16T05:41:00Z">
+        <w:r>
+          <w:rPr>
+            <w:szCs w:val="21"/>
+          </w:rPr>
+          <w:delText>%</w:delText>
+        </w:r>
+      </w:del>
       <w:r>
         <w:rPr>
           <w:szCs w:val="21"/>
         </w:rPr>
         <w:t>.</w:t>
       </w:r>
-      <w:r>
-        <w:rPr>
-          <w:szCs w:val="21"/>
-        </w:rPr>
-        <w:t xml:space="preserve"> This file contents three parameter configuration as below and see an example of SSP2_BaU_NoCC.</w:t>
+      <w:del w:id="73" w:author="Windows ユーザー" w:date="2023-06-16T05:41:00Z">
+        <w:r>
+          <w:rPr>
+            <w:szCs w:val="21"/>
+          </w:rPr>
+          <w:delText>bat</w:delText>
+        </w:r>
+      </w:del>
+      <w:proofErr w:type="gramStart"/>
+      <w:ins w:id="74" w:author="Windows ユーザー" w:date="2023-06-16T05:41:00Z">
+        <w:r>
+          <w:rPr>
+            <w:szCs w:val="21"/>
+          </w:rPr>
+          <w:t>sh</w:t>
+        </w:r>
+      </w:ins>
+      <w:proofErr w:type="gramEnd"/>
+      <w:r>
+        <w:rPr>
+          <w:szCs w:val="21"/>
+        </w:rPr>
+        <w:t>.</w:t>
+      </w:r>
+      <w:r>
+        <w:rPr>
+          <w:szCs w:val="21"/>
+        </w:rPr>
+        <w:t xml:space="preserve"> This file </w:t>
+      </w:r>
+      <w:del w:id="75" w:author="Windows ユーザー" w:date="2023-06-16T05:41:00Z">
+        <w:r>
+          <w:rPr>
+            <w:szCs w:val="21"/>
+          </w:rPr>
+          <w:delText xml:space="preserve">contents </w:delText>
+        </w:r>
+      </w:del>
+      <w:ins w:id="76" w:author="Windows ユーザー" w:date="2023-06-16T05:41:00Z">
+        <w:r>
+          <w:rPr>
+            <w:szCs w:val="21"/>
+          </w:rPr>
+          <w:t xml:space="preserve">includes </w:t>
+        </w:r>
+      </w:ins>
+      <w:r>
+        <w:rPr>
+          <w:szCs w:val="21"/>
+        </w:rPr>
+        <w:t>three parameter configuration as below and see an example of SSP2_BaU_NoCC.</w:t>
       </w:r>
     </w:p>
     <w:p>
@@ -2275,7 +2897,7 @@
           <w:szCs w:val="21"/>
         </w:rPr>
       </w:pPr>
-      <w:bookmarkStart w:id="8" w:name="_Toc51254577"/>
+      <w:bookmarkStart w:id="77" w:name="_Toc51254577"/>
       <w:r>
         <w:rPr>
           <w:szCs w:val="21"/>
@@ -2288,19 +2910,81 @@
         </w:rPr>
         <w:t>arameters</w:t>
       </w:r>
-      <w:bookmarkEnd w:id="8"/>
+      <w:bookmarkEnd w:id="77"/>
       <w:r>
         <w:rPr>
           <w:szCs w:val="21"/>
         </w:rPr>
         <w:t xml:space="preserve"> (</w:t>
       </w:r>
-      <w:r>
-        <w:rPr>
-          <w:szCs w:val="21"/>
-        </w:rPr>
-        <w:t>\shell\paraconf.bat</w:t>
-      </w:r>
+      <w:proofErr w:type="gramStart"/>
+      <w:ins w:id="78" w:author="Windows ユーザー" w:date="2023-06-16T05:42:00Z">
+        <w:r>
+          <w:rPr>
+            <w:szCs w:val="21"/>
+          </w:rPr>
+          <w:t>./</w:t>
+        </w:r>
+      </w:ins>
+      <w:proofErr w:type="gramEnd"/>
+      <w:del w:id="79" w:author="Windows ユーザー" w:date="2023-06-16T05:42:00Z">
+        <w:r>
+          <w:rPr>
+            <w:szCs w:val="21"/>
+          </w:rPr>
+          <w:delText>\</w:delText>
+        </w:r>
+      </w:del>
+      <w:r>
+        <w:rPr>
+          <w:szCs w:val="21"/>
+        </w:rPr>
+        <w:t>shell</w:t>
+      </w:r>
+      <w:ins w:id="80" w:author="Windows ユーザー" w:date="2023-06-16T05:42:00Z">
+        <w:r>
+          <w:rPr>
+            <w:szCs w:val="21"/>
+          </w:rPr>
+          <w:t>/</w:t>
+        </w:r>
+      </w:ins>
+      <w:del w:id="81" w:author="Windows ユーザー" w:date="2023-06-16T05:42:00Z">
+        <w:r>
+          <w:rPr>
+            <w:szCs w:val="21"/>
+          </w:rPr>
+          <w:delText>\</w:delText>
+        </w:r>
+      </w:del>
+      <w:ins w:id="82" w:author="Windows ユーザー" w:date="2023-06-16T05:42:00Z">
+        <w:r>
+          <w:rPr>
+            <w:szCs w:val="21"/>
+          </w:rPr>
+          <w:t>settings_cout</w:t>
+        </w:r>
+        <w:r>
+          <w:rPr>
+            <w:szCs w:val="21"/>
+          </w:rPr>
+          <w:t>.sh</w:t>
+        </w:r>
+        <w:r>
+          <w:rPr>
+            <w:szCs w:val="21"/>
+          </w:rPr>
+          <w:t xml:space="preserve"> </w:t>
+        </w:r>
+      </w:ins>
+      <w:del w:id="83" w:author="Windows ユーザー" w:date="2023-06-16T05:42:00Z">
+        <w:r>
+          <w:rPr>
+            <w:szCs w:val="21"/>
+          </w:rPr>
+          <w:delText>paraconf.bat</w:delText>
+        </w:r>
+      </w:del>
       <w:r>
         <w:rPr>
           <w:szCs w:val="21"/>
@@ -2385,8 +3069,6 @@
         </w:rPr>
         <w:t>.</w:t>
       </w:r>
-      <w:bookmarkStart w:id="9" w:name="_GoBack"/>
-      <w:bookmarkEnd w:id="9"/>
     </w:p>
     <w:p>
       <w:pPr>
@@ -2403,14 +3085,14 @@
           <w:szCs w:val="21"/>
         </w:rPr>
       </w:pPr>
-      <w:bookmarkStart w:id="10" w:name="_Toc51254581"/>
+      <w:bookmarkStart w:id="84" w:name="_Toc51254581"/>
       <w:r>
         <w:rPr>
           <w:szCs w:val="21"/>
         </w:rPr>
         <w:t>Main results</w:t>
       </w:r>
-      <w:bookmarkEnd w:id="10"/>
+      <w:bookmarkEnd w:id="84"/>
     </w:p>
     <w:p/>
     <w:p>
@@ -2738,8 +3420,8 @@
         <w:pStyle w:val="a9"/>
         <w:keepNext/>
       </w:pPr>
-      <w:bookmarkStart w:id="11" w:name="_Ref45533987"/>
-      <w:bookmarkStart w:id="12" w:name="_Toc45605347"/>
+      <w:bookmarkStart w:id="85" w:name="_Ref45533987"/>
+      <w:bookmarkStart w:id="86" w:name="_Toc45605347"/>
       <w:r>
         <w:lastRenderedPageBreak/>
         <w:t xml:space="preserve">Table </w:t>
@@ -2774,14 +3456,14 @@
         </w:rPr>
         <w:fldChar w:fldCharType="end"/>
       </w:r>
-      <w:bookmarkEnd w:id="11"/>
+      <w:bookmarkEnd w:id="85"/>
       <w:r>
         <w:t xml:space="preserve"> </w:t>
       </w:r>
       <w:r>
         <w:t xml:space="preserve">List of </w:t>
       </w:r>
-      <w:bookmarkEnd w:id="12"/>
+      <w:bookmarkEnd w:id="86"/>
       <w:r>
         <w:t xml:space="preserve">parameters in </w:t>
       </w:r>
@@ -7199,166 +7881,166 @@
       </w:pPr>
     </w:p>
     <w:p>
-      <w:bookmarkStart w:id="13" w:name="_Toc45601849"/>
-      <w:bookmarkStart w:id="14" w:name="_Toc45602331"/>
-      <w:bookmarkStart w:id="15" w:name="_Toc45602783"/>
-      <w:bookmarkStart w:id="16" w:name="_Toc45603969"/>
-      <w:bookmarkStart w:id="17" w:name="_Toc45604456"/>
-      <w:bookmarkStart w:id="18" w:name="_Toc45604934"/>
-      <w:bookmarkStart w:id="19" w:name="_Toc45605405"/>
-      <w:bookmarkStart w:id="20" w:name="_Toc45605865"/>
-      <w:bookmarkStart w:id="21" w:name="_Toc45766098"/>
-      <w:bookmarkStart w:id="22" w:name="_Toc51055495"/>
-      <w:bookmarkStart w:id="23" w:name="_Toc45601850"/>
-      <w:bookmarkStart w:id="24" w:name="_Toc45602332"/>
-      <w:bookmarkStart w:id="25" w:name="_Toc45602784"/>
-      <w:bookmarkStart w:id="26" w:name="_Toc45603970"/>
-      <w:bookmarkStart w:id="27" w:name="_Toc45604457"/>
-      <w:bookmarkStart w:id="28" w:name="_Toc45604935"/>
-      <w:bookmarkStart w:id="29" w:name="_Toc45605406"/>
-      <w:bookmarkStart w:id="30" w:name="_Toc45605866"/>
-      <w:bookmarkStart w:id="31" w:name="_Toc45766099"/>
-      <w:bookmarkStart w:id="32" w:name="_Toc51055496"/>
-      <w:bookmarkStart w:id="33" w:name="_Toc45601851"/>
-      <w:bookmarkStart w:id="34" w:name="_Toc45602333"/>
-      <w:bookmarkStart w:id="35" w:name="_Toc45602785"/>
-      <w:bookmarkStart w:id="36" w:name="_Toc45603971"/>
-      <w:bookmarkStart w:id="37" w:name="_Toc45604458"/>
-      <w:bookmarkStart w:id="38" w:name="_Toc45604936"/>
-      <w:bookmarkStart w:id="39" w:name="_Toc45605407"/>
-      <w:bookmarkStart w:id="40" w:name="_Toc45605867"/>
-      <w:bookmarkStart w:id="41" w:name="_Toc45766100"/>
-      <w:bookmarkStart w:id="42" w:name="_Toc51055497"/>
-      <w:bookmarkStart w:id="43" w:name="_Toc45601852"/>
-      <w:bookmarkStart w:id="44" w:name="_Toc45602334"/>
-      <w:bookmarkStart w:id="45" w:name="_Toc45602786"/>
-      <w:bookmarkStart w:id="46" w:name="_Toc45603972"/>
-      <w:bookmarkStart w:id="47" w:name="_Toc45604459"/>
-      <w:bookmarkStart w:id="48" w:name="_Toc45604937"/>
-      <w:bookmarkStart w:id="49" w:name="_Toc45605408"/>
-      <w:bookmarkStart w:id="50" w:name="_Toc45605868"/>
-      <w:bookmarkStart w:id="51" w:name="_Toc45766101"/>
-      <w:bookmarkStart w:id="52" w:name="_Toc51055498"/>
-      <w:bookmarkStart w:id="53" w:name="_Toc45601853"/>
-      <w:bookmarkStart w:id="54" w:name="_Toc45602335"/>
-      <w:bookmarkStart w:id="55" w:name="_Toc45602787"/>
-      <w:bookmarkStart w:id="56" w:name="_Toc45603973"/>
-      <w:bookmarkStart w:id="57" w:name="_Toc45604460"/>
-      <w:bookmarkStart w:id="58" w:name="_Toc45604938"/>
-      <w:bookmarkStart w:id="59" w:name="_Toc45605409"/>
-      <w:bookmarkStart w:id="60" w:name="_Toc45605869"/>
-      <w:bookmarkStart w:id="61" w:name="_Toc45766102"/>
-      <w:bookmarkStart w:id="62" w:name="_Toc51055499"/>
-      <w:bookmarkStart w:id="63" w:name="_Toc45601854"/>
-      <w:bookmarkStart w:id="64" w:name="_Toc45602336"/>
-      <w:bookmarkStart w:id="65" w:name="_Toc45602788"/>
-      <w:bookmarkStart w:id="66" w:name="_Toc45603974"/>
-      <w:bookmarkStart w:id="67" w:name="_Toc45604461"/>
-      <w:bookmarkStart w:id="68" w:name="_Toc45604939"/>
-      <w:bookmarkStart w:id="69" w:name="_Toc45605410"/>
-      <w:bookmarkStart w:id="70" w:name="_Toc45605870"/>
-      <w:bookmarkStart w:id="71" w:name="_Toc45766103"/>
-      <w:bookmarkStart w:id="72" w:name="_Toc51055500"/>
-      <w:bookmarkStart w:id="73" w:name="_Toc45601855"/>
-      <w:bookmarkStart w:id="74" w:name="_Toc45602337"/>
-      <w:bookmarkStart w:id="75" w:name="_Toc45602789"/>
-      <w:bookmarkStart w:id="76" w:name="_Toc45603975"/>
-      <w:bookmarkStart w:id="77" w:name="_Toc45604462"/>
-      <w:bookmarkStart w:id="78" w:name="_Toc45604940"/>
-      <w:bookmarkStart w:id="79" w:name="_Toc45605411"/>
-      <w:bookmarkStart w:id="80" w:name="_Toc45605871"/>
-      <w:bookmarkStart w:id="81" w:name="_Toc45766104"/>
-      <w:bookmarkStart w:id="82" w:name="_Toc51055501"/>
-      <w:bookmarkStart w:id="83" w:name="_Toc45601856"/>
-      <w:bookmarkStart w:id="84" w:name="_Toc45602338"/>
-      <w:bookmarkStart w:id="85" w:name="_Toc45602790"/>
-      <w:bookmarkStart w:id="86" w:name="_Toc45603976"/>
-      <w:bookmarkStart w:id="87" w:name="_Toc45604463"/>
-      <w:bookmarkStart w:id="88" w:name="_Toc45604941"/>
-      <w:bookmarkStart w:id="89" w:name="_Toc45605412"/>
-      <w:bookmarkStart w:id="90" w:name="_Toc45605872"/>
-      <w:bookmarkStart w:id="91" w:name="_Toc45766105"/>
-      <w:bookmarkStart w:id="92" w:name="_Toc51055502"/>
-      <w:bookmarkEnd w:id="13"/>
-      <w:bookmarkEnd w:id="14"/>
-      <w:bookmarkEnd w:id="15"/>
-      <w:bookmarkEnd w:id="16"/>
-      <w:bookmarkEnd w:id="17"/>
-      <w:bookmarkEnd w:id="18"/>
-      <w:bookmarkEnd w:id="19"/>
-      <w:bookmarkEnd w:id="20"/>
-      <w:bookmarkEnd w:id="21"/>
-      <w:bookmarkEnd w:id="22"/>
-      <w:bookmarkEnd w:id="23"/>
-      <w:bookmarkEnd w:id="24"/>
-      <w:bookmarkEnd w:id="25"/>
-      <w:bookmarkEnd w:id="26"/>
-      <w:bookmarkEnd w:id="27"/>
-      <w:bookmarkEnd w:id="28"/>
-      <w:bookmarkEnd w:id="29"/>
-      <w:bookmarkEnd w:id="30"/>
-      <w:bookmarkEnd w:id="31"/>
-      <w:bookmarkEnd w:id="32"/>
-      <w:bookmarkEnd w:id="33"/>
-      <w:bookmarkEnd w:id="34"/>
-      <w:bookmarkEnd w:id="35"/>
-      <w:bookmarkEnd w:id="36"/>
-      <w:bookmarkEnd w:id="37"/>
-      <w:bookmarkEnd w:id="38"/>
-      <w:bookmarkEnd w:id="39"/>
-      <w:bookmarkEnd w:id="40"/>
-      <w:bookmarkEnd w:id="41"/>
-      <w:bookmarkEnd w:id="42"/>
-      <w:bookmarkEnd w:id="43"/>
-      <w:bookmarkEnd w:id="44"/>
-      <w:bookmarkEnd w:id="45"/>
-      <w:bookmarkEnd w:id="46"/>
-      <w:bookmarkEnd w:id="47"/>
-      <w:bookmarkEnd w:id="48"/>
-      <w:bookmarkEnd w:id="49"/>
-      <w:bookmarkEnd w:id="50"/>
-      <w:bookmarkEnd w:id="51"/>
-      <w:bookmarkEnd w:id="52"/>
-      <w:bookmarkEnd w:id="53"/>
-      <w:bookmarkEnd w:id="54"/>
-      <w:bookmarkEnd w:id="55"/>
-      <w:bookmarkEnd w:id="56"/>
-      <w:bookmarkEnd w:id="57"/>
-      <w:bookmarkEnd w:id="58"/>
-      <w:bookmarkEnd w:id="59"/>
-      <w:bookmarkEnd w:id="60"/>
-      <w:bookmarkEnd w:id="61"/>
-      <w:bookmarkEnd w:id="62"/>
-      <w:bookmarkEnd w:id="63"/>
-      <w:bookmarkEnd w:id="64"/>
-      <w:bookmarkEnd w:id="65"/>
-      <w:bookmarkEnd w:id="66"/>
-      <w:bookmarkEnd w:id="67"/>
-      <w:bookmarkEnd w:id="68"/>
-      <w:bookmarkEnd w:id="69"/>
-      <w:bookmarkEnd w:id="70"/>
-      <w:bookmarkEnd w:id="71"/>
-      <w:bookmarkEnd w:id="72"/>
-      <w:bookmarkEnd w:id="73"/>
-      <w:bookmarkEnd w:id="74"/>
-      <w:bookmarkEnd w:id="75"/>
-      <w:bookmarkEnd w:id="76"/>
-      <w:bookmarkEnd w:id="77"/>
-      <w:bookmarkEnd w:id="78"/>
-      <w:bookmarkEnd w:id="79"/>
-      <w:bookmarkEnd w:id="80"/>
-      <w:bookmarkEnd w:id="81"/>
-      <w:bookmarkEnd w:id="82"/>
-      <w:bookmarkEnd w:id="83"/>
-      <w:bookmarkEnd w:id="84"/>
-      <w:bookmarkEnd w:id="85"/>
-      <w:bookmarkEnd w:id="86"/>
+      <w:bookmarkStart w:id="87" w:name="_Toc45601849"/>
+      <w:bookmarkStart w:id="88" w:name="_Toc45602331"/>
+      <w:bookmarkStart w:id="89" w:name="_Toc45602783"/>
+      <w:bookmarkStart w:id="90" w:name="_Toc45603969"/>
+      <w:bookmarkStart w:id="91" w:name="_Toc45604456"/>
+      <w:bookmarkStart w:id="92" w:name="_Toc45604934"/>
+      <w:bookmarkStart w:id="93" w:name="_Toc45605405"/>
+      <w:bookmarkStart w:id="94" w:name="_Toc45605865"/>
+      <w:bookmarkStart w:id="95" w:name="_Toc45766098"/>
+      <w:bookmarkStart w:id="96" w:name="_Toc51055495"/>
+      <w:bookmarkStart w:id="97" w:name="_Toc45601850"/>
+      <w:bookmarkStart w:id="98" w:name="_Toc45602332"/>
+      <w:bookmarkStart w:id="99" w:name="_Toc45602784"/>
+      <w:bookmarkStart w:id="100" w:name="_Toc45603970"/>
+      <w:bookmarkStart w:id="101" w:name="_Toc45604457"/>
+      <w:bookmarkStart w:id="102" w:name="_Toc45604935"/>
+      <w:bookmarkStart w:id="103" w:name="_Toc45605406"/>
+      <w:bookmarkStart w:id="104" w:name="_Toc45605866"/>
+      <w:bookmarkStart w:id="105" w:name="_Toc45766099"/>
+      <w:bookmarkStart w:id="106" w:name="_Toc51055496"/>
+      <w:bookmarkStart w:id="107" w:name="_Toc45601851"/>
+      <w:bookmarkStart w:id="108" w:name="_Toc45602333"/>
+      <w:bookmarkStart w:id="109" w:name="_Toc45602785"/>
+      <w:bookmarkStart w:id="110" w:name="_Toc45603971"/>
+      <w:bookmarkStart w:id="111" w:name="_Toc45604458"/>
+      <w:bookmarkStart w:id="112" w:name="_Toc45604936"/>
+      <w:bookmarkStart w:id="113" w:name="_Toc45605407"/>
+      <w:bookmarkStart w:id="114" w:name="_Toc45605867"/>
+      <w:bookmarkStart w:id="115" w:name="_Toc45766100"/>
+      <w:bookmarkStart w:id="116" w:name="_Toc51055497"/>
+      <w:bookmarkStart w:id="117" w:name="_Toc45601852"/>
+      <w:bookmarkStart w:id="118" w:name="_Toc45602334"/>
+      <w:bookmarkStart w:id="119" w:name="_Toc45602786"/>
+      <w:bookmarkStart w:id="120" w:name="_Toc45603972"/>
+      <w:bookmarkStart w:id="121" w:name="_Toc45604459"/>
+      <w:bookmarkStart w:id="122" w:name="_Toc45604937"/>
+      <w:bookmarkStart w:id="123" w:name="_Toc45605408"/>
+      <w:bookmarkStart w:id="124" w:name="_Toc45605868"/>
+      <w:bookmarkStart w:id="125" w:name="_Toc45766101"/>
+      <w:bookmarkStart w:id="126" w:name="_Toc51055498"/>
+      <w:bookmarkStart w:id="127" w:name="_Toc45601853"/>
+      <w:bookmarkStart w:id="128" w:name="_Toc45602335"/>
+      <w:bookmarkStart w:id="129" w:name="_Toc45602787"/>
+      <w:bookmarkStart w:id="130" w:name="_Toc45603973"/>
+      <w:bookmarkStart w:id="131" w:name="_Toc45604460"/>
+      <w:bookmarkStart w:id="132" w:name="_Toc45604938"/>
+      <w:bookmarkStart w:id="133" w:name="_Toc45605409"/>
+      <w:bookmarkStart w:id="134" w:name="_Toc45605869"/>
+      <w:bookmarkStart w:id="135" w:name="_Toc45766102"/>
+      <w:bookmarkStart w:id="136" w:name="_Toc51055499"/>
+      <w:bookmarkStart w:id="137" w:name="_Toc45601854"/>
+      <w:bookmarkStart w:id="138" w:name="_Toc45602336"/>
+      <w:bookmarkStart w:id="139" w:name="_Toc45602788"/>
+      <w:bookmarkStart w:id="140" w:name="_Toc45603974"/>
+      <w:bookmarkStart w:id="141" w:name="_Toc45604461"/>
+      <w:bookmarkStart w:id="142" w:name="_Toc45604939"/>
+      <w:bookmarkStart w:id="143" w:name="_Toc45605410"/>
+      <w:bookmarkStart w:id="144" w:name="_Toc45605870"/>
+      <w:bookmarkStart w:id="145" w:name="_Toc45766103"/>
+      <w:bookmarkStart w:id="146" w:name="_Toc51055500"/>
+      <w:bookmarkStart w:id="147" w:name="_Toc45601855"/>
+      <w:bookmarkStart w:id="148" w:name="_Toc45602337"/>
+      <w:bookmarkStart w:id="149" w:name="_Toc45602789"/>
+      <w:bookmarkStart w:id="150" w:name="_Toc45603975"/>
+      <w:bookmarkStart w:id="151" w:name="_Toc45604462"/>
+      <w:bookmarkStart w:id="152" w:name="_Toc45604940"/>
+      <w:bookmarkStart w:id="153" w:name="_Toc45605411"/>
+      <w:bookmarkStart w:id="154" w:name="_Toc45605871"/>
+      <w:bookmarkStart w:id="155" w:name="_Toc45766104"/>
+      <w:bookmarkStart w:id="156" w:name="_Toc51055501"/>
+      <w:bookmarkStart w:id="157" w:name="_Toc45601856"/>
+      <w:bookmarkStart w:id="158" w:name="_Toc45602338"/>
+      <w:bookmarkStart w:id="159" w:name="_Toc45602790"/>
+      <w:bookmarkStart w:id="160" w:name="_Toc45603976"/>
+      <w:bookmarkStart w:id="161" w:name="_Toc45604463"/>
+      <w:bookmarkStart w:id="162" w:name="_Toc45604941"/>
+      <w:bookmarkStart w:id="163" w:name="_Toc45605412"/>
+      <w:bookmarkStart w:id="164" w:name="_Toc45605872"/>
+      <w:bookmarkStart w:id="165" w:name="_Toc45766105"/>
+      <w:bookmarkStart w:id="166" w:name="_Toc51055502"/>
       <w:bookmarkEnd w:id="87"/>
       <w:bookmarkEnd w:id="88"/>
       <w:bookmarkEnd w:id="89"/>
       <w:bookmarkEnd w:id="90"/>
       <w:bookmarkEnd w:id="91"/>
       <w:bookmarkEnd w:id="92"/>
+      <w:bookmarkEnd w:id="93"/>
+      <w:bookmarkEnd w:id="94"/>
+      <w:bookmarkEnd w:id="95"/>
+      <w:bookmarkEnd w:id="96"/>
+      <w:bookmarkEnd w:id="97"/>
+      <w:bookmarkEnd w:id="98"/>
+      <w:bookmarkEnd w:id="99"/>
+      <w:bookmarkEnd w:id="100"/>
+      <w:bookmarkEnd w:id="101"/>
+      <w:bookmarkEnd w:id="102"/>
+      <w:bookmarkEnd w:id="103"/>
+      <w:bookmarkEnd w:id="104"/>
+      <w:bookmarkEnd w:id="105"/>
+      <w:bookmarkEnd w:id="106"/>
+      <w:bookmarkEnd w:id="107"/>
+      <w:bookmarkEnd w:id="108"/>
+      <w:bookmarkEnd w:id="109"/>
+      <w:bookmarkEnd w:id="110"/>
+      <w:bookmarkEnd w:id="111"/>
+      <w:bookmarkEnd w:id="112"/>
+      <w:bookmarkEnd w:id="113"/>
+      <w:bookmarkEnd w:id="114"/>
+      <w:bookmarkEnd w:id="115"/>
+      <w:bookmarkEnd w:id="116"/>
+      <w:bookmarkEnd w:id="117"/>
+      <w:bookmarkEnd w:id="118"/>
+      <w:bookmarkEnd w:id="119"/>
+      <w:bookmarkEnd w:id="120"/>
+      <w:bookmarkEnd w:id="121"/>
+      <w:bookmarkEnd w:id="122"/>
+      <w:bookmarkEnd w:id="123"/>
+      <w:bookmarkEnd w:id="124"/>
+      <w:bookmarkEnd w:id="125"/>
+      <w:bookmarkEnd w:id="126"/>
+      <w:bookmarkEnd w:id="127"/>
+      <w:bookmarkEnd w:id="128"/>
+      <w:bookmarkEnd w:id="129"/>
+      <w:bookmarkEnd w:id="130"/>
+      <w:bookmarkEnd w:id="131"/>
+      <w:bookmarkEnd w:id="132"/>
+      <w:bookmarkEnd w:id="133"/>
+      <w:bookmarkEnd w:id="134"/>
+      <w:bookmarkEnd w:id="135"/>
+      <w:bookmarkEnd w:id="136"/>
+      <w:bookmarkEnd w:id="137"/>
+      <w:bookmarkEnd w:id="138"/>
+      <w:bookmarkEnd w:id="139"/>
+      <w:bookmarkEnd w:id="140"/>
+      <w:bookmarkEnd w:id="141"/>
+      <w:bookmarkEnd w:id="142"/>
+      <w:bookmarkEnd w:id="143"/>
+      <w:bookmarkEnd w:id="144"/>
+      <w:bookmarkEnd w:id="145"/>
+      <w:bookmarkEnd w:id="146"/>
+      <w:bookmarkEnd w:id="147"/>
+      <w:bookmarkEnd w:id="148"/>
+      <w:bookmarkEnd w:id="149"/>
+      <w:bookmarkEnd w:id="150"/>
+      <w:bookmarkEnd w:id="151"/>
+      <w:bookmarkEnd w:id="152"/>
+      <w:bookmarkEnd w:id="153"/>
+      <w:bookmarkEnd w:id="154"/>
+      <w:bookmarkEnd w:id="155"/>
+      <w:bookmarkEnd w:id="156"/>
+      <w:bookmarkEnd w:id="157"/>
+      <w:bookmarkEnd w:id="158"/>
+      <w:bookmarkEnd w:id="159"/>
+      <w:bookmarkEnd w:id="160"/>
+      <w:bookmarkEnd w:id="161"/>
+      <w:bookmarkEnd w:id="162"/>
+      <w:bookmarkEnd w:id="163"/>
+      <w:bookmarkEnd w:id="164"/>
+      <w:bookmarkEnd w:id="165"/>
+      <w:bookmarkEnd w:id="166"/>
     </w:p>
     <w:sectPr>
       <w:pgSz w:w="11906" w:h="16838"/>
@@ -7426,7 +8108,7 @@
           <w:rPr>
             <w:noProof/>
           </w:rPr>
-          <w:t>5</w:t>
+          <w:t>8</w:t>
         </w:r>
         <w:r>
           <w:rPr>
@@ -8883,6 +9565,14 @@
   </w:num>
   <w:numIdMacAtCleanup w:val="12"/>
 </w:numbering>
+</file>
+
+<file path=word/people.xml><?xml version="1.0" encoding="utf-8"?>
+<w15:people xmlns:wpc="http://schemas.microsoft.com/office/word/2010/wordprocessingCanvas" xmlns:mc="http://schemas.openxmlformats.org/markup-compatibility/2006" xmlns:o="urn:schemas-microsoft-com:office:office" xmlns:r="http://schemas.openxmlformats.org/officeDocument/2006/relationships" xmlns:m="http://schemas.openxmlformats.org/officeDocument/2006/math" xmlns:v="urn:schemas-microsoft-com:vml" xmlns:wp14="http://schemas.microsoft.com/office/word/2010/wordprocessingDrawing" xmlns:wp="http://schemas.openxmlformats.org/drawingml/2006/wordprocessingDrawing" xmlns:w10="urn:schemas-microsoft-com:office:word" xmlns:w="http://schemas.openxmlformats.org/wordprocessingml/2006/main" xmlns:w14="http://schemas.microsoft.com/office/word/2010/wordml" xmlns:w15="http://schemas.microsoft.com/office/word/2012/wordml" xmlns:wpg="http://schemas.microsoft.com/office/word/2010/wordprocessingGroup" xmlns:wpi="http://schemas.microsoft.com/office/word/2010/wordprocessingInk" xmlns:wne="http://schemas.microsoft.com/office/word/2006/wordml" xmlns:wps="http://schemas.microsoft.com/office/word/2010/wordprocessingShape" mc:Ignorable="w14 w15 wp14">
+  <w15:person w15:author="Windows ユーザー">
+    <w15:presenceInfo w15:providerId="None" w15:userId="Windows ユーザー"/>
+  </w15:person>
+</w15:people>
 </file>
 
 <file path=word/styles.xml><?xml version="1.0" encoding="utf-8"?>
@@ -11458,7 +12148,7 @@
 </file>
 
 <file path=customXml/itemProps1.xml><?xml version="1.0" encoding="utf-8"?>
-<ds:datastoreItem xmlns:ds="http://schemas.openxmlformats.org/officeDocument/2006/customXml" ds:itemID="{CE5F5874-ED9C-43BB-AD4C-AB75778F13EA}">
+<ds:datastoreItem xmlns:ds="http://schemas.openxmlformats.org/officeDocument/2006/customXml" ds:itemID="{D35F1518-EC0D-461E-94C3-BE2D86464F7C}">
   <ds:schemaRefs>
     <ds:schemaRef ds:uri="http://schemas.openxmlformats.org/officeDocument/2006/bibliography"/>
   </ds:schemaRefs>

</xml_diff>

<commit_message>
Changes for sending Pullrequest. After finishing work related PREDICTS execution.
</commit_message>
<xml_diff>
--- a/doc/211014PLUM_Manual.docx
+++ b/doc/211014PLUM_Manual.docx
@@ -1,6 +1,6 @@
 
 <file path=word/document.xml><?xml version="1.0" encoding="utf-8"?>
-<w:document xmlns:wpc="http://schemas.microsoft.com/office/word/2010/wordprocessingCanvas" xmlns:mc="http://schemas.openxmlformats.org/markup-compatibility/2006" xmlns:o="urn:schemas-microsoft-com:office:office" xmlns:r="http://schemas.openxmlformats.org/officeDocument/2006/relationships" xmlns:m="http://schemas.openxmlformats.org/officeDocument/2006/math" xmlns:v="urn:schemas-microsoft-com:vml" xmlns:wp14="http://schemas.microsoft.com/office/word/2010/wordprocessingDrawing" xmlns:wp="http://schemas.openxmlformats.org/drawingml/2006/wordprocessingDrawing" xmlns:w10="urn:schemas-microsoft-com:office:word" xmlns:w="http://schemas.openxmlformats.org/wordprocessingml/2006/main" xmlns:w14="http://schemas.microsoft.com/office/word/2010/wordml" xmlns:w15="http://schemas.microsoft.com/office/word/2012/wordml" xmlns:wpg="http://schemas.microsoft.com/office/word/2010/wordprocessingGroup" xmlns:wpi="http://schemas.microsoft.com/office/word/2010/wordprocessingInk" xmlns:wne="http://schemas.microsoft.com/office/word/2006/wordml" xmlns:wps="http://schemas.microsoft.com/office/word/2010/wordprocessingShape" mc:Ignorable="w14 w15 wp14">
+<w:document xmlns:wpc="http://schemas.microsoft.com/office/word/2010/wordprocessingCanvas" xmlns:cx="http://schemas.microsoft.com/office/drawing/2014/chartex" xmlns:cx1="http://schemas.microsoft.com/office/drawing/2015/9/8/chartex" xmlns:cx2="http://schemas.microsoft.com/office/drawing/2015/10/21/chartex" xmlns:cx3="http://schemas.microsoft.com/office/drawing/2016/5/9/chartex" xmlns:cx4="http://schemas.microsoft.com/office/drawing/2016/5/10/chartex" xmlns:cx5="http://schemas.microsoft.com/office/drawing/2016/5/11/chartex" xmlns:cx6="http://schemas.microsoft.com/office/drawing/2016/5/12/chartex" xmlns:cx7="http://schemas.microsoft.com/office/drawing/2016/5/13/chartex" xmlns:cx8="http://schemas.microsoft.com/office/drawing/2016/5/14/chartex" xmlns:mc="http://schemas.openxmlformats.org/markup-compatibility/2006" xmlns:aink="http://schemas.microsoft.com/office/drawing/2016/ink" xmlns:am3d="http://schemas.microsoft.com/office/drawing/2017/model3d" xmlns:o="urn:schemas-microsoft-com:office:office" xmlns:oel="http://schemas.microsoft.com/office/2019/extlst" xmlns:r="http://schemas.openxmlformats.org/officeDocument/2006/relationships" xmlns:m="http://schemas.openxmlformats.org/officeDocument/2006/math" xmlns:v="urn:schemas-microsoft-com:vml" xmlns:wp14="http://schemas.microsoft.com/office/word/2010/wordprocessingDrawing" xmlns:wp="http://schemas.openxmlformats.org/drawingml/2006/wordprocessingDrawing" xmlns:w10="urn:schemas-microsoft-com:office:word" xmlns:w="http://schemas.openxmlformats.org/wordprocessingml/2006/main" xmlns:w14="http://schemas.microsoft.com/office/word/2010/wordml" xmlns:w15="http://schemas.microsoft.com/office/word/2012/wordml" xmlns:w16cex="http://schemas.microsoft.com/office/word/2018/wordml/cex" xmlns:w16cid="http://schemas.microsoft.com/office/word/2016/wordml/cid" xmlns:w16="http://schemas.microsoft.com/office/word/2018/wordml" xmlns:w16sdtdh="http://schemas.microsoft.com/office/word/2020/wordml/sdtdatahash" xmlns:w16se="http://schemas.microsoft.com/office/word/2015/wordml/symex" xmlns:wpg="http://schemas.microsoft.com/office/word/2010/wordprocessingGroup" xmlns:wpi="http://schemas.microsoft.com/office/word/2010/wordprocessingInk" xmlns:wne="http://schemas.microsoft.com/office/word/2006/wordml" xmlns:wps="http://schemas.microsoft.com/office/word/2010/wordprocessingShape" mc:Ignorable="w14 w15 w16se w16cid w16 w16cex w16sdtdh wp14">
   <w:body>
     <w:p>
       <w:pPr>
@@ -114,7 +114,6 @@
           <w:szCs w:val="21"/>
         </w:rPr>
       </w:pPr>
-      <w:proofErr w:type="spellStart"/>
       <w:r>
         <w:rPr>
           <w:rFonts w:cs="Times New Roman" w:hint="eastAsia"/>
@@ -127,15 +126,7 @@
           <w:rFonts w:cs="Times New Roman"/>
           <w:szCs w:val="21"/>
         </w:rPr>
-        <w:t>it</w:t>
-      </w:r>
-      <w:proofErr w:type="spellEnd"/>
-      <w:r>
-        <w:rPr>
-          <w:rFonts w:cs="Times New Roman"/>
-          <w:szCs w:val="21"/>
-        </w:rPr>
-        <w:t xml:space="preserve"> for windows</w:t>
+        <w:t>it for windows</w:t>
       </w:r>
     </w:p>
     <w:p>
@@ -154,21 +145,12 @@
           <w:szCs w:val="21"/>
         </w:rPr>
       </w:pPr>
-      <w:proofErr w:type="spellStart"/>
       <w:r>
         <w:rPr>
           <w:rFonts w:cs="Times New Roman"/>
           <w:szCs w:val="21"/>
         </w:rPr>
-        <w:t>Git</w:t>
-      </w:r>
-      <w:proofErr w:type="spellEnd"/>
-      <w:r>
-        <w:rPr>
-          <w:rFonts w:cs="Times New Roman"/>
-          <w:szCs w:val="21"/>
-        </w:rPr>
-        <w:t xml:space="preserve"> application software, (e.g. Source Tree (</w:t>
+        <w:t>Git application software, (e.g. Source Tree (</w:t>
       </w:r>
       <w:hyperlink r:id="rId9" w:history="1">
         <w:r>
@@ -199,23 +181,7 @@
           <w:rFonts w:cs="Times New Roman"/>
           <w:szCs w:val="21"/>
         </w:rPr>
-        <w:t xml:space="preserve"> </w:t>
-      </w:r>
-      <w:proofErr w:type="spellStart"/>
-      <w:r>
-        <w:rPr>
-          <w:rFonts w:cs="Times New Roman"/>
-          <w:szCs w:val="21"/>
-        </w:rPr>
-        <w:t>TortoiseGit</w:t>
-      </w:r>
-      <w:proofErr w:type="spellEnd"/>
-      <w:r>
-        <w:rPr>
-          <w:rFonts w:cs="Times New Roman"/>
-          <w:szCs w:val="21"/>
-        </w:rPr>
-        <w:t xml:space="preserve"> (</w:t>
+        <w:t xml:space="preserve"> TortoiseGit (</w:t>
       </w:r>
       <w:hyperlink r:id="rId10" w:history="1">
         <w:r>
@@ -344,21 +310,12 @@
           <w:szCs w:val="21"/>
         </w:rPr>
       </w:pPr>
-      <w:proofErr w:type="spellStart"/>
       <w:r>
         <w:rPr>
           <w:rFonts w:cs="Times New Roman"/>
           <w:szCs w:val="21"/>
         </w:rPr>
-        <w:t>RStudio</w:t>
-      </w:r>
-      <w:proofErr w:type="spellEnd"/>
-      <w:r>
-        <w:rPr>
-          <w:rFonts w:cs="Times New Roman"/>
-          <w:szCs w:val="21"/>
-        </w:rPr>
-        <w:t xml:space="preserve"> (</w:t>
+        <w:t>RStudio (</w:t>
       </w:r>
       <w:hyperlink r:id="rId12" w:history="1">
         <w:r>
@@ -402,23 +359,7 @@
           <w:rFonts w:cs="Times New Roman" w:hint="eastAsia"/>
           <w:szCs w:val="21"/>
         </w:rPr>
-        <w:t xml:space="preserve">Cygwin (enable all </w:t>
-      </w:r>
-      <w:proofErr w:type="spellStart"/>
-      <w:r>
-        <w:rPr>
-          <w:rFonts w:cs="Times New Roman" w:hint="eastAsia"/>
-          <w:szCs w:val="21"/>
-        </w:rPr>
-        <w:t>netcdf</w:t>
-      </w:r>
-      <w:proofErr w:type="spellEnd"/>
-      <w:r>
-        <w:rPr>
-          <w:rFonts w:cs="Times New Roman" w:hint="eastAsia"/>
-          <w:szCs w:val="21"/>
-        </w:rPr>
-        <w:t xml:space="preserve"> functions after selecting "full" from the drop-down menu)</w:t>
+        <w:t>Cygwin (enable all netcdf functions after selecting "full" from the drop-down menu)</w:t>
       </w:r>
     </w:p>
     <w:p>
@@ -437,199 +378,7 @@
           <w:rFonts w:cs="Times New Roman" w:hint="eastAsia"/>
           <w:szCs w:val="21"/>
         </w:rPr>
-        <w:t xml:space="preserve">Cygwin requires a Linux distribution to run commands such as bash. To run a Linux distribution, enable the Windows Subsystem for Linux (open the </w:t>
-      </w:r>
-      <w:proofErr w:type="spellStart"/>
-      <w:r>
-        <w:rPr>
-          <w:rFonts w:cs="Times New Roman" w:hint="eastAsia"/>
-          <w:szCs w:val="21"/>
-        </w:rPr>
-        <w:t>powershell</w:t>
-      </w:r>
-      <w:proofErr w:type="spellEnd"/>
-      <w:r>
-        <w:rPr>
-          <w:rFonts w:cs="Times New Roman" w:hint="eastAsia"/>
-          <w:szCs w:val="21"/>
-        </w:rPr>
-        <w:t xml:space="preserve"> as an administrator and run [Enable-</w:t>
-      </w:r>
-      <w:proofErr w:type="spellStart"/>
-      <w:r>
-        <w:rPr>
-          <w:rFonts w:cs="Times New Roman" w:hint="eastAsia"/>
-          <w:szCs w:val="21"/>
-        </w:rPr>
-        <w:t>WindowsOptionalFeature</w:t>
-      </w:r>
-      <w:proofErr w:type="spellEnd"/>
-      <w:r>
-        <w:rPr>
-          <w:rFonts w:cs="Times New Roman" w:hint="eastAsia"/>
-          <w:szCs w:val="21"/>
-        </w:rPr>
-        <w:t xml:space="preserve"> -Online -</w:t>
-      </w:r>
-      <w:proofErr w:type="spellStart"/>
-      <w:r>
-        <w:rPr>
-          <w:rFonts w:cs="Times New Roman" w:hint="eastAsia"/>
-          <w:szCs w:val="21"/>
-        </w:rPr>
-        <w:t>FeatureName</w:t>
-      </w:r>
-      <w:proofErr w:type="spellEnd"/>
-      <w:r>
-        <w:rPr>
-          <w:rFonts w:cs="Times New Roman" w:hint="eastAsia"/>
-          <w:szCs w:val="21"/>
-        </w:rPr>
-        <w:t xml:space="preserve"> Microsoft-Windows-Subsystem-Linux]) or use the GUI Turn Windows features on or off then reboot. Download and install a distribution of your liking from Microsoft Store (</w:t>
-      </w:r>
-      <w:proofErr w:type="spellStart"/>
-      <w:r>
-        <w:rPr>
-          <w:rFonts w:cs="Times New Roman" w:hint="eastAsia"/>
-          <w:szCs w:val="21"/>
-        </w:rPr>
-        <w:t>e.g</w:t>
-      </w:r>
-      <w:proofErr w:type="spellEnd"/>
-      <w:r>
-        <w:rPr>
-          <w:rFonts w:cs="Times New Roman" w:hint="eastAsia"/>
-          <w:szCs w:val="21"/>
-        </w:rPr>
-        <w:t xml:space="preserve"> Ubuntu, SUSE, </w:t>
-      </w:r>
-      <w:proofErr w:type="spellStart"/>
-      <w:r>
-        <w:rPr>
-          <w:rFonts w:cs="Times New Roman" w:hint="eastAsia"/>
-          <w:szCs w:val="21"/>
-        </w:rPr>
-        <w:t>Debian</w:t>
-      </w:r>
-      <w:proofErr w:type="spellEnd"/>
-      <w:r>
-        <w:rPr>
-          <w:rFonts w:cs="Times New Roman" w:hint="eastAsia"/>
-          <w:szCs w:val="21"/>
-        </w:rPr>
-        <w:t xml:space="preserve"> </w:t>
-      </w:r>
-      <w:proofErr w:type="spellStart"/>
-      <w:r>
-        <w:rPr>
-          <w:rFonts w:cs="Times New Roman" w:hint="eastAsia"/>
-          <w:szCs w:val="21"/>
-        </w:rPr>
-        <w:t>etc</w:t>
-      </w:r>
-      <w:proofErr w:type="spellEnd"/>
-      <w:r>
-        <w:rPr>
-          <w:rFonts w:cs="Times New Roman" w:hint="eastAsia"/>
-          <w:szCs w:val="21"/>
-        </w:rPr>
-        <w:t>). You need to create a username and password to use the distribution. After successful setup, run the update command [</w:t>
-      </w:r>
-      <w:proofErr w:type="spellStart"/>
-      <w:r>
-        <w:rPr>
-          <w:rFonts w:cs="Times New Roman" w:hint="eastAsia"/>
-          <w:szCs w:val="21"/>
-        </w:rPr>
-        <w:t>sudo</w:t>
-      </w:r>
-      <w:proofErr w:type="spellEnd"/>
-      <w:r>
-        <w:rPr>
-          <w:rFonts w:cs="Times New Roman" w:hint="eastAsia"/>
-          <w:szCs w:val="21"/>
-        </w:rPr>
-        <w:t xml:space="preserve"> apt update] to update the repository cache from which packages will be installed. This is because the cache of a newly installed system is empty (does not contain available packages). Then, install "</w:t>
-      </w:r>
-      <w:proofErr w:type="spellStart"/>
-      <w:r>
-        <w:rPr>
-          <w:rFonts w:cs="Times New Roman" w:hint="eastAsia"/>
-          <w:szCs w:val="21"/>
-        </w:rPr>
-        <w:t>netcdf</w:t>
-      </w:r>
-      <w:proofErr w:type="spellEnd"/>
-      <w:r>
-        <w:rPr>
-          <w:rFonts w:cs="Times New Roman" w:hint="eastAsia"/>
-          <w:szCs w:val="21"/>
-        </w:rPr>
-        <w:t>" package [</w:t>
-      </w:r>
-      <w:proofErr w:type="spellStart"/>
-      <w:r>
-        <w:rPr>
-          <w:rFonts w:cs="Times New Roman" w:hint="eastAsia"/>
-          <w:szCs w:val="21"/>
-        </w:rPr>
-        <w:t>sudo</w:t>
-      </w:r>
-      <w:proofErr w:type="spellEnd"/>
-      <w:r>
-        <w:rPr>
-          <w:rFonts w:cs="Times New Roman" w:hint="eastAsia"/>
-          <w:szCs w:val="21"/>
-        </w:rPr>
-        <w:t xml:space="preserve"> apt install </w:t>
-      </w:r>
-      <w:proofErr w:type="spellStart"/>
-      <w:r>
-        <w:rPr>
-          <w:rFonts w:cs="Times New Roman" w:hint="eastAsia"/>
-          <w:szCs w:val="21"/>
-        </w:rPr>
-        <w:t>netcdf</w:t>
-      </w:r>
-      <w:proofErr w:type="spellEnd"/>
-      <w:r>
-        <w:rPr>
-          <w:rFonts w:cs="Times New Roman" w:hint="eastAsia"/>
-          <w:szCs w:val="21"/>
-        </w:rPr>
-        <w:t>]. The code examples are for Ubuntu on WSL. We use "</w:t>
-      </w:r>
-      <w:proofErr w:type="spellStart"/>
-      <w:r>
-        <w:rPr>
-          <w:rFonts w:cs="Times New Roman" w:hint="eastAsia"/>
-          <w:szCs w:val="21"/>
-        </w:rPr>
-        <w:t>sudo</w:t>
-      </w:r>
-      <w:proofErr w:type="spellEnd"/>
-      <w:r>
-        <w:rPr>
-          <w:rFonts w:cs="Times New Roman" w:hint="eastAsia"/>
-          <w:szCs w:val="21"/>
-        </w:rPr>
-        <w:t>" because installing packages is an administrator task. "</w:t>
-      </w:r>
-      <w:proofErr w:type="gramStart"/>
-      <w:r>
-        <w:rPr>
-          <w:rFonts w:cs="Times New Roman" w:hint="eastAsia"/>
-          <w:szCs w:val="21"/>
-        </w:rPr>
-        <w:t>apt</w:t>
-      </w:r>
-      <w:proofErr w:type="gramEnd"/>
-      <w:r>
-        <w:rPr>
-          <w:rFonts w:cs="Times New Roman" w:hint="eastAsia"/>
-          <w:szCs w:val="21"/>
-        </w:rPr>
-        <w:t>" is a package manager that downloads and installs packages from the Ubuntu archive.</w:t>
+        <w:t>Cygwin requires a Linux distribution to run commands such as bash. To run a Linux distribution, enable the Windows Subsystem for Linux (open the powershell as an administrator and run [Enable-WindowsOptionalFeature -Online -FeatureName Microsoft-Windows-Subsystem-Linux]) or use the GUI Turn Windows features on or off then reboot. Download and install a distribution of your liking from Microsoft Store (e.g Ubuntu, SUSE, Debian etc). You need to create a username and password to use the distribution. After successful setup, run the update command [sudo apt update] to update the repository cache from which packages will be installed. This is because the cache of a newly installed system is empty (does not contain available packages). Then, install "netcdf" package [sudo apt install netcdf]. The code examples are for Ubuntu on WSL. We use "sudo" because installing packages is an administrator task. "apt" is a package manager that downloads and installs packages from the Ubuntu archive.</w:t>
       </w:r>
     </w:p>
     <w:p>
@@ -745,53 +494,28 @@
           <w:rFonts w:cs="Times New Roman"/>
           <w:szCs w:val="21"/>
         </w:rPr>
-        <w:t xml:space="preserve">(e.g. </w:t>
-      </w:r>
-      <w:proofErr w:type="spellStart"/>
+        <w:t>(e.g. AIM_</w:t>
+      </w:r>
       <w:r>
         <w:rPr>
           <w:rFonts w:cs="Times New Roman"/>
           <w:szCs w:val="21"/>
         </w:rPr>
-        <w:t>AIM_</w:t>
+        <w:t>PLUMv</w:t>
       </w:r>
       <w:r>
         <w:rPr>
           <w:rFonts w:cs="Times New Roman"/>
           <w:szCs w:val="21"/>
         </w:rPr>
-        <w:t>PLUMv</w:t>
-      </w:r>
-      <w:proofErr w:type="spellEnd"/>
+        <w:t>) and</w:t>
+      </w:r>
       <w:r>
         <w:rPr>
           <w:rFonts w:cs="Times New Roman"/>
           <w:szCs w:val="21"/>
         </w:rPr>
-        <w:t>) and</w:t>
-      </w:r>
-      <w:r>
-        <w:rPr>
-          <w:rFonts w:cs="Times New Roman"/>
-          <w:szCs w:val="21"/>
-        </w:rPr>
-        <w:t xml:space="preserve"> clone the model from </w:t>
-      </w:r>
-      <w:proofErr w:type="spellStart"/>
-      <w:r>
-        <w:rPr>
-          <w:rFonts w:cs="Times New Roman"/>
-          <w:szCs w:val="21"/>
-        </w:rPr>
-        <w:t>Github</w:t>
-      </w:r>
-      <w:proofErr w:type="spellEnd"/>
-      <w:r>
-        <w:rPr>
-          <w:rFonts w:cs="Times New Roman"/>
-          <w:szCs w:val="21"/>
-        </w:rPr>
-        <w:t xml:space="preserve"> or get the code from </w:t>
+        <w:t xml:space="preserve"> clone the model from Github or get the code from </w:t>
       </w:r>
       <w:r>
         <w:rPr>
@@ -852,21 +576,12 @@
         </w:rPr>
         <w:t xml:space="preserve"> and </w:t>
       </w:r>
-      <w:proofErr w:type="spellStart"/>
       <w:r>
         <w:rPr>
           <w:rFonts w:cs="Times New Roman"/>
           <w:szCs w:val="21"/>
         </w:rPr>
-        <w:t>Github</w:t>
-      </w:r>
-      <w:proofErr w:type="spellEnd"/>
-      <w:r>
-        <w:rPr>
-          <w:rFonts w:cs="Times New Roman"/>
-          <w:szCs w:val="21"/>
-        </w:rPr>
-        <w:t xml:space="preserve"> </w:t>
+        <w:t xml:space="preserve">Github </w:t>
       </w:r>
       <w:r>
         <w:rPr>
@@ -1111,7 +826,6 @@
           <w:szCs w:val="21"/>
         </w:rPr>
       </w:pPr>
-      <w:proofErr w:type="spellStart"/>
       <w:r>
         <w:rPr>
           <w:szCs w:val="21"/>
@@ -1125,7 +839,6 @@
         </w:rPr>
         <w:t>PLUMv</w:t>
       </w:r>
-      <w:proofErr w:type="spellEnd"/>
     </w:p>
     <w:p>
       <w:pPr>
@@ -1364,22 +1077,128 @@
         <w:rPr>
           <w:szCs w:val="21"/>
         </w:rPr>
-        <w:t>When you run the model and find something is wrong with plotting graphs, please try install R library. First, open R studio, click ‘tools’, then ‘install package’, type ‘ggplot2’ in the blank line and click ‘install’. After it is finished, do it similarly for ‘</w:t>
-      </w:r>
-      <w:proofErr w:type="spellStart"/>
-      <w:r>
-        <w:rPr>
-          <w:szCs w:val="21"/>
-        </w:rPr>
-        <w:t>RColorBrewer</w:t>
-      </w:r>
-      <w:proofErr w:type="spellEnd"/>
-      <w:r>
-        <w:rPr>
-          <w:szCs w:val="21"/>
-        </w:rPr>
-        <w:t>’ and ‘reshape2’.</w:t>
-      </w:r>
+        <w:t>When you run the model and find something is wrong with plotting graphs, please try install R library. First, open R studio, click ‘tools’, then ‘install package’, type ‘ggplot2’ in the blank line and click ‘install’. After it is finished, do it similarly for ‘RColorBrewer’ and ‘reshape2’.</w:t>
+      </w:r>
+    </w:p>
+    <w:p>
+      <w:pPr>
+        <w:rPr>
+          <w:ins w:id="4" w:author="hirabaru.soutarou.72s@st.kyoto-u.ac.jp" w:date="2024-03-08T16:50:00Z"/>
+          <w:szCs w:val="21"/>
+        </w:rPr>
+      </w:pPr>
+    </w:p>
+    <w:p>
+      <w:pPr>
+        <w:rPr>
+          <w:ins w:id="5" w:author="hirabaru.soutarou.72s@st.kyoto-u.ac.jp" w:date="2024-03-08T16:51:00Z"/>
+          <w:rFonts w:eastAsiaTheme="minorEastAsia"/>
+          <w:kern w:val="0"/>
+          <w:szCs w:val="21"/>
+        </w:rPr>
+      </w:pPr>
+      <w:ins w:id="6" w:author="hirabaru.soutarou.72s@st.kyoto-u.ac.jp" w:date="2024-03-08T16:51:00Z">
+        <w:r>
+          <w:rPr>
+            <w:rFonts w:eastAsiaTheme="minorEastAsia"/>
+            <w:kern w:val="0"/>
+            <w:szCs w:val="21"/>
+            <w:rPrChange w:id="7" w:author="hirabaru.soutarou.72s@st.kyoto-u.ac.jp" w:date="2024-03-08T16:51:00Z">
+              <w:rPr>
+                <w:rFonts w:eastAsiaTheme="minorEastAsia"/>
+                <w:kern w:val="0"/>
+                <w:szCs w:val="21"/>
+                <w:lang w:val="ja"/>
+              </w:rPr>
+            </w:rPrChange>
+          </w:rPr>
+          <w:t>For run</w:t>
+        </w:r>
+      </w:ins>
+      <w:ins w:id="8" w:author="hirabaru.soutarou.72s@st.kyoto-u.ac.jp" w:date="2024-03-15T14:22:00Z">
+        <w:r>
+          <w:rPr>
+            <w:rFonts w:eastAsiaTheme="minorEastAsia" w:hint="eastAsia"/>
+            <w:kern w:val="0"/>
+            <w:szCs w:val="21"/>
+          </w:rPr>
+          <w:t>ning</w:t>
+        </w:r>
+      </w:ins>
+      <w:ins w:id="9" w:author="hirabaru.soutarou.72s@st.kyoto-u.ac.jp" w:date="2024-03-08T16:51:00Z">
+        <w:r>
+          <w:rPr>
+            <w:rFonts w:eastAsiaTheme="minorEastAsia"/>
+            <w:kern w:val="0"/>
+            <w:szCs w:val="21"/>
+            <w:rPrChange w:id="10" w:author="hirabaru.soutarou.72s@st.kyoto-u.ac.jp" w:date="2024-03-08T16:51:00Z">
+              <w:rPr>
+                <w:rFonts w:eastAsiaTheme="minorEastAsia"/>
+                <w:kern w:val="0"/>
+                <w:szCs w:val="21"/>
+                <w:lang w:val="ja"/>
+              </w:rPr>
+            </w:rPrChange>
+          </w:rPr>
+          <w:t xml:space="preserve"> PREDICTS, which estimates biodiversity state related to land</w:t>
+        </w:r>
+      </w:ins>
+      <w:ins w:id="11" w:author="hirabaru.soutarou.72s@st.kyoto-u.ac.jp" w:date="2024-03-15T14:22:00Z">
+        <w:r>
+          <w:rPr>
+            <w:rFonts w:eastAsiaTheme="minorEastAsia" w:hint="eastAsia"/>
+            <w:kern w:val="0"/>
+            <w:szCs w:val="21"/>
+          </w:rPr>
+          <w:t xml:space="preserve"> </w:t>
+        </w:r>
+      </w:ins>
+      <w:ins w:id="12" w:author="hirabaru.soutarou.72s@st.kyoto-u.ac.jp" w:date="2024-03-08T16:51:00Z">
+        <w:r>
+          <w:rPr>
+            <w:rFonts w:eastAsiaTheme="minorEastAsia"/>
+            <w:kern w:val="0"/>
+            <w:szCs w:val="21"/>
+            <w:rPrChange w:id="13" w:author="hirabaru.soutarou.72s@st.kyoto-u.ac.jp" w:date="2024-03-08T16:51:00Z">
+              <w:rPr>
+                <w:rFonts w:eastAsiaTheme="minorEastAsia"/>
+                <w:kern w:val="0"/>
+                <w:szCs w:val="21"/>
+                <w:lang w:val="ja"/>
+              </w:rPr>
+            </w:rPrChange>
+          </w:rPr>
+          <w:t xml:space="preserve">use, additional </w:t>
+        </w:r>
+      </w:ins>
+      <w:ins w:id="14" w:author="hirabaru.soutarou.72s@st.kyoto-u.ac.jp" w:date="2024-03-15T14:22:00Z">
+        <w:r>
+          <w:rPr>
+            <w:rFonts w:eastAsiaTheme="minorEastAsia" w:hint="eastAsia"/>
+            <w:kern w:val="0"/>
+            <w:szCs w:val="21"/>
+          </w:rPr>
+          <w:t xml:space="preserve">6 </w:t>
+        </w:r>
+      </w:ins>
+      <w:ins w:id="15" w:author="hirabaru.soutarou.72s@st.kyoto-u.ac.jp" w:date="2024-03-08T16:51:00Z">
+        <w:r>
+          <w:rPr>
+            <w:rFonts w:eastAsiaTheme="minorEastAsia"/>
+            <w:kern w:val="0"/>
+            <w:szCs w:val="21"/>
+            <w:rPrChange w:id="16" w:author="hirabaru.soutarou.72s@st.kyoto-u.ac.jp" w:date="2024-03-08T16:51:00Z">
+              <w:rPr>
+                <w:rFonts w:eastAsiaTheme="minorEastAsia"/>
+                <w:kern w:val="0"/>
+                <w:szCs w:val="21"/>
+                <w:lang w:val="ja"/>
+              </w:rPr>
+            </w:rPrChange>
+          </w:rPr>
+          <w:t>R packages 'ncdf4', 'raster', 'dplyr', 'Matrix', 'lme4', 'car' is needed.(Latter 3 packages are not needed if you won't turn PREDICTS subswitch "Sub_calc_PREDICTScoef" on.)</w:t>
+        </w:r>
+      </w:ins>
     </w:p>
     <w:p>
       <w:pPr>
@@ -1425,124 +1244,82 @@
           <w:szCs w:val="21"/>
         </w:rPr>
       </w:pPr>
-      <w:bookmarkStart w:id="4" w:name="_Toc51254575"/>
+      <w:bookmarkStart w:id="17" w:name="_Toc51254575"/>
     </w:p>
     <w:p>
       <w:pPr>
         <w:rPr>
           <w:strike/>
-          <w:rPrChange w:id="5" w:author="Windows ユーザー" w:date="2023-06-16T05:43:00Z">
+          <w:rPrChange w:id="18" w:author="Windows ユーザー" w:date="2023-06-16T05:43:00Z">
             <w:rPr/>
           </w:rPrChange>
         </w:rPr>
       </w:pPr>
       <w:r>
         <w:rPr>
+          <w:strike/>
+          <w:rPrChange w:id="19" w:author="Windows ユーザー" w:date="2023-06-16T05:43:00Z">
+            <w:rPr/>
+          </w:rPrChange>
+        </w:rPr>
+        <w:t>Currently the global land-use data that is required to run the model can be distributed from Hasegawa and please contact directly. The required files are as shown below which should be located same directory as model named “data”.</w:t>
+      </w:r>
+    </w:p>
+    <w:p>
+      <w:pPr>
+        <w:rPr>
+          <w:strike/>
+          <w:rPrChange w:id="20" w:author="Windows ユーザー" w:date="2023-06-16T05:43:00Z">
+            <w:rPr/>
+          </w:rPrChange>
+        </w:rPr>
+      </w:pPr>
+      <w:r>
+        <w:rPr>
+          <w:strike/>
+          <w:rPrChange w:id="21" w:author="Windows ユーザー" w:date="2023-06-16T05:43:00Z">
+            <w:rPr/>
+          </w:rPrChange>
+        </w:rPr>
+        <w:t>/biomass</w:t>
+      </w:r>
+    </w:p>
+    <w:p>
+      <w:pPr>
+        <w:rPr>
+          <w:strike/>
+        </w:rPr>
+      </w:pPr>
+      <w:r>
+        <w:rPr>
           <w:rFonts w:hint="eastAsia"/>
           <w:strike/>
-          <w:rPrChange w:id="6" w:author="Windows ユーザー" w:date="2023-06-16T05:43:00Z">
-            <w:rPr>
-              <w:rFonts w:hint="eastAsia"/>
-            </w:rPr>
-          </w:rPrChange>
-        </w:rPr>
-        <w:t>C</w:t>
+        </w:rPr>
+        <w:t>/</w:t>
       </w:r>
       <w:r>
         <w:rPr>
           <w:strike/>
-          <w:rPrChange w:id="7" w:author="Windows ユーザー" w:date="2023-06-16T05:43:00Z">
-            <w:rPr/>
-          </w:rPrChange>
-        </w:rPr>
-        <w:t>urrently the global land-use data that is required to run the model can be distributed from Hasegawa and please contact directly. The required files are as shown below which should be located same directory as model named “data”.</w:t>
+        </w:rPr>
+        <w:t>cbnal0 (this directory should have AIM/CGE results in output/cbnal0 directory)</w:t>
       </w:r>
     </w:p>
     <w:p>
-      <w:pPr>
-        <w:rPr>
-          <w:strike/>
-          <w:rPrChange w:id="8" w:author="Windows ユーザー" w:date="2023-06-16T05:43:00Z">
-            <w:rPr/>
-          </w:rPrChange>
-        </w:rPr>
-      </w:pPr>
+      <w:r>
+        <w:t>A</w:t>
+      </w:r>
       <w:r>
         <w:rPr>
           <w:rFonts w:hint="eastAsia"/>
-          <w:strike/>
-          <w:rPrChange w:id="9" w:author="Windows ユーザー" w:date="2023-06-16T05:43:00Z">
-            <w:rPr>
-              <w:rFonts w:hint="eastAsia"/>
-            </w:rPr>
-          </w:rPrChange>
-        </w:rPr>
-        <w:t>/</w:t>
-      </w:r>
-      <w:r>
-        <w:rPr>
-          <w:strike/>
-          <w:rPrChange w:id="10" w:author="Windows ユーザー" w:date="2023-06-16T05:43:00Z">
-            <w:rPr/>
-          </w:rPrChange>
-        </w:rPr>
-        <w:t>biomass</w:t>
-      </w:r>
-    </w:p>
-    <w:p>
-      <w:pPr>
-        <w:rPr>
-          <w:strike/>
-        </w:rPr>
-      </w:pPr>
-      <w:r>
-        <w:rPr>
-          <w:rFonts w:hint="eastAsia"/>
-          <w:strike/>
-        </w:rPr>
-        <w:t>/</w:t>
-      </w:r>
-      <w:r>
-        <w:rPr>
-          <w:strike/>
-        </w:rPr>
-        <w:t>cbnal0 (this directory should have AIM/CGE results in output/cbnal0 directory)</w:t>
-      </w:r>
-    </w:p>
-    <w:p>
-      <w:proofErr w:type="spellStart"/>
-      <w:r>
-        <w:t>A</w:t>
-      </w:r>
-      <w:r>
-        <w:rPr>
-          <w:rFonts w:hint="eastAsia"/>
         </w:rPr>
         <w:t>nalysis.gdx</w:t>
       </w:r>
-      <w:proofErr w:type="spellEnd"/>
-      <w:r>
-        <w:t xml:space="preserve"> (this file can be obtained from AIM/CGE results in output/global/global_17/</w:t>
-      </w:r>
-      <w:proofErr w:type="spellStart"/>
-      <w:r>
-        <w:t>gdx</w:t>
-      </w:r>
-      <w:proofErr w:type="spellEnd"/>
-      <w:r>
-        <w:t>/)</w:t>
-      </w:r>
-      <w:ins w:id="11" w:author="Windows ユーザー" w:date="2023-06-16T05:43:00Z">
+      <w:r>
+        <w:t xml:space="preserve"> (this file can be obtained from AIM/CGE results in output/global/global_17/gdx/)</w:t>
+      </w:r>
+      <w:ins w:id="22" w:author="Windows ユーザー" w:date="2023-06-16T05:43:00Z">
         <w:r>
-          <w:t xml:space="preserve"> should be obtained from CGE outputs and copied to ./data/</w:t>
-        </w:r>
-        <w:proofErr w:type="spellStart"/>
-        <w:r>
-          <w:t>cgeoutput</w:t>
-        </w:r>
-        <w:proofErr w:type="spellEnd"/>
-        <w:r>
-          <w:t>/</w:t>
+          <w:t xml:space="preserve"> should be obtained from CGE outputs and copied to ./data/cgeoutput/</w:t>
         </w:r>
       </w:ins>
     </w:p>
@@ -1550,34 +1327,20 @@
       <w:pPr>
         <w:rPr>
           <w:strike/>
-          <w:rPrChange w:id="12" w:author="Windows ユーザー" w:date="2023-06-16T05:43:00Z">
+          <w:rPrChange w:id="23" w:author="Windows ユーザー" w:date="2023-06-16T05:43:00Z">
             <w:rPr/>
           </w:rPrChange>
         </w:rPr>
       </w:pPr>
-      <w:proofErr w:type="spellStart"/>
       <w:r>
         <w:rPr>
           <w:strike/>
-          <w:rPrChange w:id="13" w:author="Windows ユーザー" w:date="2023-06-16T05:43:00Z">
+          <w:rPrChange w:id="24" w:author="Windows ユーザー" w:date="2023-06-16T05:43:00Z">
             <w:rPr/>
           </w:rPrChange>
         </w:rPr>
-        <w:t>L</w:t>
-      </w:r>
-      <w:r>
-        <w:rPr>
-          <w:rFonts w:hint="eastAsia"/>
-          <w:strike/>
-          <w:rPrChange w:id="14" w:author="Windows ユーザー" w:date="2023-06-16T05:43:00Z">
-            <w:rPr>
-              <w:rFonts w:hint="eastAsia"/>
-            </w:rPr>
-          </w:rPrChange>
-        </w:rPr>
-        <w:t>and_map_rcp.gdx</w:t>
-      </w:r>
-      <w:proofErr w:type="spellEnd"/>
+        <w:t>Land_map_rcp.gdx</w:t>
+      </w:r>
     </w:p>
     <w:p>
       <w:r>
@@ -1640,6 +1403,7 @@
           <w:rFonts w:hint="eastAsia"/>
           <w:szCs w:val="21"/>
         </w:rPr>
+        <w:lastRenderedPageBreak/>
         <w:t>Basic</w:t>
       </w:r>
       <w:r>
@@ -1648,7 +1412,7 @@
         </w:rPr>
         <w:t xml:space="preserve"> flow</w:t>
       </w:r>
-      <w:bookmarkEnd w:id="4"/>
+      <w:bookmarkEnd w:id="17"/>
     </w:p>
     <w:p>
       <w:pPr>
@@ -1695,94 +1459,13 @@
         <w:t xml:space="preserve">These </w:t>
       </w:r>
       <w:r>
-        <w:t>are run by \</w:t>
-      </w:r>
-      <w:proofErr w:type="spellStart"/>
-      <w:r>
-        <w:t>prog</w:t>
-      </w:r>
-      <w:proofErr w:type="spellEnd"/>
-      <w:r>
-        <w:t>\</w:t>
-      </w:r>
-      <w:proofErr w:type="spellStart"/>
-      <w:r>
-        <w:t>LanduseModel_MCP,gms</w:t>
-      </w:r>
-      <w:proofErr w:type="spellEnd"/>
-      <w:r>
-        <w:t xml:space="preserve">. These processes run </w:t>
-      </w:r>
-      <w:proofErr w:type="spellStart"/>
-      <w:r>
-        <w:t>parallelly</w:t>
-      </w:r>
-      <w:proofErr w:type="spellEnd"/>
-      <w:r>
-        <w:t xml:space="preserve"> for regions (more than 17 thre</w:t>
-      </w:r>
-      <w:bookmarkStart w:id="15" w:name="_GoBack"/>
-      <w:bookmarkEnd w:id="15"/>
-      <w:r>
-        <w:t>ads usage are recommended). Once you run base simulation, you may be able skip that procedure. Then, merging the results</w:t>
+        <w:t>are run by \prog\LanduseModel_MCP,gms. These processes run parallelly for regions (more than 17 threads usage are recommended). Once you run base simulation, you may be able skip that procedure. Then, merging the results</w:t>
       </w:r>
       <w:r>
         <w:t xml:space="preserve"> </w:t>
       </w:r>
       <w:r>
-        <w:t>is run by \</w:t>
-      </w:r>
-      <w:proofErr w:type="spellStart"/>
-      <w:r>
-        <w:t>prog</w:t>
-      </w:r>
-      <w:proofErr w:type="spellEnd"/>
-      <w:r>
-        <w:t>\</w:t>
-      </w:r>
-      <w:proofErr w:type="spellStart"/>
-      <w:r>
-        <w:t>combine.gms</w:t>
-      </w:r>
-      <w:proofErr w:type="spellEnd"/>
-      <w:r>
-        <w:t xml:space="preserve">. Basically, model run is carried out by every regions and merging those regional results are the main purpose of this process. Then. There are </w:t>
-      </w:r>
-      <w:r>
-        <w:lastRenderedPageBreak/>
-        <w:t xml:space="preserve">two independent procedures namely; making </w:t>
-      </w:r>
-      <w:proofErr w:type="spellStart"/>
-      <w:r>
-        <w:t>netCDF</w:t>
-      </w:r>
-      <w:proofErr w:type="spellEnd"/>
-      <w:r>
-        <w:t xml:space="preserve"> files and </w:t>
-      </w:r>
-      <w:proofErr w:type="spellStart"/>
-      <w:r>
-        <w:t>png</w:t>
-      </w:r>
-      <w:proofErr w:type="spellEnd"/>
-      <w:r>
-        <w:t xml:space="preserve"> map files. For the </w:t>
-      </w:r>
-      <w:proofErr w:type="spellStart"/>
-      <w:r>
-        <w:t>netCDF</w:t>
-      </w:r>
-      <w:proofErr w:type="spellEnd"/>
-      <w:r>
-        <w:t xml:space="preserve"> file creations, gdx2csv.bat and csv2nc.bat are run. For PNG file creation, making </w:t>
-      </w:r>
-      <w:proofErr w:type="spellStart"/>
-      <w:r>
-        <w:t>gdx</w:t>
-      </w:r>
-      <w:proofErr w:type="spellEnd"/>
-      <w:r>
-        <w:t xml:space="preserve"> files and running r are the basic procedures.</w:t>
+        <w:t>is run by \prog\combine.gms. Basically, model run is carried out by every regions and merging those regional results are the main purpose of this process. Then. There are two independent procedures namely; making netCDF files and png map files. For the netCDF file creations, gdx2csv.bat and csv2nc.bat are run. For PNG file creation, making gdx files and running r are the basic procedures.</w:t>
       </w:r>
       <w:r>
         <w:t xml:space="preserve"> </w:t>
@@ -1883,8 +1566,8 @@
         <w:pStyle w:val="a9"/>
         <w:keepNext/>
       </w:pPr>
-      <w:bookmarkStart w:id="16" w:name="_Ref85106804"/>
-      <w:bookmarkStart w:id="17" w:name="_Toc45604407"/>
+      <w:bookmarkStart w:id="25" w:name="_Ref85106804"/>
+      <w:bookmarkStart w:id="26" w:name="_Toc45604407"/>
       <w:r>
         <w:t xml:space="preserve">Figure </w:t>
       </w:r>
@@ -1918,11 +1601,11 @@
         </w:rPr>
         <w:fldChar w:fldCharType="end"/>
       </w:r>
-      <w:bookmarkEnd w:id="16"/>
+      <w:bookmarkEnd w:id="25"/>
       <w:r>
         <w:t xml:space="preserve"> Overview of the program structure</w:t>
       </w:r>
-      <w:bookmarkEnd w:id="17"/>
+      <w:bookmarkEnd w:id="26"/>
     </w:p>
     <w:p>
       <w:pPr>
@@ -1938,14 +1621,14 @@
           <w:szCs w:val="21"/>
         </w:rPr>
       </w:pPr>
-      <w:bookmarkStart w:id="18" w:name="_Toc51254576"/>
+      <w:bookmarkStart w:id="27" w:name="_Toc51254576"/>
       <w:r>
         <w:rPr>
           <w:szCs w:val="21"/>
         </w:rPr>
         <w:t>How to run the model</w:t>
       </w:r>
-      <w:bookmarkEnd w:id="18"/>
+      <w:bookmarkEnd w:id="27"/>
     </w:p>
     <w:p>
       <w:pPr>
@@ -1966,7 +1649,7 @@
         </w:rPr>
         <w:t>opy</w:t>
       </w:r>
-      <w:del w:id="19" w:author="Windows ユーザー" w:date="2023-06-16T05:37:00Z">
+      <w:del w:id="28" w:author="Windows ユーザー" w:date="2023-06-16T05:37:00Z">
         <w:r>
           <w:rPr>
             <w:szCs w:val="21"/>
@@ -1974,7 +1657,7 @@
           <w:delText xml:space="preserve"> </w:delText>
         </w:r>
       </w:del>
-      <w:del w:id="20" w:author="Windows ユーザー" w:date="2023-06-16T05:36:00Z">
+      <w:del w:id="29" w:author="Windows ユーザー" w:date="2023-06-16T05:36:00Z">
         <w:r>
           <w:rPr>
             <w:szCs w:val="21"/>
@@ -1982,7 +1665,7 @@
           <w:delText>\</w:delText>
         </w:r>
       </w:del>
-      <w:del w:id="21" w:author="Windows ユーザー" w:date="2023-06-16T05:37:00Z">
+      <w:del w:id="30" w:author="Windows ユーザー" w:date="2023-06-16T05:37:00Z">
         <w:r>
           <w:rPr>
             <w:szCs w:val="21"/>
@@ -1990,7 +1673,7 @@
           <w:delText>shell</w:delText>
         </w:r>
       </w:del>
-      <w:del w:id="22" w:author="Windows ユーザー" w:date="2023-06-16T05:36:00Z">
+      <w:del w:id="31" w:author="Windows ユーザー" w:date="2023-06-16T05:36:00Z">
         <w:r>
           <w:rPr>
             <w:szCs w:val="21"/>
@@ -1998,7 +1681,7 @@
           <w:delText>\execution.bat</w:delText>
         </w:r>
       </w:del>
-      <w:del w:id="23" w:author="Windows ユーザー" w:date="2023-06-16T05:37:00Z">
+      <w:del w:id="32" w:author="Windows ユーザー" w:date="2023-06-16T05:37:00Z">
         <w:r>
           <w:rPr>
             <w:szCs w:val="21"/>
@@ -2006,8 +1689,7 @@
           <w:delText xml:space="preserve"> and </w:delText>
         </w:r>
       </w:del>
-      <w:proofErr w:type="gramStart"/>
-      <w:ins w:id="24" w:author="Windows ユーザー" w:date="2023-06-16T05:37:00Z">
+      <w:ins w:id="33" w:author="Windows ユーザー" w:date="2023-06-16T05:37:00Z">
         <w:r>
           <w:rPr>
             <w:szCs w:val="21"/>
@@ -2015,7 +1697,7 @@
           <w:t>.</w:t>
         </w:r>
       </w:ins>
-      <w:ins w:id="25" w:author="Windows ユーザー" w:date="2023-06-16T05:36:00Z">
+      <w:ins w:id="34" w:author="Windows ユーザー" w:date="2023-06-16T05:36:00Z">
         <w:r>
           <w:rPr>
             <w:szCs w:val="21"/>
@@ -2023,8 +1705,7 @@
           <w:t>/</w:t>
         </w:r>
       </w:ins>
-      <w:proofErr w:type="gramEnd"/>
-      <w:del w:id="26" w:author="Windows ユーザー" w:date="2023-06-16T05:36:00Z">
+      <w:del w:id="35" w:author="Windows ユーザー" w:date="2023-06-16T05:36:00Z">
         <w:r>
           <w:rPr>
             <w:szCs w:val="21"/>
@@ -2038,7 +1719,7 @@
         </w:rPr>
         <w:t>shell</w:t>
       </w:r>
-      <w:ins w:id="27" w:author="Windows ユーザー" w:date="2023-06-16T05:39:00Z">
+      <w:ins w:id="36" w:author="Windows ユーザー" w:date="2023-06-16T05:39:00Z">
         <w:r>
           <w:rPr>
             <w:szCs w:val="21"/>
@@ -2046,7 +1727,7 @@
           <w:t>/</w:t>
         </w:r>
       </w:ins>
-      <w:del w:id="28" w:author="Windows ユーザー" w:date="2023-06-16T05:39:00Z">
+      <w:del w:id="37" w:author="Windows ユーザー" w:date="2023-06-16T05:39:00Z">
         <w:r>
           <w:rPr>
             <w:szCs w:val="21"/>
@@ -2054,7 +1735,7 @@
           <w:delText>\</w:delText>
         </w:r>
       </w:del>
-      <w:ins w:id="29" w:author="Windows ユーザー" w:date="2023-06-16T05:36:00Z">
+      <w:ins w:id="38" w:author="Windows ユーザー" w:date="2023-06-16T05:36:00Z">
         <w:r>
           <w:rPr>
             <w:szCs w:val="21"/>
@@ -2068,7 +1749,7 @@
           <w:t xml:space="preserve"> </w:t>
         </w:r>
       </w:ins>
-      <w:del w:id="30" w:author="Windows ユーザー" w:date="2023-06-16T05:36:00Z">
+      <w:del w:id="39" w:author="Windows ユーザー" w:date="2023-06-16T05:36:00Z">
         <w:r>
           <w:rPr>
             <w:szCs w:val="21"/>
@@ -2094,21 +1775,15 @@
         </w:rPr>
         <w:t xml:space="preserve"> </w:t>
       </w:r>
-      <w:ins w:id="31" w:author="Windows ユーザー" w:date="2023-06-16T05:37:00Z">
+      <w:ins w:id="40" w:author="Windows ユーザー" w:date="2023-06-16T05:37:00Z">
         <w:r>
           <w:rPr>
             <w:szCs w:val="21"/>
           </w:rPr>
-          <w:t>./</w:t>
-        </w:r>
-        <w:r>
-          <w:rPr>
-            <w:szCs w:val="21"/>
-          </w:rPr>
-          <w:t>shell</w:t>
+          <w:t>./shell</w:t>
         </w:r>
       </w:ins>
-      <w:ins w:id="32" w:author="Windows ユーザー" w:date="2023-06-16T05:39:00Z">
+      <w:ins w:id="41" w:author="Windows ユーザー" w:date="2023-06-16T05:39:00Z">
         <w:r>
           <w:rPr>
             <w:szCs w:val="21"/>
@@ -2116,7 +1791,7 @@
           <w:t>/</w:t>
         </w:r>
       </w:ins>
-      <w:ins w:id="33" w:author="Windows ユーザー" w:date="2023-06-16T05:37:00Z">
+      <w:ins w:id="42" w:author="Windows ユーザー" w:date="2023-06-16T05:37:00Z">
         <w:r>
           <w:rPr>
             <w:szCs w:val="21"/>
@@ -2142,7 +1817,7 @@
           <w:t xml:space="preserve">, execute in </w:t>
         </w:r>
       </w:ins>
-      <w:ins w:id="34" w:author="Windows ユーザー" w:date="2023-06-16T05:38:00Z">
+      <w:ins w:id="43" w:author="Windows ユーザー" w:date="2023-06-16T05:38:00Z">
         <w:r>
           <w:rPr>
             <w:szCs w:val="21"/>
@@ -2150,7 +1825,7 @@
           <w:t>Cygwin</w:t>
         </w:r>
       </w:ins>
-      <w:ins w:id="35" w:author="Windows ユーザー" w:date="2023-06-16T05:37:00Z">
+      <w:ins w:id="44" w:author="Windows ユーザー" w:date="2023-06-16T05:37:00Z">
         <w:r>
           <w:rPr>
             <w:szCs w:val="21"/>
@@ -2158,45 +1833,23 @@
           <w:t xml:space="preserve"> </w:t>
         </w:r>
       </w:ins>
-      <w:ins w:id="36" w:author="Windows ユーザー" w:date="2023-06-16T05:38:00Z">
+      <w:ins w:id="45" w:author="Windows ユーザー" w:date="2023-06-16T05:38:00Z">
         <w:r>
           <w:rPr>
             <w:szCs w:val="21"/>
           </w:rPr>
-          <w:t xml:space="preserve">or </w:t>
+          <w:t xml:space="preserve">or linux OS </w:t>
         </w:r>
-        <w:proofErr w:type="spellStart"/>
+      </w:ins>
+      <w:ins w:id="46" w:author="Windows ユーザー" w:date="2023-06-16T05:39:00Z">
         <w:r>
           <w:rPr>
             <w:szCs w:val="21"/>
           </w:rPr>
-          <w:t>linux</w:t>
-        </w:r>
-        <w:proofErr w:type="spellEnd"/>
-        <w:r>
-          <w:rPr>
-            <w:szCs w:val="21"/>
-          </w:rPr>
-          <w:t xml:space="preserve"> OS </w:t>
+          <w:t xml:space="preserve">under ./shell/ directory </w:t>
         </w:r>
       </w:ins>
-      <w:proofErr w:type="gramStart"/>
-      <w:ins w:id="37" w:author="Windows ユーザー" w:date="2023-06-16T05:39:00Z">
-        <w:r>
-          <w:rPr>
-            <w:szCs w:val="21"/>
-          </w:rPr>
-          <w:t>under ./</w:t>
-        </w:r>
-        <w:proofErr w:type="gramEnd"/>
-        <w:r>
-          <w:rPr>
-            <w:szCs w:val="21"/>
-          </w:rPr>
-          <w:t xml:space="preserve">shell/ directory </w:t>
-        </w:r>
-      </w:ins>
-      <w:del w:id="38" w:author="Windows ユーザー" w:date="2023-06-16T05:37:00Z">
+      <w:del w:id="47" w:author="Windows ユーザー" w:date="2023-06-16T05:37:00Z">
         <w:r>
           <w:rPr>
             <w:szCs w:val="21"/>
@@ -2210,7 +1863,7 @@
           <w:delText>,</w:delText>
         </w:r>
       </w:del>
-      <w:del w:id="39" w:author="Windows ユーザー" w:date="2023-06-16T05:38:00Z">
+      <w:del w:id="48" w:author="Windows ユーザー" w:date="2023-06-16T05:38:00Z">
         <w:r>
           <w:rPr>
             <w:szCs w:val="21"/>
@@ -2224,7 +1877,7 @@
           <w:delText>edit \shell\execution2.bat</w:delText>
         </w:r>
       </w:del>
-      <w:del w:id="40" w:author="Windows ユーザー" w:date="2023-06-16T05:39:00Z">
+      <w:del w:id="49" w:author="Windows ユーザー" w:date="2023-06-16T05:39:00Z">
         <w:r>
           <w:rPr>
             <w:szCs w:val="21"/>
@@ -2243,27 +1896,19 @@
       <w:pPr>
         <w:ind w:firstLine="840"/>
         <w:rPr>
-          <w:del w:id="41" w:author="Windows ユーザー" w:date="2023-06-16T05:38:00Z"/>
-          <w:szCs w:val="21"/>
-        </w:rPr>
-      </w:pPr>
-      <w:proofErr w:type="gramStart"/>
-      <w:ins w:id="42" w:author="Windows ユーザー" w:date="2023-06-16T05:39:00Z">
+          <w:del w:id="50" w:author="Windows ユーザー" w:date="2023-06-16T05:38:00Z"/>
+          <w:szCs w:val="21"/>
+        </w:rPr>
+      </w:pPr>
+      <w:ins w:id="51" w:author="Windows ユーザー" w:date="2023-06-16T05:39:00Z">
         <w:r>
           <w:rPr>
             <w:szCs w:val="21"/>
           </w:rPr>
-          <w:t>bash</w:t>
-        </w:r>
-        <w:proofErr w:type="gramEnd"/>
-        <w:r>
-          <w:rPr>
-            <w:szCs w:val="21"/>
-          </w:rPr>
-          <w:t xml:space="preserve"> </w:t>
+          <w:t xml:space="preserve">bash </w:t>
         </w:r>
       </w:ins>
-      <w:ins w:id="43" w:author="Windows ユーザー" w:date="2023-06-16T05:37:00Z">
+      <w:ins w:id="52" w:author="Windows ユーザー" w:date="2023-06-16T05:37:00Z">
         <w:r>
           <w:rPr>
             <w:szCs w:val="21"/>
@@ -2296,7 +1941,7 @@
           <w:t xml:space="preserve"> </w:t>
         </w:r>
       </w:ins>
-      <w:del w:id="44" w:author="Windows ユーザー" w:date="2023-06-16T05:37:00Z">
+      <w:del w:id="53" w:author="Windows ユーザー" w:date="2023-06-16T05:37:00Z">
         <w:r>
           <w:rPr>
             <w:szCs w:val="21"/>
@@ -2304,7 +1949,7 @@
           <w:delText>AIMPLUM_exe.bat</w:delText>
         </w:r>
       </w:del>
-      <w:del w:id="45" w:author="Windows ユーザー" w:date="2023-06-16T05:38:00Z">
+      <w:del w:id="54" w:author="Windows ユーザー" w:date="2023-06-16T05:38:00Z">
         <w:r>
           <w:rPr>
             <w:szCs w:val="21"/>
@@ -2312,7 +1957,7 @@
           <w:delText xml:space="preserve"> </w:delText>
         </w:r>
       </w:del>
-      <w:ins w:id="46" w:author="Windows ユーザー" w:date="2023-06-16T05:38:00Z">
+      <w:ins w:id="55" w:author="Windows ユーザー" w:date="2023-06-16T05:38:00Z">
         <w:r>
           <w:rPr>
             <w:szCs w:val="21"/>
@@ -2320,7 +1965,7 @@
           <w:t>settings_cout2</w:t>
         </w:r>
       </w:ins>
-      <w:del w:id="47" w:author="Windows ユーザー" w:date="2023-06-16T05:38:00Z">
+      <w:del w:id="56" w:author="Windows ユーザー" w:date="2023-06-16T05:38:00Z">
         <w:r>
           <w:rPr>
             <w:szCs w:val="21"/>
@@ -2345,37 +1990,23 @@
       <w:pPr>
         <w:ind w:firstLine="840"/>
         <w:rPr>
-          <w:rFonts w:hint="eastAsia"/>
-          <w:szCs w:val="21"/>
-          <w:rPrChange w:id="48" w:author="Windows ユーザー" w:date="2023-06-16T05:38:00Z">
-            <w:rPr>
-              <w:szCs w:val="21"/>
-            </w:rPr>
-          </w:rPrChange>
-        </w:rPr>
-        <w:pPrChange w:id="49" w:author="Windows ユーザー" w:date="2023-06-16T05:38:00Z">
+          <w:szCs w:val="21"/>
+        </w:rPr>
+        <w:pPrChange w:id="57" w:author="Windows ユーザー" w:date="2023-06-16T05:38:00Z">
           <w:pPr/>
         </w:pPrChange>
       </w:pPr>
     </w:p>
     <w:p>
-      <w:proofErr w:type="gramStart"/>
-      <w:ins w:id="50" w:author="Windows ユーザー" w:date="2023-06-16T05:39:00Z">
+      <w:ins w:id="58" w:author="Windows ユーザー" w:date="2023-06-16T05:39:00Z">
         <w:r>
           <w:rPr>
             <w:szCs w:val="21"/>
           </w:rPr>
-          <w:t>./</w:t>
-        </w:r>
-        <w:proofErr w:type="gramEnd"/>
-        <w:r>
-          <w:rPr>
-            <w:szCs w:val="21"/>
-          </w:rPr>
-          <w:t>shell/</w:t>
+          <w:t>./shell/</w:t>
         </w:r>
       </w:ins>
-      <w:del w:id="51" w:author="Windows ユーザー" w:date="2023-06-16T05:38:00Z">
+      <w:del w:id="59" w:author="Windows ユーザー" w:date="2023-06-16T05:38:00Z">
         <w:r>
           <w:rPr>
             <w:szCs w:val="21"/>
@@ -2413,7 +2044,7 @@
           <w:delText xml:space="preserve"> </w:delText>
         </w:r>
       </w:del>
-      <w:ins w:id="52" w:author="Windows ユーザー" w:date="2023-06-16T05:39:00Z">
+      <w:ins w:id="60" w:author="Windows ユーザー" w:date="2023-06-16T05:39:00Z">
         <w:r>
           <w:rPr>
             <w:szCs w:val="21"/>
@@ -2433,7 +2064,7 @@
           <w:t xml:space="preserve">describes </w:t>
         </w:r>
       </w:ins>
-      <w:del w:id="53" w:author="Windows ユーザー" w:date="2023-06-16T05:39:00Z">
+      <w:del w:id="61" w:author="Windows ユーザー" w:date="2023-06-16T05:39:00Z">
         <w:r>
           <w:rPr>
             <w:szCs w:val="21"/>
@@ -2465,7 +2096,7 @@
       <w:r>
         <w:t xml:space="preserve">all processes </w:t>
       </w:r>
-      <w:del w:id="54" w:author="Windows ユーザー" w:date="2023-06-16T05:39:00Z">
+      <w:del w:id="62" w:author="Windows ユーザー" w:date="2023-06-16T05:39:00Z">
         <w:r>
           <w:delText>description</w:delText>
         </w:r>
@@ -2476,7 +2107,7 @@
       <w:r>
         <w:t xml:space="preserve">and </w:t>
       </w:r>
-      <w:ins w:id="55" w:author="Windows ユーザー" w:date="2023-06-16T05:40:00Z">
+      <w:ins w:id="63" w:author="Windows ユーザー" w:date="2023-06-16T05:40:00Z">
         <w:r>
           <w:rPr>
             <w:szCs w:val="21"/>
@@ -2496,7 +2127,7 @@
           <w:t>is the file</w:t>
         </w:r>
       </w:ins>
-      <w:del w:id="56" w:author="Windows ユーザー" w:date="2023-06-16T05:40:00Z">
+      <w:del w:id="64" w:author="Windows ユーザー" w:date="2023-06-16T05:40:00Z">
         <w:r>
           <w:delText>\</w:delText>
         </w:r>
@@ -2521,11 +2152,11 @@
     <w:p>
       <w:pPr>
         <w:rPr>
-          <w:del w:id="57" w:author="Windows ユーザー" w:date="2023-06-16T05:40:00Z"/>
-          <w:szCs w:val="21"/>
-        </w:rPr>
-      </w:pPr>
-      <w:del w:id="58" w:author="Windows ユーザー" w:date="2023-06-16T05:40:00Z">
+          <w:del w:id="65" w:author="Windows ユーザー" w:date="2023-06-16T05:40:00Z"/>
+          <w:szCs w:val="21"/>
+        </w:rPr>
+      </w:pPr>
+      <w:del w:id="66" w:author="Windows ユーザー" w:date="2023-06-16T05:40:00Z">
         <w:r>
           <w:rPr>
             <w:szCs w:val="21"/>
@@ -2537,7 +2168,7 @@
     <w:p>
       <w:pPr>
         <w:rPr>
-          <w:del w:id="59" w:author="Windows ユーザー" w:date="2023-06-16T05:40:00Z"/>
+          <w:del w:id="67" w:author="Windows ユーザー" w:date="2023-06-16T05:40:00Z"/>
           <w:szCs w:val="21"/>
         </w:rPr>
       </w:pPr>
@@ -2545,11 +2176,11 @@
     <w:p>
       <w:pPr>
         <w:rPr>
-          <w:del w:id="60" w:author="Windows ユーザー" w:date="2023-06-16T05:41:00Z"/>
-          <w:szCs w:val="21"/>
-        </w:rPr>
-      </w:pPr>
-      <w:del w:id="61" w:author="Windows ユーザー" w:date="2023-06-16T05:41:00Z">
+          <w:del w:id="68" w:author="Windows ユーザー" w:date="2023-06-16T05:41:00Z"/>
+          <w:szCs w:val="21"/>
+        </w:rPr>
+      </w:pPr>
+      <w:del w:id="69" w:author="Windows ユーザー" w:date="2023-06-16T05:41:00Z">
         <w:r>
           <w:rPr>
             <w:szCs w:val="21"/>
@@ -2557,7 +2188,7 @@
           <w:delText>(Before you run, you might want to run shell</w:delText>
         </w:r>
       </w:del>
-      <w:del w:id="62" w:author="Windows ユーザー" w:date="2023-06-16T05:40:00Z">
+      <w:del w:id="70" w:author="Windows ユーザー" w:date="2023-06-16T05:40:00Z">
         <w:r>
           <w:rPr>
             <w:szCs w:val="21"/>
@@ -2565,7 +2196,7 @@
           <w:delText>\</w:delText>
         </w:r>
       </w:del>
-      <w:del w:id="63" w:author="Windows ユーザー" w:date="2023-06-16T05:41:00Z">
+      <w:del w:id="71" w:author="Windows ユーザー" w:date="2023-06-16T05:41:00Z">
         <w:r>
           <w:rPr>
             <w:szCs w:val="21"/>
@@ -2573,7 +2204,7 @@
           <w:delText>data_prep.</w:delText>
         </w:r>
       </w:del>
-      <w:del w:id="64" w:author="Windows ユーザー" w:date="2023-06-16T05:40:00Z">
+      <w:del w:id="72" w:author="Windows ユーザー" w:date="2023-06-16T05:40:00Z">
         <w:r>
           <w:rPr>
             <w:szCs w:val="21"/>
@@ -2581,7 +2212,7 @@
           <w:delText>bat</w:delText>
         </w:r>
       </w:del>
-      <w:del w:id="65" w:author="Windows ユーザー" w:date="2023-06-16T05:41:00Z">
+      <w:del w:id="73" w:author="Windows ユーザー" w:date="2023-06-16T05:41:00Z">
         <w:r>
           <w:rPr>
             <w:szCs w:val="21"/>
@@ -2593,7 +2224,7 @@
     <w:p>
       <w:pPr>
         <w:rPr>
-          <w:del w:id="66" w:author="Windows ユーザー" w:date="2023-06-16T05:41:00Z"/>
+          <w:del w:id="74" w:author="Windows ユーザー" w:date="2023-06-16T05:41:00Z"/>
           <w:szCs w:val="21"/>
         </w:rPr>
       </w:pPr>
@@ -2625,7 +2256,7 @@
           <w:szCs w:val="21"/>
         </w:rPr>
       </w:pPr>
-      <w:del w:id="67" w:author="Windows ユーザー" w:date="2023-06-16T05:41:00Z">
+      <w:del w:id="75" w:author="Windows ユーザー" w:date="2023-06-16T05:41:00Z">
         <w:r>
           <w:rPr>
             <w:szCs w:val="21"/>
@@ -2633,20 +2264,12 @@
           <w:delText xml:space="preserve">Batch </w:delText>
         </w:r>
       </w:del>
-      <w:proofErr w:type="gramStart"/>
-      <w:ins w:id="68" w:author="Windows ユーザー" w:date="2023-06-16T05:41:00Z">
+      <w:ins w:id="76" w:author="Windows ユーザー" w:date="2023-06-16T05:41:00Z">
         <w:r>
           <w:rPr>
             <w:szCs w:val="21"/>
           </w:rPr>
-          <w:t>shell</w:t>
-        </w:r>
-        <w:proofErr w:type="gramEnd"/>
-        <w:r>
-          <w:rPr>
-            <w:szCs w:val="21"/>
-          </w:rPr>
-          <w:t xml:space="preserve"> </w:t>
+          <w:t xml:space="preserve">shell </w:t>
         </w:r>
       </w:ins>
       <w:r>
@@ -2673,7 +2296,7 @@
         </w:rPr>
         <w:t>settings/</w:t>
       </w:r>
-      <w:ins w:id="69" w:author="Windows ユーザー" w:date="2023-06-16T05:41:00Z">
+      <w:ins w:id="77" w:author="Windows ユーザー" w:date="2023-06-16T05:41:00Z">
         <w:r>
           <w:rPr>
             <w:szCs w:val="21"/>
@@ -2681,7 +2304,7 @@
           <w:t>${</w:t>
         </w:r>
       </w:ins>
-      <w:del w:id="70" w:author="Windows ユーザー" w:date="2023-06-16T05:41:00Z">
+      <w:del w:id="78" w:author="Windows ユーザー" w:date="2023-06-16T05:41:00Z">
         <w:r>
           <w:rPr>
             <w:szCs w:val="21"/>
@@ -2695,7 +2318,7 @@
         </w:rPr>
         <w:t>SCENARIO</w:t>
       </w:r>
-      <w:ins w:id="71" w:author="Windows ユーザー" w:date="2023-06-16T05:41:00Z">
+      <w:ins w:id="79" w:author="Windows ユーザー" w:date="2023-06-16T05:41:00Z">
         <w:r>
           <w:rPr>
             <w:szCs w:val="21"/>
@@ -2703,7 +2326,7 @@
           <w:t>}</w:t>
         </w:r>
       </w:ins>
-      <w:del w:id="72" w:author="Windows ユーザー" w:date="2023-06-16T05:41:00Z">
+      <w:del w:id="80" w:author="Windows ユーザー" w:date="2023-06-16T05:41:00Z">
         <w:r>
           <w:rPr>
             <w:szCs w:val="21"/>
@@ -2717,7 +2340,7 @@
         </w:rPr>
         <w:t>.</w:t>
       </w:r>
-      <w:del w:id="73" w:author="Windows ユーザー" w:date="2023-06-16T05:41:00Z">
+      <w:del w:id="81" w:author="Windows ユーザー" w:date="2023-06-16T05:41:00Z">
         <w:r>
           <w:rPr>
             <w:szCs w:val="21"/>
@@ -2725,8 +2348,7 @@
           <w:delText>bat</w:delText>
         </w:r>
       </w:del>
-      <w:proofErr w:type="gramStart"/>
-      <w:ins w:id="74" w:author="Windows ユーザー" w:date="2023-06-16T05:41:00Z">
+      <w:ins w:id="82" w:author="Windows ユーザー" w:date="2023-06-16T05:41:00Z">
         <w:r>
           <w:rPr>
             <w:szCs w:val="21"/>
@@ -2734,7 +2356,6 @@
           <w:t>sh</w:t>
         </w:r>
       </w:ins>
-      <w:proofErr w:type="gramEnd"/>
       <w:r>
         <w:rPr>
           <w:szCs w:val="21"/>
@@ -2747,7 +2368,7 @@
         </w:rPr>
         <w:t xml:space="preserve"> This file </w:t>
       </w:r>
-      <w:del w:id="75" w:author="Windows ユーザー" w:date="2023-06-16T05:41:00Z">
+      <w:del w:id="83" w:author="Windows ユーザー" w:date="2023-06-16T05:41:00Z">
         <w:r>
           <w:rPr>
             <w:szCs w:val="21"/>
@@ -2755,7 +2376,7 @@
           <w:delText xml:space="preserve">contents </w:delText>
         </w:r>
       </w:del>
-      <w:ins w:id="76" w:author="Windows ユーザー" w:date="2023-06-16T05:41:00Z">
+      <w:ins w:id="84" w:author="Windows ユーザー" w:date="2023-06-16T05:41:00Z">
         <w:r>
           <w:rPr>
             <w:szCs w:val="21"/>
@@ -2841,7 +2462,6 @@
           <w:rFonts w:hint="eastAsia"/>
           <w:szCs w:val="21"/>
         </w:rPr>
-        <w:lastRenderedPageBreak/>
         <w:t>Y</w:t>
       </w:r>
       <w:r>
@@ -2860,21 +2480,7 @@
         <w:rPr>
           <w:szCs w:val="21"/>
         </w:rPr>
-        <w:t>SettingFileGen.bat and /shell/</w:t>
-      </w:r>
-      <w:proofErr w:type="spellStart"/>
-      <w:r>
-        <w:rPr>
-          <w:szCs w:val="21"/>
-        </w:rPr>
-        <w:t>src</w:t>
-      </w:r>
-      <w:proofErr w:type="spellEnd"/>
-      <w:r>
-        <w:rPr>
-          <w:szCs w:val="21"/>
-        </w:rPr>
-        <w:t>/</w:t>
+        <w:t>SettingFileGen.bat and /shell/src/</w:t>
       </w:r>
       <w:r>
         <w:rPr>
@@ -2897,7 +2503,7 @@
           <w:szCs w:val="21"/>
         </w:rPr>
       </w:pPr>
-      <w:bookmarkStart w:id="77" w:name="_Toc51254577"/>
+      <w:bookmarkStart w:id="85" w:name="_Toc51254577"/>
       <w:r>
         <w:rPr>
           <w:szCs w:val="21"/>
@@ -2910,15 +2516,14 @@
         </w:rPr>
         <w:t>arameters</w:t>
       </w:r>
-      <w:bookmarkEnd w:id="77"/>
+      <w:bookmarkEnd w:id="85"/>
       <w:r>
         <w:rPr>
           <w:szCs w:val="21"/>
         </w:rPr>
         <w:t xml:space="preserve"> (</w:t>
       </w:r>
-      <w:proofErr w:type="gramStart"/>
-      <w:ins w:id="78" w:author="Windows ユーザー" w:date="2023-06-16T05:42:00Z">
+      <w:ins w:id="86" w:author="Windows ユーザー" w:date="2023-06-16T05:42:00Z">
         <w:r>
           <w:rPr>
             <w:szCs w:val="21"/>
@@ -2926,8 +2531,7 @@
           <w:t>./</w:t>
         </w:r>
       </w:ins>
-      <w:proofErr w:type="gramEnd"/>
-      <w:del w:id="79" w:author="Windows ユーザー" w:date="2023-06-16T05:42:00Z">
+      <w:del w:id="87" w:author="Windows ユーザー" w:date="2023-06-16T05:42:00Z">
         <w:r>
           <w:rPr>
             <w:szCs w:val="21"/>
@@ -2941,7 +2545,7 @@
         </w:rPr>
         <w:t>shell</w:t>
       </w:r>
-      <w:ins w:id="80" w:author="Windows ユーザー" w:date="2023-06-16T05:42:00Z">
+      <w:ins w:id="88" w:author="Windows ユーザー" w:date="2023-06-16T05:42:00Z">
         <w:r>
           <w:rPr>
             <w:szCs w:val="21"/>
@@ -2949,7 +2553,7 @@
           <w:t>/</w:t>
         </w:r>
       </w:ins>
-      <w:del w:id="81" w:author="Windows ユーザー" w:date="2023-06-16T05:42:00Z">
+      <w:del w:id="89" w:author="Windows ユーザー" w:date="2023-06-16T05:42:00Z">
         <w:r>
           <w:rPr>
             <w:szCs w:val="21"/>
@@ -2957,7 +2561,7 @@
           <w:delText>\</w:delText>
         </w:r>
       </w:del>
-      <w:ins w:id="82" w:author="Windows ユーザー" w:date="2023-06-16T05:42:00Z">
+      <w:ins w:id="90" w:author="Windows ユーザー" w:date="2023-06-16T05:42:00Z">
         <w:r>
           <w:rPr>
             <w:szCs w:val="21"/>
@@ -2977,7 +2581,7 @@
           <w:t xml:space="preserve"> </w:t>
         </w:r>
       </w:ins>
-      <w:del w:id="83" w:author="Windows ユーザー" w:date="2023-06-16T05:42:00Z">
+      <w:del w:id="91" w:author="Windows ユーザー" w:date="2023-06-16T05:42:00Z">
         <w:r>
           <w:rPr>
             <w:szCs w:val="21"/>
@@ -3085,14 +2689,14 @@
           <w:szCs w:val="21"/>
         </w:rPr>
       </w:pPr>
-      <w:bookmarkStart w:id="84" w:name="_Toc51254581"/>
+      <w:bookmarkStart w:id="92" w:name="_Toc51254581"/>
       <w:r>
         <w:rPr>
           <w:szCs w:val="21"/>
         </w:rPr>
         <w:t>Main results</w:t>
       </w:r>
-      <w:bookmarkEnd w:id="84"/>
+      <w:bookmarkEnd w:id="92"/>
     </w:p>
     <w:p/>
     <w:p>
@@ -3121,46 +2725,17 @@
         <w:t>L</w:t>
       </w:r>
       <w:r>
-        <w:t xml:space="preserve">and use derived output in </w:t>
-      </w:r>
-      <w:proofErr w:type="spellStart"/>
-      <w:r>
-        <w:t>gdx</w:t>
-      </w:r>
-      <w:proofErr w:type="spellEnd"/>
-      <w:r>
-        <w:t xml:space="preserve"> files</w:t>
-      </w:r>
-      <w:proofErr w:type="gramStart"/>
-      <w:r>
-        <w:t xml:space="preserve">: </w:t>
-      </w:r>
-      <w:r>
-        <w:t>..</w:t>
-      </w:r>
-      <w:proofErr w:type="gramEnd"/>
-      <w:r>
-        <w:t>\output\</w:t>
-      </w:r>
-      <w:proofErr w:type="spellStart"/>
-      <w:r>
-        <w:t>gdx</w:t>
-      </w:r>
-      <w:proofErr w:type="spellEnd"/>
-      <w:r>
-        <w:t>\analysis\</w:t>
+        <w:t xml:space="preserve">and use derived output in gdx files: </w:t>
+      </w:r>
+      <w:r>
+        <w:t>..\output\gdx\analysis\</w:t>
       </w:r>
       <w:r>
         <w:t>%Scenario%</w:t>
       </w:r>
       <w:r>
-        <w:t>.</w:t>
-      </w:r>
-      <w:proofErr w:type="spellStart"/>
-      <w:r>
-        <w:t>gdx</w:t>
-      </w:r>
-      <w:proofErr w:type="spellEnd"/>
+        <w:t>.gdx</w:t>
+      </w:r>
     </w:p>
     <w:p>
       <w:pPr>
@@ -3222,29 +2797,16 @@
         <w:t>L</w:t>
       </w:r>
       <w:r>
-        <w:t xml:space="preserve">and use map output in </w:t>
-      </w:r>
-      <w:proofErr w:type="spellStart"/>
-      <w:r>
-        <w:t>netCDF</w:t>
-      </w:r>
-      <w:proofErr w:type="spellEnd"/>
+        <w:t>and use map output in netCDF</w:t>
+      </w:r>
       <w:r>
         <w:t xml:space="preserve"> </w:t>
       </w:r>
       <w:r>
-        <w:t>files</w:t>
-      </w:r>
-      <w:proofErr w:type="gramStart"/>
-      <w:r>
-        <w:t xml:space="preserve">: </w:t>
-      </w:r>
-      <w:r>
-        <w:t>..</w:t>
-      </w:r>
-      <w:proofErr w:type="gramEnd"/>
-      <w:r>
-        <w:t>\output\nc\*.nc</w:t>
+        <w:t xml:space="preserve">files: </w:t>
+      </w:r>
+      <w:r>
+        <w:t>..\output\nc\*.nc</w:t>
       </w:r>
     </w:p>
     <w:p>
@@ -3262,34 +2824,10 @@
         <w:t>L</w:t>
       </w:r>
       <w:r>
-        <w:t xml:space="preserve">and use output in </w:t>
-      </w:r>
-      <w:proofErr w:type="spellStart"/>
-      <w:r>
-        <w:t>png</w:t>
-      </w:r>
-      <w:proofErr w:type="spellEnd"/>
-      <w:r>
-        <w:t xml:space="preserve"> files</w:t>
-      </w:r>
-      <w:proofErr w:type="gramStart"/>
-      <w:r>
-        <w:t xml:space="preserve">: </w:t>
-      </w:r>
-      <w:r>
-        <w:t>..</w:t>
-      </w:r>
-      <w:proofErr w:type="gramEnd"/>
-      <w:r>
-        <w:t>\output\</w:t>
-      </w:r>
-      <w:proofErr w:type="spellStart"/>
-      <w:r>
-        <w:t>png</w:t>
-      </w:r>
-      <w:proofErr w:type="spellEnd"/>
-      <w:r>
-        <w:t>\%Scenario%_%year%*.png</w:t>
+        <w:t xml:space="preserve">and use output in png files: </w:t>
+      </w:r>
+      <w:r>
+        <w:t>..\output\png\%Scenario%_%year%*.png</w:t>
       </w:r>
     </w:p>
     <w:p/>
@@ -3319,63 +2857,38 @@
         <w:t>s</w:t>
       </w:r>
       <w:r>
-        <w:t xml:space="preserve"> in </w:t>
-      </w:r>
-      <w:proofErr w:type="spellStart"/>
+        <w:t xml:space="preserve"> in gdx files (by regions</w:t>
+      </w:r>
+      <w:r>
+        <w:t xml:space="preserve">) </w:t>
+      </w:r>
+      <w:r>
+        <w:t xml:space="preserve">: </w:t>
+      </w:r>
+      <w:r>
+        <w:t>..\output\</w:t>
+      </w:r>
       <w:r>
         <w:t>gdx</w:t>
       </w:r>
-      <w:proofErr w:type="spellEnd"/>
-      <w:r>
-        <w:t xml:space="preserve"> files (by regions</w:t>
-      </w:r>
-      <w:proofErr w:type="gramStart"/>
-      <w:r>
-        <w:t xml:space="preserve">) </w:t>
-      </w:r>
-      <w:r>
-        <w:t>:</w:t>
-      </w:r>
-      <w:proofErr w:type="gramEnd"/>
-      <w:r>
-        <w:t xml:space="preserve"> </w:t>
-      </w:r>
-      <w:r>
-        <w:t>..\output\</w:t>
-      </w:r>
-      <w:proofErr w:type="spellStart"/>
+      <w:r>
+        <w:t>\%Scenario%</w:t>
+      </w:r>
+      <w:r>
+        <w:t>\cbnal\</w:t>
+      </w:r>
+      <w:r>
+        <w:t>%</w:t>
+      </w:r>
+      <w:r>
+        <w:t>region</w:t>
+      </w:r>
+      <w:r>
+        <w:t>%.</w:t>
+      </w:r>
       <w:r>
         <w:t>gdx</w:t>
       </w:r>
-      <w:proofErr w:type="spellEnd"/>
-      <w:r>
-        <w:t>\%Scenario%</w:t>
-      </w:r>
-      <w:r>
-        <w:t>\</w:t>
-      </w:r>
-      <w:proofErr w:type="spellStart"/>
-      <w:r>
-        <w:t>cbnal</w:t>
-      </w:r>
-      <w:proofErr w:type="spellEnd"/>
-      <w:r>
-        <w:t>\</w:t>
-      </w:r>
-      <w:r>
-        <w:t>%</w:t>
-      </w:r>
-      <w:r>
-        <w:t>region</w:t>
-      </w:r>
-      <w:r>
-        <w:t>%.</w:t>
-      </w:r>
-      <w:proofErr w:type="spellStart"/>
-      <w:r>
-        <w:t>gdx</w:t>
-      </w:r>
-      <w:proofErr w:type="spellEnd"/>
     </w:p>
     <w:p/>
     <w:p/>
@@ -3420,8 +2933,8 @@
         <w:pStyle w:val="a9"/>
         <w:keepNext/>
       </w:pPr>
-      <w:bookmarkStart w:id="85" w:name="_Ref45533987"/>
-      <w:bookmarkStart w:id="86" w:name="_Toc45605347"/>
+      <w:bookmarkStart w:id="93" w:name="_Ref45533987"/>
+      <w:bookmarkStart w:id="94" w:name="_Toc45605347"/>
       <w:r>
         <w:lastRenderedPageBreak/>
         <w:t xml:space="preserve">Table </w:t>
@@ -3456,14 +2969,14 @@
         </w:rPr>
         <w:fldChar w:fldCharType="end"/>
       </w:r>
-      <w:bookmarkEnd w:id="85"/>
+      <w:bookmarkEnd w:id="93"/>
       <w:r>
         <w:t xml:space="preserve"> </w:t>
       </w:r>
       <w:r>
         <w:t xml:space="preserve">List of </w:t>
       </w:r>
-      <w:bookmarkEnd w:id="86"/>
+      <w:bookmarkEnd w:id="94"/>
       <w:r>
         <w:t xml:space="preserve">parameters in </w:t>
       </w:r>
@@ -3479,11 +2992,11 @@
       </w:tblPr>
       <w:tblGrid>
         <w:gridCol w:w="3317"/>
-        <w:gridCol w:w="1675"/>
+        <w:gridCol w:w="1619"/>
         <w:gridCol w:w="1728"/>
-        <w:gridCol w:w="1038"/>
-        <w:gridCol w:w="4208"/>
-        <w:gridCol w:w="2026"/>
+        <w:gridCol w:w="1805"/>
+        <w:gridCol w:w="3679"/>
+        <w:gridCol w:w="1844"/>
       </w:tblGrid>
       <w:tr>
         <w:tc>
@@ -3912,7 +3425,6 @@
                 <w:szCs w:val="21"/>
               </w:rPr>
             </w:pPr>
-            <w:proofErr w:type="spellStart"/>
             <w:r>
               <w:rPr>
                 <w:rFonts w:hint="eastAsia"/>
@@ -3926,7 +3438,6 @@
               </w:rPr>
               <w:t>ountryC</w:t>
             </w:r>
-            <w:proofErr w:type="spellEnd"/>
           </w:p>
         </w:tc>
         <w:tc>
@@ -4064,7 +3575,6 @@
                 <w:szCs w:val="21"/>
               </w:rPr>
             </w:pPr>
-            <w:proofErr w:type="spellStart"/>
             <w:r>
               <w:rPr>
                 <w:rFonts w:hint="eastAsia"/>
@@ -4078,7 +3588,6 @@
               </w:rPr>
               <w:t>cn</w:t>
             </w:r>
-            <w:proofErr w:type="spellEnd"/>
           </w:p>
         </w:tc>
         <w:tc>
@@ -4211,7 +3720,6 @@
                 <w:szCs w:val="21"/>
               </w:rPr>
             </w:pPr>
-            <w:proofErr w:type="spellStart"/>
             <w:r>
               <w:rPr>
                 <w:szCs w:val="21"/>
@@ -4231,7 +3739,6 @@
               </w:rPr>
               <w:t>hreads</w:t>
             </w:r>
-            <w:proofErr w:type="spellEnd"/>
           </w:p>
         </w:tc>
         <w:tc>
@@ -4459,7 +3966,6 @@
                 <w:szCs w:val="21"/>
               </w:rPr>
             </w:pPr>
-            <w:proofErr w:type="spellStart"/>
             <w:r>
               <w:rPr>
                 <w:rFonts w:hint="eastAsia"/>
@@ -4473,7 +3979,6 @@
               </w:rPr>
               <w:t>ausemode</w:t>
             </w:r>
-            <w:proofErr w:type="spellEnd"/>
           </w:p>
         </w:tc>
         <w:tc>
@@ -4678,14 +4183,12 @@
                 <w:szCs w:val="21"/>
               </w:rPr>
             </w:pPr>
-            <w:proofErr w:type="spellStart"/>
             <w:r>
               <w:rPr>
                 <w:szCs w:val="21"/>
               </w:rPr>
               <w:t>DataPrep</w:t>
             </w:r>
-            <w:proofErr w:type="spellEnd"/>
           </w:p>
         </w:tc>
         <w:tc>
@@ -4827,14 +4330,12 @@
                 <w:szCs w:val="21"/>
               </w:rPr>
             </w:pPr>
-            <w:proofErr w:type="spellStart"/>
             <w:r>
               <w:rPr>
                 <w:szCs w:val="21"/>
               </w:rPr>
               <w:t>Basesim</w:t>
             </w:r>
-            <w:proofErr w:type="spellEnd"/>
           </w:p>
         </w:tc>
         <w:tc>
@@ -4966,14 +4467,12 @@
                 <w:szCs w:val="21"/>
               </w:rPr>
             </w:pPr>
-            <w:proofErr w:type="spellStart"/>
             <w:r>
               <w:rPr>
                 <w:szCs w:val="21"/>
               </w:rPr>
               <w:t>Futuresim</w:t>
             </w:r>
-            <w:proofErr w:type="spellEnd"/>
           </w:p>
         </w:tc>
         <w:tc>
@@ -4998,7 +4497,14 @@
               <w:rPr>
                 <w:szCs w:val="21"/>
               </w:rPr>
-              <w:t>uture years simulation</w:t>
+              <w:t xml:space="preserve">uture years </w:t>
+            </w:r>
+            <w:r>
+              <w:rPr>
+                <w:szCs w:val="21"/>
+              </w:rPr>
+              <w:lastRenderedPageBreak/>
+              <w:t>simulation</w:t>
             </w:r>
           </w:p>
         </w:tc>
@@ -5017,6 +4523,7 @@
               <w:rPr>
                 <w:szCs w:val="21"/>
               </w:rPr>
+              <w:lastRenderedPageBreak/>
               <w:t>On</w:t>
             </w:r>
           </w:p>
@@ -5098,28 +4605,18 @@
                 <w:szCs w:val="21"/>
               </w:rPr>
             </w:pPr>
-            <w:proofErr w:type="spellStart"/>
-            <w:r>
-              <w:rPr>
-                <w:szCs w:val="21"/>
-              </w:rPr>
-              <w:t>Sub_Futuresim</w:t>
-            </w:r>
-            <w:proofErr w:type="spellEnd"/>
-            <w:r>
-              <w:rPr>
-                <w:szCs w:val="21"/>
-              </w:rPr>
-              <w:t xml:space="preserve">_ </w:t>
-            </w:r>
-            <w:proofErr w:type="spellStart"/>
+            <w:r>
+              <w:rPr>
+                <w:szCs w:val="21"/>
+              </w:rPr>
+              <w:t xml:space="preserve">Sub_Futuresim_ </w:t>
+            </w:r>
             <w:r>
               <w:rPr>
                 <w:szCs w:val="21"/>
               </w:rPr>
               <w:t>NormalRun</w:t>
             </w:r>
-            <w:proofErr w:type="spellEnd"/>
           </w:p>
         </w:tc>
         <w:tc>
@@ -5144,14 +4641,7 @@
               <w:rPr>
                 <w:szCs w:val="21"/>
               </w:rPr>
-              <w:t xml:space="preserve">ormal future </w:t>
-            </w:r>
-            <w:r>
-              <w:rPr>
-                <w:szCs w:val="21"/>
-              </w:rPr>
-              <w:lastRenderedPageBreak/>
-              <w:t>simulation</w:t>
+              <w:t>ormal future simulation</w:t>
             </w:r>
           </w:p>
         </w:tc>
@@ -5170,7 +4660,6 @@
               <w:rPr>
                 <w:szCs w:val="21"/>
               </w:rPr>
-              <w:lastRenderedPageBreak/>
               <w:t>On</w:t>
             </w:r>
           </w:p>
@@ -5216,28 +4705,7 @@
               <w:rPr>
                 <w:szCs w:val="21"/>
               </w:rPr>
-              <w:t xml:space="preserve">uture land use allocation scenario simulations </w:t>
-            </w:r>
-            <w:r>
-              <w:rPr>
-                <w:szCs w:val="21"/>
-              </w:rPr>
-              <w:lastRenderedPageBreak/>
-              <w:t>under optimization. This switch belongs to “</w:t>
-            </w:r>
-            <w:proofErr w:type="spellStart"/>
-            <w:r>
-              <w:rPr>
-                <w:szCs w:val="21"/>
-              </w:rPr>
-              <w:t>Futuresim</w:t>
-            </w:r>
-            <w:proofErr w:type="spellEnd"/>
-            <w:r>
-              <w:rPr>
-                <w:szCs w:val="21"/>
-              </w:rPr>
-              <w:t>” and normally can be kept turn on</w:t>
+              <w:t>uture land use allocation scenario simulations under optimization. This switch belongs to “Futuresim” and normally can be kept turn on</w:t>
             </w:r>
           </w:p>
         </w:tc>
@@ -5256,7 +4724,6 @@
               <w:rPr>
                 <w:szCs w:val="21"/>
               </w:rPr>
-              <w:lastRenderedPageBreak/>
               <w:t>5 hours per scenario</w:t>
             </w:r>
           </w:p>
@@ -5274,28 +4741,18 @@
                 <w:szCs w:val="21"/>
               </w:rPr>
             </w:pPr>
-            <w:proofErr w:type="spellStart"/>
-            <w:r>
-              <w:rPr>
-                <w:szCs w:val="21"/>
-              </w:rPr>
-              <w:t>Sub_Futuresim</w:t>
-            </w:r>
-            <w:proofErr w:type="spellEnd"/>
-            <w:r>
-              <w:rPr>
-                <w:szCs w:val="21"/>
-              </w:rPr>
-              <w:t xml:space="preserve">_ </w:t>
-            </w:r>
-            <w:proofErr w:type="spellStart"/>
+            <w:r>
+              <w:rPr>
+                <w:szCs w:val="21"/>
+              </w:rPr>
+              <w:t xml:space="preserve">Sub_Futuresim_ </w:t>
+            </w:r>
             <w:r>
               <w:rPr>
                 <w:szCs w:val="21"/>
               </w:rPr>
               <w:t>DisagrrFRS</w:t>
             </w:r>
-            <w:proofErr w:type="spellEnd"/>
           </w:p>
         </w:tc>
         <w:tc>
@@ -5370,21 +4827,7 @@
               <w:rPr>
                 <w:szCs w:val="21"/>
               </w:rPr>
-              <w:t>Disaggregate unused area into forest and other natural land. This switch belongs to “</w:t>
-            </w:r>
-            <w:proofErr w:type="spellStart"/>
-            <w:r>
-              <w:rPr>
-                <w:szCs w:val="21"/>
-              </w:rPr>
-              <w:t>Futuresim</w:t>
-            </w:r>
-            <w:proofErr w:type="spellEnd"/>
-            <w:r>
-              <w:rPr>
-                <w:szCs w:val="21"/>
-              </w:rPr>
-              <w:t>” and normally can be kept turn on.</w:t>
+              <w:t>Disaggregate unused area into forest and other natural land. This switch belongs to “Futuresim” and normally can be kept turn on.</w:t>
             </w:r>
           </w:p>
         </w:tc>
@@ -5420,28 +4863,18 @@
                 <w:szCs w:val="21"/>
               </w:rPr>
             </w:pPr>
-            <w:proofErr w:type="spellStart"/>
-            <w:r>
-              <w:rPr>
-                <w:szCs w:val="21"/>
-              </w:rPr>
-              <w:t>Sub_Futuresim</w:t>
-            </w:r>
-            <w:proofErr w:type="spellEnd"/>
-            <w:r>
-              <w:rPr>
-                <w:szCs w:val="21"/>
-              </w:rPr>
-              <w:t xml:space="preserve">_ </w:t>
-            </w:r>
-            <w:proofErr w:type="spellStart"/>
+            <w:r>
+              <w:rPr>
+                <w:szCs w:val="21"/>
+              </w:rPr>
+              <w:t xml:space="preserve">Sub_Futuresim_ </w:t>
+            </w:r>
             <w:r>
               <w:rPr>
                 <w:szCs w:val="21"/>
               </w:rPr>
               <w:t>biocurve</w:t>
             </w:r>
-            <w:proofErr w:type="spellEnd"/>
           </w:p>
         </w:tc>
         <w:tc>
@@ -5523,21 +4956,7 @@
               <w:rPr>
                 <w:szCs w:val="21"/>
               </w:rPr>
-              <w:t>iomass potential curve calculation. This switch belongs to “</w:t>
-            </w:r>
-            <w:proofErr w:type="spellStart"/>
-            <w:r>
-              <w:rPr>
-                <w:szCs w:val="21"/>
-              </w:rPr>
-              <w:t>Futuresim</w:t>
-            </w:r>
-            <w:proofErr w:type="spellEnd"/>
-            <w:r>
-              <w:rPr>
-                <w:szCs w:val="21"/>
-              </w:rPr>
-              <w:t>” and normally can be kept turn on</w:t>
+              <w:t>iomass potential curve calculation. This switch belongs to “Futuresim” and normally can be kept turn on</w:t>
             </w:r>
           </w:p>
         </w:tc>
@@ -5573,14 +4992,12 @@
                 <w:szCs w:val="21"/>
               </w:rPr>
             </w:pPr>
-            <w:proofErr w:type="spellStart"/>
             <w:r>
               <w:rPr>
                 <w:szCs w:val="21"/>
               </w:rPr>
               <w:t>ScenMerge</w:t>
             </w:r>
-            <w:proofErr w:type="spellEnd"/>
           </w:p>
         </w:tc>
         <w:tc>
@@ -5692,14 +5109,12 @@
                 <w:szCs w:val="21"/>
               </w:rPr>
             </w:pPr>
-            <w:proofErr w:type="spellStart"/>
             <w:r>
               <w:rPr>
                 <w:szCs w:val="21"/>
               </w:rPr>
               <w:t>Sub_ScenMerge_BiocurveSort</w:t>
             </w:r>
-            <w:proofErr w:type="spellEnd"/>
           </w:p>
         </w:tc>
         <w:tc>
@@ -5796,14 +5211,12 @@
               </w:rPr>
               <w:t>This switch belongs to “</w:t>
             </w:r>
-            <w:proofErr w:type="spellStart"/>
             <w:r>
               <w:rPr>
                 <w:szCs w:val="21"/>
               </w:rPr>
               <w:t>ScenMerge</w:t>
             </w:r>
-            <w:proofErr w:type="spellEnd"/>
             <w:r>
               <w:rPr>
                 <w:szCs w:val="21"/>
@@ -5873,21 +5286,7 @@
               <w:rPr>
                 <w:szCs w:val="21"/>
               </w:rPr>
-              <w:t xml:space="preserve">Process results for making </w:t>
-            </w:r>
-            <w:proofErr w:type="spellStart"/>
-            <w:r>
-              <w:rPr>
-                <w:szCs w:val="21"/>
-              </w:rPr>
-              <w:t>NetCDF</w:t>
-            </w:r>
-            <w:proofErr w:type="spellEnd"/>
-            <w:r>
-              <w:rPr>
-                <w:szCs w:val="21"/>
-              </w:rPr>
-              <w:t xml:space="preserve"> files</w:t>
+              <w:t>Process results for making NetCDF files</w:t>
             </w:r>
           </w:p>
         </w:tc>
@@ -5951,35 +5350,7 @@
               <w:rPr>
                 <w:szCs w:val="21"/>
               </w:rPr>
-              <w:t xml:space="preserve">his process generates </w:t>
-            </w:r>
-            <w:proofErr w:type="spellStart"/>
-            <w:r>
-              <w:rPr>
-                <w:szCs w:val="21"/>
-              </w:rPr>
-              <w:t>ascii</w:t>
-            </w:r>
-            <w:proofErr w:type="spellEnd"/>
-            <w:r>
-              <w:rPr>
-                <w:szCs w:val="21"/>
-              </w:rPr>
-              <w:t xml:space="preserve"> files for making </w:t>
-            </w:r>
-            <w:proofErr w:type="spellStart"/>
-            <w:r>
-              <w:rPr>
-                <w:szCs w:val="21"/>
-              </w:rPr>
-              <w:t>netcdf</w:t>
-            </w:r>
-            <w:proofErr w:type="spellEnd"/>
-            <w:r>
-              <w:rPr>
-                <w:szCs w:val="21"/>
-              </w:rPr>
-              <w:t xml:space="preserve"> files. </w:t>
+              <w:t xml:space="preserve">his process generates ascii files for making netcdf files. </w:t>
             </w:r>
           </w:p>
         </w:tc>
@@ -6182,6 +5553,7 @@
               <w:rPr>
                 <w:szCs w:val="21"/>
               </w:rPr>
+              <w:lastRenderedPageBreak/>
               <w:t>Sub_MergeResCSV4NC_</w:t>
             </w:r>
             <w:r>
@@ -6283,21 +5655,7 @@
               <w:rPr>
                 <w:szCs w:val="21"/>
               </w:rPr>
-              <w:t>” and “</w:t>
-            </w:r>
-            <w:proofErr w:type="spellStart"/>
-            <w:r>
-              <w:rPr>
-                <w:szCs w:val="21"/>
-              </w:rPr>
-              <w:t>netcdfgen</w:t>
-            </w:r>
-            <w:proofErr w:type="spellEnd"/>
-            <w:r>
-              <w:rPr>
-                <w:szCs w:val="21"/>
-              </w:rPr>
-              <w:t>”, and normally can be kept turn on.</w:t>
+              <w:t>” and “netcdfgen”, and normally can be kept turn on.</w:t>
             </w:r>
           </w:p>
         </w:tc>
@@ -6426,28 +5784,7 @@
               <w:rPr>
                 <w:szCs w:val="21"/>
               </w:rPr>
-              <w:t xml:space="preserve">or </w:t>
-            </w:r>
-            <w:proofErr w:type="spellStart"/>
-            <w:r>
-              <w:rPr>
-                <w:szCs w:val="21"/>
-              </w:rPr>
-              <w:t>Luclare</w:t>
-            </w:r>
-            <w:proofErr w:type="spellEnd"/>
-            <w:r>
-              <w:rPr>
-                <w:szCs w:val="21"/>
-              </w:rPr>
-              <w:t xml:space="preserve"> et al. 2020 Bending the curve study data format generation. This switch belongs to </w:t>
-            </w:r>
-            <w:r>
-              <w:rPr>
-                <w:szCs w:val="21"/>
-              </w:rPr>
-              <w:lastRenderedPageBreak/>
-              <w:t>“</w:t>
+              <w:t>or Luclare et al. 2020 Bending the curve study data format generation. This switch belongs to “</w:t>
             </w:r>
             <w:r>
               <w:rPr>
@@ -6459,21 +5796,7 @@
               <w:rPr>
                 <w:szCs w:val="21"/>
               </w:rPr>
-              <w:t>” and “</w:t>
-            </w:r>
-            <w:proofErr w:type="spellStart"/>
-            <w:r>
-              <w:rPr>
-                <w:szCs w:val="21"/>
-              </w:rPr>
-              <w:t>netcdfgen</w:t>
-            </w:r>
-            <w:proofErr w:type="spellEnd"/>
-            <w:r>
-              <w:rPr>
-                <w:szCs w:val="21"/>
-              </w:rPr>
-              <w:t>”, and normally can be kept turn on.</w:t>
+              <w:t>” and “netcdfgen”, and normally can be kept turn on.</w:t>
             </w:r>
           </w:p>
         </w:tc>
@@ -6492,7 +5815,6 @@
               <w:rPr>
                 <w:szCs w:val="21"/>
               </w:rPr>
-              <w:lastRenderedPageBreak/>
               <w:t>A few minutes per scenario</w:t>
             </w:r>
           </w:p>
@@ -6628,21 +5950,7 @@
               <w:rPr>
                 <w:szCs w:val="21"/>
               </w:rPr>
-              <w:t>” and “</w:t>
-            </w:r>
-            <w:proofErr w:type="spellStart"/>
-            <w:r>
-              <w:rPr>
-                <w:szCs w:val="21"/>
-              </w:rPr>
-              <w:t>netcdfgen</w:t>
-            </w:r>
-            <w:proofErr w:type="spellEnd"/>
-            <w:r>
-              <w:rPr>
-                <w:szCs w:val="21"/>
-              </w:rPr>
-              <w:t xml:space="preserve">”, and normally can be kept turn on. </w:t>
+              <w:t xml:space="preserve">” and “netcdfgen”, and normally can be kept turn on. </w:t>
             </w:r>
           </w:p>
         </w:tc>
@@ -6777,21 +6085,7 @@
               <w:rPr>
                 <w:szCs w:val="21"/>
               </w:rPr>
-              <w:t>” and “</w:t>
-            </w:r>
-            <w:proofErr w:type="spellStart"/>
-            <w:r>
-              <w:rPr>
-                <w:szCs w:val="21"/>
-              </w:rPr>
-              <w:t>netcdfgen</w:t>
-            </w:r>
-            <w:proofErr w:type="spellEnd"/>
-            <w:r>
-              <w:rPr>
-                <w:szCs w:val="21"/>
-              </w:rPr>
-              <w:t>”, and normally can be kept turn on.</w:t>
+              <w:t>” and “netcdfgen”, and normally can be kept turn on.</w:t>
             </w:r>
           </w:p>
         </w:tc>
@@ -6827,14 +6121,12 @@
                 <w:szCs w:val="21"/>
               </w:rPr>
             </w:pPr>
-            <w:proofErr w:type="spellStart"/>
             <w:r>
               <w:rPr>
                 <w:szCs w:val="21"/>
               </w:rPr>
               <w:t>netcdfgen</w:t>
             </w:r>
-            <w:proofErr w:type="spellEnd"/>
           </w:p>
         </w:tc>
         <w:tc>
@@ -6859,21 +6151,7 @@
               <w:rPr>
                 <w:szCs w:val="21"/>
               </w:rPr>
-              <w:t xml:space="preserve">ake </w:t>
-            </w:r>
-            <w:proofErr w:type="spellStart"/>
-            <w:r>
-              <w:rPr>
-                <w:szCs w:val="21"/>
-              </w:rPr>
-              <w:t>NetCDF</w:t>
-            </w:r>
-            <w:proofErr w:type="spellEnd"/>
-            <w:r>
-              <w:rPr>
-                <w:szCs w:val="21"/>
-              </w:rPr>
-              <w:t xml:space="preserve"> files</w:t>
+              <w:t>ake NetCDF files</w:t>
             </w:r>
           </w:p>
         </w:tc>
@@ -6930,21 +6208,7 @@
               <w:rPr>
                 <w:szCs w:val="21"/>
               </w:rPr>
-              <w:t xml:space="preserve">Making </w:t>
-            </w:r>
-            <w:proofErr w:type="spellStart"/>
-            <w:r>
-              <w:rPr>
-                <w:szCs w:val="21"/>
-              </w:rPr>
-              <w:t>netcdf</w:t>
-            </w:r>
-            <w:proofErr w:type="spellEnd"/>
-            <w:r>
-              <w:rPr>
-                <w:szCs w:val="21"/>
-              </w:rPr>
-              <w:t xml:space="preserve"> files. </w:t>
+              <w:t xml:space="preserve">Making netcdf files. </w:t>
             </w:r>
           </w:p>
         </w:tc>
@@ -6987,14 +6251,12 @@
                 <w:szCs w:val="21"/>
               </w:rPr>
             </w:pPr>
-            <w:proofErr w:type="spellStart"/>
             <w:r>
               <w:rPr>
                 <w:szCs w:val="21"/>
               </w:rPr>
               <w:t>sub_netcdfgen_projectname</w:t>
             </w:r>
-            <w:proofErr w:type="spellEnd"/>
           </w:p>
         </w:tc>
         <w:tc>
@@ -7091,14 +6353,12 @@
               </w:rPr>
               <w:t>. This switch belongs to “</w:t>
             </w:r>
-            <w:proofErr w:type="spellStart"/>
             <w:r>
               <w:rPr>
                 <w:szCs w:val="21"/>
               </w:rPr>
               <w:t>netcdfgen</w:t>
             </w:r>
-            <w:proofErr w:type="spellEnd"/>
             <w:r>
               <w:rPr>
                 <w:szCs w:val="21"/>
@@ -7129,6 +6389,9 @@
         </w:tc>
       </w:tr>
       <w:tr>
+        <w:trPr>
+          <w:ins w:id="95" w:author="hirabaru.soutarou.72s@st.kyoto-u.ac.jp" w:date="2024-03-08T16:51:00Z"/>
+        </w:trPr>
         <w:tc>
           <w:tcPr>
             <w:tcW w:w="3317" w:type="dxa"/>
@@ -7137,15 +6400,25 @@
             <w:pPr>
               <w:jc w:val="left"/>
               <w:rPr>
-                <w:szCs w:val="21"/>
-              </w:rPr>
-            </w:pPr>
-            <w:r>
-              <w:rPr>
-                <w:szCs w:val="21"/>
-              </w:rPr>
-              <w:t>gdx4png</w:t>
-            </w:r>
+                <w:ins w:id="96" w:author="hirabaru.soutarou.72s@st.kyoto-u.ac.jp" w:date="2024-03-08T16:51:00Z"/>
+                <w:szCs w:val="21"/>
+              </w:rPr>
+            </w:pPr>
+            <w:ins w:id="97" w:author="hirabaru.soutarou.72s@st.kyoto-u.ac.jp" w:date="2024-03-08T16:52:00Z">
+              <w:r>
+                <w:rPr>
+                  <w:rFonts w:hint="eastAsia"/>
+                  <w:szCs w:val="21"/>
+                </w:rPr>
+                <w:t>P</w:t>
+              </w:r>
+              <w:r>
+                <w:rPr>
+                  <w:szCs w:val="21"/>
+                </w:rPr>
+                <w:t>REDICTS</w:t>
+              </w:r>
+            </w:ins>
           </w:p>
         </w:tc>
         <w:tc>
@@ -7156,15 +6429,26 @@
             <w:pPr>
               <w:jc w:val="left"/>
               <w:rPr>
-                <w:szCs w:val="21"/>
-              </w:rPr>
-            </w:pPr>
-            <w:r>
-              <w:rPr>
-                <w:szCs w:val="21"/>
-              </w:rPr>
-              <w:t>Process results for making PNG map files</w:t>
-            </w:r>
+                <w:ins w:id="98" w:author="hirabaru.soutarou.72s@st.kyoto-u.ac.jp" w:date="2024-03-08T16:51:00Z"/>
+                <w:szCs w:val="21"/>
+              </w:rPr>
+            </w:pPr>
+            <w:ins w:id="99" w:author="hirabaru.soutarou.72s@st.kyoto-u.ac.jp" w:date="2024-03-08T16:53:00Z">
+              <w:r>
+                <w:rPr>
+                  <w:szCs w:val="21"/>
+                </w:rPr>
+                <w:t>For</w:t>
+              </w:r>
+            </w:ins>
+            <w:ins w:id="100" w:author="hirabaru.soutarou.72s@st.kyoto-u.ac.jp" w:date="2024-03-08T16:52:00Z">
+              <w:r>
+                <w:rPr>
+                  <w:szCs w:val="21"/>
+                </w:rPr>
+                <w:t xml:space="preserve"> biodiversity impact</w:t>
+              </w:r>
+            </w:ins>
           </w:p>
         </w:tc>
         <w:tc>
@@ -7175,15 +6459,26 @@
             <w:pPr>
               <w:jc w:val="left"/>
               <w:rPr>
-                <w:szCs w:val="21"/>
-              </w:rPr>
-            </w:pPr>
-            <w:r>
-              <w:rPr>
-                <w:szCs w:val="21"/>
-              </w:rPr>
-              <w:t>On</w:t>
-            </w:r>
+                <w:ins w:id="101" w:author="hirabaru.soutarou.72s@st.kyoto-u.ac.jp" w:date="2024-03-08T16:51:00Z"/>
+                <w:szCs w:val="21"/>
+              </w:rPr>
+            </w:pPr>
+            <w:ins w:id="102" w:author="hirabaru.soutarou.72s@st.kyoto-u.ac.jp" w:date="2024-03-08T16:53:00Z">
+              <w:r>
+                <w:rPr>
+                  <w:szCs w:val="21"/>
+                </w:rPr>
+                <w:t>O</w:t>
+              </w:r>
+            </w:ins>
+            <w:ins w:id="103" w:author="hirabaru.soutarou.72s@st.kyoto-u.ac.jp" w:date="2024-03-08T16:52:00Z">
+              <w:r>
+                <w:rPr>
+                  <w:szCs w:val="21"/>
+                </w:rPr>
+                <w:t>n</w:t>
+              </w:r>
+            </w:ins>
           </w:p>
         </w:tc>
         <w:tc>
@@ -7194,15 +6489,26 @@
             <w:pPr>
               <w:jc w:val="left"/>
               <w:rPr>
-                <w:szCs w:val="21"/>
-              </w:rPr>
-            </w:pPr>
-            <w:r>
-              <w:rPr>
-                <w:szCs w:val="21"/>
-              </w:rPr>
-              <w:t>On/off</w:t>
-            </w:r>
+                <w:ins w:id="104" w:author="hirabaru.soutarou.72s@st.kyoto-u.ac.jp" w:date="2024-03-08T16:51:00Z"/>
+                <w:szCs w:val="21"/>
+              </w:rPr>
+            </w:pPr>
+            <w:ins w:id="105" w:author="hirabaru.soutarou.72s@st.kyoto-u.ac.jp" w:date="2024-03-08T16:52:00Z">
+              <w:r>
+                <w:rPr>
+                  <w:szCs w:val="21"/>
+                </w:rPr>
+                <w:t>On</w:t>
+              </w:r>
+            </w:ins>
+            <w:ins w:id="106" w:author="hirabaru.soutarou.72s@st.kyoto-u.ac.jp" w:date="2024-03-08T16:53:00Z">
+              <w:r>
+                <w:rPr>
+                  <w:szCs w:val="21"/>
+                </w:rPr>
+                <w:t>/off</w:t>
+              </w:r>
+            </w:ins>
           </w:p>
         </w:tc>
         <w:tc>
@@ -7213,94 +6519,105 @@
             <w:pPr>
               <w:jc w:val="left"/>
               <w:rPr>
-                <w:szCs w:val="21"/>
-              </w:rPr>
-            </w:pPr>
-            <w:r>
-              <w:rPr>
-                <w:rFonts w:hint="eastAsia"/>
-                <w:szCs w:val="21"/>
-              </w:rPr>
-              <w:t>D</w:t>
-            </w:r>
-            <w:r>
-              <w:rPr>
-                <w:szCs w:val="21"/>
-              </w:rPr>
-              <w:t xml:space="preserve">ata processing for </w:t>
-            </w:r>
-            <w:proofErr w:type="spellStart"/>
-            <w:r>
-              <w:rPr>
-                <w:szCs w:val="21"/>
-              </w:rPr>
-              <w:t>png</w:t>
-            </w:r>
-            <w:proofErr w:type="spellEnd"/>
-            <w:r>
-              <w:rPr>
-                <w:szCs w:val="21"/>
-              </w:rPr>
-              <w:t xml:space="preserve"> maps. </w:t>
-            </w:r>
-            <w:r>
-              <w:rPr>
-                <w:szCs w:val="21"/>
-              </w:rPr>
-              <w:t xml:space="preserve">If </w:t>
-            </w:r>
-            <w:r>
-              <w:rPr>
-                <w:szCs w:val="21"/>
-              </w:rPr>
-              <w:t>“</w:t>
-            </w:r>
-            <w:r>
-              <w:rPr>
-                <w:szCs w:val="21"/>
-              </w:rPr>
-              <w:t>global</w:t>
-            </w:r>
-            <w:proofErr w:type="gramStart"/>
-            <w:r>
-              <w:rPr>
-                <w:szCs w:val="21"/>
-              </w:rPr>
-              <w:t xml:space="preserve">“ </w:t>
-            </w:r>
-            <w:r>
-              <w:rPr>
-                <w:szCs w:val="21"/>
-              </w:rPr>
-              <w:t>switch</w:t>
-            </w:r>
-            <w:proofErr w:type="gramEnd"/>
-            <w:r>
-              <w:rPr>
-                <w:szCs w:val="21"/>
-              </w:rPr>
-              <w:t xml:space="preserve"> is on, then </w:t>
-            </w:r>
-            <w:r>
-              <w:rPr>
-                <w:szCs w:val="21"/>
-              </w:rPr>
-              <w:t>only world map is made. If you would like to make specific regional map, turn off “global” switch and specifies the regional codes in “</w:t>
-            </w:r>
-            <w:proofErr w:type="spellStart"/>
-            <w:r>
-              <w:rPr>
-                <w:szCs w:val="21"/>
-              </w:rPr>
-              <w:t>CoutryC</w:t>
-            </w:r>
-            <w:proofErr w:type="spellEnd"/>
-            <w:r>
-              <w:rPr>
-                <w:szCs w:val="21"/>
-              </w:rPr>
-              <w:t>”</w:t>
-            </w:r>
+                <w:ins w:id="107" w:author="hirabaru.soutarou.72s@st.kyoto-u.ac.jp" w:date="2024-03-08T16:51:00Z"/>
+                <w:szCs w:val="21"/>
+              </w:rPr>
+            </w:pPr>
+            <w:ins w:id="108" w:author="hirabaru.soutarou.72s@st.kyoto-u.ac.jp" w:date="2024-03-08T16:55:00Z">
+              <w:r>
+                <w:rPr>
+                  <w:rFonts w:hint="eastAsia"/>
+                  <w:szCs w:val="21"/>
+                </w:rPr>
+                <w:t>F</w:t>
+              </w:r>
+              <w:r>
+                <w:rPr>
+                  <w:szCs w:val="21"/>
+                </w:rPr>
+                <w:t xml:space="preserve">or </w:t>
+              </w:r>
+            </w:ins>
+            <w:ins w:id="109" w:author="hirabaru.soutarou.72s@st.kyoto-u.ac.jp" w:date="2024-03-08T17:31:00Z">
+              <w:r>
+                <w:rPr>
+                  <w:szCs w:val="21"/>
+                </w:rPr>
+                <w:t xml:space="preserve">calculating </w:t>
+              </w:r>
+            </w:ins>
+            <w:ins w:id="110" w:author="hirabaru.soutarou.72s@st.kyoto-u.ac.jp" w:date="2024-03-08T16:55:00Z">
+              <w:r>
+                <w:rPr>
+                  <w:szCs w:val="21"/>
+                </w:rPr>
+                <w:t xml:space="preserve">biodiversity impact </w:t>
+              </w:r>
+            </w:ins>
+            <w:ins w:id="111" w:author="hirabaru.soutarou.72s@st.kyoto-u.ac.jp" w:date="2024-03-08T16:57:00Z">
+              <w:r>
+                <w:rPr>
+                  <w:szCs w:val="21"/>
+                </w:rPr>
+                <w:t xml:space="preserve">(BII). Need </w:t>
+              </w:r>
+            </w:ins>
+            <w:ins w:id="112" w:author="hirabaru.soutarou.72s@st.kyoto-u.ac.jp" w:date="2024-03-08T17:00:00Z">
+              <w:r>
+                <w:rPr>
+                  <w:szCs w:val="21"/>
+                </w:rPr>
+                <w:t>l</w:t>
+              </w:r>
+            </w:ins>
+            <w:ins w:id="113" w:author="hirabaru.soutarou.72s@st.kyoto-u.ac.jp" w:date="2024-03-08T16:57:00Z">
+              <w:r>
+                <w:rPr>
+                  <w:szCs w:val="21"/>
+                </w:rPr>
+                <w:t xml:space="preserve">and use result as </w:t>
+              </w:r>
+            </w:ins>
+            <w:ins w:id="114" w:author="hirabaru.soutarou.72s@st.kyoto-u.ac.jp" w:date="2024-03-08T17:33:00Z">
+              <w:r>
+                <w:rPr>
+                  <w:szCs w:val="21"/>
+                </w:rPr>
+                <w:t xml:space="preserve">a </w:t>
+              </w:r>
+            </w:ins>
+            <w:ins w:id="115" w:author="hirabaru.soutarou.72s@st.kyoto-u.ac.jp" w:date="2024-03-08T16:57:00Z">
+              <w:r>
+                <w:rPr>
+                  <w:szCs w:val="21"/>
+                </w:rPr>
+                <w:t xml:space="preserve">nc file, </w:t>
+              </w:r>
+            </w:ins>
+            <w:ins w:id="116" w:author="hirabaru.soutarou.72s@st.kyoto-u.ac.jp" w:date="2024-03-08T17:33:00Z">
+              <w:r>
+                <w:rPr>
+                  <w:szCs w:val="21"/>
+                </w:rPr>
+                <w:t xml:space="preserve">with </w:t>
+              </w:r>
+            </w:ins>
+            <w:ins w:id="117" w:author="hirabaru.soutarou.72s@st.kyoto-u.ac.jp" w:date="2024-03-08T17:01:00Z">
+              <w:r>
+                <w:rPr>
+                  <w:szCs w:val="21"/>
+                </w:rPr>
+                <w:t>options for BTC format.</w:t>
+              </w:r>
+            </w:ins>
+            <w:ins w:id="118" w:author="hirabaru.soutarou.72s@st.kyoto-u.ac.jp" w:date="2024-03-08T16:57:00Z">
+              <w:r>
+                <w:rPr>
+                  <w:szCs w:val="21"/>
+                </w:rPr>
+                <w:t xml:space="preserve"> </w:t>
+              </w:r>
+            </w:ins>
           </w:p>
         </w:tc>
         <w:tc>
@@ -7311,27 +6628,32 @@
             <w:pPr>
               <w:jc w:val="left"/>
               <w:rPr>
-                <w:szCs w:val="21"/>
-              </w:rPr>
-            </w:pPr>
-            <w:r>
-              <w:rPr>
-                <w:szCs w:val="21"/>
-              </w:rPr>
-              <w:t>Several seconds per year per scenario</w:t>
-            </w:r>
-          </w:p>
-          <w:p>
-            <w:pPr>
-              <w:jc w:val="left"/>
-              <w:rPr>
-                <w:szCs w:val="21"/>
-              </w:rPr>
-            </w:pPr>
+                <w:ins w:id="119" w:author="hirabaru.soutarou.72s@st.kyoto-u.ac.jp" w:date="2024-03-08T16:51:00Z"/>
+                <w:szCs w:val="21"/>
+              </w:rPr>
+            </w:pPr>
+            <w:ins w:id="120" w:author="hirabaru.soutarou.72s@st.kyoto-u.ac.jp" w:date="2024-03-08T17:27:00Z">
+              <w:r>
+                <w:rPr>
+                  <w:rFonts w:hint="eastAsia"/>
+                  <w:szCs w:val="21"/>
+                </w:rPr>
+                <w:t>1</w:t>
+              </w:r>
+              <w:r>
+                <w:rPr>
+                  <w:szCs w:val="21"/>
+                </w:rPr>
+                <w:t>0 minutes per scenario</w:t>
+              </w:r>
+            </w:ins>
           </w:p>
         </w:tc>
       </w:tr>
       <w:tr>
+        <w:trPr>
+          <w:ins w:id="121" w:author="hirabaru.soutarou.72s@st.kyoto-u.ac.jp" w:date="2024-03-08T16:51:00Z"/>
+        </w:trPr>
         <w:tc>
           <w:tcPr>
             <w:tcW w:w="3317" w:type="dxa"/>
@@ -7340,27 +6662,25 @@
             <w:pPr>
               <w:jc w:val="left"/>
               <w:rPr>
-                <w:szCs w:val="21"/>
-              </w:rPr>
-            </w:pPr>
-            <w:r>
-              <w:rPr>
-                <w:szCs w:val="21"/>
-              </w:rPr>
-              <w:t>sub_</w:t>
-            </w:r>
-            <w:r>
-              <w:rPr>
-                <w:szCs w:val="21"/>
-              </w:rPr>
-              <w:t xml:space="preserve"> gdx4png</w:t>
-            </w:r>
-            <w:r>
-              <w:rPr>
-                <w:szCs w:val="21"/>
-              </w:rPr>
-              <w:t>_dif</w:t>
-            </w:r>
+                <w:ins w:id="122" w:author="hirabaru.soutarou.72s@st.kyoto-u.ac.jp" w:date="2024-03-08T16:51:00Z"/>
+                <w:szCs w:val="21"/>
+              </w:rPr>
+            </w:pPr>
+            <w:ins w:id="123" w:author="hirabaru.soutarou.72s@st.kyoto-u.ac.jp" w:date="2024-03-08T17:23:00Z">
+              <w:r>
+                <w:rPr>
+                  <w:rFonts w:hint="eastAsia"/>
+                  <w:szCs w:val="21"/>
+                </w:rPr>
+                <w:t>S</w:t>
+              </w:r>
+              <w:r>
+                <w:rPr>
+                  <w:szCs w:val="21"/>
+                </w:rPr>
+                <w:t>ub_Calc_PREDICTScoef</w:t>
+              </w:r>
+            </w:ins>
           </w:p>
         </w:tc>
         <w:tc>
@@ -7371,15 +6691,25 @@
             <w:pPr>
               <w:jc w:val="left"/>
               <w:rPr>
-                <w:szCs w:val="21"/>
-              </w:rPr>
-            </w:pPr>
-            <w:r>
-              <w:rPr>
-                <w:szCs w:val="21"/>
-              </w:rPr>
-              <w:t>Difference from base year</w:t>
-            </w:r>
+                <w:ins w:id="124" w:author="hirabaru.soutarou.72s@st.kyoto-u.ac.jp" w:date="2024-03-08T16:51:00Z"/>
+                <w:szCs w:val="21"/>
+              </w:rPr>
+            </w:pPr>
+            <w:ins w:id="125" w:author="hirabaru.soutarou.72s@st.kyoto-u.ac.jp" w:date="2024-03-08T17:23:00Z">
+              <w:r>
+                <w:rPr>
+                  <w:rFonts w:hint="eastAsia"/>
+                  <w:szCs w:val="21"/>
+                </w:rPr>
+                <w:t>E</w:t>
+              </w:r>
+              <w:r>
+                <w:rPr>
+                  <w:szCs w:val="21"/>
+                </w:rPr>
+                <w:t>stimate coefficients.</w:t>
+              </w:r>
+            </w:ins>
           </w:p>
         </w:tc>
         <w:tc>
@@ -7390,22 +6720,25 @@
             <w:pPr>
               <w:jc w:val="left"/>
               <w:rPr>
-                <w:szCs w:val="21"/>
-              </w:rPr>
-            </w:pPr>
-            <w:r>
-              <w:rPr>
-                <w:rFonts w:hint="eastAsia"/>
-                <w:szCs w:val="21"/>
-              </w:rPr>
-              <w:t>o</w:t>
-            </w:r>
-            <w:r>
-              <w:rPr>
-                <w:szCs w:val="21"/>
-              </w:rPr>
-              <w:t>n</w:t>
-            </w:r>
+                <w:ins w:id="126" w:author="hirabaru.soutarou.72s@st.kyoto-u.ac.jp" w:date="2024-03-08T16:51:00Z"/>
+                <w:szCs w:val="21"/>
+              </w:rPr>
+            </w:pPr>
+            <w:ins w:id="127" w:author="hirabaru.soutarou.72s@st.kyoto-u.ac.jp" w:date="2024-03-08T17:24:00Z">
+              <w:r>
+                <w:rPr>
+                  <w:rFonts w:hint="eastAsia"/>
+                  <w:szCs w:val="21"/>
+                </w:rPr>
+                <w:t>O</w:t>
+              </w:r>
+              <w:r>
+                <w:rPr>
+                  <w:szCs w:val="21"/>
+                </w:rPr>
+                <w:t>ff</w:t>
+              </w:r>
+            </w:ins>
           </w:p>
         </w:tc>
         <w:tc>
@@ -7416,15 +6749,25 @@
             <w:pPr>
               <w:jc w:val="left"/>
               <w:rPr>
-                <w:szCs w:val="21"/>
-              </w:rPr>
-            </w:pPr>
-            <w:r>
-              <w:rPr>
-                <w:szCs w:val="21"/>
-              </w:rPr>
-              <w:t>On/off</w:t>
-            </w:r>
+                <w:ins w:id="128" w:author="hirabaru.soutarou.72s@st.kyoto-u.ac.jp" w:date="2024-03-08T16:51:00Z"/>
+                <w:szCs w:val="21"/>
+              </w:rPr>
+            </w:pPr>
+            <w:ins w:id="129" w:author="hirabaru.soutarou.72s@st.kyoto-u.ac.jp" w:date="2024-03-08T17:23:00Z">
+              <w:r>
+                <w:rPr>
+                  <w:rFonts w:hint="eastAsia"/>
+                  <w:szCs w:val="21"/>
+                </w:rPr>
+                <w:t>O</w:t>
+              </w:r>
+              <w:r>
+                <w:rPr>
+                  <w:szCs w:val="21"/>
+                </w:rPr>
+                <w:t>n/off</w:t>
+              </w:r>
+            </w:ins>
           </w:p>
         </w:tc>
         <w:tc>
@@ -7435,15 +6778,147 @@
             <w:pPr>
               <w:jc w:val="left"/>
               <w:rPr>
-                <w:szCs w:val="21"/>
-              </w:rPr>
-            </w:pPr>
-            <w:r>
-              <w:rPr>
-                <w:szCs w:val="21"/>
-              </w:rPr>
-              <w:t>This switch specifies whether the difference from base year is visualized or not</w:t>
-            </w:r>
+                <w:ins w:id="130" w:author="hirabaru.soutarou.72s@st.kyoto-u.ac.jp" w:date="2024-03-08T16:51:00Z"/>
+                <w:szCs w:val="21"/>
+              </w:rPr>
+            </w:pPr>
+            <w:ins w:id="131" w:author="hirabaru.soutarou.72s@st.kyoto-u.ac.jp" w:date="2024-03-08T17:24:00Z">
+              <w:r>
+                <w:rPr>
+                  <w:szCs w:val="21"/>
+                </w:rPr>
+                <w:t>For e</w:t>
+              </w:r>
+            </w:ins>
+            <w:ins w:id="132" w:author="hirabaru.soutarou.72s@st.kyoto-u.ac.jp" w:date="2024-03-08T17:23:00Z">
+              <w:r>
+                <w:rPr>
+                  <w:szCs w:val="21"/>
+                </w:rPr>
+                <w:t>stimat</w:t>
+              </w:r>
+            </w:ins>
+            <w:ins w:id="133" w:author="hirabaru.soutarou.72s@st.kyoto-u.ac.jp" w:date="2024-03-08T17:24:00Z">
+              <w:r>
+                <w:rPr>
+                  <w:szCs w:val="21"/>
+                </w:rPr>
+                <w:t>ing</w:t>
+              </w:r>
+            </w:ins>
+            <w:ins w:id="134" w:author="hirabaru.soutarou.72s@st.kyoto-u.ac.jp" w:date="2024-03-08T17:23:00Z">
+              <w:r>
+                <w:rPr>
+                  <w:szCs w:val="21"/>
+                </w:rPr>
+                <w:t xml:space="preserve"> coefficients for BII</w:t>
+              </w:r>
+            </w:ins>
+            <w:ins w:id="135" w:author="hirabaru.soutarou.72s@st.kyoto-u.ac.jp" w:date="2024-03-08T17:24:00Z">
+              <w:r>
+                <w:rPr>
+                  <w:szCs w:val="21"/>
+                </w:rPr>
+                <w:t xml:space="preserve"> by yourself</w:t>
+              </w:r>
+            </w:ins>
+            <w:ins w:id="136" w:author="hirabaru.soutarou.72s@st.kyoto-u.ac.jp" w:date="2024-03-08T17:23:00Z">
+              <w:r>
+                <w:rPr>
+                  <w:szCs w:val="21"/>
+                </w:rPr>
+                <w:t>.</w:t>
+              </w:r>
+            </w:ins>
+            <w:ins w:id="137" w:author="hirabaru.soutarou.72s@st.kyoto-u.ac.jp" w:date="2024-03-08T17:28:00Z">
+              <w:r>
+                <w:rPr>
+                  <w:szCs w:val="21"/>
+                </w:rPr>
+                <w:t xml:space="preserve"> </w:t>
+              </w:r>
+            </w:ins>
+            <w:ins w:id="138" w:author="hirabaru.soutarou.72s@st.kyoto-u.ac.jp" w:date="2024-03-08T17:25:00Z">
+              <w:r>
+                <w:rPr>
+                  <w:szCs w:val="21"/>
+                </w:rPr>
+                <w:t>(Ex. i</w:t>
+              </w:r>
+            </w:ins>
+            <w:ins w:id="139" w:author="hirabaru.soutarou.72s@st.kyoto-u.ac.jp" w:date="2024-03-08T17:24:00Z">
+              <w:r>
+                <w:rPr>
+                  <w:szCs w:val="21"/>
+                </w:rPr>
+                <w:t xml:space="preserve">f you want to change </w:t>
+              </w:r>
+            </w:ins>
+            <w:ins w:id="140" w:author="hirabaru.soutarou.72s@st.kyoto-u.ac.jp" w:date="2024-03-08T17:34:00Z">
+              <w:r>
+                <w:rPr>
+                  <w:szCs w:val="21"/>
+                </w:rPr>
+                <w:t xml:space="preserve">the </w:t>
+              </w:r>
+            </w:ins>
+            <w:ins w:id="141" w:author="hirabaru.soutarou.72s@st.kyoto-u.ac.jp" w:date="2024-03-08T17:24:00Z">
+              <w:r>
+                <w:rPr>
+                  <w:szCs w:val="21"/>
+                </w:rPr>
+                <w:lastRenderedPageBreak/>
+                <w:t>explain variables</w:t>
+              </w:r>
+            </w:ins>
+            <w:ins w:id="142" w:author="hirabaru.soutarou.72s@st.kyoto-u.ac.jp" w:date="2024-03-08T17:28:00Z">
+              <w:r>
+                <w:rPr>
+                  <w:szCs w:val="21"/>
+                </w:rPr>
+                <w:t xml:space="preserve"> of regression</w:t>
+              </w:r>
+            </w:ins>
+            <w:ins w:id="143" w:author="hirabaru.soutarou.72s@st.kyoto-u.ac.jp" w:date="2024-03-08T17:25:00Z">
+              <w:r>
+                <w:rPr>
+                  <w:szCs w:val="21"/>
+                </w:rPr>
+                <w:t>)</w:t>
+              </w:r>
+            </w:ins>
+            <w:ins w:id="144" w:author="hirabaru.soutarou.72s@st.kyoto-u.ac.jp" w:date="2024-03-08T17:34:00Z">
+              <w:r>
+                <w:rPr>
+                  <w:szCs w:val="21"/>
+                </w:rPr>
+                <w:t>.</w:t>
+              </w:r>
+            </w:ins>
+            <w:ins w:id="145" w:author="hirabaru.soutarou.72s@st.kyoto-u.ac.jp" w:date="2024-03-08T17:28:00Z">
+              <w:r>
+                <w:rPr>
+                  <w:szCs w:val="21"/>
+                </w:rPr>
+                <w:t xml:space="preserve"> </w:t>
+              </w:r>
+            </w:ins>
+            <w:ins w:id="146" w:author="hirabaru.soutarou.72s@st.kyoto-u.ac.jp" w:date="2024-03-08T17:34:00Z">
+              <w:r>
+                <w:rPr>
+                  <w:szCs w:val="21"/>
+                </w:rPr>
+                <w:t>The d</w:t>
+              </w:r>
+            </w:ins>
+            <w:ins w:id="147" w:author="hirabaru.soutarou.72s@st.kyoto-u.ac.jp" w:date="2024-03-08T17:28:00Z">
+              <w:r>
+                <w:rPr>
+                  <w:szCs w:val="21"/>
+                </w:rPr>
+                <w:t>efault is off.</w:t>
+              </w:r>
+            </w:ins>
           </w:p>
         </w:tc>
         <w:tc>
@@ -7454,25 +6929,17 @@
             <w:pPr>
               <w:jc w:val="left"/>
               <w:rPr>
-                <w:szCs w:val="21"/>
-              </w:rPr>
-            </w:pPr>
-            <w:r>
-              <w:rPr>
-                <w:szCs w:val="21"/>
-              </w:rPr>
-              <w:t xml:space="preserve">Several seconds </w:t>
-            </w:r>
-            <w:r>
-              <w:rPr>
-                <w:szCs w:val="21"/>
-              </w:rPr>
-              <w:t>per year per scenario</w:t>
-            </w:r>
+                <w:ins w:id="148" w:author="hirabaru.soutarou.72s@st.kyoto-u.ac.jp" w:date="2024-03-08T16:51:00Z"/>
+                <w:szCs w:val="21"/>
+              </w:rPr>
+            </w:pPr>
           </w:p>
         </w:tc>
       </w:tr>
       <w:tr>
+        <w:trPr>
+          <w:ins w:id="149" w:author="hirabaru.soutarou.72s@st.kyoto-u.ac.jp" w:date="2024-03-08T16:51:00Z"/>
+        </w:trPr>
         <w:tc>
           <w:tcPr>
             <w:tcW w:w="3317" w:type="dxa"/>
@@ -7481,17 +6948,25 @@
             <w:pPr>
               <w:jc w:val="left"/>
               <w:rPr>
-                <w:szCs w:val="21"/>
-              </w:rPr>
-            </w:pPr>
-            <w:proofErr w:type="spellStart"/>
-            <w:r>
-              <w:rPr>
-                <w:szCs w:val="21"/>
-              </w:rPr>
-              <w:t>YesrListFig</w:t>
-            </w:r>
-            <w:proofErr w:type="spellEnd"/>
+                <w:ins w:id="150" w:author="hirabaru.soutarou.72s@st.kyoto-u.ac.jp" w:date="2024-03-08T16:51:00Z"/>
+                <w:szCs w:val="21"/>
+              </w:rPr>
+            </w:pPr>
+            <w:ins w:id="151" w:author="hirabaru.soutarou.72s@st.kyoto-u.ac.jp" w:date="2024-03-08T17:25:00Z">
+              <w:r>
+                <w:rPr>
+                  <w:rFonts w:hint="eastAsia"/>
+                  <w:szCs w:val="21"/>
+                </w:rPr>
+                <w:t>S</w:t>
+              </w:r>
+              <w:r>
+                <w:rPr>
+                  <w:szCs w:val="21"/>
+                </w:rPr>
+                <w:t>ub_Calc_Scale</w:t>
+              </w:r>
+            </w:ins>
           </w:p>
         </w:tc>
         <w:tc>
@@ -7502,22 +6977,25 @@
             <w:pPr>
               <w:jc w:val="left"/>
               <w:rPr>
-                <w:szCs w:val="21"/>
-              </w:rPr>
-            </w:pPr>
-            <w:r>
-              <w:rPr>
-                <w:rFonts w:hint="eastAsia"/>
-                <w:szCs w:val="21"/>
-              </w:rPr>
-              <w:t>L</w:t>
-            </w:r>
-            <w:r>
-              <w:rPr>
-                <w:szCs w:val="21"/>
-              </w:rPr>
-              <w:t>ist of years for visualization</w:t>
-            </w:r>
+                <w:ins w:id="152" w:author="hirabaru.soutarou.72s@st.kyoto-u.ac.jp" w:date="2024-03-08T16:51:00Z"/>
+                <w:szCs w:val="21"/>
+              </w:rPr>
+            </w:pPr>
+            <w:ins w:id="153" w:author="hirabaru.soutarou.72s@st.kyoto-u.ac.jp" w:date="2024-03-08T17:25:00Z">
+              <w:r>
+                <w:rPr>
+                  <w:rFonts w:hint="eastAsia"/>
+                  <w:szCs w:val="21"/>
+                </w:rPr>
+                <w:t>B</w:t>
+              </w:r>
+              <w:r>
+                <w:rPr>
+                  <w:szCs w:val="21"/>
+                </w:rPr>
+                <w:t>II scale</w:t>
+              </w:r>
+            </w:ins>
           </w:p>
         </w:tc>
         <w:tc>
@@ -7528,22 +7006,25 @@
             <w:pPr>
               <w:jc w:val="left"/>
               <w:rPr>
-                <w:szCs w:val="21"/>
-              </w:rPr>
-            </w:pPr>
-            <w:r>
-              <w:rPr>
-                <w:rFonts w:hint="eastAsia"/>
-                <w:szCs w:val="21"/>
-              </w:rPr>
-              <w:t>2</w:t>
-            </w:r>
-            <w:r>
-              <w:rPr>
-                <w:szCs w:val="21"/>
-              </w:rPr>
-              <w:t>010 2050 2100</w:t>
-            </w:r>
+                <w:ins w:id="154" w:author="hirabaru.soutarou.72s@st.kyoto-u.ac.jp" w:date="2024-03-08T16:51:00Z"/>
+                <w:szCs w:val="21"/>
+              </w:rPr>
+            </w:pPr>
+            <w:ins w:id="155" w:author="hirabaru.soutarou.72s@st.kyoto-u.ac.jp" w:date="2024-03-08T17:25:00Z">
+              <w:r>
+                <w:rPr>
+                  <w:rFonts w:hint="eastAsia"/>
+                  <w:szCs w:val="21"/>
+                </w:rPr>
+                <w:t>R</w:t>
+              </w:r>
+              <w:r>
+                <w:rPr>
+                  <w:szCs w:val="21"/>
+                </w:rPr>
+                <w:t>egional</w:t>
+              </w:r>
+            </w:ins>
           </w:p>
         </w:tc>
         <w:tc>
@@ -7554,15 +7035,33 @@
             <w:pPr>
               <w:jc w:val="left"/>
               <w:rPr>
-                <w:szCs w:val="21"/>
-              </w:rPr>
-            </w:pPr>
-            <w:r>
-              <w:rPr>
-                <w:szCs w:val="21"/>
-              </w:rPr>
-              <w:t>Year (space separated)</w:t>
-            </w:r>
+                <w:ins w:id="156" w:author="hirabaru.soutarou.72s@st.kyoto-u.ac.jp" w:date="2024-03-08T16:51:00Z"/>
+                <w:szCs w:val="21"/>
+              </w:rPr>
+            </w:pPr>
+            <w:ins w:id="157" w:author="hirabaru.soutarou.72s@st.kyoto-u.ac.jp" w:date="2024-03-08T17:25:00Z">
+              <w:r>
+                <w:rPr>
+                  <w:rFonts w:hint="eastAsia"/>
+                  <w:szCs w:val="21"/>
+                </w:rPr>
+                <w:t>R</w:t>
+              </w:r>
+              <w:r>
+                <w:rPr>
+                  <w:szCs w:val="21"/>
+                </w:rPr>
+                <w:t>egional/Grid/</w:t>
+              </w:r>
+            </w:ins>
+            <w:ins w:id="158" w:author="hirabaru.soutarou.72s@st.kyoto-u.ac.jp" w:date="2024-03-08T17:26:00Z">
+              <w:r>
+                <w:rPr>
+                  <w:szCs w:val="21"/>
+                </w:rPr>
+                <w:t>Both</w:t>
+              </w:r>
+            </w:ins>
           </w:p>
         </w:tc>
         <w:tc>
@@ -7573,36 +7072,98 @@
             <w:pPr>
               <w:jc w:val="left"/>
               <w:rPr>
-                <w:szCs w:val="21"/>
-              </w:rPr>
-            </w:pPr>
-            <w:r>
-              <w:rPr>
-                <w:rFonts w:hint="eastAsia"/>
-                <w:szCs w:val="21"/>
-              </w:rPr>
-              <w:t>T</w:t>
-            </w:r>
-            <w:r>
-              <w:rPr>
-                <w:szCs w:val="21"/>
-              </w:rPr>
-              <w:t>his specifies the years that are targeted to make map. This belongs to “</w:t>
-            </w:r>
-            <w:proofErr w:type="spellStart"/>
-            <w:r>
-              <w:rPr>
-                <w:szCs w:val="21"/>
-              </w:rPr>
-              <w:t>PNGmake</w:t>
-            </w:r>
-            <w:proofErr w:type="spellEnd"/>
-            <w:r>
-              <w:rPr>
-                <w:szCs w:val="21"/>
-              </w:rPr>
-              <w:t xml:space="preserve">” and “plot” </w:t>
-            </w:r>
+                <w:ins w:id="159" w:author="hirabaru.soutarou.72s@st.kyoto-u.ac.jp" w:date="2024-03-08T16:51:00Z"/>
+                <w:szCs w:val="21"/>
+              </w:rPr>
+            </w:pPr>
+            <w:ins w:id="160" w:author="hirabaru.soutarou.72s@st.kyoto-u.ac.jp" w:date="2024-03-08T17:28:00Z">
+              <w:r>
+                <w:rPr>
+                  <w:szCs w:val="21"/>
+                </w:rPr>
+                <w:t>Whether y</w:t>
+              </w:r>
+            </w:ins>
+            <w:ins w:id="161" w:author="hirabaru.soutarou.72s@st.kyoto-u.ac.jp" w:date="2024-03-08T17:29:00Z">
+              <w:r>
+                <w:rPr>
+                  <w:szCs w:val="21"/>
+                </w:rPr>
+                <w:t xml:space="preserve">ou estimate BII on </w:t>
+              </w:r>
+            </w:ins>
+            <w:ins w:id="162" w:author="hirabaru.soutarou.72s@st.kyoto-u.ac.jp" w:date="2024-03-08T17:34:00Z">
+              <w:r>
+                <w:rPr>
+                  <w:szCs w:val="21"/>
+                </w:rPr>
+                <w:t xml:space="preserve">a </w:t>
+              </w:r>
+            </w:ins>
+            <w:ins w:id="163" w:author="hirabaru.soutarou.72s@st.kyoto-u.ac.jp" w:date="2024-03-08T17:29:00Z">
+              <w:r>
+                <w:rPr>
+                  <w:szCs w:val="21"/>
+                </w:rPr>
+                <w:t xml:space="preserve">regional or grid scale. If Grid, </w:t>
+              </w:r>
+            </w:ins>
+            <w:ins w:id="164" w:author="hirabaru.soutarou.72s@st.kyoto-u.ac.jp" w:date="2024-03-13T14:48:00Z">
+              <w:r>
+                <w:rPr>
+                  <w:rFonts w:hint="eastAsia"/>
+                  <w:szCs w:val="21"/>
+                </w:rPr>
+                <w:t>in addition to</w:t>
+              </w:r>
+            </w:ins>
+            <w:ins w:id="165" w:author="hirabaru.soutarou.72s@st.kyoto-u.ac.jp" w:date="2024-03-08T17:29:00Z">
+              <w:r>
+                <w:rPr>
+                  <w:szCs w:val="21"/>
+                </w:rPr>
+                <w:t xml:space="preserve"> csv format</w:t>
+              </w:r>
+            </w:ins>
+            <w:ins w:id="166" w:author="hirabaru.soutarou.72s@st.kyoto-u.ac.jp" w:date="2024-03-08T17:30:00Z">
+              <w:r>
+                <w:rPr>
+                  <w:szCs w:val="21"/>
+                </w:rPr>
+                <w:t xml:space="preserve"> result</w:t>
+              </w:r>
+            </w:ins>
+            <w:ins w:id="167" w:author="hirabaru.soutarou.72s@st.kyoto-u.ac.jp" w:date="2024-03-13T14:48:00Z">
+              <w:r>
+                <w:rPr>
+                  <w:rFonts w:hint="eastAsia"/>
+                  <w:szCs w:val="21"/>
+                </w:rPr>
+                <w:t xml:space="preserve">, nc format </w:t>
+              </w:r>
+              <w:r>
+                <w:rPr>
+                  <w:szCs w:val="21"/>
+                </w:rPr>
+                <w:t>result</w:t>
+              </w:r>
+            </w:ins>
+            <w:ins w:id="168" w:author="hirabaru.soutarou.72s@st.kyoto-u.ac.jp" w:date="2024-03-08T17:30:00Z">
+              <w:r>
+                <w:rPr>
+                  <w:szCs w:val="21"/>
+                </w:rPr>
+                <w:t xml:space="preserve"> will be output</w:t>
+              </w:r>
+            </w:ins>
+            <w:ins w:id="169" w:author="hirabaru.soutarou.72s@st.kyoto-u.ac.jp" w:date="2024-03-08T17:29:00Z">
+              <w:r>
+                <w:rPr>
+                  <w:szCs w:val="21"/>
+                </w:rPr>
+                <w:t>.</w:t>
+              </w:r>
+            </w:ins>
           </w:p>
         </w:tc>
         <w:tc>
@@ -7613,16 +7174,10 @@
             <w:pPr>
               <w:jc w:val="left"/>
               <w:rPr>
-                <w:szCs w:val="21"/>
-              </w:rPr>
-            </w:pPr>
-            <w:r>
-              <w:rPr>
-                <w:rFonts w:hint="eastAsia"/>
-                <w:szCs w:val="21"/>
-              </w:rPr>
-              <w:t>-</w:t>
-            </w:r>
+                <w:ins w:id="170" w:author="hirabaru.soutarou.72s@st.kyoto-u.ac.jp" w:date="2024-03-08T16:51:00Z"/>
+                <w:szCs w:val="21"/>
+              </w:rPr>
+            </w:pPr>
           </w:p>
         </w:tc>
       </w:tr>
@@ -7640,9 +7195,455 @@
             </w:pPr>
             <w:r>
               <w:rPr>
+                <w:szCs w:val="21"/>
+              </w:rPr>
+              <w:t>gdx4png</w:t>
+            </w:r>
+          </w:p>
+        </w:tc>
+        <w:tc>
+          <w:tcPr>
+            <w:tcW w:w="1675" w:type="dxa"/>
+          </w:tcPr>
+          <w:p>
+            <w:pPr>
+              <w:jc w:val="left"/>
+              <w:rPr>
+                <w:szCs w:val="21"/>
+              </w:rPr>
+            </w:pPr>
+            <w:r>
+              <w:rPr>
+                <w:szCs w:val="21"/>
+              </w:rPr>
+              <w:t>Process results for making PNG map files</w:t>
+            </w:r>
+          </w:p>
+        </w:tc>
+        <w:tc>
+          <w:tcPr>
+            <w:tcW w:w="1728" w:type="dxa"/>
+          </w:tcPr>
+          <w:p>
+            <w:pPr>
+              <w:jc w:val="left"/>
+              <w:rPr>
+                <w:szCs w:val="21"/>
+              </w:rPr>
+            </w:pPr>
+            <w:r>
+              <w:rPr>
+                <w:szCs w:val="21"/>
+              </w:rPr>
+              <w:t>On</w:t>
+            </w:r>
+          </w:p>
+        </w:tc>
+        <w:tc>
+          <w:tcPr>
+            <w:tcW w:w="1038" w:type="dxa"/>
+          </w:tcPr>
+          <w:p>
+            <w:pPr>
+              <w:jc w:val="left"/>
+              <w:rPr>
+                <w:szCs w:val="21"/>
+              </w:rPr>
+            </w:pPr>
+            <w:r>
+              <w:rPr>
+                <w:szCs w:val="21"/>
+              </w:rPr>
+              <w:t>On/off</w:t>
+            </w:r>
+          </w:p>
+        </w:tc>
+        <w:tc>
+          <w:tcPr>
+            <w:tcW w:w="4208" w:type="dxa"/>
+          </w:tcPr>
+          <w:p>
+            <w:pPr>
+              <w:jc w:val="left"/>
+              <w:rPr>
+                <w:szCs w:val="21"/>
+              </w:rPr>
+            </w:pPr>
+            <w:r>
+              <w:rPr>
                 <w:rFonts w:hint="eastAsia"/>
                 <w:szCs w:val="21"/>
               </w:rPr>
+              <w:t>D</w:t>
+            </w:r>
+            <w:r>
+              <w:rPr>
+                <w:szCs w:val="21"/>
+              </w:rPr>
+              <w:t xml:space="preserve">ata processing for png maps. </w:t>
+            </w:r>
+            <w:r>
+              <w:rPr>
+                <w:szCs w:val="21"/>
+              </w:rPr>
+              <w:t xml:space="preserve">If </w:t>
+            </w:r>
+            <w:r>
+              <w:rPr>
+                <w:szCs w:val="21"/>
+              </w:rPr>
+              <w:t>“</w:t>
+            </w:r>
+            <w:r>
+              <w:rPr>
+                <w:szCs w:val="21"/>
+              </w:rPr>
+              <w:t>global</w:t>
+            </w:r>
+            <w:r>
+              <w:rPr>
+                <w:szCs w:val="21"/>
+              </w:rPr>
+              <w:t xml:space="preserve">“ </w:t>
+            </w:r>
+            <w:r>
+              <w:rPr>
+                <w:szCs w:val="21"/>
+              </w:rPr>
+              <w:t xml:space="preserve">switch is on, then </w:t>
+            </w:r>
+            <w:r>
+              <w:rPr>
+                <w:szCs w:val="21"/>
+              </w:rPr>
+              <w:t>only world map is made. If you would like to make specific regional map, turn off “global” switch and specifies the regional codes in “CoutryC”</w:t>
+            </w:r>
+          </w:p>
+        </w:tc>
+        <w:tc>
+          <w:tcPr>
+            <w:tcW w:w="2026" w:type="dxa"/>
+          </w:tcPr>
+          <w:p>
+            <w:pPr>
+              <w:jc w:val="left"/>
+              <w:rPr>
+                <w:szCs w:val="21"/>
+              </w:rPr>
+            </w:pPr>
+            <w:r>
+              <w:rPr>
+                <w:szCs w:val="21"/>
+              </w:rPr>
+              <w:t>Several seconds per year per scenario</w:t>
+            </w:r>
+          </w:p>
+          <w:p>
+            <w:pPr>
+              <w:jc w:val="left"/>
+              <w:rPr>
+                <w:szCs w:val="21"/>
+              </w:rPr>
+            </w:pPr>
+          </w:p>
+        </w:tc>
+      </w:tr>
+      <w:tr>
+        <w:tc>
+          <w:tcPr>
+            <w:tcW w:w="3317" w:type="dxa"/>
+          </w:tcPr>
+          <w:p>
+            <w:pPr>
+              <w:jc w:val="left"/>
+              <w:rPr>
+                <w:szCs w:val="21"/>
+              </w:rPr>
+            </w:pPr>
+            <w:r>
+              <w:rPr>
+                <w:szCs w:val="21"/>
+              </w:rPr>
+              <w:t>sub_</w:t>
+            </w:r>
+            <w:r>
+              <w:rPr>
+                <w:szCs w:val="21"/>
+              </w:rPr>
+              <w:t xml:space="preserve"> gdx4png</w:t>
+            </w:r>
+            <w:r>
+              <w:rPr>
+                <w:szCs w:val="21"/>
+              </w:rPr>
+              <w:t>_dif</w:t>
+            </w:r>
+          </w:p>
+        </w:tc>
+        <w:tc>
+          <w:tcPr>
+            <w:tcW w:w="1675" w:type="dxa"/>
+          </w:tcPr>
+          <w:p>
+            <w:pPr>
+              <w:jc w:val="left"/>
+              <w:rPr>
+                <w:szCs w:val="21"/>
+              </w:rPr>
+            </w:pPr>
+            <w:r>
+              <w:rPr>
+                <w:szCs w:val="21"/>
+              </w:rPr>
+              <w:t>Difference from base year</w:t>
+            </w:r>
+          </w:p>
+        </w:tc>
+        <w:tc>
+          <w:tcPr>
+            <w:tcW w:w="1728" w:type="dxa"/>
+          </w:tcPr>
+          <w:p>
+            <w:pPr>
+              <w:jc w:val="left"/>
+              <w:rPr>
+                <w:szCs w:val="21"/>
+              </w:rPr>
+            </w:pPr>
+            <w:r>
+              <w:rPr>
+                <w:rFonts w:hint="eastAsia"/>
+                <w:szCs w:val="21"/>
+              </w:rPr>
+              <w:t>o</w:t>
+            </w:r>
+            <w:r>
+              <w:rPr>
+                <w:szCs w:val="21"/>
+              </w:rPr>
+              <w:t>n</w:t>
+            </w:r>
+          </w:p>
+        </w:tc>
+        <w:tc>
+          <w:tcPr>
+            <w:tcW w:w="1038" w:type="dxa"/>
+          </w:tcPr>
+          <w:p>
+            <w:pPr>
+              <w:jc w:val="left"/>
+              <w:rPr>
+                <w:szCs w:val="21"/>
+              </w:rPr>
+            </w:pPr>
+            <w:r>
+              <w:rPr>
+                <w:szCs w:val="21"/>
+              </w:rPr>
+              <w:t>On/off</w:t>
+            </w:r>
+          </w:p>
+        </w:tc>
+        <w:tc>
+          <w:tcPr>
+            <w:tcW w:w="4208" w:type="dxa"/>
+          </w:tcPr>
+          <w:p>
+            <w:pPr>
+              <w:jc w:val="left"/>
+              <w:rPr>
+                <w:szCs w:val="21"/>
+              </w:rPr>
+            </w:pPr>
+            <w:r>
+              <w:rPr>
+                <w:szCs w:val="21"/>
+              </w:rPr>
+              <w:t>This switch specifies whether the difference from base year is visualized or not</w:t>
+            </w:r>
+          </w:p>
+        </w:tc>
+        <w:tc>
+          <w:tcPr>
+            <w:tcW w:w="2026" w:type="dxa"/>
+          </w:tcPr>
+          <w:p>
+            <w:pPr>
+              <w:jc w:val="left"/>
+              <w:rPr>
+                <w:szCs w:val="21"/>
+              </w:rPr>
+            </w:pPr>
+            <w:r>
+              <w:rPr>
+                <w:szCs w:val="21"/>
+              </w:rPr>
+              <w:t xml:space="preserve">Several seconds </w:t>
+            </w:r>
+            <w:r>
+              <w:rPr>
+                <w:szCs w:val="21"/>
+              </w:rPr>
+              <w:t>per year per scenario</w:t>
+            </w:r>
+          </w:p>
+        </w:tc>
+      </w:tr>
+      <w:tr>
+        <w:tc>
+          <w:tcPr>
+            <w:tcW w:w="3317" w:type="dxa"/>
+          </w:tcPr>
+          <w:p>
+            <w:pPr>
+              <w:jc w:val="left"/>
+              <w:rPr>
+                <w:szCs w:val="21"/>
+              </w:rPr>
+            </w:pPr>
+            <w:r>
+              <w:rPr>
+                <w:szCs w:val="21"/>
+              </w:rPr>
+              <w:t>YesrListFig</w:t>
+            </w:r>
+          </w:p>
+        </w:tc>
+        <w:tc>
+          <w:tcPr>
+            <w:tcW w:w="1675" w:type="dxa"/>
+          </w:tcPr>
+          <w:p>
+            <w:pPr>
+              <w:jc w:val="left"/>
+              <w:rPr>
+                <w:szCs w:val="21"/>
+              </w:rPr>
+            </w:pPr>
+            <w:r>
+              <w:rPr>
+                <w:rFonts w:hint="eastAsia"/>
+                <w:szCs w:val="21"/>
+              </w:rPr>
+              <w:t>L</w:t>
+            </w:r>
+            <w:r>
+              <w:rPr>
+                <w:szCs w:val="21"/>
+              </w:rPr>
+              <w:t>ist of years for visualization</w:t>
+            </w:r>
+          </w:p>
+        </w:tc>
+        <w:tc>
+          <w:tcPr>
+            <w:tcW w:w="1728" w:type="dxa"/>
+          </w:tcPr>
+          <w:p>
+            <w:pPr>
+              <w:jc w:val="left"/>
+              <w:rPr>
+                <w:szCs w:val="21"/>
+              </w:rPr>
+            </w:pPr>
+            <w:r>
+              <w:rPr>
+                <w:rFonts w:hint="eastAsia"/>
+                <w:szCs w:val="21"/>
+              </w:rPr>
+              <w:t>2</w:t>
+            </w:r>
+            <w:r>
+              <w:rPr>
+                <w:szCs w:val="21"/>
+              </w:rPr>
+              <w:t>010 2050 2100</w:t>
+            </w:r>
+          </w:p>
+        </w:tc>
+        <w:tc>
+          <w:tcPr>
+            <w:tcW w:w="1038" w:type="dxa"/>
+          </w:tcPr>
+          <w:p>
+            <w:pPr>
+              <w:jc w:val="left"/>
+              <w:rPr>
+                <w:szCs w:val="21"/>
+              </w:rPr>
+            </w:pPr>
+            <w:r>
+              <w:rPr>
+                <w:szCs w:val="21"/>
+              </w:rPr>
+              <w:t>Year (space separated)</w:t>
+            </w:r>
+          </w:p>
+        </w:tc>
+        <w:tc>
+          <w:tcPr>
+            <w:tcW w:w="4208" w:type="dxa"/>
+          </w:tcPr>
+          <w:p>
+            <w:pPr>
+              <w:jc w:val="left"/>
+              <w:rPr>
+                <w:szCs w:val="21"/>
+              </w:rPr>
+            </w:pPr>
+            <w:r>
+              <w:rPr>
+                <w:rFonts w:hint="eastAsia"/>
+                <w:szCs w:val="21"/>
+              </w:rPr>
+              <w:t>T</w:t>
+            </w:r>
+            <w:r>
+              <w:rPr>
+                <w:szCs w:val="21"/>
+              </w:rPr>
+              <w:t xml:space="preserve">his specifies the years that are targeted to make map. This belongs to “PNGmake” and “plot” </w:t>
+            </w:r>
+          </w:p>
+        </w:tc>
+        <w:tc>
+          <w:tcPr>
+            <w:tcW w:w="2026" w:type="dxa"/>
+          </w:tcPr>
+          <w:p>
+            <w:pPr>
+              <w:jc w:val="left"/>
+              <w:rPr>
+                <w:szCs w:val="21"/>
+              </w:rPr>
+            </w:pPr>
+            <w:r>
+              <w:rPr>
+                <w:rFonts w:hint="eastAsia"/>
+                <w:szCs w:val="21"/>
+              </w:rPr>
+              <w:t>-</w:t>
+            </w:r>
+          </w:p>
+        </w:tc>
+      </w:tr>
+      <w:tr>
+        <w:tc>
+          <w:tcPr>
+            <w:tcW w:w="3317" w:type="dxa"/>
+          </w:tcPr>
+          <w:p>
+            <w:pPr>
+              <w:jc w:val="left"/>
+              <w:rPr>
+                <w:szCs w:val="21"/>
+              </w:rPr>
+            </w:pPr>
+            <w:r>
+              <w:rPr>
+                <w:rFonts w:hint="eastAsia"/>
+                <w:szCs w:val="21"/>
+              </w:rPr>
               <w:t>p</w:t>
             </w:r>
             <w:r>
@@ -7739,21 +7740,7 @@
               <w:rPr>
                 <w:szCs w:val="21"/>
               </w:rPr>
-              <w:t xml:space="preserve">xecute R code to generate </w:t>
-            </w:r>
-            <w:proofErr w:type="spellStart"/>
-            <w:r>
-              <w:rPr>
-                <w:szCs w:val="21"/>
-              </w:rPr>
-              <w:t>png</w:t>
-            </w:r>
-            <w:proofErr w:type="spellEnd"/>
-            <w:r>
-              <w:rPr>
-                <w:szCs w:val="21"/>
-              </w:rPr>
-              <w:t xml:space="preserve"> maps</w:t>
+              <w:t>xecute R code to generate png maps</w:t>
             </w:r>
           </w:p>
         </w:tc>
@@ -7881,166 +7868,166 @@
       </w:pPr>
     </w:p>
     <w:p>
-      <w:bookmarkStart w:id="87" w:name="_Toc45601849"/>
-      <w:bookmarkStart w:id="88" w:name="_Toc45602331"/>
-      <w:bookmarkStart w:id="89" w:name="_Toc45602783"/>
-      <w:bookmarkStart w:id="90" w:name="_Toc45603969"/>
-      <w:bookmarkStart w:id="91" w:name="_Toc45604456"/>
-      <w:bookmarkStart w:id="92" w:name="_Toc45604934"/>
-      <w:bookmarkStart w:id="93" w:name="_Toc45605405"/>
-      <w:bookmarkStart w:id="94" w:name="_Toc45605865"/>
-      <w:bookmarkStart w:id="95" w:name="_Toc45766098"/>
-      <w:bookmarkStart w:id="96" w:name="_Toc51055495"/>
-      <w:bookmarkStart w:id="97" w:name="_Toc45601850"/>
-      <w:bookmarkStart w:id="98" w:name="_Toc45602332"/>
-      <w:bookmarkStart w:id="99" w:name="_Toc45602784"/>
-      <w:bookmarkStart w:id="100" w:name="_Toc45603970"/>
-      <w:bookmarkStart w:id="101" w:name="_Toc45604457"/>
-      <w:bookmarkStart w:id="102" w:name="_Toc45604935"/>
-      <w:bookmarkStart w:id="103" w:name="_Toc45605406"/>
-      <w:bookmarkStart w:id="104" w:name="_Toc45605866"/>
-      <w:bookmarkStart w:id="105" w:name="_Toc45766099"/>
-      <w:bookmarkStart w:id="106" w:name="_Toc51055496"/>
-      <w:bookmarkStart w:id="107" w:name="_Toc45601851"/>
-      <w:bookmarkStart w:id="108" w:name="_Toc45602333"/>
-      <w:bookmarkStart w:id="109" w:name="_Toc45602785"/>
-      <w:bookmarkStart w:id="110" w:name="_Toc45603971"/>
-      <w:bookmarkStart w:id="111" w:name="_Toc45604458"/>
-      <w:bookmarkStart w:id="112" w:name="_Toc45604936"/>
-      <w:bookmarkStart w:id="113" w:name="_Toc45605407"/>
-      <w:bookmarkStart w:id="114" w:name="_Toc45605867"/>
-      <w:bookmarkStart w:id="115" w:name="_Toc45766100"/>
-      <w:bookmarkStart w:id="116" w:name="_Toc51055497"/>
-      <w:bookmarkStart w:id="117" w:name="_Toc45601852"/>
-      <w:bookmarkStart w:id="118" w:name="_Toc45602334"/>
-      <w:bookmarkStart w:id="119" w:name="_Toc45602786"/>
-      <w:bookmarkStart w:id="120" w:name="_Toc45603972"/>
-      <w:bookmarkStart w:id="121" w:name="_Toc45604459"/>
-      <w:bookmarkStart w:id="122" w:name="_Toc45604937"/>
-      <w:bookmarkStart w:id="123" w:name="_Toc45605408"/>
-      <w:bookmarkStart w:id="124" w:name="_Toc45605868"/>
-      <w:bookmarkStart w:id="125" w:name="_Toc45766101"/>
-      <w:bookmarkStart w:id="126" w:name="_Toc51055498"/>
-      <w:bookmarkStart w:id="127" w:name="_Toc45601853"/>
-      <w:bookmarkStart w:id="128" w:name="_Toc45602335"/>
-      <w:bookmarkStart w:id="129" w:name="_Toc45602787"/>
-      <w:bookmarkStart w:id="130" w:name="_Toc45603973"/>
-      <w:bookmarkStart w:id="131" w:name="_Toc45604460"/>
-      <w:bookmarkStart w:id="132" w:name="_Toc45604938"/>
-      <w:bookmarkStart w:id="133" w:name="_Toc45605409"/>
-      <w:bookmarkStart w:id="134" w:name="_Toc45605869"/>
-      <w:bookmarkStart w:id="135" w:name="_Toc45766102"/>
-      <w:bookmarkStart w:id="136" w:name="_Toc51055499"/>
-      <w:bookmarkStart w:id="137" w:name="_Toc45601854"/>
-      <w:bookmarkStart w:id="138" w:name="_Toc45602336"/>
-      <w:bookmarkStart w:id="139" w:name="_Toc45602788"/>
-      <w:bookmarkStart w:id="140" w:name="_Toc45603974"/>
-      <w:bookmarkStart w:id="141" w:name="_Toc45604461"/>
-      <w:bookmarkStart w:id="142" w:name="_Toc45604939"/>
-      <w:bookmarkStart w:id="143" w:name="_Toc45605410"/>
-      <w:bookmarkStart w:id="144" w:name="_Toc45605870"/>
-      <w:bookmarkStart w:id="145" w:name="_Toc45766103"/>
-      <w:bookmarkStart w:id="146" w:name="_Toc51055500"/>
-      <w:bookmarkStart w:id="147" w:name="_Toc45601855"/>
-      <w:bookmarkStart w:id="148" w:name="_Toc45602337"/>
-      <w:bookmarkStart w:id="149" w:name="_Toc45602789"/>
-      <w:bookmarkStart w:id="150" w:name="_Toc45603975"/>
-      <w:bookmarkStart w:id="151" w:name="_Toc45604462"/>
-      <w:bookmarkStart w:id="152" w:name="_Toc45604940"/>
-      <w:bookmarkStart w:id="153" w:name="_Toc45605411"/>
-      <w:bookmarkStart w:id="154" w:name="_Toc45605871"/>
-      <w:bookmarkStart w:id="155" w:name="_Toc45766104"/>
-      <w:bookmarkStart w:id="156" w:name="_Toc51055501"/>
-      <w:bookmarkStart w:id="157" w:name="_Toc45601856"/>
-      <w:bookmarkStart w:id="158" w:name="_Toc45602338"/>
-      <w:bookmarkStart w:id="159" w:name="_Toc45602790"/>
-      <w:bookmarkStart w:id="160" w:name="_Toc45603976"/>
-      <w:bookmarkStart w:id="161" w:name="_Toc45604463"/>
-      <w:bookmarkStart w:id="162" w:name="_Toc45604941"/>
-      <w:bookmarkStart w:id="163" w:name="_Toc45605412"/>
-      <w:bookmarkStart w:id="164" w:name="_Toc45605872"/>
-      <w:bookmarkStart w:id="165" w:name="_Toc45766105"/>
-      <w:bookmarkStart w:id="166" w:name="_Toc51055502"/>
-      <w:bookmarkEnd w:id="87"/>
-      <w:bookmarkEnd w:id="88"/>
-      <w:bookmarkEnd w:id="89"/>
-      <w:bookmarkEnd w:id="90"/>
-      <w:bookmarkEnd w:id="91"/>
-      <w:bookmarkEnd w:id="92"/>
-      <w:bookmarkEnd w:id="93"/>
-      <w:bookmarkEnd w:id="94"/>
-      <w:bookmarkEnd w:id="95"/>
-      <w:bookmarkEnd w:id="96"/>
-      <w:bookmarkEnd w:id="97"/>
-      <w:bookmarkEnd w:id="98"/>
-      <w:bookmarkEnd w:id="99"/>
-      <w:bookmarkEnd w:id="100"/>
-      <w:bookmarkEnd w:id="101"/>
-      <w:bookmarkEnd w:id="102"/>
-      <w:bookmarkEnd w:id="103"/>
-      <w:bookmarkEnd w:id="104"/>
-      <w:bookmarkEnd w:id="105"/>
-      <w:bookmarkEnd w:id="106"/>
-      <w:bookmarkEnd w:id="107"/>
-      <w:bookmarkEnd w:id="108"/>
-      <w:bookmarkEnd w:id="109"/>
-      <w:bookmarkEnd w:id="110"/>
-      <w:bookmarkEnd w:id="111"/>
-      <w:bookmarkEnd w:id="112"/>
-      <w:bookmarkEnd w:id="113"/>
-      <w:bookmarkEnd w:id="114"/>
-      <w:bookmarkEnd w:id="115"/>
-      <w:bookmarkEnd w:id="116"/>
-      <w:bookmarkEnd w:id="117"/>
-      <w:bookmarkEnd w:id="118"/>
-      <w:bookmarkEnd w:id="119"/>
-      <w:bookmarkEnd w:id="120"/>
-      <w:bookmarkEnd w:id="121"/>
-      <w:bookmarkEnd w:id="122"/>
-      <w:bookmarkEnd w:id="123"/>
-      <w:bookmarkEnd w:id="124"/>
-      <w:bookmarkEnd w:id="125"/>
-      <w:bookmarkEnd w:id="126"/>
-      <w:bookmarkEnd w:id="127"/>
-      <w:bookmarkEnd w:id="128"/>
-      <w:bookmarkEnd w:id="129"/>
-      <w:bookmarkEnd w:id="130"/>
-      <w:bookmarkEnd w:id="131"/>
-      <w:bookmarkEnd w:id="132"/>
-      <w:bookmarkEnd w:id="133"/>
-      <w:bookmarkEnd w:id="134"/>
-      <w:bookmarkEnd w:id="135"/>
-      <w:bookmarkEnd w:id="136"/>
-      <w:bookmarkEnd w:id="137"/>
-      <w:bookmarkEnd w:id="138"/>
-      <w:bookmarkEnd w:id="139"/>
-      <w:bookmarkEnd w:id="140"/>
-      <w:bookmarkEnd w:id="141"/>
-      <w:bookmarkEnd w:id="142"/>
-      <w:bookmarkEnd w:id="143"/>
-      <w:bookmarkEnd w:id="144"/>
-      <w:bookmarkEnd w:id="145"/>
-      <w:bookmarkEnd w:id="146"/>
-      <w:bookmarkEnd w:id="147"/>
-      <w:bookmarkEnd w:id="148"/>
-      <w:bookmarkEnd w:id="149"/>
-      <w:bookmarkEnd w:id="150"/>
-      <w:bookmarkEnd w:id="151"/>
-      <w:bookmarkEnd w:id="152"/>
-      <w:bookmarkEnd w:id="153"/>
-      <w:bookmarkEnd w:id="154"/>
-      <w:bookmarkEnd w:id="155"/>
-      <w:bookmarkEnd w:id="156"/>
-      <w:bookmarkEnd w:id="157"/>
-      <w:bookmarkEnd w:id="158"/>
-      <w:bookmarkEnd w:id="159"/>
-      <w:bookmarkEnd w:id="160"/>
-      <w:bookmarkEnd w:id="161"/>
-      <w:bookmarkEnd w:id="162"/>
-      <w:bookmarkEnd w:id="163"/>
-      <w:bookmarkEnd w:id="164"/>
-      <w:bookmarkEnd w:id="165"/>
-      <w:bookmarkEnd w:id="166"/>
+      <w:bookmarkStart w:id="171" w:name="_Toc45601849"/>
+      <w:bookmarkStart w:id="172" w:name="_Toc45602331"/>
+      <w:bookmarkStart w:id="173" w:name="_Toc45602783"/>
+      <w:bookmarkStart w:id="174" w:name="_Toc45603969"/>
+      <w:bookmarkStart w:id="175" w:name="_Toc45604456"/>
+      <w:bookmarkStart w:id="176" w:name="_Toc45604934"/>
+      <w:bookmarkStart w:id="177" w:name="_Toc45605405"/>
+      <w:bookmarkStart w:id="178" w:name="_Toc45605865"/>
+      <w:bookmarkStart w:id="179" w:name="_Toc45766098"/>
+      <w:bookmarkStart w:id="180" w:name="_Toc51055495"/>
+      <w:bookmarkStart w:id="181" w:name="_Toc45601850"/>
+      <w:bookmarkStart w:id="182" w:name="_Toc45602332"/>
+      <w:bookmarkStart w:id="183" w:name="_Toc45602784"/>
+      <w:bookmarkStart w:id="184" w:name="_Toc45603970"/>
+      <w:bookmarkStart w:id="185" w:name="_Toc45604457"/>
+      <w:bookmarkStart w:id="186" w:name="_Toc45604935"/>
+      <w:bookmarkStart w:id="187" w:name="_Toc45605406"/>
+      <w:bookmarkStart w:id="188" w:name="_Toc45605866"/>
+      <w:bookmarkStart w:id="189" w:name="_Toc45766099"/>
+      <w:bookmarkStart w:id="190" w:name="_Toc51055496"/>
+      <w:bookmarkStart w:id="191" w:name="_Toc45601851"/>
+      <w:bookmarkStart w:id="192" w:name="_Toc45602333"/>
+      <w:bookmarkStart w:id="193" w:name="_Toc45602785"/>
+      <w:bookmarkStart w:id="194" w:name="_Toc45603971"/>
+      <w:bookmarkStart w:id="195" w:name="_Toc45604458"/>
+      <w:bookmarkStart w:id="196" w:name="_Toc45604936"/>
+      <w:bookmarkStart w:id="197" w:name="_Toc45605407"/>
+      <w:bookmarkStart w:id="198" w:name="_Toc45605867"/>
+      <w:bookmarkStart w:id="199" w:name="_Toc45766100"/>
+      <w:bookmarkStart w:id="200" w:name="_Toc51055497"/>
+      <w:bookmarkStart w:id="201" w:name="_Toc45601852"/>
+      <w:bookmarkStart w:id="202" w:name="_Toc45602334"/>
+      <w:bookmarkStart w:id="203" w:name="_Toc45602786"/>
+      <w:bookmarkStart w:id="204" w:name="_Toc45603972"/>
+      <w:bookmarkStart w:id="205" w:name="_Toc45604459"/>
+      <w:bookmarkStart w:id="206" w:name="_Toc45604937"/>
+      <w:bookmarkStart w:id="207" w:name="_Toc45605408"/>
+      <w:bookmarkStart w:id="208" w:name="_Toc45605868"/>
+      <w:bookmarkStart w:id="209" w:name="_Toc45766101"/>
+      <w:bookmarkStart w:id="210" w:name="_Toc51055498"/>
+      <w:bookmarkStart w:id="211" w:name="_Toc45601853"/>
+      <w:bookmarkStart w:id="212" w:name="_Toc45602335"/>
+      <w:bookmarkStart w:id="213" w:name="_Toc45602787"/>
+      <w:bookmarkStart w:id="214" w:name="_Toc45603973"/>
+      <w:bookmarkStart w:id="215" w:name="_Toc45604460"/>
+      <w:bookmarkStart w:id="216" w:name="_Toc45604938"/>
+      <w:bookmarkStart w:id="217" w:name="_Toc45605409"/>
+      <w:bookmarkStart w:id="218" w:name="_Toc45605869"/>
+      <w:bookmarkStart w:id="219" w:name="_Toc45766102"/>
+      <w:bookmarkStart w:id="220" w:name="_Toc51055499"/>
+      <w:bookmarkStart w:id="221" w:name="_Toc45601854"/>
+      <w:bookmarkStart w:id="222" w:name="_Toc45602336"/>
+      <w:bookmarkStart w:id="223" w:name="_Toc45602788"/>
+      <w:bookmarkStart w:id="224" w:name="_Toc45603974"/>
+      <w:bookmarkStart w:id="225" w:name="_Toc45604461"/>
+      <w:bookmarkStart w:id="226" w:name="_Toc45604939"/>
+      <w:bookmarkStart w:id="227" w:name="_Toc45605410"/>
+      <w:bookmarkStart w:id="228" w:name="_Toc45605870"/>
+      <w:bookmarkStart w:id="229" w:name="_Toc45766103"/>
+      <w:bookmarkStart w:id="230" w:name="_Toc51055500"/>
+      <w:bookmarkStart w:id="231" w:name="_Toc45601855"/>
+      <w:bookmarkStart w:id="232" w:name="_Toc45602337"/>
+      <w:bookmarkStart w:id="233" w:name="_Toc45602789"/>
+      <w:bookmarkStart w:id="234" w:name="_Toc45603975"/>
+      <w:bookmarkStart w:id="235" w:name="_Toc45604462"/>
+      <w:bookmarkStart w:id="236" w:name="_Toc45604940"/>
+      <w:bookmarkStart w:id="237" w:name="_Toc45605411"/>
+      <w:bookmarkStart w:id="238" w:name="_Toc45605871"/>
+      <w:bookmarkStart w:id="239" w:name="_Toc45766104"/>
+      <w:bookmarkStart w:id="240" w:name="_Toc51055501"/>
+      <w:bookmarkStart w:id="241" w:name="_Toc45601856"/>
+      <w:bookmarkStart w:id="242" w:name="_Toc45602338"/>
+      <w:bookmarkStart w:id="243" w:name="_Toc45602790"/>
+      <w:bookmarkStart w:id="244" w:name="_Toc45603976"/>
+      <w:bookmarkStart w:id="245" w:name="_Toc45604463"/>
+      <w:bookmarkStart w:id="246" w:name="_Toc45604941"/>
+      <w:bookmarkStart w:id="247" w:name="_Toc45605412"/>
+      <w:bookmarkStart w:id="248" w:name="_Toc45605872"/>
+      <w:bookmarkStart w:id="249" w:name="_Toc45766105"/>
+      <w:bookmarkStart w:id="250" w:name="_Toc51055502"/>
+      <w:bookmarkEnd w:id="171"/>
+      <w:bookmarkEnd w:id="172"/>
+      <w:bookmarkEnd w:id="173"/>
+      <w:bookmarkEnd w:id="174"/>
+      <w:bookmarkEnd w:id="175"/>
+      <w:bookmarkEnd w:id="176"/>
+      <w:bookmarkEnd w:id="177"/>
+      <w:bookmarkEnd w:id="178"/>
+      <w:bookmarkEnd w:id="179"/>
+      <w:bookmarkEnd w:id="180"/>
+      <w:bookmarkEnd w:id="181"/>
+      <w:bookmarkEnd w:id="182"/>
+      <w:bookmarkEnd w:id="183"/>
+      <w:bookmarkEnd w:id="184"/>
+      <w:bookmarkEnd w:id="185"/>
+      <w:bookmarkEnd w:id="186"/>
+      <w:bookmarkEnd w:id="187"/>
+      <w:bookmarkEnd w:id="188"/>
+      <w:bookmarkEnd w:id="189"/>
+      <w:bookmarkEnd w:id="190"/>
+      <w:bookmarkEnd w:id="191"/>
+      <w:bookmarkEnd w:id="192"/>
+      <w:bookmarkEnd w:id="193"/>
+      <w:bookmarkEnd w:id="194"/>
+      <w:bookmarkEnd w:id="195"/>
+      <w:bookmarkEnd w:id="196"/>
+      <w:bookmarkEnd w:id="197"/>
+      <w:bookmarkEnd w:id="198"/>
+      <w:bookmarkEnd w:id="199"/>
+      <w:bookmarkEnd w:id="200"/>
+      <w:bookmarkEnd w:id="201"/>
+      <w:bookmarkEnd w:id="202"/>
+      <w:bookmarkEnd w:id="203"/>
+      <w:bookmarkEnd w:id="204"/>
+      <w:bookmarkEnd w:id="205"/>
+      <w:bookmarkEnd w:id="206"/>
+      <w:bookmarkEnd w:id="207"/>
+      <w:bookmarkEnd w:id="208"/>
+      <w:bookmarkEnd w:id="209"/>
+      <w:bookmarkEnd w:id="210"/>
+      <w:bookmarkEnd w:id="211"/>
+      <w:bookmarkEnd w:id="212"/>
+      <w:bookmarkEnd w:id="213"/>
+      <w:bookmarkEnd w:id="214"/>
+      <w:bookmarkEnd w:id="215"/>
+      <w:bookmarkEnd w:id="216"/>
+      <w:bookmarkEnd w:id="217"/>
+      <w:bookmarkEnd w:id="218"/>
+      <w:bookmarkEnd w:id="219"/>
+      <w:bookmarkEnd w:id="220"/>
+      <w:bookmarkEnd w:id="221"/>
+      <w:bookmarkEnd w:id="222"/>
+      <w:bookmarkEnd w:id="223"/>
+      <w:bookmarkEnd w:id="224"/>
+      <w:bookmarkEnd w:id="225"/>
+      <w:bookmarkEnd w:id="226"/>
+      <w:bookmarkEnd w:id="227"/>
+      <w:bookmarkEnd w:id="228"/>
+      <w:bookmarkEnd w:id="229"/>
+      <w:bookmarkEnd w:id="230"/>
+      <w:bookmarkEnd w:id="231"/>
+      <w:bookmarkEnd w:id="232"/>
+      <w:bookmarkEnd w:id="233"/>
+      <w:bookmarkEnd w:id="234"/>
+      <w:bookmarkEnd w:id="235"/>
+      <w:bookmarkEnd w:id="236"/>
+      <w:bookmarkEnd w:id="237"/>
+      <w:bookmarkEnd w:id="238"/>
+      <w:bookmarkEnd w:id="239"/>
+      <w:bookmarkEnd w:id="240"/>
+      <w:bookmarkEnd w:id="241"/>
+      <w:bookmarkEnd w:id="242"/>
+      <w:bookmarkEnd w:id="243"/>
+      <w:bookmarkEnd w:id="244"/>
+      <w:bookmarkEnd w:id="245"/>
+      <w:bookmarkEnd w:id="246"/>
+      <w:bookmarkEnd w:id="247"/>
+      <w:bookmarkEnd w:id="248"/>
+      <w:bookmarkEnd w:id="249"/>
+      <w:bookmarkEnd w:id="250"/>
     </w:p>
     <w:sectPr>
       <w:pgSz w:w="11906" w:h="16838"/>
@@ -8053,7 +8040,7 @@
 </file>
 
 <file path=word/endnotes.xml><?xml version="1.0" encoding="utf-8"?>
-<w:endnotes xmlns:wpc="http://schemas.microsoft.com/office/word/2010/wordprocessingCanvas" xmlns:mc="http://schemas.openxmlformats.org/markup-compatibility/2006" xmlns:o="urn:schemas-microsoft-com:office:office" xmlns:r="http://schemas.openxmlformats.org/officeDocument/2006/relationships" xmlns:m="http://schemas.openxmlformats.org/officeDocument/2006/math" xmlns:v="urn:schemas-microsoft-com:vml" xmlns:wp14="http://schemas.microsoft.com/office/word/2010/wordprocessingDrawing" xmlns:wp="http://schemas.openxmlformats.org/drawingml/2006/wordprocessingDrawing" xmlns:w10="urn:schemas-microsoft-com:office:word" xmlns:w="http://schemas.openxmlformats.org/wordprocessingml/2006/main" xmlns:w14="http://schemas.microsoft.com/office/word/2010/wordml" xmlns:w15="http://schemas.microsoft.com/office/word/2012/wordml" xmlns:wpg="http://schemas.microsoft.com/office/word/2010/wordprocessingGroup" xmlns:wpi="http://schemas.microsoft.com/office/word/2010/wordprocessingInk" xmlns:wne="http://schemas.microsoft.com/office/word/2006/wordml" xmlns:wps="http://schemas.microsoft.com/office/word/2010/wordprocessingShape" mc:Ignorable="w14 w15 wp14">
+<w:endnotes xmlns:wpc="http://schemas.microsoft.com/office/word/2010/wordprocessingCanvas" xmlns:cx="http://schemas.microsoft.com/office/drawing/2014/chartex" xmlns:cx1="http://schemas.microsoft.com/office/drawing/2015/9/8/chartex" xmlns:cx2="http://schemas.microsoft.com/office/drawing/2015/10/21/chartex" xmlns:cx3="http://schemas.microsoft.com/office/drawing/2016/5/9/chartex" xmlns:cx4="http://schemas.microsoft.com/office/drawing/2016/5/10/chartex" xmlns:cx5="http://schemas.microsoft.com/office/drawing/2016/5/11/chartex" xmlns:cx6="http://schemas.microsoft.com/office/drawing/2016/5/12/chartex" xmlns:cx7="http://schemas.microsoft.com/office/drawing/2016/5/13/chartex" xmlns:cx8="http://schemas.microsoft.com/office/drawing/2016/5/14/chartex" xmlns:mc="http://schemas.openxmlformats.org/markup-compatibility/2006" xmlns:aink="http://schemas.microsoft.com/office/drawing/2016/ink" xmlns:am3d="http://schemas.microsoft.com/office/drawing/2017/model3d" xmlns:o="urn:schemas-microsoft-com:office:office" xmlns:oel="http://schemas.microsoft.com/office/2019/extlst" xmlns:r="http://schemas.openxmlformats.org/officeDocument/2006/relationships" xmlns:m="http://schemas.openxmlformats.org/officeDocument/2006/math" xmlns:v="urn:schemas-microsoft-com:vml" xmlns:wp14="http://schemas.microsoft.com/office/word/2010/wordprocessingDrawing" xmlns:wp="http://schemas.openxmlformats.org/drawingml/2006/wordprocessingDrawing" xmlns:w10="urn:schemas-microsoft-com:office:word" xmlns:w="http://schemas.openxmlformats.org/wordprocessingml/2006/main" xmlns:w14="http://schemas.microsoft.com/office/word/2010/wordml" xmlns:w15="http://schemas.microsoft.com/office/word/2012/wordml" xmlns:w16cex="http://schemas.microsoft.com/office/word/2018/wordml/cex" xmlns:w16cid="http://schemas.microsoft.com/office/word/2016/wordml/cid" xmlns:w16="http://schemas.microsoft.com/office/word/2018/wordml" xmlns:w16sdtdh="http://schemas.microsoft.com/office/word/2020/wordml/sdtdatahash" xmlns:w16se="http://schemas.microsoft.com/office/word/2015/wordml/symex" xmlns:wpg="http://schemas.microsoft.com/office/word/2010/wordprocessingGroup" xmlns:wpi="http://schemas.microsoft.com/office/word/2010/wordprocessingInk" xmlns:wne="http://schemas.microsoft.com/office/word/2006/wordml" xmlns:wps="http://schemas.microsoft.com/office/word/2010/wordprocessingShape" mc:Ignorable="w14 w15 w16se w16cid w16 w16cex w16sdtdh wp14">
   <w:endnote w:type="separator" w:id="-1">
     <w:p>
       <w:r>
@@ -8075,7 +8062,7 @@
 </file>
 
 <file path=word/footer1.xml><?xml version="1.0" encoding="utf-8"?>
-<w:ftr xmlns:wpc="http://schemas.microsoft.com/office/word/2010/wordprocessingCanvas" xmlns:mc="http://schemas.openxmlformats.org/markup-compatibility/2006" xmlns:o="urn:schemas-microsoft-com:office:office" xmlns:r="http://schemas.openxmlformats.org/officeDocument/2006/relationships" xmlns:m="http://schemas.openxmlformats.org/officeDocument/2006/math" xmlns:v="urn:schemas-microsoft-com:vml" xmlns:wp14="http://schemas.microsoft.com/office/word/2010/wordprocessingDrawing" xmlns:wp="http://schemas.openxmlformats.org/drawingml/2006/wordprocessingDrawing" xmlns:w10="urn:schemas-microsoft-com:office:word" xmlns:w="http://schemas.openxmlformats.org/wordprocessingml/2006/main" xmlns:w14="http://schemas.microsoft.com/office/word/2010/wordml" xmlns:w15="http://schemas.microsoft.com/office/word/2012/wordml" xmlns:wpg="http://schemas.microsoft.com/office/word/2010/wordprocessingGroup" xmlns:wpi="http://schemas.microsoft.com/office/word/2010/wordprocessingInk" xmlns:wne="http://schemas.microsoft.com/office/word/2006/wordml" xmlns:wps="http://schemas.microsoft.com/office/word/2010/wordprocessingShape" mc:Ignorable="w14 w15 wp14">
+<w:ftr xmlns:wpc="http://schemas.microsoft.com/office/word/2010/wordprocessingCanvas" xmlns:cx="http://schemas.microsoft.com/office/drawing/2014/chartex" xmlns:cx1="http://schemas.microsoft.com/office/drawing/2015/9/8/chartex" xmlns:cx2="http://schemas.microsoft.com/office/drawing/2015/10/21/chartex" xmlns:cx3="http://schemas.microsoft.com/office/drawing/2016/5/9/chartex" xmlns:cx4="http://schemas.microsoft.com/office/drawing/2016/5/10/chartex" xmlns:cx5="http://schemas.microsoft.com/office/drawing/2016/5/11/chartex" xmlns:cx6="http://schemas.microsoft.com/office/drawing/2016/5/12/chartex" xmlns:cx7="http://schemas.microsoft.com/office/drawing/2016/5/13/chartex" xmlns:cx8="http://schemas.microsoft.com/office/drawing/2016/5/14/chartex" xmlns:mc="http://schemas.openxmlformats.org/markup-compatibility/2006" xmlns:aink="http://schemas.microsoft.com/office/drawing/2016/ink" xmlns:am3d="http://schemas.microsoft.com/office/drawing/2017/model3d" xmlns:o="urn:schemas-microsoft-com:office:office" xmlns:oel="http://schemas.microsoft.com/office/2019/extlst" xmlns:r="http://schemas.openxmlformats.org/officeDocument/2006/relationships" xmlns:m="http://schemas.openxmlformats.org/officeDocument/2006/math" xmlns:v="urn:schemas-microsoft-com:vml" xmlns:wp14="http://schemas.microsoft.com/office/word/2010/wordprocessingDrawing" xmlns:wp="http://schemas.openxmlformats.org/drawingml/2006/wordprocessingDrawing" xmlns:w10="urn:schemas-microsoft-com:office:word" xmlns:w="http://schemas.openxmlformats.org/wordprocessingml/2006/main" xmlns:w14="http://schemas.microsoft.com/office/word/2010/wordml" xmlns:w15="http://schemas.microsoft.com/office/word/2012/wordml" xmlns:w16cex="http://schemas.microsoft.com/office/word/2018/wordml/cex" xmlns:w16cid="http://schemas.microsoft.com/office/word/2016/wordml/cid" xmlns:w16="http://schemas.microsoft.com/office/word/2018/wordml" xmlns:w16sdtdh="http://schemas.microsoft.com/office/word/2020/wordml/sdtdatahash" xmlns:w16se="http://schemas.microsoft.com/office/word/2015/wordml/symex" xmlns:wpg="http://schemas.microsoft.com/office/word/2010/wordprocessingGroup" xmlns:wpi="http://schemas.microsoft.com/office/word/2010/wordprocessingInk" xmlns:wne="http://schemas.microsoft.com/office/word/2006/wordml" xmlns:wps="http://schemas.microsoft.com/office/word/2010/wordprocessingShape" mc:Ignorable="w14 w15 w16se w16cid w16 w16cex w16sdtdh wp14">
   <w:sdt>
     <w:sdtPr>
       <w:id w:val="203688639"/>
@@ -8123,7 +8110,7 @@
 </file>
 
 <file path=word/footnotes.xml><?xml version="1.0" encoding="utf-8"?>
-<w:footnotes xmlns:wpc="http://schemas.microsoft.com/office/word/2010/wordprocessingCanvas" xmlns:mc="http://schemas.openxmlformats.org/markup-compatibility/2006" xmlns:o="urn:schemas-microsoft-com:office:office" xmlns:r="http://schemas.openxmlformats.org/officeDocument/2006/relationships" xmlns:m="http://schemas.openxmlformats.org/officeDocument/2006/math" xmlns:v="urn:schemas-microsoft-com:vml" xmlns:wp14="http://schemas.microsoft.com/office/word/2010/wordprocessingDrawing" xmlns:wp="http://schemas.openxmlformats.org/drawingml/2006/wordprocessingDrawing" xmlns:w10="urn:schemas-microsoft-com:office:word" xmlns:w="http://schemas.openxmlformats.org/wordprocessingml/2006/main" xmlns:w14="http://schemas.microsoft.com/office/word/2010/wordml" xmlns:w15="http://schemas.microsoft.com/office/word/2012/wordml" xmlns:wpg="http://schemas.microsoft.com/office/word/2010/wordprocessingGroup" xmlns:wpi="http://schemas.microsoft.com/office/word/2010/wordprocessingInk" xmlns:wne="http://schemas.microsoft.com/office/word/2006/wordml" xmlns:wps="http://schemas.microsoft.com/office/word/2010/wordprocessingShape" mc:Ignorable="w14 w15 wp14">
+<w:footnotes xmlns:wpc="http://schemas.microsoft.com/office/word/2010/wordprocessingCanvas" xmlns:cx="http://schemas.microsoft.com/office/drawing/2014/chartex" xmlns:cx1="http://schemas.microsoft.com/office/drawing/2015/9/8/chartex" xmlns:cx2="http://schemas.microsoft.com/office/drawing/2015/10/21/chartex" xmlns:cx3="http://schemas.microsoft.com/office/drawing/2016/5/9/chartex" xmlns:cx4="http://schemas.microsoft.com/office/drawing/2016/5/10/chartex" xmlns:cx5="http://schemas.microsoft.com/office/drawing/2016/5/11/chartex" xmlns:cx6="http://schemas.microsoft.com/office/drawing/2016/5/12/chartex" xmlns:cx7="http://schemas.microsoft.com/office/drawing/2016/5/13/chartex" xmlns:cx8="http://schemas.microsoft.com/office/drawing/2016/5/14/chartex" xmlns:mc="http://schemas.openxmlformats.org/markup-compatibility/2006" xmlns:aink="http://schemas.microsoft.com/office/drawing/2016/ink" xmlns:am3d="http://schemas.microsoft.com/office/drawing/2017/model3d" xmlns:o="urn:schemas-microsoft-com:office:office" xmlns:oel="http://schemas.microsoft.com/office/2019/extlst" xmlns:r="http://schemas.openxmlformats.org/officeDocument/2006/relationships" xmlns:m="http://schemas.openxmlformats.org/officeDocument/2006/math" xmlns:v="urn:schemas-microsoft-com:vml" xmlns:wp14="http://schemas.microsoft.com/office/word/2010/wordprocessingDrawing" xmlns:wp="http://schemas.openxmlformats.org/drawingml/2006/wordprocessingDrawing" xmlns:w10="urn:schemas-microsoft-com:office:word" xmlns:w="http://schemas.openxmlformats.org/wordprocessingml/2006/main" xmlns:w14="http://schemas.microsoft.com/office/word/2010/wordml" xmlns:w15="http://schemas.microsoft.com/office/word/2012/wordml" xmlns:w16cex="http://schemas.microsoft.com/office/word/2018/wordml/cex" xmlns:w16cid="http://schemas.microsoft.com/office/word/2016/wordml/cid" xmlns:w16="http://schemas.microsoft.com/office/word/2018/wordml" xmlns:w16sdtdh="http://schemas.microsoft.com/office/word/2020/wordml/sdtdatahash" xmlns:w16se="http://schemas.microsoft.com/office/word/2015/wordml/symex" xmlns:wpg="http://schemas.microsoft.com/office/word/2010/wordprocessingGroup" xmlns:wpi="http://schemas.microsoft.com/office/word/2010/wordprocessingInk" xmlns:wne="http://schemas.microsoft.com/office/word/2006/wordml" xmlns:wps="http://schemas.microsoft.com/office/word/2010/wordprocessingShape" mc:Ignorable="w14 w15 w16se w16cid w16 w16cex w16sdtdh wp14">
   <w:footnote w:type="separator" w:id="-1">
     <w:p>
       <w:r>
@@ -8145,7 +8132,7 @@
 </file>
 
 <file path=word/numbering.xml><?xml version="1.0" encoding="utf-8"?>
-<w:numbering xmlns:wpc="http://schemas.microsoft.com/office/word/2010/wordprocessingCanvas" xmlns:mc="http://schemas.openxmlformats.org/markup-compatibility/2006" xmlns:o="urn:schemas-microsoft-com:office:office" xmlns:r="http://schemas.openxmlformats.org/officeDocument/2006/relationships" xmlns:m="http://schemas.openxmlformats.org/officeDocument/2006/math" xmlns:v="urn:schemas-microsoft-com:vml" xmlns:wp14="http://schemas.microsoft.com/office/word/2010/wordprocessingDrawing" xmlns:wp="http://schemas.openxmlformats.org/drawingml/2006/wordprocessingDrawing" xmlns:w10="urn:schemas-microsoft-com:office:word" xmlns:w="http://schemas.openxmlformats.org/wordprocessingml/2006/main" xmlns:w14="http://schemas.microsoft.com/office/word/2010/wordml" xmlns:w15="http://schemas.microsoft.com/office/word/2012/wordml" xmlns:wpg="http://schemas.microsoft.com/office/word/2010/wordprocessingGroup" xmlns:wpi="http://schemas.microsoft.com/office/word/2010/wordprocessingInk" xmlns:wne="http://schemas.microsoft.com/office/word/2006/wordml" xmlns:wps="http://schemas.microsoft.com/office/word/2010/wordprocessingShape" mc:Ignorable="w14 w15 wp14">
+<w:numbering xmlns:wpc="http://schemas.microsoft.com/office/word/2010/wordprocessingCanvas" xmlns:cx="http://schemas.microsoft.com/office/drawing/2014/chartex" xmlns:cx1="http://schemas.microsoft.com/office/drawing/2015/9/8/chartex" xmlns:cx2="http://schemas.microsoft.com/office/drawing/2015/10/21/chartex" xmlns:cx3="http://schemas.microsoft.com/office/drawing/2016/5/9/chartex" xmlns:cx4="http://schemas.microsoft.com/office/drawing/2016/5/10/chartex" xmlns:cx5="http://schemas.microsoft.com/office/drawing/2016/5/11/chartex" xmlns:cx6="http://schemas.microsoft.com/office/drawing/2016/5/12/chartex" xmlns:cx7="http://schemas.microsoft.com/office/drawing/2016/5/13/chartex" xmlns:cx8="http://schemas.microsoft.com/office/drawing/2016/5/14/chartex" xmlns:mc="http://schemas.openxmlformats.org/markup-compatibility/2006" xmlns:aink="http://schemas.microsoft.com/office/drawing/2016/ink" xmlns:am3d="http://schemas.microsoft.com/office/drawing/2017/model3d" xmlns:o="urn:schemas-microsoft-com:office:office" xmlns:oel="http://schemas.microsoft.com/office/2019/extlst" xmlns:r="http://schemas.openxmlformats.org/officeDocument/2006/relationships" xmlns:m="http://schemas.openxmlformats.org/officeDocument/2006/math" xmlns:v="urn:schemas-microsoft-com:vml" xmlns:wp14="http://schemas.microsoft.com/office/word/2010/wordprocessingDrawing" xmlns:wp="http://schemas.openxmlformats.org/drawingml/2006/wordprocessingDrawing" xmlns:w10="urn:schemas-microsoft-com:office:word" xmlns:w="http://schemas.openxmlformats.org/wordprocessingml/2006/main" xmlns:w14="http://schemas.microsoft.com/office/word/2010/wordml" xmlns:w15="http://schemas.microsoft.com/office/word/2012/wordml" xmlns:w16cex="http://schemas.microsoft.com/office/word/2018/wordml/cex" xmlns:w16cid="http://schemas.microsoft.com/office/word/2016/wordml/cid" xmlns:w16="http://schemas.microsoft.com/office/word/2018/wordml" xmlns:w16sdtdh="http://schemas.microsoft.com/office/word/2020/wordml/sdtdatahash" xmlns:w16se="http://schemas.microsoft.com/office/word/2015/wordml/symex" xmlns:wpg="http://schemas.microsoft.com/office/word/2010/wordprocessingGroup" xmlns:wpi="http://schemas.microsoft.com/office/word/2010/wordprocessingInk" xmlns:wne="http://schemas.microsoft.com/office/word/2006/wordml" xmlns:wps="http://schemas.microsoft.com/office/word/2010/wordprocessingShape" mc:Ignorable="w14 w15 w16se w16cid w16 w16cex w16sdtdh wp14">
   <w:abstractNum w:abstractNumId="0" w15:restartNumberingAfterBreak="0">
     <w:nsid w:val="FFFFFFFB"/>
     <w:multiLevelType w:val="multilevel"/>
@@ -9527,40 +9514,40 @@
       </w:rPr>
     </w:lvl>
   </w:abstractNum>
-  <w:num w:numId="1">
+  <w:num w:numId="1" w16cid:durableId="1259557667">
     <w:abstractNumId w:val="8"/>
   </w:num>
-  <w:num w:numId="2">
+  <w:num w:numId="2" w16cid:durableId="1676154551">
     <w:abstractNumId w:val="5"/>
   </w:num>
-  <w:num w:numId="3">
+  <w:num w:numId="3" w16cid:durableId="1129203237">
     <w:abstractNumId w:val="6"/>
   </w:num>
-  <w:num w:numId="4">
+  <w:num w:numId="4" w16cid:durableId="1995718516">
     <w:abstractNumId w:val="7"/>
   </w:num>
-  <w:num w:numId="5">
+  <w:num w:numId="5" w16cid:durableId="687215244">
     <w:abstractNumId w:val="4"/>
   </w:num>
-  <w:num w:numId="6">
+  <w:num w:numId="6" w16cid:durableId="395057602">
     <w:abstractNumId w:val="3"/>
   </w:num>
-  <w:num w:numId="7">
+  <w:num w:numId="7" w16cid:durableId="1982152598">
     <w:abstractNumId w:val="10"/>
   </w:num>
-  <w:num w:numId="8">
+  <w:num w:numId="8" w16cid:durableId="1621305025">
     <w:abstractNumId w:val="1"/>
   </w:num>
-  <w:num w:numId="9">
+  <w:num w:numId="9" w16cid:durableId="1998921713">
     <w:abstractNumId w:val="11"/>
   </w:num>
-  <w:num w:numId="10">
+  <w:num w:numId="10" w16cid:durableId="548297091">
     <w:abstractNumId w:val="0"/>
   </w:num>
-  <w:num w:numId="11">
+  <w:num w:numId="11" w16cid:durableId="1061368853">
     <w:abstractNumId w:val="2"/>
   </w:num>
-  <w:num w:numId="12">
+  <w:num w:numId="12" w16cid:durableId="1673099703">
     <w:abstractNumId w:val="9"/>
   </w:num>
   <w:numIdMacAtCleanup w:val="12"/>
@@ -9568,7 +9555,10 @@
 </file>
 
 <file path=word/people.xml><?xml version="1.0" encoding="utf-8"?>
-<w15:people xmlns:wpc="http://schemas.microsoft.com/office/word/2010/wordprocessingCanvas" xmlns:mc="http://schemas.openxmlformats.org/markup-compatibility/2006" xmlns:o="urn:schemas-microsoft-com:office:office" xmlns:r="http://schemas.openxmlformats.org/officeDocument/2006/relationships" xmlns:m="http://schemas.openxmlformats.org/officeDocument/2006/math" xmlns:v="urn:schemas-microsoft-com:vml" xmlns:wp14="http://schemas.microsoft.com/office/word/2010/wordprocessingDrawing" xmlns:wp="http://schemas.openxmlformats.org/drawingml/2006/wordprocessingDrawing" xmlns:w10="urn:schemas-microsoft-com:office:word" xmlns:w="http://schemas.openxmlformats.org/wordprocessingml/2006/main" xmlns:w14="http://schemas.microsoft.com/office/word/2010/wordml" xmlns:w15="http://schemas.microsoft.com/office/word/2012/wordml" xmlns:wpg="http://schemas.microsoft.com/office/word/2010/wordprocessingGroup" xmlns:wpi="http://schemas.microsoft.com/office/word/2010/wordprocessingInk" xmlns:wne="http://schemas.microsoft.com/office/word/2006/wordml" xmlns:wps="http://schemas.microsoft.com/office/word/2010/wordprocessingShape" mc:Ignorable="w14 w15 wp14">
+<w15:people xmlns:wpc="http://schemas.microsoft.com/office/word/2010/wordprocessingCanvas" xmlns:cx="http://schemas.microsoft.com/office/drawing/2014/chartex" xmlns:cx1="http://schemas.microsoft.com/office/drawing/2015/9/8/chartex" xmlns:cx2="http://schemas.microsoft.com/office/drawing/2015/10/21/chartex" xmlns:cx3="http://schemas.microsoft.com/office/drawing/2016/5/9/chartex" xmlns:cx4="http://schemas.microsoft.com/office/drawing/2016/5/10/chartex" xmlns:cx5="http://schemas.microsoft.com/office/drawing/2016/5/11/chartex" xmlns:cx6="http://schemas.microsoft.com/office/drawing/2016/5/12/chartex" xmlns:cx7="http://schemas.microsoft.com/office/drawing/2016/5/13/chartex" xmlns:cx8="http://schemas.microsoft.com/office/drawing/2016/5/14/chartex" xmlns:mc="http://schemas.openxmlformats.org/markup-compatibility/2006" xmlns:aink="http://schemas.microsoft.com/office/drawing/2016/ink" xmlns:am3d="http://schemas.microsoft.com/office/drawing/2017/model3d" xmlns:o="urn:schemas-microsoft-com:office:office" xmlns:oel="http://schemas.microsoft.com/office/2019/extlst" xmlns:r="http://schemas.openxmlformats.org/officeDocument/2006/relationships" xmlns:m="http://schemas.openxmlformats.org/officeDocument/2006/math" xmlns:v="urn:schemas-microsoft-com:vml" xmlns:wp14="http://schemas.microsoft.com/office/word/2010/wordprocessingDrawing" xmlns:wp="http://schemas.openxmlformats.org/drawingml/2006/wordprocessingDrawing" xmlns:w10="urn:schemas-microsoft-com:office:word" xmlns:w="http://schemas.openxmlformats.org/wordprocessingml/2006/main" xmlns:w14="http://schemas.microsoft.com/office/word/2010/wordml" xmlns:w15="http://schemas.microsoft.com/office/word/2012/wordml" xmlns:w16cex="http://schemas.microsoft.com/office/word/2018/wordml/cex" xmlns:w16cid="http://schemas.microsoft.com/office/word/2016/wordml/cid" xmlns:w16="http://schemas.microsoft.com/office/word/2018/wordml" xmlns:w16sdtdh="http://schemas.microsoft.com/office/word/2020/wordml/sdtdatahash" xmlns:w16se="http://schemas.microsoft.com/office/word/2015/wordml/symex" xmlns:wpg="http://schemas.microsoft.com/office/word/2010/wordprocessingGroup" xmlns:wpi="http://schemas.microsoft.com/office/word/2010/wordprocessingInk" xmlns:wne="http://schemas.microsoft.com/office/word/2006/wordml" xmlns:wps="http://schemas.microsoft.com/office/word/2010/wordprocessingShape" mc:Ignorable="w14 w15 w16se w16cid w16 w16cex w16sdtdh wp14">
+  <w15:person w15:author="hirabaru.soutarou.72s@st.kyoto-u.ac.jp">
+    <w15:presenceInfo w15:providerId="AD" w15:userId="S::hirabaru.soutarou.72s@st.kyoto-u.ac.jp::cd3246ca-82e0-4a9e-b121-9529db597312"/>
+  </w15:person>
   <w15:person w15:author="Windows ユーザー">
     <w15:presenceInfo w15:providerId="None" w15:userId="Windows ユーザー"/>
   </w15:person>
@@ -9576,7 +9566,7 @@
 </file>
 
 <file path=word/styles.xml><?xml version="1.0" encoding="utf-8"?>
-<w:styles xmlns:mc="http://schemas.openxmlformats.org/markup-compatibility/2006" xmlns:r="http://schemas.openxmlformats.org/officeDocument/2006/relationships" xmlns:w="http://schemas.openxmlformats.org/wordprocessingml/2006/main" xmlns:w14="http://schemas.microsoft.com/office/word/2010/wordml" xmlns:w15="http://schemas.microsoft.com/office/word/2012/wordml" mc:Ignorable="w14 w15">
+<w:styles xmlns:mc="http://schemas.openxmlformats.org/markup-compatibility/2006" xmlns:r="http://schemas.openxmlformats.org/officeDocument/2006/relationships" xmlns:w="http://schemas.openxmlformats.org/wordprocessingml/2006/main" xmlns:w14="http://schemas.microsoft.com/office/word/2010/wordml" xmlns:w15="http://schemas.microsoft.com/office/word/2012/wordml" xmlns:w16cex="http://schemas.microsoft.com/office/word/2018/wordml/cex" xmlns:w16cid="http://schemas.microsoft.com/office/word/2016/wordml/cid" xmlns:w16="http://schemas.microsoft.com/office/word/2018/wordml" xmlns:w16sdtdh="http://schemas.microsoft.com/office/word/2020/wordml/sdtdatahash" xmlns:w16se="http://schemas.microsoft.com/office/word/2015/wordml/symex" mc:Ignorable="w14 w15 w16se w16cid w16 w16cex w16sdtdh">
   <w:docDefaults>
     <w:rPrDefault>
       <w:rPr>
@@ -9589,7 +9579,7 @@
     </w:rPrDefault>
     <w:pPrDefault/>
   </w:docDefaults>
-  <w:latentStyles w:defLockedState="0" w:defUIPriority="99" w:defSemiHidden="0" w:defUnhideWhenUsed="0" w:defQFormat="0" w:count="371">
+  <w:latentStyles w:defLockedState="0" w:defUIPriority="99" w:defSemiHidden="0" w:defUnhideWhenUsed="0" w:defQFormat="0" w:count="376">
     <w:lsdException w:name="Normal" w:uiPriority="0" w:qFormat="1"/>
     <w:lsdException w:name="heading 1" w:uiPriority="0" w:qFormat="1"/>
     <w:lsdException w:name="heading 2" w:semiHidden="1" w:uiPriority="0" w:unhideWhenUsed="1" w:qFormat="1"/>
@@ -9961,6 +9951,11 @@
     <w:lsdException w:name="List Table 5 Dark Accent 6" w:uiPriority="50"/>
     <w:lsdException w:name="List Table 6 Colorful Accent 6" w:uiPriority="51"/>
     <w:lsdException w:name="List Table 7 Colorful Accent 6" w:uiPriority="52"/>
+    <w:lsdException w:name="Mention" w:semiHidden="1" w:unhideWhenUsed="1"/>
+    <w:lsdException w:name="Smart Hyperlink" w:semiHidden="1" w:unhideWhenUsed="1"/>
+    <w:lsdException w:name="Hashtag" w:semiHidden="1" w:unhideWhenUsed="1"/>
+    <w:lsdException w:name="Unresolved Mention" w:semiHidden="1" w:unhideWhenUsed="1"/>
+    <w:lsdException w:name="Smart Link" w:semiHidden="1" w:unhideWhenUsed="1"/>
   </w:latentStyles>
   <w:style w:type="paragraph" w:default="1" w:styleId="a0">
     <w:name w:val="Normal"/>
@@ -11160,8 +11155,8 @@
       <w:lang w:eastAsia="de-DE"/>
     </w:rPr>
   </w:style>
-  <w:style w:type="character" w:customStyle="1" w:styleId="UnresolvedMention">
-    <w:name w:val="Unresolved Mention"/>
+  <w:style w:type="character" w:customStyle="1" w:styleId="14">
+    <w:name w:val="未解決のメンション1"/>
     <w:basedOn w:val="a1"/>
     <w:uiPriority w:val="99"/>
     <w:semiHidden/>
@@ -11524,7 +11519,7 @@
       <w:lang w:eastAsia="de-DE"/>
     </w:rPr>
   </w:style>
-  <w:style w:type="paragraph" w:customStyle="1" w:styleId="14">
+  <w:style w:type="paragraph" w:customStyle="1" w:styleId="15">
     <w:name w:val="表題1"/>
     <w:basedOn w:val="a0"/>
     <w:next w:val="p1a"/>
@@ -11555,7 +11550,7 @@
       <w:lang w:eastAsia="de-DE"/>
     </w:rPr>
   </w:style>
-  <w:style w:type="paragraph" w:styleId="15">
+  <w:style w:type="paragraph" w:styleId="16">
     <w:name w:val="index 1"/>
     <w:basedOn w:val="petit"/>
     <w:semiHidden/>
@@ -11571,7 +11566,7 @@
   </w:style>
   <w:style w:type="paragraph" w:styleId="23">
     <w:name w:val="index 2"/>
-    <w:basedOn w:val="15"/>
+    <w:basedOn w:val="16"/>
     <w:semiHidden/>
     <w:rsid w:val="00424460"/>
     <w:pPr>
@@ -11626,9 +11621,9 @@
       <w:i/>
     </w:rPr>
   </w:style>
-  <w:style w:type="paragraph" w:customStyle="1" w:styleId="16">
+  <w:style w:type="paragraph" w:customStyle="1" w:styleId="17">
     <w:name w:val="副題1"/>
-    <w:basedOn w:val="14"/>
+    <w:basedOn w:val="15"/>
     <w:next w:val="author"/>
     <w:rsid w:val="00424460"/>
     <w:pPr>

</xml_diff>